<commit_message>
Update Documento Final Gestion de Proyectos v1.1.docx
Actualización de formato y Estructura
</commit_message>
<xml_diff>
--- a/Documento Final Gestion de Proyectos v1.1.docx
+++ b/Documento Final Gestion de Proyectos v1.1.docx
@@ -1,6 +1,6 @@
 
 <file path=word/document.xml><?xml version="1.0" encoding="utf-8"?>
-<w:document xmlns:wpc="http://schemas.microsoft.com/office/word/2010/wordprocessingCanvas" xmlns:cx="http://schemas.microsoft.com/office/drawing/2014/chartex" xmlns:cx1="http://schemas.microsoft.com/office/drawing/2015/9/8/chartex" xmlns:cx2="http://schemas.microsoft.com/office/drawing/2015/10/21/chartex" xmlns:cx3="http://schemas.microsoft.com/office/drawing/2016/5/9/chartex" xmlns:cx4="http://schemas.microsoft.com/office/drawing/2016/5/10/chartex" xmlns:cx5="http://schemas.microsoft.com/office/drawing/2016/5/11/chartex" xmlns:cx6="http://schemas.microsoft.com/office/drawing/2016/5/12/chartex" xmlns:cx7="http://schemas.microsoft.com/office/drawing/2016/5/13/chartex" xmlns:cx8="http://schemas.microsoft.com/office/drawing/2016/5/14/chartex" xmlns:mc="http://schemas.openxmlformats.org/markup-compatibility/2006" xmlns:aink="http://schemas.microsoft.com/office/drawing/2016/ink" xmlns:am3d="http://schemas.microsoft.com/office/drawing/2017/model3d" xmlns:o="urn:schemas-microsoft-com:office:office" xmlns:oel="http://schemas.microsoft.com/office/2019/extlst" xmlns:r="http://schemas.openxmlformats.org/officeDocument/2006/relationships" xmlns:m="http://schemas.openxmlformats.org/officeDocument/2006/math" xmlns:v="urn:schemas-microsoft-com:vml" xmlns:wp14="http://schemas.microsoft.com/office/word/2010/wordprocessingDrawing" xmlns:wp="http://schemas.openxmlformats.org/drawingml/2006/wordprocessingDrawing" xmlns:w10="urn:schemas-microsoft-com:office:word" xmlns:w="http://schemas.openxmlformats.org/wordprocessingml/2006/main" xmlns:w14="http://schemas.microsoft.com/office/word/2010/wordml" xmlns:w15="http://schemas.microsoft.com/office/word/2012/wordml" xmlns:w16cex="http://schemas.microsoft.com/office/word/2018/wordml/cex" xmlns:w16cid="http://schemas.microsoft.com/office/word/2016/wordml/cid" xmlns:w16="http://schemas.microsoft.com/office/word/2018/wordml" xmlns:w16du="http://schemas.microsoft.com/office/word/2023/wordml/word16du" xmlns:w16sdtdh="http://schemas.microsoft.com/office/word/2020/wordml/sdtdatahash" xmlns:w16se="http://schemas.microsoft.com/office/word/2015/wordml/symex" xmlns:wpg="http://schemas.microsoft.com/office/word/2010/wordprocessingGroup" xmlns:wpi="http://schemas.microsoft.com/office/word/2010/wordprocessingInk" xmlns:wne="http://schemas.microsoft.com/office/word/2006/wordml" xmlns:wps="http://schemas.microsoft.com/office/word/2010/wordprocessingShape" mc:Ignorable="w14 w15 w16se w16cid w16 w16cex w16sdtdh wp14">
+<w:document xmlns:wpc="http://schemas.microsoft.com/office/word/2010/wordprocessingCanvas" xmlns:mc="http://schemas.openxmlformats.org/markup-compatibility/2006" xmlns:o="urn:schemas-microsoft-com:office:office" xmlns:r="http://schemas.openxmlformats.org/officeDocument/2006/relationships" xmlns:m="http://schemas.openxmlformats.org/officeDocument/2006/math" xmlns:v="urn:schemas-microsoft-com:vml" xmlns:wp14="http://schemas.microsoft.com/office/word/2010/wordprocessingDrawing" xmlns:wp="http://schemas.openxmlformats.org/drawingml/2006/wordprocessingDrawing" xmlns:w10="urn:schemas-microsoft-com:office:word" xmlns:w="http://schemas.openxmlformats.org/wordprocessingml/2006/main" xmlns:w14="http://schemas.microsoft.com/office/word/2010/wordml" xmlns:w15="http://schemas.microsoft.com/office/word/2012/wordml" xmlns:wpg="http://schemas.microsoft.com/office/word/2010/wordprocessingGroup" xmlns:wpi="http://schemas.microsoft.com/office/word/2010/wordprocessingInk" xmlns:wne="http://schemas.microsoft.com/office/word/2006/wordml" xmlns:wps="http://schemas.microsoft.com/office/word/2010/wordprocessingShape" mc:Ignorable="w14 w15 wp14">
   <w:body>
     <w:p>
       <w:pPr>
@@ -228,23 +228,13 @@
           <w:szCs w:val="28"/>
         </w:rPr>
       </w:pPr>
-      <w:proofErr w:type="spellStart"/>
       <w:r>
         <w:rPr>
           <w:rFonts w:ascii="Arial" w:hAnsi="Arial" w:cs="Arial"/>
           <w:sz w:val="28"/>
           <w:szCs w:val="28"/>
         </w:rPr>
-        <w:t>Liusmila</w:t>
-      </w:r>
-      <w:proofErr w:type="spellEnd"/>
-      <w:r>
-        <w:rPr>
-          <w:rFonts w:ascii="Arial" w:hAnsi="Arial" w:cs="Arial"/>
-          <w:sz w:val="28"/>
-          <w:szCs w:val="28"/>
-        </w:rPr>
-        <w:t xml:space="preserve"> Nieto Cervantes</w:t>
+        <w:t>Liusmila Nieto Cervantes</w:t>
       </w:r>
     </w:p>
     <w:p>
@@ -262,25 +252,7 @@
           <w:sz w:val="28"/>
           <w:szCs w:val="28"/>
         </w:rPr>
-        <w:t xml:space="preserve"> </w:t>
-      </w:r>
-      <w:proofErr w:type="spellStart"/>
-      <w:r>
-        <w:rPr>
-          <w:rFonts w:ascii="Arial" w:hAnsi="Arial" w:cs="Arial"/>
-          <w:sz w:val="28"/>
-          <w:szCs w:val="28"/>
-        </w:rPr>
-        <w:t>Darián</w:t>
-      </w:r>
-      <w:proofErr w:type="spellEnd"/>
-      <w:r>
-        <w:rPr>
-          <w:rFonts w:ascii="Arial" w:hAnsi="Arial" w:cs="Arial"/>
-          <w:sz w:val="28"/>
-          <w:szCs w:val="28"/>
-        </w:rPr>
-        <w:t xml:space="preserve"> García Mejías</w:t>
+        <w:t xml:space="preserve"> Darián García Mejías</w:t>
       </w:r>
     </w:p>
     <w:p>
@@ -318,25 +290,7 @@
           <w:sz w:val="28"/>
           <w:szCs w:val="28"/>
         </w:rPr>
-        <w:t xml:space="preserve"> </w:t>
-      </w:r>
-      <w:proofErr w:type="spellStart"/>
-      <w:r>
-        <w:rPr>
-          <w:rFonts w:ascii="Arial" w:hAnsi="Arial" w:cs="Arial"/>
-          <w:sz w:val="28"/>
-          <w:szCs w:val="28"/>
-        </w:rPr>
-        <w:t>Jhair</w:t>
-      </w:r>
-      <w:proofErr w:type="spellEnd"/>
-      <w:r>
-        <w:rPr>
-          <w:rFonts w:ascii="Arial" w:hAnsi="Arial" w:cs="Arial"/>
-          <w:sz w:val="28"/>
-          <w:szCs w:val="28"/>
-        </w:rPr>
-        <w:t xml:space="preserve"> Flores Ante</w:t>
+        <w:t xml:space="preserve"> Jhair Flores Ante</w:t>
       </w:r>
     </w:p>
     <w:p>
@@ -397,6 +351,7 @@
       <w:r>
         <w:rPr>
           <w:noProof/>
+          <w:lang w:val="es-ES" w:eastAsia="es-ES"/>
         </w:rPr>
         <w:drawing>
           <wp:anchor distT="0" distB="0" distL="114300" distR="114300" simplePos="0" relativeHeight="251659264" behindDoc="0" locked="0" layoutInCell="1" allowOverlap="1" wp14:anchorId="006E6644" wp14:editId="10F678D1">
@@ -677,8 +632,235 @@
           <w:szCs w:val="24"/>
           <w:lang w:val="es-ES"/>
         </w:rPr>
-        <w:lastRenderedPageBreak/>
         <w:t>El sistema resultante del presente proyecto puede soportar todos los procesos del Centro Universitario Los Valles que soliciten las diferentes áreas, dado que dicho software será configurable. Permitirá generar reportes y estadísticas del avance y estado en general de cada proceso, sirviendo de base para la toma de decisiones. Se crearán los niveles de permisos que aseguran el acceso a cada parte del proceso que les corresponde a los usuarios mediante la gestión de roles con sus respectivos privilegios.</w:t>
+      </w:r>
+    </w:p>
+    <w:p>
+      <w:pPr>
+        <w:spacing w:line="360" w:lineRule="auto"/>
+        <w:jc w:val="both"/>
+        <w:rPr>
+          <w:rFonts w:ascii="Arial" w:hAnsi="Arial" w:cs="Arial"/>
+          <w:sz w:val="24"/>
+          <w:szCs w:val="24"/>
+          <w:lang w:val="es-ES"/>
+        </w:rPr>
+      </w:pPr>
+    </w:p>
+    <w:p>
+      <w:pPr>
+        <w:pStyle w:val="Ttulo1"/>
+        <w:numPr>
+          <w:ilvl w:val="0"/>
+          <w:numId w:val="1"/>
+        </w:numPr>
+        <w:rPr>
+          <w:rFonts w:ascii="Arial" w:hAnsi="Arial" w:cs="Arial"/>
+          <w:b/>
+          <w:bCs/>
+          <w:color w:val="auto"/>
+        </w:rPr>
+      </w:pPr>
+      <w:r>
+        <w:rPr>
+          <w:rFonts w:ascii="Arial" w:hAnsi="Arial" w:cs="Arial"/>
+          <w:b/>
+          <w:bCs/>
+          <w:color w:val="auto"/>
+        </w:rPr>
+        <w:t>Método de trabajo</w:t>
+      </w:r>
+    </w:p>
+    <w:p>
+      <w:pPr>
+        <w:spacing w:after="0" w:line="240" w:lineRule="auto"/>
+        <w:rPr>
+          <w:rFonts w:ascii="Arial" w:hAnsi="Arial" w:cs="Arial"/>
+          <w:sz w:val="32"/>
+          <w:szCs w:val="32"/>
+        </w:rPr>
+      </w:pPr>
+    </w:p>
+    <w:p>
+      <w:pPr>
+        <w:spacing w:line="360" w:lineRule="auto"/>
+        <w:jc w:val="both"/>
+        <w:rPr>
+          <w:rFonts w:ascii="Arial" w:hAnsi="Arial" w:cs="Arial"/>
+          <w:sz w:val="24"/>
+          <w:szCs w:val="24"/>
+        </w:rPr>
+      </w:pPr>
+      <w:r>
+        <w:rPr>
+          <w:rFonts w:ascii="Arial" w:hAnsi="Arial" w:cs="Arial"/>
+          <w:sz w:val="24"/>
+          <w:szCs w:val="24"/>
+        </w:rPr>
+        <w:t xml:space="preserve">El proyecto se desarrollará siguiendo la metodología de desarrollo ágil SCRUM. Esta garantiza la agilidad del proceso, enfocarse en el producto final más que en la documentación, alta adaptabilidad al cambio, entregas tempranas y continuas, el equipo de desarrollo enfocado en el producto final. Por lo tanto, el proyecto pasará por las siguientes fases, las que describen un total de 19 procesos, herramientas y salidas asociadas: </w:t>
+      </w:r>
+    </w:p>
+    <w:p>
+      <w:pPr>
+        <w:pStyle w:val="Prrafodelista"/>
+        <w:numPr>
+          <w:ilvl w:val="0"/>
+          <w:numId w:val="19"/>
+        </w:numPr>
+        <w:spacing w:line="360" w:lineRule="auto"/>
+        <w:jc w:val="both"/>
+        <w:rPr>
+          <w:rFonts w:ascii="Arial" w:hAnsi="Arial" w:cs="Arial"/>
+          <w:sz w:val="24"/>
+          <w:szCs w:val="24"/>
+          <w:lang w:val="es-ES"/>
+        </w:rPr>
+      </w:pPr>
+      <w:r>
+        <w:rPr>
+          <w:rFonts w:ascii="Arial" w:hAnsi="Arial" w:cs="Arial"/>
+          <w:sz w:val="24"/>
+          <w:szCs w:val="24"/>
+        </w:rPr>
+        <w:t>Inicio: donde se oficializa el proyecto, se establece la visión, se definen las primeras necesidades del proyecto.</w:t>
+      </w:r>
+    </w:p>
+    <w:p>
+      <w:pPr>
+        <w:pStyle w:val="Prrafodelista"/>
+        <w:numPr>
+          <w:ilvl w:val="0"/>
+          <w:numId w:val="19"/>
+        </w:numPr>
+        <w:spacing w:line="360" w:lineRule="auto"/>
+        <w:jc w:val="both"/>
+        <w:rPr>
+          <w:rFonts w:ascii="Arial" w:hAnsi="Arial" w:cs="Arial"/>
+          <w:sz w:val="24"/>
+          <w:szCs w:val="24"/>
+          <w:lang w:val="es-ES"/>
+        </w:rPr>
+      </w:pPr>
+      <w:r>
+        <w:rPr>
+          <w:rFonts w:ascii="Arial" w:hAnsi="Arial" w:cs="Arial"/>
+          <w:sz w:val="24"/>
+          <w:szCs w:val="24"/>
+        </w:rPr>
+        <w:t xml:space="preserve">Planeación y estimación: se construyen las Historias de Usuario y se planifican los sprint que ordenarán los futuros entregables al cliente. </w:t>
+      </w:r>
+    </w:p>
+    <w:p>
+      <w:pPr>
+        <w:pStyle w:val="Prrafodelista"/>
+        <w:numPr>
+          <w:ilvl w:val="0"/>
+          <w:numId w:val="19"/>
+        </w:numPr>
+        <w:spacing w:line="360" w:lineRule="auto"/>
+        <w:jc w:val="both"/>
+        <w:rPr>
+          <w:rFonts w:ascii="Arial" w:hAnsi="Arial" w:cs="Arial"/>
+          <w:sz w:val="24"/>
+          <w:szCs w:val="24"/>
+          <w:lang w:val="es-ES"/>
+        </w:rPr>
+      </w:pPr>
+      <w:r>
+        <w:rPr>
+          <w:rFonts w:ascii="Arial" w:hAnsi="Arial" w:cs="Arial"/>
+          <w:sz w:val="24"/>
+          <w:szCs w:val="24"/>
+        </w:rPr>
+        <w:t>Implementación: se crean los entregables por cada sprint planificado.</w:t>
+      </w:r>
+    </w:p>
+    <w:p>
+      <w:pPr>
+        <w:pStyle w:val="Prrafodelista"/>
+        <w:numPr>
+          <w:ilvl w:val="0"/>
+          <w:numId w:val="19"/>
+        </w:numPr>
+        <w:spacing w:line="360" w:lineRule="auto"/>
+        <w:jc w:val="both"/>
+        <w:rPr>
+          <w:rFonts w:ascii="Arial" w:hAnsi="Arial" w:cs="Arial"/>
+          <w:sz w:val="24"/>
+          <w:szCs w:val="24"/>
+          <w:lang w:val="es-ES"/>
+        </w:rPr>
+      </w:pPr>
+      <w:r>
+        <w:rPr>
+          <w:rFonts w:ascii="Arial" w:hAnsi="Arial" w:cs="Arial"/>
+          <w:sz w:val="24"/>
+          <w:szCs w:val="24"/>
+        </w:rPr>
+        <w:t xml:space="preserve">Revisión y Retrospectiva: se revisan cada uno del sprint creado. </w:t>
+      </w:r>
+    </w:p>
+    <w:p>
+      <w:pPr>
+        <w:pStyle w:val="Prrafodelista"/>
+        <w:numPr>
+          <w:ilvl w:val="0"/>
+          <w:numId w:val="19"/>
+        </w:numPr>
+        <w:spacing w:line="360" w:lineRule="auto"/>
+        <w:jc w:val="both"/>
+        <w:rPr>
+          <w:rFonts w:ascii="Arial" w:hAnsi="Arial" w:cs="Arial"/>
+          <w:sz w:val="24"/>
+          <w:szCs w:val="24"/>
+          <w:lang w:val="es-ES"/>
+        </w:rPr>
+      </w:pPr>
+      <w:r>
+        <w:rPr>
+          <w:rFonts w:ascii="Arial" w:hAnsi="Arial" w:cs="Arial"/>
+          <w:sz w:val="24"/>
+          <w:szCs w:val="24"/>
+        </w:rPr>
+        <w:t xml:space="preserve">Lanzamiento: despliegue del producto construido. </w:t>
+      </w:r>
+    </w:p>
+    <w:p>
+      <w:pPr>
+        <w:spacing w:line="360" w:lineRule="auto"/>
+        <w:jc w:val="both"/>
+        <w:rPr>
+          <w:rFonts w:ascii="Arial" w:hAnsi="Arial" w:cs="Arial"/>
+          <w:sz w:val="24"/>
+          <w:szCs w:val="24"/>
+        </w:rPr>
+      </w:pPr>
+      <w:r>
+        <w:rPr>
+          <w:rFonts w:ascii="Arial" w:hAnsi="Arial" w:cs="Arial"/>
+          <w:sz w:val="24"/>
+          <w:szCs w:val="24"/>
+        </w:rPr>
+        <w:t>Los roles más significativos en esta metodología que tendrán presencia en este proyecto son: Scrum master quien asegura un ambiente laboral al equipo pues lo provee de los espacios y oportunidades necesarios para el éxito del proyecto. El Product Owner comunica los requerimientos al equipo y representa al cliente trabajando muy cerca del Equipo Scrum. El Equipo Scrum son los miembros del proyecto quienes construyen los entregables.</w:t>
+      </w:r>
+    </w:p>
+    <w:p>
+      <w:pPr>
+        <w:spacing w:line="360" w:lineRule="auto"/>
+        <w:jc w:val="both"/>
+        <w:rPr>
+          <w:rFonts w:ascii="Arial" w:hAnsi="Arial" w:cs="Arial"/>
+          <w:sz w:val="24"/>
+          <w:szCs w:val="24"/>
+        </w:rPr>
+      </w:pPr>
+      <w:r>
+        <w:rPr>
+          <w:rFonts w:ascii="Arial" w:hAnsi="Arial" w:cs="Arial"/>
+          <w:sz w:val="24"/>
+          <w:szCs w:val="24"/>
+        </w:rPr>
+        <w:t>Se decidió el marco de trabajo SCRUM de las metodologías agiles porque trabaja en ciclos cortos y permite a los equipos adaptarse rápidamente a los cambios y hacer ajustes en el proceso de manera oportuna, lo que lleva a un trabajo más eficiente.</w:t>
       </w:r>
     </w:p>
     <w:p>
@@ -731,7 +913,17 @@
           <w:sz w:val="28"/>
           <w:szCs w:val="28"/>
         </w:rPr>
-        <w:t>2.1 Enunciado de trabajo</w:t>
+        <w:t>3</w:t>
+      </w:r>
+      <w:r>
+        <w:rPr>
+          <w:rFonts w:ascii="Arial" w:hAnsi="Arial" w:cs="Arial"/>
+          <w:b/>
+          <w:color w:val="auto"/>
+          <w:sz w:val="28"/>
+          <w:szCs w:val="28"/>
+        </w:rPr>
+        <w:t>.1 Enunciado de trabajo</w:t>
       </w:r>
     </w:p>
     <w:p>
@@ -834,21 +1026,7 @@
                     <w:rPr>
                       <w:rFonts w:ascii="Arial" w:hAnsi="Arial" w:cs="Arial"/>
                     </w:rPr>
-                    <w:t xml:space="preserve">Desarrollar un sistema informático que soporte la configuración dinámica de los procesos universitarios de </w:t>
-                  </w:r>
-                  <w:proofErr w:type="spellStart"/>
-                  <w:r>
-                    <w:rPr>
-                      <w:rFonts w:ascii="Arial" w:hAnsi="Arial" w:cs="Arial"/>
-                    </w:rPr>
-                    <w:t>CUValles</w:t>
-                  </w:r>
-                  <w:proofErr w:type="spellEnd"/>
-                  <w:r>
-                    <w:rPr>
-                      <w:rFonts w:ascii="Arial" w:hAnsi="Arial" w:cs="Arial"/>
-                    </w:rPr>
-                    <w:t xml:space="preserve"> adaptable a las características particulares de cada uno de ellos, logrando su conclusión para diciembre de 2023.</w:t>
+                    <w:t>Desarrollar un sistema informático que soporte la configuración dinámica de los procesos universitarios de CUValles adaptable a las características particulares de cada uno de ellos, logrando su conclusión para diciembre de 2023.</w:t>
                   </w:r>
                 </w:p>
               </w:tc>
@@ -868,7 +1046,6 @@
                       <w:b/>
                     </w:rPr>
                   </w:pPr>
-                  <w:proofErr w:type="gramStart"/>
                   <w:r>
                     <w:rPr>
                       <w:rFonts w:ascii="Arial" w:hAnsi="Arial" w:cs="Arial"/>
@@ -876,7 +1053,6 @@
                     </w:rPr>
                     <w:t>Producto a obtener</w:t>
                   </w:r>
-                  <w:proofErr w:type="gramEnd"/>
                 </w:p>
               </w:tc>
             </w:tr>
@@ -893,19 +1069,11 @@
                       <w:rFonts w:ascii="Arial" w:hAnsi="Arial" w:cs="Arial"/>
                     </w:rPr>
                   </w:pPr>
-                  <w:proofErr w:type="gramStart"/>
                   <w:r>
                     <w:rPr>
                       <w:rFonts w:ascii="Arial" w:hAnsi="Arial" w:cs="Arial"/>
                     </w:rPr>
-                    <w:t>El producto a obtener</w:t>
-                  </w:r>
-                  <w:proofErr w:type="gramEnd"/>
-                  <w:r>
-                    <w:rPr>
-                      <w:rFonts w:ascii="Arial" w:hAnsi="Arial" w:cs="Arial"/>
-                    </w:rPr>
-                    <w:t xml:space="preserve"> constituye una aplicación informática web que garantiza la configuración dinámica de los procesos que se manejan académica o administrativamente en el Centro Universitario Los Valles. El sistema se estructura en módulos que operan basados en una arquitectura sencilla que permite la comunicación efectiva de cada una de las entidades que se manejan en la aplicación.</w:t>
+                    <w:t>El producto a obtener constituye una aplicación informática web que garantiza la configuración dinámica de los procesos que se manejan académica o administrativamente en el Centro Universitario Los Valles. El sistema se estructura en módulos que operan basados en una arquitectura sencilla que permite la comunicación efectiva de cada una de las entidades que se manejan en la aplicación.</w:t>
                   </w:r>
                 </w:p>
                 <w:p>
@@ -945,7 +1113,6 @@
                       <w:rFonts w:ascii="Arial" w:hAnsi="Arial" w:cs="Arial"/>
                       <w:b/>
                     </w:rPr>
-                    <w:lastRenderedPageBreak/>
                     <w:t>Descripción del contexto</w:t>
                   </w:r>
                 </w:p>
@@ -1021,7 +1188,17 @@
           <w:sz w:val="28"/>
           <w:szCs w:val="28"/>
         </w:rPr>
-        <w:t xml:space="preserve">4.2 </w:t>
+        <w:t>3</w:t>
+      </w:r>
+      <w:r>
+        <w:rPr>
+          <w:rFonts w:ascii="Arial" w:hAnsi="Arial" w:cs="Arial"/>
+          <w:b/>
+          <w:color w:val="auto"/>
+          <w:sz w:val="28"/>
+          <w:szCs w:val="28"/>
+        </w:rPr>
+        <w:t xml:space="preserve">.2 </w:t>
       </w:r>
       <w:r>
         <w:rPr>
@@ -1171,16 +1348,8 @@
                     <w:rPr>
                       <w:rFonts w:ascii="Arial" w:hAnsi="Arial" w:cs="Arial"/>
                     </w:rPr>
-                    <w:t xml:space="preserve">Gestión Automatizada de los Procesos de </w:t>
+                    <w:t>Gestión Automatizada de los Procesos de CUValles</w:t>
                   </w:r>
-                  <w:proofErr w:type="spellStart"/>
-                  <w:r>
-                    <w:rPr>
-                      <w:rFonts w:ascii="Arial" w:hAnsi="Arial" w:cs="Arial"/>
-                    </w:rPr>
-                    <w:t>CUValles</w:t>
-                  </w:r>
-                  <w:proofErr w:type="spellEnd"/>
                 </w:p>
               </w:tc>
             </w:tr>
@@ -1252,21 +1421,7 @@
                     <w:rPr>
                       <w:rFonts w:ascii="Arial" w:hAnsi="Arial" w:cs="Arial"/>
                     </w:rPr>
-                    <w:t xml:space="preserve">Desarrollar un sistema informático que soporte la configuración dinámica de los procesos universitarios de </w:t>
-                  </w:r>
-                  <w:proofErr w:type="spellStart"/>
-                  <w:r>
-                    <w:rPr>
-                      <w:rFonts w:ascii="Arial" w:hAnsi="Arial" w:cs="Arial"/>
-                    </w:rPr>
-                    <w:t>CUValles</w:t>
-                  </w:r>
-                  <w:proofErr w:type="spellEnd"/>
-                  <w:r>
-                    <w:rPr>
-                      <w:rFonts w:ascii="Arial" w:hAnsi="Arial" w:cs="Arial"/>
-                    </w:rPr>
-                    <w:t xml:space="preserve"> adaptable a las características particulares de cada uno de ellos, logrando su conclusión para diciembre de 2023.</w:t>
+                    <w:t>Desarrollar un sistema informático que soporte la configuración dinámica de los procesos universitarios de CUValles adaptable a las características particulares de cada uno de ellos, logrando su conclusión para diciembre de 2023.</w:t>
                   </w:r>
                 </w:p>
                 <w:p>
@@ -1343,19 +1498,11 @@
                       <w:rFonts w:ascii="Arial" w:hAnsi="Arial" w:cs="Arial"/>
                     </w:rPr>
                   </w:pPr>
-                  <w:proofErr w:type="spellStart"/>
                   <w:r>
                     <w:rPr>
                       <w:rFonts w:ascii="Arial" w:hAnsi="Arial" w:cs="Arial"/>
                     </w:rPr>
-                    <w:t>Liusmila</w:t>
-                  </w:r>
-                  <w:proofErr w:type="spellEnd"/>
-                  <w:r>
-                    <w:rPr>
-                      <w:rFonts w:ascii="Arial" w:hAnsi="Arial" w:cs="Arial"/>
-                    </w:rPr>
-                    <w:t xml:space="preserve"> Nieto Cervantes</w:t>
+                    <w:t>Liusmila Nieto Cervantes</w:t>
                   </w:r>
                 </w:p>
               </w:tc>
@@ -1443,7 +1590,6 @@
                       <w:rFonts w:ascii="Arial" w:hAnsi="Arial" w:cs="Arial"/>
                       <w:b/>
                     </w:rPr>
-                    <w:lastRenderedPageBreak/>
                     <w:t>b. Autoridad delegada:</w:t>
                   </w:r>
                 </w:p>
@@ -1768,14 +1914,12 @@
                       <w:rFonts w:ascii="Arial" w:hAnsi="Arial" w:cs="Arial"/>
                     </w:rPr>
                   </w:pPr>
-                  <w:proofErr w:type="spellStart"/>
                   <w:r>
                     <w:rPr>
                       <w:rFonts w:ascii="Arial" w:hAnsi="Arial" w:cs="Arial"/>
                     </w:rPr>
                     <w:t>Stakeholder</w:t>
                   </w:r>
-                  <w:proofErr w:type="spellEnd"/>
                 </w:p>
                 <w:p>
                   <w:pPr>
@@ -1860,23 +2004,7 @@
                       <w:rFonts w:ascii="Arial" w:hAnsi="Arial" w:cs="Arial"/>
                       <w:lang w:val="es-ES"/>
                     </w:rPr>
-                    <w:t xml:space="preserve">Administrativos del </w:t>
-                  </w:r>
-                  <w:proofErr w:type="spellStart"/>
-                  <w:r>
-                    <w:rPr>
-                      <w:rFonts w:ascii="Arial" w:hAnsi="Arial" w:cs="Arial"/>
-                      <w:lang w:val="es-ES"/>
-                    </w:rPr>
-                    <w:t>CUValles</w:t>
-                  </w:r>
-                  <w:proofErr w:type="spellEnd"/>
-                  <w:r>
-                    <w:rPr>
-                      <w:rFonts w:ascii="Arial" w:hAnsi="Arial" w:cs="Arial"/>
-                      <w:lang w:val="es-ES"/>
-                    </w:rPr>
-                    <w:t>.</w:t>
+                    <w:t>Administrativos del CUValles.</w:t>
                   </w:r>
                 </w:p>
                 <w:p>
@@ -1904,21 +2032,7 @@
                     <w:rPr>
                       <w:rFonts w:ascii="Arial" w:hAnsi="Arial" w:cs="Arial"/>
                     </w:rPr>
-                    <w:t xml:space="preserve">de </w:t>
-                  </w:r>
-                  <w:proofErr w:type="spellStart"/>
-                  <w:r>
-                    <w:rPr>
-                      <w:rFonts w:ascii="Arial" w:hAnsi="Arial" w:cs="Arial"/>
-                    </w:rPr>
-                    <w:t>CUValles</w:t>
-                  </w:r>
-                  <w:proofErr w:type="spellEnd"/>
-                  <w:r>
-                    <w:rPr>
-                      <w:rFonts w:ascii="Arial" w:hAnsi="Arial" w:cs="Arial"/>
-                    </w:rPr>
-                    <w:t xml:space="preserve"> </w:t>
+                    <w:t xml:space="preserve">de CUValles </w:t>
                   </w:r>
                   <w:r>
                     <w:rPr>
@@ -2031,21 +2145,12 @@
                       <w:lang w:val="es-ES"/>
                     </w:rPr>
                   </w:pPr>
-                  <w:proofErr w:type="spellStart"/>
                   <w:r>
                     <w:rPr>
                       <w:rFonts w:ascii="Arial" w:hAnsi="Arial" w:cs="Arial"/>
                       <w:lang w:val="es-ES"/>
                     </w:rPr>
-                    <w:t>Jhair</w:t>
-                  </w:r>
-                  <w:proofErr w:type="spellEnd"/>
-                  <w:r>
-                    <w:rPr>
-                      <w:rFonts w:ascii="Arial" w:hAnsi="Arial" w:cs="Arial"/>
-                      <w:lang w:val="es-ES"/>
-                    </w:rPr>
-                    <w:t xml:space="preserve"> Flores Ante</w:t>
+                    <w:t>Jhair Flores Ante</w:t>
                   </w:r>
                 </w:p>
                 <w:p>
@@ -2061,19 +2166,11 @@
                       <w:lang w:val="es-ES"/>
                     </w:rPr>
                   </w:pPr>
-                  <w:proofErr w:type="spellStart"/>
                   <w:r>
                     <w:rPr>
                       <w:rFonts w:ascii="Arial" w:hAnsi="Arial" w:cs="Arial"/>
                     </w:rPr>
-                    <w:t>Darián</w:t>
-                  </w:r>
-                  <w:proofErr w:type="spellEnd"/>
-                  <w:r>
-                    <w:rPr>
-                      <w:rFonts w:ascii="Arial" w:hAnsi="Arial" w:cs="Arial"/>
-                    </w:rPr>
-                    <w:t xml:space="preserve"> </w:t>
+                    <w:t xml:space="preserve">Darián </w:t>
                   </w:r>
                   <w:r>
                     <w:rPr>
@@ -2125,19 +2222,11 @@
                       <w:rFonts w:ascii="Arial" w:hAnsi="Arial" w:cs="Arial"/>
                     </w:rPr>
                   </w:pPr>
-                  <w:proofErr w:type="gramStart"/>
                   <w:r>
                     <w:rPr>
                       <w:rFonts w:ascii="Arial" w:hAnsi="Arial" w:cs="Arial"/>
                     </w:rPr>
-                    <w:t>Personas encargada</w:t>
-                  </w:r>
-                  <w:proofErr w:type="gramEnd"/>
-                  <w:r>
-                    <w:rPr>
-                      <w:rFonts w:ascii="Arial" w:hAnsi="Arial" w:cs="Arial"/>
-                    </w:rPr>
-                    <w:t xml:space="preserve"> de desarrollar el trabajo en equipo a fin de cumplir los objetivos del proyecto.</w:t>
+                    <w:t>Personas encargada de desarrollar el trabajo en equipo a fin de cumplir los objetivos del proyecto.</w:t>
                   </w:r>
                 </w:p>
               </w:tc>
@@ -2176,7 +2265,6 @@
                       <w:rFonts w:ascii="Arial" w:hAnsi="Arial" w:cs="Arial"/>
                       <w:b/>
                     </w:rPr>
-                    <w:lastRenderedPageBreak/>
                     <w:t>Autorizan</w:t>
                   </w:r>
                 </w:p>
@@ -2204,7 +2292,6 @@
                     <w:rPr>
                       <w:rFonts w:ascii="Arial" w:hAnsi="Arial" w:cs="Arial"/>
                     </w:rPr>
-                    <w:lastRenderedPageBreak/>
                     <w:t>Nombres</w:t>
                   </w:r>
                 </w:p>
@@ -2304,17 +2391,8 @@
                       <w:rFonts w:ascii="Arial" w:hAnsi="Arial" w:cs="Arial"/>
                       <w:lang w:val="es-ES"/>
                     </w:rPr>
-                    <w:t xml:space="preserve">Representante de la Administración de </w:t>
+                    <w:t>Representante de la Administración de CUValles</w:t>
                   </w:r>
-                  <w:proofErr w:type="spellStart"/>
-                  <w:r>
-                    <w:rPr>
-                      <w:rFonts w:ascii="Arial" w:hAnsi="Arial" w:cs="Arial"/>
-                      <w:lang w:val="es-ES"/>
-                    </w:rPr>
-                    <w:t>CUValles</w:t>
-                  </w:r>
-                  <w:proofErr w:type="spellEnd"/>
                 </w:p>
               </w:tc>
               <w:tc>
@@ -2401,19 +2479,11 @@
                       <w:rFonts w:ascii="Arial" w:hAnsi="Arial" w:cs="Arial"/>
                     </w:rPr>
                   </w:pPr>
-                  <w:proofErr w:type="spellStart"/>
                   <w:r>
                     <w:rPr>
                       <w:rFonts w:ascii="Arial" w:hAnsi="Arial" w:cs="Arial"/>
                     </w:rPr>
-                    <w:t>Liusmila</w:t>
-                  </w:r>
-                  <w:proofErr w:type="spellEnd"/>
-                  <w:r>
-                    <w:rPr>
-                      <w:rFonts w:ascii="Arial" w:hAnsi="Arial" w:cs="Arial"/>
-                    </w:rPr>
-                    <w:t xml:space="preserve"> Nieto Cervantes </w:t>
+                    <w:t xml:space="preserve">Liusmila Nieto Cervantes </w:t>
                   </w:r>
                 </w:p>
               </w:tc>
@@ -2506,7 +2576,7 @@
           <w:sz w:val="28"/>
           <w:szCs w:val="28"/>
         </w:rPr>
-        <w:t xml:space="preserve">2.3 </w:t>
+        <w:t>3</w:t>
       </w:r>
       <w:r>
         <w:rPr>
@@ -2516,8 +2586,36 @@
           <w:sz w:val="28"/>
           <w:szCs w:val="28"/>
         </w:rPr>
+        <w:t xml:space="preserve">.3 </w:t>
+      </w:r>
+      <w:r>
+        <w:rPr>
+          <w:rFonts w:ascii="Arial" w:hAnsi="Arial" w:cs="Arial"/>
+          <w:b/>
+          <w:color w:val="auto"/>
+          <w:sz w:val="28"/>
+          <w:szCs w:val="28"/>
+        </w:rPr>
         <w:t>Registro de involucrados</w:t>
       </w:r>
+    </w:p>
+    <w:p>
+      <w:pPr>
+        <w:pBdr>
+          <w:top w:val="nil"/>
+          <w:left w:val="nil"/>
+          <w:bottom w:val="nil"/>
+          <w:right w:val="nil"/>
+          <w:between w:val="nil"/>
+        </w:pBdr>
+        <w:spacing w:line="360" w:lineRule="auto"/>
+        <w:ind w:left="1069"/>
+        <w:rPr>
+          <w:rFonts w:ascii="Arial" w:hAnsi="Arial" w:cs="Arial"/>
+          <w:b/>
+          <w:color w:val="000000"/>
+        </w:rPr>
+      </w:pPr>
     </w:p>
     <w:p>
       <w:pPr>
@@ -2704,17 +2802,8 @@
                 <w:rFonts w:ascii="Arial" w:hAnsi="Arial" w:cs="Arial"/>
                 <w:color w:val="000000"/>
               </w:rPr>
-              <w:t xml:space="preserve">Administrativos de </w:t>
-            </w:r>
-            <w:proofErr w:type="spellStart"/>
-            <w:r>
-              <w:rPr>
-                <w:rFonts w:ascii="Arial" w:hAnsi="Arial" w:cs="Arial"/>
-                <w:color w:val="000000"/>
-              </w:rPr>
-              <w:t>CUValles</w:t>
-            </w:r>
-            <w:proofErr w:type="spellEnd"/>
+              <w:t>Administrativos de CUValles</w:t>
+            </w:r>
           </w:p>
         </w:tc>
         <w:tc>
@@ -2757,21 +2846,7 @@
               <w:rPr>
                 <w:rFonts w:ascii="Arial" w:hAnsi="Arial" w:cs="Arial"/>
               </w:rPr>
-              <w:t xml:space="preserve">Tomar decisiones a partir de los tiempos de ejecución </w:t>
-            </w:r>
-            <w:proofErr w:type="gramStart"/>
-            <w:r>
-              <w:rPr>
-                <w:rFonts w:ascii="Arial" w:hAnsi="Arial" w:cs="Arial"/>
-              </w:rPr>
-              <w:t>de los proceso</w:t>
-            </w:r>
-            <w:proofErr w:type="gramEnd"/>
-            <w:r>
-              <w:rPr>
-                <w:rFonts w:ascii="Arial" w:hAnsi="Arial" w:cs="Arial"/>
-              </w:rPr>
-              <w:t>.</w:t>
+              <w:t>Tomar decisiones a partir de los tiempos de ejecución de los proceso.</w:t>
             </w:r>
           </w:p>
         </w:tc>
@@ -2797,43 +2872,7 @@
                 <w:color w:val="000000"/>
                 <w:shd w:val="clear" w:color="auto" w:fill="FFFFFF"/>
               </w:rPr>
-              <w:t xml:space="preserve">Debido a que los procesos universitarios son complejos, provocados por la cantidad de actividades, información a gestionar, revisiones, se </w:t>
-            </w:r>
-            <w:proofErr w:type="spellStart"/>
-            <w:r>
-              <w:rPr>
-                <w:rFonts w:ascii="Arial" w:hAnsi="Arial" w:cs="Arial"/>
-                <w:color w:val="000000"/>
-                <w:shd w:val="clear" w:color="auto" w:fill="FFFFFF"/>
-              </w:rPr>
-              <w:t>relentiza</w:t>
-            </w:r>
-            <w:proofErr w:type="spellEnd"/>
-            <w:r>
-              <w:rPr>
-                <w:rFonts w:ascii="Arial" w:hAnsi="Arial" w:cs="Arial"/>
-                <w:color w:val="000000"/>
-                <w:shd w:val="clear" w:color="auto" w:fill="FFFFFF"/>
-              </w:rPr>
-              <w:t xml:space="preserve"> la ejecución de </w:t>
-            </w:r>
-            <w:proofErr w:type="gramStart"/>
-            <w:r>
-              <w:rPr>
-                <w:rFonts w:ascii="Arial" w:hAnsi="Arial" w:cs="Arial"/>
-                <w:color w:val="000000"/>
-                <w:shd w:val="clear" w:color="auto" w:fill="FFFFFF"/>
-              </w:rPr>
-              <w:t>los mismos</w:t>
-            </w:r>
-            <w:proofErr w:type="gramEnd"/>
-            <w:r>
-              <w:rPr>
-                <w:rFonts w:ascii="Arial" w:hAnsi="Arial" w:cs="Arial"/>
-                <w:color w:val="000000"/>
-                <w:shd w:val="clear" w:color="auto" w:fill="FFFFFF"/>
-              </w:rPr>
-              <w:t>.</w:t>
+              <w:t>Debido a que los procesos universitarios son complejos, provocados por la cantidad de actividades, información a gestionar, revisiones, se relentiza la ejecución de los mismos.</w:t>
             </w:r>
           </w:p>
           <w:p>
@@ -2853,7 +2892,6 @@
               <w:rPr>
                 <w:rFonts w:ascii="Arial" w:hAnsi="Arial" w:cs="Arial"/>
               </w:rPr>
-              <w:lastRenderedPageBreak/>
               <w:t>No se conoce oportunamente el estado de avance de la ejecución de los procesos.</w:t>
             </w:r>
           </w:p>
@@ -2884,10 +2922,8 @@
                 <w:rFonts w:ascii="Arial" w:hAnsi="Arial" w:cs="Arial"/>
                 <w:color w:val="000000"/>
               </w:rPr>
-              <w:lastRenderedPageBreak/>
               <w:t xml:space="preserve">Configuradores de Procesos </w:t>
             </w:r>
-            <w:proofErr w:type="spellStart"/>
             <w:r>
               <w:rPr>
                 <w:rFonts w:ascii="Arial" w:hAnsi="Arial" w:cs="Arial"/>
@@ -2895,7 +2931,6 @@
               </w:rPr>
               <w:t>CUValles</w:t>
             </w:r>
-            <w:proofErr w:type="spellEnd"/>
           </w:p>
         </w:tc>
         <w:tc>
@@ -3013,17 +3048,8 @@
                 <w:rFonts w:ascii="Arial" w:hAnsi="Arial" w:cs="Arial"/>
                 <w:color w:val="000000"/>
               </w:rPr>
-              <w:t xml:space="preserve">Ejecutores de Procesos de </w:t>
-            </w:r>
-            <w:proofErr w:type="spellStart"/>
-            <w:r>
-              <w:rPr>
-                <w:rFonts w:ascii="Arial" w:hAnsi="Arial" w:cs="Arial"/>
-                <w:color w:val="000000"/>
-              </w:rPr>
-              <w:t>CUValles</w:t>
-            </w:r>
-            <w:proofErr w:type="spellEnd"/>
+              <w:t>Ejecutores de Procesos de CUValles</w:t>
+            </w:r>
           </w:p>
         </w:tc>
         <w:tc>
@@ -3110,21 +3136,7 @@
               <w:rPr>
                 <w:rFonts w:ascii="Arial" w:hAnsi="Arial" w:cs="Arial"/>
               </w:rPr>
-              <w:t xml:space="preserve">Se generan informaciones que pueden tener varios formatos, dificultando la revisión de </w:t>
-            </w:r>
-            <w:proofErr w:type="gramStart"/>
-            <w:r>
-              <w:rPr>
-                <w:rFonts w:ascii="Arial" w:hAnsi="Arial" w:cs="Arial"/>
-              </w:rPr>
-              <w:t>las mismas</w:t>
-            </w:r>
-            <w:proofErr w:type="gramEnd"/>
-            <w:r>
-              <w:rPr>
-                <w:rFonts w:ascii="Arial" w:hAnsi="Arial" w:cs="Arial"/>
-              </w:rPr>
-              <w:t xml:space="preserve"> y la posterior generación de reportes</w:t>
+              <w:t>Se generan informaciones que pueden tener varios formatos, dificultando la revisión de las mismas y la posterior generación de reportes</w:t>
             </w:r>
             <w:r>
               <w:rPr>
@@ -3143,292 +3155,6 @@
         </w:tc>
       </w:tr>
     </w:tbl>
-    <w:p>
-      <w:pPr>
-        <w:pStyle w:val="Ttulo1"/>
-        <w:numPr>
-          <w:ilvl w:val="0"/>
-          <w:numId w:val="1"/>
-        </w:numPr>
-        <w:rPr>
-          <w:rFonts w:ascii="Arial" w:hAnsi="Arial" w:cs="Arial"/>
-          <w:b/>
-          <w:bCs/>
-          <w:color w:val="auto"/>
-        </w:rPr>
-      </w:pPr>
-      <w:r>
-        <w:rPr>
-          <w:rFonts w:ascii="Arial" w:hAnsi="Arial" w:cs="Arial"/>
-          <w:b/>
-          <w:bCs/>
-          <w:color w:val="auto"/>
-        </w:rPr>
-        <w:lastRenderedPageBreak/>
-        <w:t>Método de trabajo</w:t>
-      </w:r>
-    </w:p>
-    <w:p>
-      <w:pPr>
-        <w:spacing w:after="0" w:line="240" w:lineRule="auto"/>
-        <w:rPr>
-          <w:rFonts w:ascii="Arial" w:hAnsi="Arial" w:cs="Arial"/>
-          <w:sz w:val="32"/>
-          <w:szCs w:val="32"/>
-        </w:rPr>
-      </w:pPr>
-    </w:p>
-    <w:p>
-      <w:pPr>
-        <w:spacing w:line="360" w:lineRule="auto"/>
-        <w:jc w:val="both"/>
-        <w:rPr>
-          <w:rFonts w:ascii="Arial" w:hAnsi="Arial" w:cs="Arial"/>
-          <w:sz w:val="24"/>
-          <w:szCs w:val="24"/>
-        </w:rPr>
-      </w:pPr>
-      <w:r>
-        <w:rPr>
-          <w:rFonts w:ascii="Arial" w:hAnsi="Arial" w:cs="Arial"/>
-          <w:sz w:val="24"/>
-          <w:szCs w:val="24"/>
-        </w:rPr>
-        <w:t xml:space="preserve">El proyecto se desarrollará siguiendo la metodología de desarrollo ágil SCRUM. Esta garantiza la agilidad del proceso, enfocarse en el producto final más que en la documentación, alta adaptabilidad al cambio, entregas tempranas y continuas, el equipo de desarrollo enfocado en el producto final. Por lo tanto, el proyecto pasará por las siguientes fases, las que describen un total de 19 procesos, herramientas y salidas asociadas: </w:t>
-      </w:r>
-    </w:p>
-    <w:p>
-      <w:pPr>
-        <w:pStyle w:val="Prrafodelista"/>
-        <w:numPr>
-          <w:ilvl w:val="0"/>
-          <w:numId w:val="19"/>
-        </w:numPr>
-        <w:spacing w:line="360" w:lineRule="auto"/>
-        <w:jc w:val="both"/>
-        <w:rPr>
-          <w:rFonts w:ascii="Arial" w:hAnsi="Arial" w:cs="Arial"/>
-          <w:sz w:val="24"/>
-          <w:szCs w:val="24"/>
-          <w:lang w:val="es-ES"/>
-        </w:rPr>
-      </w:pPr>
-      <w:r>
-        <w:rPr>
-          <w:rFonts w:ascii="Arial" w:hAnsi="Arial" w:cs="Arial"/>
-          <w:sz w:val="24"/>
-          <w:szCs w:val="24"/>
-        </w:rPr>
-        <w:t>Inicio: donde se oficializa el proyecto, se establece la visión, se definen las primeras necesidades del proyecto.</w:t>
-      </w:r>
-    </w:p>
-    <w:p>
-      <w:pPr>
-        <w:pStyle w:val="Prrafodelista"/>
-        <w:numPr>
-          <w:ilvl w:val="0"/>
-          <w:numId w:val="19"/>
-        </w:numPr>
-        <w:spacing w:line="360" w:lineRule="auto"/>
-        <w:jc w:val="both"/>
-        <w:rPr>
-          <w:rFonts w:ascii="Arial" w:hAnsi="Arial" w:cs="Arial"/>
-          <w:sz w:val="24"/>
-          <w:szCs w:val="24"/>
-          <w:lang w:val="es-ES"/>
-        </w:rPr>
-      </w:pPr>
-      <w:r>
-        <w:rPr>
-          <w:rFonts w:ascii="Arial" w:hAnsi="Arial" w:cs="Arial"/>
-          <w:sz w:val="24"/>
-          <w:szCs w:val="24"/>
-        </w:rPr>
-        <w:t xml:space="preserve">Planeación y estimación: se construyen las Historias de Usuario y se planifican los sprint que ordenarán los futuros entregables al cliente. </w:t>
-      </w:r>
-    </w:p>
-    <w:p>
-      <w:pPr>
-        <w:pStyle w:val="Prrafodelista"/>
-        <w:numPr>
-          <w:ilvl w:val="0"/>
-          <w:numId w:val="19"/>
-        </w:numPr>
-        <w:spacing w:line="360" w:lineRule="auto"/>
-        <w:jc w:val="both"/>
-        <w:rPr>
-          <w:rFonts w:ascii="Arial" w:hAnsi="Arial" w:cs="Arial"/>
-          <w:sz w:val="24"/>
-          <w:szCs w:val="24"/>
-          <w:lang w:val="es-ES"/>
-        </w:rPr>
-      </w:pPr>
-      <w:r>
-        <w:rPr>
-          <w:rFonts w:ascii="Arial" w:hAnsi="Arial" w:cs="Arial"/>
-          <w:sz w:val="24"/>
-          <w:szCs w:val="24"/>
-        </w:rPr>
-        <w:t>Implementación: se crean los entregables por cada sprint planificado.</w:t>
-      </w:r>
-    </w:p>
-    <w:p>
-      <w:pPr>
-        <w:pStyle w:val="Prrafodelista"/>
-        <w:numPr>
-          <w:ilvl w:val="0"/>
-          <w:numId w:val="19"/>
-        </w:numPr>
-        <w:spacing w:line="360" w:lineRule="auto"/>
-        <w:jc w:val="both"/>
-        <w:rPr>
-          <w:rFonts w:ascii="Arial" w:hAnsi="Arial" w:cs="Arial"/>
-          <w:sz w:val="24"/>
-          <w:szCs w:val="24"/>
-          <w:lang w:val="es-ES"/>
-        </w:rPr>
-      </w:pPr>
-      <w:r>
-        <w:rPr>
-          <w:rFonts w:ascii="Arial" w:hAnsi="Arial" w:cs="Arial"/>
-          <w:sz w:val="24"/>
-          <w:szCs w:val="24"/>
-        </w:rPr>
-        <w:t xml:space="preserve">Revisión y Retrospectiva: se revisan cada uno del sprint creado. </w:t>
-      </w:r>
-    </w:p>
-    <w:p>
-      <w:pPr>
-        <w:pStyle w:val="Prrafodelista"/>
-        <w:numPr>
-          <w:ilvl w:val="0"/>
-          <w:numId w:val="19"/>
-        </w:numPr>
-        <w:spacing w:line="360" w:lineRule="auto"/>
-        <w:jc w:val="both"/>
-        <w:rPr>
-          <w:rFonts w:ascii="Arial" w:hAnsi="Arial" w:cs="Arial"/>
-          <w:sz w:val="24"/>
-          <w:szCs w:val="24"/>
-          <w:lang w:val="es-ES"/>
-        </w:rPr>
-      </w:pPr>
-      <w:r>
-        <w:rPr>
-          <w:rFonts w:ascii="Arial" w:hAnsi="Arial" w:cs="Arial"/>
-          <w:sz w:val="24"/>
-          <w:szCs w:val="24"/>
-        </w:rPr>
-        <w:t xml:space="preserve">Lanzamiento: despliegue del producto construido. </w:t>
-      </w:r>
-    </w:p>
-    <w:p>
-      <w:pPr>
-        <w:spacing w:line="360" w:lineRule="auto"/>
-        <w:jc w:val="both"/>
-        <w:rPr>
-          <w:rFonts w:ascii="Arial" w:hAnsi="Arial" w:cs="Arial"/>
-          <w:sz w:val="24"/>
-          <w:szCs w:val="24"/>
-        </w:rPr>
-      </w:pPr>
-      <w:r>
-        <w:rPr>
-          <w:rFonts w:ascii="Arial" w:hAnsi="Arial" w:cs="Arial"/>
-          <w:sz w:val="24"/>
-          <w:szCs w:val="24"/>
-        </w:rPr>
-        <w:t xml:space="preserve">Los roles más significativos en esta metodología que tendrán presencia en este proyecto son: Scrum </w:t>
-      </w:r>
-      <w:proofErr w:type="gramStart"/>
-      <w:r>
-        <w:rPr>
-          <w:rFonts w:ascii="Arial" w:hAnsi="Arial" w:cs="Arial"/>
-          <w:sz w:val="24"/>
-          <w:szCs w:val="24"/>
-        </w:rPr>
-        <w:t>master</w:t>
-      </w:r>
-      <w:proofErr w:type="gramEnd"/>
-      <w:r>
-        <w:rPr>
-          <w:rFonts w:ascii="Arial" w:hAnsi="Arial" w:cs="Arial"/>
-          <w:sz w:val="24"/>
-          <w:szCs w:val="24"/>
-        </w:rPr>
-        <w:t xml:space="preserve"> quien asegura un ambiente laboral al equipo pues lo provee de los espacios y oportunidades necesarios para el éxito del proyecto. El </w:t>
-      </w:r>
-      <w:proofErr w:type="spellStart"/>
-      <w:r>
-        <w:rPr>
-          <w:rFonts w:ascii="Arial" w:hAnsi="Arial" w:cs="Arial"/>
-          <w:sz w:val="24"/>
-          <w:szCs w:val="24"/>
-        </w:rPr>
-        <w:t>Product</w:t>
-      </w:r>
-      <w:proofErr w:type="spellEnd"/>
-      <w:r>
-        <w:rPr>
-          <w:rFonts w:ascii="Arial" w:hAnsi="Arial" w:cs="Arial"/>
-          <w:sz w:val="24"/>
-          <w:szCs w:val="24"/>
-        </w:rPr>
-        <w:t xml:space="preserve"> </w:t>
-      </w:r>
-      <w:proofErr w:type="spellStart"/>
-      <w:r>
-        <w:rPr>
-          <w:rFonts w:ascii="Arial" w:hAnsi="Arial" w:cs="Arial"/>
-          <w:sz w:val="24"/>
-          <w:szCs w:val="24"/>
-        </w:rPr>
-        <w:t>Owner</w:t>
-      </w:r>
-      <w:proofErr w:type="spellEnd"/>
-      <w:r>
-        <w:rPr>
-          <w:rFonts w:ascii="Arial" w:hAnsi="Arial" w:cs="Arial"/>
-          <w:sz w:val="24"/>
-          <w:szCs w:val="24"/>
-        </w:rPr>
-        <w:t xml:space="preserve"> comunica los requerimientos al equipo y representa al cliente trabajando muy cerca del Equipo Scrum. El Equipo Scrum son los miembros del proyecto quienes construyen los entregables.</w:t>
-      </w:r>
-    </w:p>
-    <w:p>
-      <w:pPr>
-        <w:spacing w:line="360" w:lineRule="auto"/>
-        <w:jc w:val="both"/>
-        <w:rPr>
-          <w:rFonts w:ascii="Arial" w:hAnsi="Arial" w:cs="Arial"/>
-          <w:sz w:val="24"/>
-          <w:szCs w:val="24"/>
-        </w:rPr>
-      </w:pPr>
-      <w:r>
-        <w:rPr>
-          <w:rFonts w:ascii="Arial" w:hAnsi="Arial" w:cs="Arial"/>
-          <w:sz w:val="24"/>
-          <w:szCs w:val="24"/>
-        </w:rPr>
-        <w:t>Se decidió el marco de trabajo SCRUM de las metodologías agiles porque trabaja en ciclos cortos y permite a los equipos adaptarse rápidamente a los cambios y hacer ajustes en el proceso de manera oportuna, lo que lleva a un trabajo más eficiente.</w:t>
-      </w:r>
-    </w:p>
-    <w:p>
-      <w:pPr>
-        <w:pStyle w:val="Ttulo1"/>
-        <w:spacing w:before="480" w:after="120" w:line="240" w:lineRule="auto"/>
-        <w:ind w:left="432"/>
-        <w:rPr>
-          <w:rFonts w:ascii="Arial" w:eastAsia="Calibri" w:hAnsi="Arial" w:cs="Arial"/>
-          <w:b/>
-          <w:color w:val="auto"/>
-          <w:kern w:val="0"/>
-          <w:lang w:val="es-ES_tradnl" w:eastAsia="es-ES"/>
-          <w14:ligatures w14:val="none"/>
-        </w:rPr>
-      </w:pPr>
-    </w:p>
     <w:p>
       <w:pPr>
         <w:pStyle w:val="Ttulo1"/>
@@ -7368,15 +7094,7 @@
                 <w:rFonts w:ascii="Arial" w:hAnsi="Arial" w:cs="Arial"/>
                 <w:lang w:val="es-ES"/>
               </w:rPr>
-              <w:t xml:space="preserve">Necesidades identificadas en la especificación </w:t>
-            </w:r>
-            <w:r>
-              <w:rPr>
-                <w:rFonts w:ascii="Arial" w:hAnsi="Arial" w:cs="Arial"/>
-                <w:lang w:val="es-ES"/>
-              </w:rPr>
-              <w:lastRenderedPageBreak/>
-              <w:t>generada por el cliente</w:t>
+              <w:t>Necesidades identificadas en la especificación generada por el cliente</w:t>
             </w:r>
           </w:p>
         </w:tc>
@@ -9227,7 +8945,6 @@
                 <w:rFonts w:ascii="Arial" w:hAnsi="Arial" w:cs="Arial"/>
                 <w:lang w:val="es-ES"/>
               </w:rPr>
-              <w:lastRenderedPageBreak/>
               <w:t>CUS_13</w:t>
             </w:r>
           </w:p>
@@ -9661,6 +9378,40 @@
     </w:p>
     <w:p>
       <w:pPr>
+        <w:spacing w:after="0" w:line="240" w:lineRule="auto"/>
+        <w:ind w:left="1418"/>
+        <w:rPr>
+          <w:rFonts w:ascii="Arial" w:hAnsi="Arial" w:cs="Arial"/>
+          <w:color w:val="000000"/>
+          <w:sz w:val="24"/>
+          <w:szCs w:val="24"/>
+        </w:rPr>
+      </w:pPr>
+      <w:r>
+        <w:rPr>
+          <w:rFonts w:ascii="Arial" w:hAnsi="Arial" w:cs="Arial"/>
+          <w:color w:val="000000"/>
+          <w:sz w:val="24"/>
+          <w:szCs w:val="24"/>
+        </w:rPr>
+        <w:t>Ver imagen adjunta en el Repositorio.</w:t>
+      </w:r>
+    </w:p>
+    <w:p>
+      <w:pPr>
+        <w:spacing w:after="0" w:line="240" w:lineRule="auto"/>
+        <w:ind w:left="1418"/>
+        <w:rPr>
+          <w:rFonts w:ascii="Arial" w:hAnsi="Arial" w:cs="Arial"/>
+          <w:b/>
+          <w:color w:val="000000"/>
+          <w:sz w:val="24"/>
+          <w:szCs w:val="24"/>
+        </w:rPr>
+      </w:pPr>
+    </w:p>
+    <w:p>
+      <w:pPr>
         <w:numPr>
           <w:ilvl w:val="2"/>
           <w:numId w:val="3"/>
@@ -9767,6 +9518,19 @@
     </w:p>
     <w:p>
       <w:pPr>
+        <w:spacing w:after="0" w:line="240" w:lineRule="auto"/>
+        <w:ind w:left="1080"/>
+        <w:rPr>
+          <w:rFonts w:ascii="Arial" w:hAnsi="Arial" w:cs="Arial"/>
+          <w:b/>
+          <w:color w:val="000000"/>
+          <w:sz w:val="28"/>
+          <w:szCs w:val="28"/>
+        </w:rPr>
+      </w:pPr>
+    </w:p>
+    <w:p>
+      <w:pPr>
         <w:numPr>
           <w:ilvl w:val="2"/>
           <w:numId w:val="3"/>
@@ -9829,10 +9593,13 @@
           <w:sz w:val="24"/>
           <w:szCs w:val="24"/>
         </w:rPr>
-        <w:t>Cronograma (</w:t>
+        <w:t>Cronograma</w:t>
       </w:r>
-      <w:proofErr w:type="spellStart"/>
-      <w:r>
+    </w:p>
+    <w:p>
+      <w:pPr>
+        <w:spacing w:after="0" w:line="240" w:lineRule="auto"/>
+        <w:ind w:left="1418"/>
         <w:rPr>
           <w:rFonts w:ascii="Arial" w:hAnsi="Arial" w:cs="Arial"/>
           <w:b/>
@@ -9840,18 +9607,63 @@
           <w:sz w:val="24"/>
           <w:szCs w:val="24"/>
         </w:rPr>
-        <w:t>project</w:t>
-      </w:r>
-      <w:proofErr w:type="spellEnd"/>
-      <w:r>
-        <w:rPr>
-          <w:rFonts w:ascii="Arial" w:hAnsi="Arial" w:cs="Arial"/>
-          <w:b/>
+      </w:pPr>
+    </w:p>
+    <w:p>
+      <w:pPr>
+        <w:spacing w:after="0" w:line="240" w:lineRule="auto"/>
+        <w:ind w:left="1418"/>
+        <w:rPr>
+          <w:rFonts w:ascii="Arial" w:hAnsi="Arial" w:cs="Arial"/>
           <w:color w:val="000000"/>
           <w:sz w:val="24"/>
           <w:szCs w:val="24"/>
         </w:rPr>
-        <w:t xml:space="preserve"> libre)</w:t>
+      </w:pPr>
+      <w:r>
+        <w:rPr>
+          <w:rFonts w:ascii="Arial" w:hAnsi="Arial" w:cs="Arial"/>
+          <w:color w:val="000000"/>
+          <w:sz w:val="24"/>
+          <w:szCs w:val="24"/>
+        </w:rPr>
+        <w:t xml:space="preserve">Ver </w:t>
+      </w:r>
+      <w:r>
+        <w:rPr>
+          <w:rFonts w:ascii="Arial" w:hAnsi="Arial" w:cs="Arial"/>
+          <w:color w:val="000000"/>
+          <w:sz w:val="24"/>
+          <w:szCs w:val="24"/>
+        </w:rPr>
+        <w:t>archivo</w:t>
+      </w:r>
+      <w:r>
+        <w:rPr>
+          <w:rFonts w:ascii="Arial" w:hAnsi="Arial" w:cs="Arial"/>
+          <w:color w:val="000000"/>
+          <w:sz w:val="24"/>
+          <w:szCs w:val="24"/>
+        </w:rPr>
+        <w:t xml:space="preserve"> adjunta</w:t>
+      </w:r>
+      <w:r>
+        <w:rPr>
+          <w:rFonts w:ascii="Arial" w:hAnsi="Arial" w:cs="Arial"/>
+          <w:color w:val="000000"/>
+          <w:sz w:val="24"/>
+          <w:szCs w:val="24"/>
+        </w:rPr>
+        <w:t>do</w:t>
+      </w:r>
+      <w:r>
+        <w:rPr>
+          <w:rFonts w:ascii="Arial" w:hAnsi="Arial" w:cs="Arial"/>
+          <w:color w:val="000000"/>
+          <w:sz w:val="24"/>
+          <w:szCs w:val="24"/>
+        </w:rPr>
+        <w:t xml:space="preserve"> en el Repositorio.</w:t>
       </w:r>
     </w:p>
     <w:p>
@@ -9892,6 +9704,19 @@
         </w:rPr>
         <w:t>Administración del costo</w:t>
       </w:r>
+    </w:p>
+    <w:p>
+      <w:pPr>
+        <w:spacing w:after="0" w:line="240" w:lineRule="auto"/>
+        <w:ind w:left="1080"/>
+        <w:rPr>
+          <w:rFonts w:ascii="Arial" w:hAnsi="Arial" w:cs="Arial"/>
+          <w:b/>
+          <w:color w:val="000000"/>
+          <w:sz w:val="28"/>
+          <w:szCs w:val="28"/>
+        </w:rPr>
+      </w:pPr>
     </w:p>
     <w:p>
       <w:pPr>
@@ -9978,7 +9803,7 @@
           <w:ilvl w:val="2"/>
           <w:numId w:val="3"/>
         </w:numPr>
-        <w:spacing w:after="0" w:line="240" w:lineRule="auto"/>
+        <w:spacing w:after="0" w:line="360" w:lineRule="auto"/>
         <w:ind w:left="1418"/>
         <w:rPr>
           <w:rFonts w:ascii="Arial" w:hAnsi="Arial" w:cs="Arial"/>
@@ -9988,6 +9813,7 @@
           <w:szCs w:val="24"/>
         </w:rPr>
       </w:pPr>
+      <w:bookmarkStart w:id="0" w:name="_GoBack"/>
       <w:r>
         <w:rPr>
           <w:rFonts w:ascii="Arial" w:hAnsi="Arial" w:cs="Arial"/>
@@ -10001,7 +9827,7 @@
     </w:p>
     <w:p>
       <w:pPr>
-        <w:spacing w:after="0" w:line="240" w:lineRule="auto"/>
+        <w:spacing w:after="0" w:line="360" w:lineRule="auto"/>
         <w:ind w:left="2160"/>
         <w:rPr>
           <w:rFonts w:ascii="Arial" w:hAnsi="Arial" w:cs="Arial"/>
@@ -10116,16 +9942,7 @@
           <w:color w:val="000000"/>
           <w:lang w:eastAsia="es-ES"/>
         </w:rPr>
-        <w:t xml:space="preserve"> con la calidad que se desea para el producto final. Entonces, </w:t>
-      </w:r>
-      <w:r>
-        <w:rPr>
-          <w:rFonts w:ascii="Arial" w:eastAsia="Calibri" w:hAnsi="Arial" w:cs="Arial"/>
-          <w:color w:val="000000"/>
-          <w:lang w:eastAsia="es-ES"/>
-        </w:rPr>
-        <w:lastRenderedPageBreak/>
-        <w:t xml:space="preserve">con estos elementos, pasamos a identificar los </w:t>
+        <w:t xml:space="preserve"> con la calidad que se desea para el producto final. Entonces, con estos elementos, pasamos a identificar los </w:t>
       </w:r>
       <w:r>
         <w:rPr>
@@ -10158,21 +9975,7 @@
         <w:rPr>
           <w:rFonts w:ascii="Arial" w:hAnsi="Arial" w:cs="Arial"/>
         </w:rPr>
-        <w:t xml:space="preserve">El control de la calidad que se lleva a cabo durante la fase de revisión y </w:t>
-      </w:r>
-      <w:proofErr w:type="gramStart"/>
-      <w:r>
-        <w:rPr>
-          <w:rFonts w:ascii="Arial" w:hAnsi="Arial" w:cs="Arial"/>
-        </w:rPr>
-        <w:t>retrospectiva,</w:t>
-      </w:r>
-      <w:proofErr w:type="gramEnd"/>
-      <w:r>
-        <w:rPr>
-          <w:rFonts w:ascii="Arial" w:hAnsi="Arial" w:cs="Arial"/>
-        </w:rPr>
-        <w:t xml:space="preserve"> implica revisar continuamente y de forma iterativa los resultados o productos concretos del proyecto para verificar si cumplen los </w:t>
+        <w:t xml:space="preserve">El control de la calidad que se lleva a cabo durante la fase de revisión y retrospectiva, implica revisar continuamente y de forma iterativa los resultados o productos concretos del proyecto para verificar si cumplen los </w:t>
       </w:r>
       <w:r>
         <w:rPr>
@@ -10197,6 +10000,7 @@
       <w:pPr>
         <w:pStyle w:val="NormalWeb"/>
         <w:shd w:val="clear" w:color="auto" w:fill="FFFFFF"/>
+        <w:spacing w:line="360" w:lineRule="auto"/>
         <w:ind w:left="1418"/>
         <w:rPr>
           <w:rFonts w:ascii="Arial" w:hAnsi="Arial" w:cs="Arial"/>
@@ -10217,6 +10021,7 @@
       <w:pPr>
         <w:pStyle w:val="NormalWeb"/>
         <w:shd w:val="clear" w:color="auto" w:fill="FFFFFF"/>
+        <w:spacing w:line="360" w:lineRule="auto"/>
         <w:ind w:left="1418"/>
         <w:rPr>
           <w:rFonts w:ascii="Arial" w:hAnsi="Arial" w:cs="Arial"/>
@@ -10245,6 +10050,7 @@
       <w:pPr>
         <w:pStyle w:val="NormalWeb"/>
         <w:shd w:val="clear" w:color="auto" w:fill="FFFFFF"/>
+        <w:spacing w:line="360" w:lineRule="auto"/>
         <w:ind w:left="1418"/>
         <w:jc w:val="both"/>
         <w:rPr>
@@ -10255,27 +10061,14 @@
         <w:rPr>
           <w:rFonts w:ascii="Arial" w:hAnsi="Arial" w:cs="Arial"/>
         </w:rPr>
-        <w:t xml:space="preserve">El desarrollo del </w:t>
-      </w:r>
-      <w:proofErr w:type="spellStart"/>
-      <w:r>
-        <w:rPr>
-          <w:rFonts w:ascii="Arial" w:hAnsi="Arial" w:cs="Arial"/>
-        </w:rPr>
-        <w:t>SofPCUValles</w:t>
-      </w:r>
-      <w:proofErr w:type="spellEnd"/>
-      <w:r>
-        <w:rPr>
-          <w:rFonts w:ascii="Arial" w:hAnsi="Arial" w:cs="Arial"/>
-        </w:rPr>
-        <w:t xml:space="preserve"> seguirá las definiciones generales establecidas en los estándares seleccionados para cada una de las etapas de construcción del producto de software, principal entregable del proyecto. Unido a ello se aplicarán principios definidos por equipo de desarrollo en cuanto a documentación, modelaje de diagramas, y codificación que permitan ajustar la solución a la medida exacta de las necesidades del cliente.</w:t>
+        <w:t>El desarrollo del SofPCUValles seguirá las definiciones generales establecidas en los estándares seleccionados para cada una de las etapas de construcción del producto de software, principal entregable del proyecto. Unido a ello se aplicarán principios definidos por equipo de desarrollo en cuanto a documentación, modelaje de diagramas, y codificación que permitan ajustar la solución a la medida exacta de las necesidades del cliente.</w:t>
       </w:r>
     </w:p>
     <w:p>
       <w:pPr>
         <w:pStyle w:val="NormalWeb"/>
         <w:shd w:val="clear" w:color="auto" w:fill="FFFFFF"/>
+        <w:spacing w:line="360" w:lineRule="auto"/>
         <w:ind w:left="1418"/>
         <w:jc w:val="both"/>
         <w:rPr>
@@ -10293,6 +10086,7 @@
       <w:pPr>
         <w:pStyle w:val="NormalWeb"/>
         <w:shd w:val="clear" w:color="auto" w:fill="FFFFFF"/>
+        <w:spacing w:line="360" w:lineRule="auto"/>
         <w:ind w:left="1418"/>
         <w:jc w:val="both"/>
         <w:rPr>
@@ -10310,6 +10104,7 @@
       <w:pPr>
         <w:pStyle w:val="NormalWeb"/>
         <w:shd w:val="clear" w:color="auto" w:fill="FFFFFF"/>
+        <w:spacing w:line="360" w:lineRule="auto"/>
         <w:ind w:left="1418"/>
         <w:jc w:val="both"/>
         <w:rPr>
@@ -10331,6 +10126,7 @@
           <w:numId w:val="14"/>
         </w:numPr>
         <w:shd w:val="clear" w:color="auto" w:fill="FFFFFF"/>
+        <w:spacing w:line="360" w:lineRule="auto"/>
         <w:ind w:left="1985"/>
         <w:jc w:val="both"/>
         <w:rPr>
@@ -10352,6 +10148,7 @@
           <w:numId w:val="14"/>
         </w:numPr>
         <w:shd w:val="clear" w:color="auto" w:fill="FFFFFF"/>
+        <w:spacing w:line="360" w:lineRule="auto"/>
         <w:ind w:left="1985"/>
         <w:jc w:val="both"/>
         <w:rPr>
@@ -10373,6 +10170,7 @@
           <w:numId w:val="14"/>
         </w:numPr>
         <w:shd w:val="clear" w:color="auto" w:fill="FFFFFF"/>
+        <w:spacing w:line="360" w:lineRule="auto"/>
         <w:ind w:left="1985"/>
         <w:jc w:val="both"/>
         <w:rPr>
@@ -10406,6 +10204,7 @@
           <w:numId w:val="14"/>
         </w:numPr>
         <w:shd w:val="clear" w:color="auto" w:fill="FFFFFF"/>
+        <w:spacing w:line="360" w:lineRule="auto"/>
         <w:ind w:left="1985"/>
         <w:jc w:val="both"/>
         <w:rPr>
@@ -10416,7 +10215,6 @@
         <w:rPr>
           <w:rFonts w:ascii="Arial" w:hAnsi="Arial" w:cs="Arial"/>
         </w:rPr>
-        <w:lastRenderedPageBreak/>
         <w:t xml:space="preserve">Para evaluar la calidad del software </w:t>
       </w:r>
       <w:r>
@@ -10448,6 +10246,7 @@
       <w:pPr>
         <w:pStyle w:val="NormalWeb"/>
         <w:shd w:val="clear" w:color="auto" w:fill="FFFFFF"/>
+        <w:spacing w:line="360" w:lineRule="auto"/>
         <w:ind w:left="1418"/>
         <w:rPr>
           <w:rFonts w:ascii="Arial" w:hAnsi="Arial" w:cs="Arial"/>
@@ -10476,6 +10275,7 @@
       <w:pPr>
         <w:pStyle w:val="NormalWeb"/>
         <w:shd w:val="clear" w:color="auto" w:fill="FFFFFF"/>
+        <w:spacing w:line="360" w:lineRule="auto"/>
         <w:ind w:left="1418"/>
         <w:jc w:val="both"/>
         <w:rPr>
@@ -10506,6 +10306,7 @@
       <w:pPr>
         <w:pStyle w:val="NormalWeb"/>
         <w:shd w:val="clear" w:color="auto" w:fill="FFFFFF"/>
+        <w:spacing w:line="360" w:lineRule="auto"/>
         <w:ind w:left="1418"/>
         <w:rPr>
           <w:rFonts w:ascii="Arial" w:hAnsi="Arial" w:cs="Arial"/>
@@ -10522,6 +10323,7 @@
       <w:pPr>
         <w:pStyle w:val="NormalWeb"/>
         <w:shd w:val="clear" w:color="auto" w:fill="FFFFFF"/>
+        <w:spacing w:line="360" w:lineRule="auto"/>
         <w:ind w:left="1418"/>
         <w:jc w:val="both"/>
         <w:rPr>
@@ -10539,6 +10341,7 @@
       <w:pPr>
         <w:pStyle w:val="NormalWeb"/>
         <w:shd w:val="clear" w:color="auto" w:fill="FFFFFF"/>
+        <w:spacing w:line="360" w:lineRule="auto"/>
         <w:ind w:left="1418"/>
         <w:jc w:val="both"/>
         <w:rPr>
@@ -10556,6 +10359,7 @@
       <w:pPr>
         <w:pStyle w:val="NormalWeb"/>
         <w:shd w:val="clear" w:color="auto" w:fill="FFFFFF"/>
+        <w:spacing w:line="360" w:lineRule="auto"/>
         <w:ind w:left="1418"/>
         <w:jc w:val="both"/>
         <w:rPr>
@@ -10566,21 +10370,7 @@
         <w:rPr>
           <w:rFonts w:ascii="Arial" w:hAnsi="Arial" w:cs="Arial"/>
         </w:rPr>
-        <w:t xml:space="preserve">Las tareas asociadas a la calidad de documentación, desarrollo y pruebas se revisan al concluir cada sprint. Por </w:t>
-      </w:r>
-      <w:proofErr w:type="gramStart"/>
-      <w:r>
-        <w:rPr>
-          <w:rFonts w:ascii="Arial" w:hAnsi="Arial" w:cs="Arial"/>
-        </w:rPr>
-        <w:t>tanto</w:t>
-      </w:r>
-      <w:proofErr w:type="gramEnd"/>
-      <w:r>
-        <w:rPr>
-          <w:rFonts w:ascii="Arial" w:hAnsi="Arial" w:cs="Arial"/>
-        </w:rPr>
-        <w:t xml:space="preserve"> al concluir cada sprint se deben ejecutar las pruebas que se planificaron para cada </w:t>
+        <w:t xml:space="preserve">Las tareas asociadas a la calidad de documentación, desarrollo y pruebas se revisan al concluir cada sprint. Por tanto al concluir cada sprint se deben ejecutar las pruebas que se planificaron para cada </w:t>
       </w:r>
       <w:r>
         <w:rPr>
@@ -10599,6 +10389,7 @@
       <w:pPr>
         <w:pStyle w:val="NormalWeb"/>
         <w:shd w:val="clear" w:color="auto" w:fill="FFFFFF"/>
+        <w:spacing w:line="360" w:lineRule="auto"/>
         <w:ind w:left="1418"/>
         <w:jc w:val="both"/>
         <w:rPr>
@@ -10616,7 +10407,7 @@
       <w:pPr>
         <w:pStyle w:val="NormalWeb"/>
         <w:shd w:val="clear" w:color="auto" w:fill="FFFFFF"/>
-        <w:spacing w:after="0" w:afterAutospacing="0"/>
+        <w:spacing w:after="0" w:afterAutospacing="0" w:line="360" w:lineRule="auto"/>
         <w:ind w:left="1418"/>
         <w:jc w:val="both"/>
         <w:rPr>
@@ -10634,7 +10425,7 @@
       <w:pPr>
         <w:pStyle w:val="NormalWeb"/>
         <w:shd w:val="clear" w:color="auto" w:fill="FFFFFF"/>
-        <w:spacing w:before="0" w:beforeAutospacing="0" w:after="0" w:afterAutospacing="0"/>
+        <w:spacing w:before="0" w:beforeAutospacing="0" w:after="0" w:afterAutospacing="0" w:line="360" w:lineRule="auto"/>
         <w:ind w:left="1418"/>
         <w:jc w:val="both"/>
         <w:rPr>
@@ -10650,7 +10441,7 @@
           <w:numId w:val="15"/>
         </w:numPr>
         <w:shd w:val="clear" w:color="auto" w:fill="FFFFFF"/>
-        <w:spacing w:before="0" w:beforeAutospacing="0"/>
+        <w:spacing w:before="0" w:beforeAutospacing="0" w:line="360" w:lineRule="auto"/>
         <w:ind w:left="1985"/>
         <w:jc w:val="both"/>
         <w:rPr>
@@ -10684,7 +10475,7 @@
           <w:numId w:val="15"/>
         </w:numPr>
         <w:shd w:val="clear" w:color="auto" w:fill="FFFFFF"/>
-        <w:spacing w:before="0" w:beforeAutospacing="0"/>
+        <w:spacing w:before="0" w:beforeAutospacing="0" w:line="360" w:lineRule="auto"/>
         <w:ind w:left="1985"/>
         <w:jc w:val="both"/>
         <w:rPr>
@@ -10706,7 +10497,7 @@
           <w:numId w:val="15"/>
         </w:numPr>
         <w:shd w:val="clear" w:color="auto" w:fill="FFFFFF"/>
-        <w:spacing w:before="0" w:beforeAutospacing="0"/>
+        <w:spacing w:before="0" w:beforeAutospacing="0" w:line="360" w:lineRule="auto"/>
         <w:ind w:left="1985"/>
         <w:jc w:val="both"/>
         <w:rPr>
@@ -10728,7 +10519,7 @@
           <w:numId w:val="15"/>
         </w:numPr>
         <w:shd w:val="clear" w:color="auto" w:fill="FFFFFF"/>
-        <w:spacing w:before="0" w:beforeAutospacing="0"/>
+        <w:spacing w:before="0" w:beforeAutospacing="0" w:line="360" w:lineRule="auto"/>
         <w:ind w:left="1985"/>
         <w:jc w:val="both"/>
         <w:rPr>
@@ -10764,7 +10555,7 @@
       <w:pPr>
         <w:pStyle w:val="NormalWeb"/>
         <w:shd w:val="clear" w:color="auto" w:fill="FFFFFF"/>
-        <w:spacing w:before="0" w:beforeAutospacing="0"/>
+        <w:spacing w:before="0" w:beforeAutospacing="0" w:line="360" w:lineRule="auto"/>
         <w:ind w:left="1418"/>
         <w:jc w:val="both"/>
         <w:rPr>
@@ -10786,7 +10577,7 @@
           <w:numId w:val="16"/>
         </w:numPr>
         <w:shd w:val="clear" w:color="auto" w:fill="FFFFFF"/>
-        <w:spacing w:before="0" w:beforeAutospacing="0"/>
+        <w:spacing w:before="0" w:beforeAutospacing="0" w:line="360" w:lineRule="auto"/>
         <w:ind w:left="1985"/>
         <w:jc w:val="both"/>
         <w:rPr>
@@ -10797,54 +10588,25 @@
         <w:rPr>
           <w:rFonts w:ascii="Arial" w:hAnsi="Arial" w:cs="Arial"/>
         </w:rPr>
-        <w:t xml:space="preserve">Ejecutará las pruebas diseñadas para cada sprint, determinará si es necesario la replanificación y desarrollo de una nueva versión </w:t>
-      </w:r>
-      <w:r>
-        <w:rPr>
-          <w:rFonts w:ascii="Arial" w:hAnsi="Arial" w:cs="Arial"/>
-        </w:rPr>
-        <w:lastRenderedPageBreak/>
-        <w:t>del sprint que soluciones las problemáticas señaladas en revisión realizada.</w:t>
+        <w:t>Ejecutará las pruebas diseñadas para cada sprint, determinará si es necesario la replanificación y desarrollo de una nueva versión del sprint que soluciones las problemáticas señaladas en revisión realizada.</w:t>
       </w:r>
     </w:p>
     <w:p>
       <w:pPr>
         <w:pStyle w:val="NormalWeb"/>
         <w:shd w:val="clear" w:color="auto" w:fill="FFFFFF"/>
-        <w:spacing w:before="0" w:beforeAutospacing="0"/>
+        <w:spacing w:before="0" w:beforeAutospacing="0" w:line="360" w:lineRule="auto"/>
         <w:ind w:left="1418"/>
         <w:jc w:val="both"/>
         <w:rPr>
           <w:rFonts w:ascii="Arial" w:hAnsi="Arial" w:cs="Arial"/>
         </w:rPr>
       </w:pPr>
-      <w:proofErr w:type="spellStart"/>
       <w:r>
         <w:rPr>
           <w:rFonts w:ascii="Arial" w:hAnsi="Arial" w:cs="Arial"/>
         </w:rPr>
-        <w:t>Product</w:t>
-      </w:r>
-      <w:proofErr w:type="spellEnd"/>
-      <w:r>
-        <w:rPr>
-          <w:rFonts w:ascii="Arial" w:hAnsi="Arial" w:cs="Arial"/>
-        </w:rPr>
-        <w:t xml:space="preserve"> </w:t>
-      </w:r>
-      <w:proofErr w:type="spellStart"/>
-      <w:r>
-        <w:rPr>
-          <w:rFonts w:ascii="Arial" w:hAnsi="Arial" w:cs="Arial"/>
-        </w:rPr>
-        <w:t>Owner</w:t>
-      </w:r>
-      <w:proofErr w:type="spellEnd"/>
-      <w:r>
-        <w:rPr>
-          <w:rFonts w:ascii="Arial" w:hAnsi="Arial" w:cs="Arial"/>
-        </w:rPr>
-        <w:t>:</w:t>
+        <w:t>Product Owner:</w:t>
       </w:r>
     </w:p>
     <w:p>
@@ -10855,7 +10617,7 @@
           <w:numId w:val="17"/>
         </w:numPr>
         <w:shd w:val="clear" w:color="auto" w:fill="FFFFFF"/>
-        <w:spacing w:before="0" w:beforeAutospacing="0"/>
+        <w:spacing w:before="0" w:beforeAutospacing="0" w:line="360" w:lineRule="auto"/>
         <w:ind w:left="1985"/>
         <w:jc w:val="both"/>
         <w:rPr>
@@ -10881,6 +10643,7 @@
         <w:t xml:space="preserve"> para velar que se cumpla la justificación del negocio.</w:t>
       </w:r>
     </w:p>
+    <w:bookmarkEnd w:id="0"/>
     <w:p>
       <w:pPr>
         <w:rPr>
@@ -10933,18 +10696,19 @@
     </w:p>
     <w:tbl>
       <w:tblPr>
-        <w:tblStyle w:val="Tablaconcuadrcula4-nfasis3"/>
-        <w:tblW w:w="11407" w:type="dxa"/>
-        <w:tblInd w:w="-1293" w:type="dxa"/>
+        <w:tblStyle w:val="Tabladecuadrcula4-nfasis3"/>
+        <w:tblW w:w="11199" w:type="dxa"/>
+        <w:tblInd w:w="-431" w:type="dxa"/>
+        <w:tblLayout w:type="fixed"/>
         <w:tblLook w:val="04A0" w:firstRow="1" w:lastRow="0" w:firstColumn="1" w:lastColumn="0" w:noHBand="0" w:noVBand="1"/>
       </w:tblPr>
       <w:tblGrid>
-        <w:gridCol w:w="1897"/>
-        <w:gridCol w:w="1951"/>
-        <w:gridCol w:w="1812"/>
+        <w:gridCol w:w="1560"/>
+        <w:gridCol w:w="1985"/>
+        <w:gridCol w:w="2115"/>
         <w:gridCol w:w="1897"/>
         <w:gridCol w:w="2058"/>
-        <w:gridCol w:w="2043"/>
+        <w:gridCol w:w="1584"/>
       </w:tblGrid>
       <w:tr>
         <w:trPr>
@@ -10954,13 +10718,14 @@
         <w:tc>
           <w:tcPr>
             <w:cnfStyle w:val="001000000000" w:firstRow="0" w:lastRow="0" w:firstColumn="1" w:lastColumn="0" w:oddVBand="0" w:evenVBand="0" w:oddHBand="0" w:evenHBand="0" w:firstRowFirstColumn="0" w:firstRowLastColumn="0" w:lastRowFirstColumn="0" w:lastRowLastColumn="0"/>
-            <w:tcW w:w="1785" w:type="dxa"/>
+            <w:tcW w:w="1560" w:type="dxa"/>
           </w:tcPr>
           <w:p>
             <w:pPr>
               <w:jc w:val="center"/>
               <w:rPr>
                 <w:rFonts w:ascii="Arial" w:hAnsi="Arial" w:cs="Arial"/>
+                <w:color w:val="auto"/>
                 <w:sz w:val="24"/>
                 <w:szCs w:val="24"/>
               </w:rPr>
@@ -10968,6 +10733,7 @@
             <w:r>
               <w:rPr>
                 <w:rFonts w:ascii="Arial" w:hAnsi="Arial" w:cs="Arial"/>
+                <w:color w:val="auto"/>
                 <w:sz w:val="24"/>
                 <w:szCs w:val="24"/>
               </w:rPr>
@@ -10977,7 +10743,7 @@
         </w:tc>
         <w:tc>
           <w:tcPr>
-            <w:tcW w:w="1255" w:type="dxa"/>
+            <w:tcW w:w="1985" w:type="dxa"/>
           </w:tcPr>
           <w:p>
             <w:pPr>
@@ -10985,6 +10751,7 @@
               <w:cnfStyle w:val="100000000000" w:firstRow="1" w:lastRow="0" w:firstColumn="0" w:lastColumn="0" w:oddVBand="0" w:evenVBand="0" w:oddHBand="0" w:evenHBand="0" w:firstRowFirstColumn="0" w:firstRowLastColumn="0" w:lastRowFirstColumn="0" w:lastRowLastColumn="0"/>
               <w:rPr>
                 <w:rFonts w:ascii="Arial" w:hAnsi="Arial" w:cs="Arial"/>
+                <w:color w:val="auto"/>
                 <w:sz w:val="24"/>
                 <w:szCs w:val="24"/>
               </w:rPr>
@@ -10992,6 +10759,7 @@
             <w:r>
               <w:rPr>
                 <w:rFonts w:ascii="Arial" w:hAnsi="Arial" w:cs="Arial"/>
+                <w:color w:val="auto"/>
                 <w:sz w:val="24"/>
                 <w:szCs w:val="24"/>
               </w:rPr>
@@ -11001,7 +10769,7 @@
         </w:tc>
         <w:tc>
           <w:tcPr>
-            <w:tcW w:w="1971" w:type="dxa"/>
+            <w:tcW w:w="2115" w:type="dxa"/>
           </w:tcPr>
           <w:p>
             <w:pPr>
@@ -11009,6 +10777,7 @@
               <w:cnfStyle w:val="100000000000" w:firstRow="1" w:lastRow="0" w:firstColumn="0" w:lastColumn="0" w:oddVBand="0" w:evenVBand="0" w:oddHBand="0" w:evenHBand="0" w:firstRowFirstColumn="0" w:firstRowLastColumn="0" w:lastRowFirstColumn="0" w:lastRowLastColumn="0"/>
               <w:rPr>
                 <w:rFonts w:ascii="Arial" w:hAnsi="Arial" w:cs="Arial"/>
+                <w:color w:val="auto"/>
                 <w:sz w:val="24"/>
                 <w:szCs w:val="24"/>
               </w:rPr>
@@ -11016,6 +10785,7 @@
             <w:r>
               <w:rPr>
                 <w:rFonts w:ascii="Arial" w:hAnsi="Arial" w:cs="Arial"/>
+                <w:color w:val="auto"/>
                 <w:sz w:val="24"/>
                 <w:szCs w:val="24"/>
               </w:rPr>
@@ -11025,7 +10795,7 @@
         </w:tc>
         <w:tc>
           <w:tcPr>
-            <w:tcW w:w="2058" w:type="dxa"/>
+            <w:tcW w:w="1897" w:type="dxa"/>
           </w:tcPr>
           <w:p>
             <w:pPr>
@@ -11033,6 +10803,7 @@
               <w:cnfStyle w:val="100000000000" w:firstRow="1" w:lastRow="0" w:firstColumn="0" w:lastColumn="0" w:oddVBand="0" w:evenVBand="0" w:oddHBand="0" w:evenHBand="0" w:firstRowFirstColumn="0" w:firstRowLastColumn="0" w:lastRowFirstColumn="0" w:lastRowLastColumn="0"/>
               <w:rPr>
                 <w:rFonts w:ascii="Arial" w:hAnsi="Arial" w:cs="Arial"/>
+                <w:color w:val="auto"/>
                 <w:sz w:val="24"/>
                 <w:szCs w:val="24"/>
               </w:rPr>
@@ -11040,6 +10811,7 @@
             <w:r>
               <w:rPr>
                 <w:rFonts w:ascii="Arial" w:hAnsi="Arial" w:cs="Arial"/>
+                <w:color w:val="auto"/>
                 <w:sz w:val="24"/>
                 <w:szCs w:val="24"/>
               </w:rPr>
@@ -11049,7 +10821,7 @@
         </w:tc>
         <w:tc>
           <w:tcPr>
-            <w:tcW w:w="2116" w:type="dxa"/>
+            <w:tcW w:w="2058" w:type="dxa"/>
           </w:tcPr>
           <w:p>
             <w:pPr>
@@ -11057,6 +10829,7 @@
               <w:cnfStyle w:val="100000000000" w:firstRow="1" w:lastRow="0" w:firstColumn="0" w:lastColumn="0" w:oddVBand="0" w:evenVBand="0" w:oddHBand="0" w:evenHBand="0" w:firstRowFirstColumn="0" w:firstRowLastColumn="0" w:lastRowFirstColumn="0" w:lastRowLastColumn="0"/>
               <w:rPr>
                 <w:rFonts w:ascii="Arial" w:hAnsi="Arial" w:cs="Arial"/>
+                <w:color w:val="auto"/>
                 <w:sz w:val="24"/>
                 <w:szCs w:val="24"/>
               </w:rPr>
@@ -11064,6 +10837,7 @@
             <w:r>
               <w:rPr>
                 <w:rFonts w:ascii="Arial" w:hAnsi="Arial" w:cs="Arial"/>
+                <w:color w:val="auto"/>
                 <w:sz w:val="24"/>
                 <w:szCs w:val="24"/>
               </w:rPr>
@@ -11073,7 +10847,7 @@
         </w:tc>
         <w:tc>
           <w:tcPr>
-            <w:tcW w:w="2222" w:type="dxa"/>
+            <w:tcW w:w="1584" w:type="dxa"/>
           </w:tcPr>
           <w:p>
             <w:pPr>
@@ -11081,6 +10855,7 @@
               <w:cnfStyle w:val="100000000000" w:firstRow="1" w:lastRow="0" w:firstColumn="0" w:lastColumn="0" w:oddVBand="0" w:evenVBand="0" w:oddHBand="0" w:evenHBand="0" w:firstRowFirstColumn="0" w:firstRowLastColumn="0" w:lastRowFirstColumn="0" w:lastRowLastColumn="0"/>
               <w:rPr>
                 <w:rFonts w:ascii="Arial" w:hAnsi="Arial" w:cs="Arial"/>
+                <w:color w:val="auto"/>
                 <w:sz w:val="24"/>
                 <w:szCs w:val="24"/>
               </w:rPr>
@@ -11088,6 +10863,7 @@
             <w:r>
               <w:rPr>
                 <w:rFonts w:ascii="Arial" w:hAnsi="Arial" w:cs="Arial"/>
+                <w:color w:val="auto"/>
                 <w:sz w:val="24"/>
                 <w:szCs w:val="24"/>
               </w:rPr>
@@ -11104,7 +10880,7 @@
         <w:tc>
           <w:tcPr>
             <w:cnfStyle w:val="001000000000" w:firstRow="0" w:lastRow="0" w:firstColumn="1" w:lastColumn="0" w:oddVBand="0" w:evenVBand="0" w:oddHBand="0" w:evenHBand="0" w:firstRowFirstColumn="0" w:firstRowLastColumn="0" w:lastRowFirstColumn="0" w:lastRowLastColumn="0"/>
-            <w:tcW w:w="1785" w:type="dxa"/>
+            <w:tcW w:w="1560" w:type="dxa"/>
           </w:tcPr>
           <w:p>
             <w:pPr>
@@ -11131,7 +10907,7 @@
         </w:tc>
         <w:tc>
           <w:tcPr>
-            <w:tcW w:w="1255" w:type="dxa"/>
+            <w:tcW w:w="1985" w:type="dxa"/>
           </w:tcPr>
           <w:p>
             <w:pPr>
@@ -11155,7 +10931,7 @@
         </w:tc>
         <w:tc>
           <w:tcPr>
-            <w:tcW w:w="1971" w:type="dxa"/>
+            <w:tcW w:w="2115" w:type="dxa"/>
           </w:tcPr>
           <w:p>
             <w:pPr>
@@ -11179,7 +10955,7 @@
         </w:tc>
         <w:tc>
           <w:tcPr>
-            <w:tcW w:w="2058" w:type="dxa"/>
+            <w:tcW w:w="1897" w:type="dxa"/>
           </w:tcPr>
           <w:p>
             <w:pPr>
@@ -11203,7 +10979,7 @@
         </w:tc>
         <w:tc>
           <w:tcPr>
-            <w:tcW w:w="2116" w:type="dxa"/>
+            <w:tcW w:w="2058" w:type="dxa"/>
           </w:tcPr>
           <w:p>
             <w:pPr>
@@ -11227,7 +11003,7 @@
         </w:tc>
         <w:tc>
           <w:tcPr>
-            <w:tcW w:w="2222" w:type="dxa"/>
+            <w:tcW w:w="1584" w:type="dxa"/>
           </w:tcPr>
           <w:p>
             <w:pPr>
@@ -11239,21 +11015,12 @@
                 <w:szCs w:val="24"/>
               </w:rPr>
             </w:pPr>
-            <w:proofErr w:type="spellStart"/>
             <w:r>
               <w:rPr>
                 <w:rStyle w:val="markedcontent"/>
                 <w:rFonts w:ascii="Arial" w:hAnsi="Arial" w:cs="Arial"/>
               </w:rPr>
-              <w:t>Jhair</w:t>
-            </w:r>
-            <w:proofErr w:type="spellEnd"/>
-            <w:r>
-              <w:rPr>
-                <w:rStyle w:val="markedcontent"/>
-                <w:rFonts w:ascii="Arial" w:hAnsi="Arial" w:cs="Arial"/>
-              </w:rPr>
-              <w:t xml:space="preserve"> Flores Ante</w:t>
+              <w:t>Jhair Flores Ante</w:t>
             </w:r>
           </w:p>
         </w:tc>
@@ -11265,7 +11032,7 @@
         <w:tc>
           <w:tcPr>
             <w:cnfStyle w:val="001000000000" w:firstRow="0" w:lastRow="0" w:firstColumn="1" w:lastColumn="0" w:oddVBand="0" w:evenVBand="0" w:oddHBand="0" w:evenHBand="0" w:firstRowFirstColumn="0" w:firstRowLastColumn="0" w:lastRowFirstColumn="0" w:lastRowLastColumn="0"/>
-            <w:tcW w:w="1785" w:type="dxa"/>
+            <w:tcW w:w="1560" w:type="dxa"/>
           </w:tcPr>
           <w:p>
             <w:pPr>
@@ -11292,7 +11059,7 @@
         </w:tc>
         <w:tc>
           <w:tcPr>
-            <w:tcW w:w="1255" w:type="dxa"/>
+            <w:tcW w:w="1985" w:type="dxa"/>
           </w:tcPr>
           <w:p>
             <w:pPr>
@@ -11316,7 +11083,7 @@
         </w:tc>
         <w:tc>
           <w:tcPr>
-            <w:tcW w:w="1971" w:type="dxa"/>
+            <w:tcW w:w="2115" w:type="dxa"/>
           </w:tcPr>
           <w:p>
             <w:pPr>
@@ -11334,115 +11101,78 @@
                 <w:sz w:val="24"/>
                 <w:szCs w:val="24"/>
               </w:rPr>
-              <w:t xml:space="preserve">Fallas en la lógica del </w:t>
-            </w:r>
-            <w:proofErr w:type="spellStart"/>
-            <w:r>
+              <w:t>Fallas en la lógica del sofitware</w:t>
+            </w:r>
+          </w:p>
+        </w:tc>
+        <w:tc>
+          <w:tcPr>
+            <w:tcW w:w="1897" w:type="dxa"/>
+          </w:tcPr>
+          <w:p>
+            <w:pPr>
+              <w:jc w:val="both"/>
+              <w:cnfStyle w:val="000000000000" w:firstRow="0" w:lastRow="0" w:firstColumn="0" w:lastColumn="0" w:oddVBand="0" w:evenVBand="0" w:oddHBand="0" w:evenHBand="0" w:firstRowFirstColumn="0" w:firstRowLastColumn="0" w:lastRowFirstColumn="0" w:lastRowLastColumn="0"/>
               <w:rPr>
                 <w:rFonts w:ascii="Arial" w:hAnsi="Arial" w:cs="Arial"/>
                 <w:sz w:val="24"/>
                 <w:szCs w:val="24"/>
               </w:rPr>
-              <w:t>sofitware</w:t>
-            </w:r>
-            <w:proofErr w:type="spellEnd"/>
-          </w:p>
-        </w:tc>
-        <w:tc>
-          <w:tcPr>
-            <w:tcW w:w="2058" w:type="dxa"/>
-          </w:tcPr>
-          <w:p>
-            <w:pPr>
-              <w:jc w:val="both"/>
-              <w:cnfStyle w:val="000000000000" w:firstRow="0" w:lastRow="0" w:firstColumn="0" w:lastColumn="0" w:oddVBand="0" w:evenVBand="0" w:oddHBand="0" w:evenHBand="0" w:firstRowFirstColumn="0" w:firstRowLastColumn="0" w:lastRowFirstColumn="0" w:lastRowLastColumn="0"/>
+            </w:pPr>
+            <w:r>
               <w:rPr>
                 <w:rFonts w:ascii="Arial" w:hAnsi="Arial" w:cs="Arial"/>
                 <w:sz w:val="24"/>
                 <w:szCs w:val="24"/>
               </w:rPr>
-            </w:pPr>
-            <w:r>
+              <w:t>Hacer tests para probar todas las funcionalidades antes de implementar.</w:t>
+            </w:r>
+          </w:p>
+        </w:tc>
+        <w:tc>
+          <w:tcPr>
+            <w:tcW w:w="2058" w:type="dxa"/>
+          </w:tcPr>
+          <w:p>
+            <w:pPr>
+              <w:jc w:val="both"/>
+              <w:cnfStyle w:val="000000000000" w:firstRow="0" w:lastRow="0" w:firstColumn="0" w:lastColumn="0" w:oddVBand="0" w:evenVBand="0" w:oddHBand="0" w:evenHBand="0" w:firstRowFirstColumn="0" w:firstRowLastColumn="0" w:lastRowFirstColumn="0" w:lastRowLastColumn="0"/>
               <w:rPr>
                 <w:rFonts w:ascii="Arial" w:hAnsi="Arial" w:cs="Arial"/>
                 <w:sz w:val="24"/>
                 <w:szCs w:val="24"/>
               </w:rPr>
-              <w:t xml:space="preserve">Hacer </w:t>
-            </w:r>
-            <w:proofErr w:type="spellStart"/>
+            </w:pPr>
             <w:r>
               <w:rPr>
                 <w:rFonts w:ascii="Arial" w:hAnsi="Arial" w:cs="Arial"/>
                 <w:sz w:val="24"/>
                 <w:szCs w:val="24"/>
               </w:rPr>
-              <w:t>tests</w:t>
-            </w:r>
-            <w:proofErr w:type="spellEnd"/>
-            <w:r>
+              <w:t>Corregir el código fuente.</w:t>
+            </w:r>
+          </w:p>
+        </w:tc>
+        <w:tc>
+          <w:tcPr>
+            <w:tcW w:w="1584" w:type="dxa"/>
+          </w:tcPr>
+          <w:p>
+            <w:pPr>
+              <w:jc w:val="center"/>
+              <w:cnfStyle w:val="000000000000" w:firstRow="0" w:lastRow="0" w:firstColumn="0" w:lastColumn="0" w:oddVBand="0" w:evenVBand="0" w:oddHBand="0" w:evenHBand="0" w:firstRowFirstColumn="0" w:firstRowLastColumn="0" w:lastRowFirstColumn="0" w:lastRowLastColumn="0"/>
               <w:rPr>
                 <w:rFonts w:ascii="Arial" w:hAnsi="Arial" w:cs="Arial"/>
                 <w:sz w:val="24"/>
                 <w:szCs w:val="24"/>
               </w:rPr>
-              <w:t xml:space="preserve"> para probar todas las funcionalidades antes de implementar.</w:t>
-            </w:r>
-          </w:p>
-        </w:tc>
-        <w:tc>
-          <w:tcPr>
-            <w:tcW w:w="2116" w:type="dxa"/>
-          </w:tcPr>
-          <w:p>
-            <w:pPr>
-              <w:jc w:val="both"/>
-              <w:cnfStyle w:val="000000000000" w:firstRow="0" w:lastRow="0" w:firstColumn="0" w:lastColumn="0" w:oddVBand="0" w:evenVBand="0" w:oddHBand="0" w:evenHBand="0" w:firstRowFirstColumn="0" w:firstRowLastColumn="0" w:lastRowFirstColumn="0" w:lastRowLastColumn="0"/>
-              <w:rPr>
-                <w:rFonts w:ascii="Arial" w:hAnsi="Arial" w:cs="Arial"/>
-                <w:sz w:val="24"/>
-                <w:szCs w:val="24"/>
-              </w:rPr>
-            </w:pPr>
-            <w:r>
-              <w:rPr>
-                <w:rFonts w:ascii="Arial" w:hAnsi="Arial" w:cs="Arial"/>
-                <w:sz w:val="24"/>
-                <w:szCs w:val="24"/>
-              </w:rPr>
-              <w:t>Corregir el código fuente.</w:t>
-            </w:r>
-          </w:p>
-        </w:tc>
-        <w:tc>
-          <w:tcPr>
-            <w:tcW w:w="2222" w:type="dxa"/>
-          </w:tcPr>
-          <w:p>
-            <w:pPr>
-              <w:jc w:val="center"/>
-              <w:cnfStyle w:val="000000000000" w:firstRow="0" w:lastRow="0" w:firstColumn="0" w:lastColumn="0" w:oddVBand="0" w:evenVBand="0" w:oddHBand="0" w:evenHBand="0" w:firstRowFirstColumn="0" w:firstRowLastColumn="0" w:lastRowFirstColumn="0" w:lastRowLastColumn="0"/>
-              <w:rPr>
-                <w:rFonts w:ascii="Arial" w:hAnsi="Arial" w:cs="Arial"/>
-                <w:sz w:val="24"/>
-                <w:szCs w:val="24"/>
-              </w:rPr>
-            </w:pPr>
-            <w:proofErr w:type="spellStart"/>
+            </w:pPr>
             <w:r>
               <w:rPr>
                 <w:rStyle w:val="markedcontent"/>
                 <w:rFonts w:ascii="Arial" w:hAnsi="Arial" w:cs="Arial"/>
               </w:rPr>
-              <w:t>Jhair</w:t>
-            </w:r>
-            <w:proofErr w:type="spellEnd"/>
-            <w:r>
-              <w:rPr>
-                <w:rStyle w:val="markedcontent"/>
-                <w:rFonts w:ascii="Arial" w:hAnsi="Arial" w:cs="Arial"/>
-              </w:rPr>
-              <w:t xml:space="preserve"> Flores Ante</w:t>
+              <w:t>Jhair Flores Ante</w:t>
             </w:r>
           </w:p>
         </w:tc>
@@ -11455,7 +11185,7 @@
         <w:tc>
           <w:tcPr>
             <w:cnfStyle w:val="001000000000" w:firstRow="0" w:lastRow="0" w:firstColumn="1" w:lastColumn="0" w:oddVBand="0" w:evenVBand="0" w:oddHBand="0" w:evenHBand="0" w:firstRowFirstColumn="0" w:firstRowLastColumn="0" w:lastRowFirstColumn="0" w:lastRowLastColumn="0"/>
-            <w:tcW w:w="1785" w:type="dxa"/>
+            <w:tcW w:w="1560" w:type="dxa"/>
           </w:tcPr>
           <w:p>
             <w:pPr>
@@ -11482,7 +11212,7 @@
         </w:tc>
         <w:tc>
           <w:tcPr>
-            <w:tcW w:w="1255" w:type="dxa"/>
+            <w:tcW w:w="1985" w:type="dxa"/>
           </w:tcPr>
           <w:p>
             <w:pPr>
@@ -11506,7 +11236,7 @@
         </w:tc>
         <w:tc>
           <w:tcPr>
-            <w:tcW w:w="1971" w:type="dxa"/>
+            <w:tcW w:w="2115" w:type="dxa"/>
           </w:tcPr>
           <w:p>
             <w:pPr>
@@ -11530,7 +11260,7 @@
         </w:tc>
         <w:tc>
           <w:tcPr>
-            <w:tcW w:w="2058" w:type="dxa"/>
+            <w:tcW w:w="1897" w:type="dxa"/>
           </w:tcPr>
           <w:p>
             <w:pPr>
@@ -11554,7 +11284,7 @@
         </w:tc>
         <w:tc>
           <w:tcPr>
-            <w:tcW w:w="2116" w:type="dxa"/>
+            <w:tcW w:w="2058" w:type="dxa"/>
           </w:tcPr>
           <w:p>
             <w:pPr>
@@ -11586,7 +11316,7 @@
         </w:tc>
         <w:tc>
           <w:tcPr>
-            <w:tcW w:w="2222" w:type="dxa"/>
+            <w:tcW w:w="1584" w:type="dxa"/>
           </w:tcPr>
           <w:p>
             <w:pPr>
@@ -11615,7 +11345,7 @@
         <w:tc>
           <w:tcPr>
             <w:cnfStyle w:val="001000000000" w:firstRow="0" w:lastRow="0" w:firstColumn="1" w:lastColumn="0" w:oddVBand="0" w:evenVBand="0" w:oddHBand="0" w:evenHBand="0" w:firstRowFirstColumn="0" w:firstRowLastColumn="0" w:lastRowFirstColumn="0" w:lastRowLastColumn="0"/>
-            <w:tcW w:w="1785" w:type="dxa"/>
+            <w:tcW w:w="1560" w:type="dxa"/>
           </w:tcPr>
           <w:p>
             <w:pPr>
@@ -11642,7 +11372,7 @@
         </w:tc>
         <w:tc>
           <w:tcPr>
-            <w:tcW w:w="1255" w:type="dxa"/>
+            <w:tcW w:w="1985" w:type="dxa"/>
           </w:tcPr>
           <w:p>
             <w:pPr>
@@ -11666,7 +11396,7 @@
         </w:tc>
         <w:tc>
           <w:tcPr>
-            <w:tcW w:w="1971" w:type="dxa"/>
+            <w:tcW w:w="2115" w:type="dxa"/>
           </w:tcPr>
           <w:p>
             <w:pPr>
@@ -11690,7 +11420,7 @@
         </w:tc>
         <w:tc>
           <w:tcPr>
-            <w:tcW w:w="2058" w:type="dxa"/>
+            <w:tcW w:w="1897" w:type="dxa"/>
           </w:tcPr>
           <w:p>
             <w:pPr>
@@ -11714,7 +11444,7 @@
         </w:tc>
         <w:tc>
           <w:tcPr>
-            <w:tcW w:w="2116" w:type="dxa"/>
+            <w:tcW w:w="2058" w:type="dxa"/>
           </w:tcPr>
           <w:p>
             <w:pPr>
@@ -11738,7 +11468,7 @@
         </w:tc>
         <w:tc>
           <w:tcPr>
-            <w:tcW w:w="2222" w:type="dxa"/>
+            <w:tcW w:w="1584" w:type="dxa"/>
           </w:tcPr>
           <w:p>
             <w:pPr>
@@ -11749,21 +11479,12 @@
                 <w:szCs w:val="24"/>
               </w:rPr>
             </w:pPr>
-            <w:proofErr w:type="spellStart"/>
             <w:r>
               <w:rPr>
                 <w:rStyle w:val="markedcontent"/>
                 <w:rFonts w:ascii="Arial" w:hAnsi="Arial" w:cs="Arial"/>
               </w:rPr>
-              <w:t>Darián</w:t>
-            </w:r>
-            <w:proofErr w:type="spellEnd"/>
-            <w:r>
-              <w:rPr>
-                <w:rStyle w:val="markedcontent"/>
-                <w:rFonts w:ascii="Arial" w:hAnsi="Arial" w:cs="Arial"/>
-              </w:rPr>
-              <w:t xml:space="preserve"> García Mejías</w:t>
+              <w:t>Darián García Mejías</w:t>
             </w:r>
           </w:p>
         </w:tc>
@@ -11776,7 +11497,7 @@
         <w:tc>
           <w:tcPr>
             <w:cnfStyle w:val="001000000000" w:firstRow="0" w:lastRow="0" w:firstColumn="1" w:lastColumn="0" w:oddVBand="0" w:evenVBand="0" w:oddHBand="0" w:evenHBand="0" w:firstRowFirstColumn="0" w:firstRowLastColumn="0" w:lastRowFirstColumn="0" w:lastRowLastColumn="0"/>
-            <w:tcW w:w="1785" w:type="dxa"/>
+            <w:tcW w:w="1560" w:type="dxa"/>
           </w:tcPr>
           <w:p>
             <w:pPr>
@@ -11803,7 +11524,7 @@
         </w:tc>
         <w:tc>
           <w:tcPr>
-            <w:tcW w:w="1255" w:type="dxa"/>
+            <w:tcW w:w="1985" w:type="dxa"/>
           </w:tcPr>
           <w:p>
             <w:pPr>
@@ -11821,7 +11542,7 @@
                 <w:sz w:val="24"/>
                 <w:szCs w:val="24"/>
               </w:rPr>
-              <w:t xml:space="preserve">Falta de claridad por parte del equipo </w:t>
+              <w:t>Falta de claridad por parte del equipo de trabajo sobre las necesidades del cliente</w:t>
             </w:r>
             <w:r>
               <w:rPr>
@@ -11829,22 +11550,37 @@
                 <w:sz w:val="24"/>
                 <w:szCs w:val="24"/>
               </w:rPr>
-              <w:lastRenderedPageBreak/>
-              <w:t>de trabajo sobre las necesidades del cliente</w:t>
-            </w:r>
-            <w:r>
+              <w:t>.</w:t>
+            </w:r>
+          </w:p>
+        </w:tc>
+        <w:tc>
+          <w:tcPr>
+            <w:tcW w:w="2115" w:type="dxa"/>
+          </w:tcPr>
+          <w:p>
+            <w:pPr>
+              <w:jc w:val="both"/>
+              <w:cnfStyle w:val="000000100000" w:firstRow="0" w:lastRow="0" w:firstColumn="0" w:lastColumn="0" w:oddVBand="0" w:evenVBand="0" w:oddHBand="1" w:evenHBand="0" w:firstRowFirstColumn="0" w:firstRowLastColumn="0" w:lastRowFirstColumn="0" w:lastRowLastColumn="0"/>
               <w:rPr>
                 <w:rFonts w:ascii="Arial" w:hAnsi="Arial" w:cs="Arial"/>
                 <w:sz w:val="24"/>
                 <w:szCs w:val="24"/>
               </w:rPr>
-              <w:t>.</w:t>
-            </w:r>
-          </w:p>
-        </w:tc>
-        <w:tc>
-          <w:tcPr>
-            <w:tcW w:w="1971" w:type="dxa"/>
+            </w:pPr>
+            <w:r>
+              <w:rPr>
+                <w:rFonts w:ascii="Arial" w:hAnsi="Arial" w:cs="Arial"/>
+                <w:sz w:val="24"/>
+                <w:szCs w:val="24"/>
+              </w:rPr>
+              <w:t>Problemas en la comprensión de las necesidades del cliente</w:t>
+            </w:r>
+          </w:p>
+        </w:tc>
+        <w:tc>
+          <w:tcPr>
+            <w:tcW w:w="1897" w:type="dxa"/>
           </w:tcPr>
           <w:p>
             <w:pPr>
@@ -11862,42 +11598,39 @@
                 <w:sz w:val="24"/>
                 <w:szCs w:val="24"/>
               </w:rPr>
-              <w:lastRenderedPageBreak/>
-              <w:t xml:space="preserve">Problemas en la comprensión </w:t>
-            </w:r>
-            <w:r>
+              <w:t>Realizar reuniones con el cliente para entender sus necesidades.</w:t>
+            </w:r>
+          </w:p>
+        </w:tc>
+        <w:tc>
+          <w:tcPr>
+            <w:tcW w:w="2058" w:type="dxa"/>
+          </w:tcPr>
+          <w:p>
+            <w:pPr>
+              <w:jc w:val="both"/>
+              <w:cnfStyle w:val="000000100000" w:firstRow="0" w:lastRow="0" w:firstColumn="0" w:lastColumn="0" w:oddVBand="0" w:evenVBand="0" w:oddHBand="1" w:evenHBand="0" w:firstRowFirstColumn="0" w:firstRowLastColumn="0" w:lastRowFirstColumn="0" w:lastRowLastColumn="0"/>
               <w:rPr>
                 <w:rFonts w:ascii="Arial" w:hAnsi="Arial" w:cs="Arial"/>
                 <w:sz w:val="24"/>
                 <w:szCs w:val="24"/>
               </w:rPr>
-              <w:lastRenderedPageBreak/>
-              <w:t>de las necesidades del cliente</w:t>
-            </w:r>
-          </w:p>
-        </w:tc>
-        <w:tc>
-          <w:tcPr>
-            <w:tcW w:w="2058" w:type="dxa"/>
-          </w:tcPr>
-          <w:p>
-            <w:pPr>
-              <w:jc w:val="both"/>
-              <w:cnfStyle w:val="000000100000" w:firstRow="0" w:lastRow="0" w:firstColumn="0" w:lastColumn="0" w:oddVBand="0" w:evenVBand="0" w:oddHBand="1" w:evenHBand="0" w:firstRowFirstColumn="0" w:firstRowLastColumn="0" w:lastRowFirstColumn="0" w:lastRowLastColumn="0"/>
+            </w:pPr>
+            <w:r>
               <w:rPr>
                 <w:rFonts w:ascii="Arial" w:hAnsi="Arial" w:cs="Arial"/>
                 <w:sz w:val="24"/>
                 <w:szCs w:val="24"/>
               </w:rPr>
-            </w:pPr>
+              <w:t xml:space="preserve">Realizar una revisión detallada </w:t>
+            </w:r>
             <w:r>
               <w:rPr>
                 <w:rFonts w:ascii="Arial" w:hAnsi="Arial" w:cs="Arial"/>
                 <w:sz w:val="24"/>
                 <w:szCs w:val="24"/>
               </w:rPr>
-              <w:lastRenderedPageBreak/>
-              <w:t xml:space="preserve">Realizar reuniones con el cliente para </w:t>
+              <w:t>para validar que se cumpla con los requisitos del cliente</w:t>
             </w:r>
             <w:r>
               <w:rPr>
@@ -11905,18 +11638,16 @@
                 <w:sz w:val="24"/>
                 <w:szCs w:val="24"/>
               </w:rPr>
-              <w:lastRenderedPageBreak/>
-              <w:t>entender sus necesidades.</w:t>
-            </w:r>
-          </w:p>
-        </w:tc>
-        <w:tc>
-          <w:tcPr>
-            <w:tcW w:w="2116" w:type="dxa"/>
-          </w:tcPr>
-          <w:p>
-            <w:pPr>
-              <w:jc w:val="both"/>
+              <w:t>.</w:t>
+            </w:r>
+          </w:p>
+        </w:tc>
+        <w:tc>
+          <w:tcPr>
+            <w:tcW w:w="1584" w:type="dxa"/>
+          </w:tcPr>
+          <w:p>
+            <w:pPr>
               <w:cnfStyle w:val="000000100000" w:firstRow="0" w:lastRow="0" w:firstColumn="0" w:lastColumn="0" w:oddVBand="0" w:evenVBand="0" w:oddHBand="1" w:evenHBand="0" w:firstRowFirstColumn="0" w:firstRowLastColumn="0" w:lastRowFirstColumn="0" w:lastRowLastColumn="0"/>
               <w:rPr>
                 <w:rFonts w:ascii="Arial" w:hAnsi="Arial" w:cs="Arial"/>
@@ -11930,56 +11661,6 @@
                 <w:sz w:val="24"/>
                 <w:szCs w:val="24"/>
               </w:rPr>
-              <w:lastRenderedPageBreak/>
-              <w:t xml:space="preserve">Realizar una revisión detallada </w:t>
-            </w:r>
-            <w:r>
-              <w:rPr>
-                <w:rFonts w:ascii="Arial" w:hAnsi="Arial" w:cs="Arial"/>
-                <w:sz w:val="24"/>
-                <w:szCs w:val="24"/>
-              </w:rPr>
-              <w:t xml:space="preserve">para </w:t>
-            </w:r>
-            <w:r>
-              <w:rPr>
-                <w:rFonts w:ascii="Arial" w:hAnsi="Arial" w:cs="Arial"/>
-                <w:sz w:val="24"/>
-                <w:szCs w:val="24"/>
-              </w:rPr>
-              <w:lastRenderedPageBreak/>
-              <w:t>validar que se cumpla con los requisitos del cliente</w:t>
-            </w:r>
-            <w:r>
-              <w:rPr>
-                <w:rFonts w:ascii="Arial" w:hAnsi="Arial" w:cs="Arial"/>
-                <w:sz w:val="24"/>
-                <w:szCs w:val="24"/>
-              </w:rPr>
-              <w:t>.</w:t>
-            </w:r>
-          </w:p>
-        </w:tc>
-        <w:tc>
-          <w:tcPr>
-            <w:tcW w:w="2222" w:type="dxa"/>
-          </w:tcPr>
-          <w:p>
-            <w:pPr>
-              <w:cnfStyle w:val="000000100000" w:firstRow="0" w:lastRow="0" w:firstColumn="0" w:lastColumn="0" w:oddVBand="0" w:evenVBand="0" w:oddHBand="1" w:evenHBand="0" w:firstRowFirstColumn="0" w:firstRowLastColumn="0" w:lastRowFirstColumn="0" w:lastRowLastColumn="0"/>
-              <w:rPr>
-                <w:rFonts w:ascii="Arial" w:hAnsi="Arial" w:cs="Arial"/>
-                <w:sz w:val="24"/>
-                <w:szCs w:val="24"/>
-              </w:rPr>
-            </w:pPr>
-            <w:r>
-              <w:rPr>
-                <w:rFonts w:ascii="Arial" w:hAnsi="Arial" w:cs="Arial"/>
-                <w:sz w:val="24"/>
-                <w:szCs w:val="24"/>
-              </w:rPr>
-              <w:lastRenderedPageBreak/>
               <w:t>Eric Eduardo Suárez García</w:t>
             </w:r>
           </w:p>
@@ -11992,7 +11673,7 @@
         <w:tc>
           <w:tcPr>
             <w:cnfStyle w:val="001000000000" w:firstRow="0" w:lastRow="0" w:firstColumn="1" w:lastColumn="0" w:oddVBand="0" w:evenVBand="0" w:oddHBand="0" w:evenHBand="0" w:firstRowFirstColumn="0" w:firstRowLastColumn="0" w:lastRowFirstColumn="0" w:lastRowLastColumn="0"/>
-            <w:tcW w:w="1785" w:type="dxa"/>
+            <w:tcW w:w="1560" w:type="dxa"/>
           </w:tcPr>
           <w:p>
             <w:pPr>
@@ -12019,7 +11700,7 @@
         </w:tc>
         <w:tc>
           <w:tcPr>
-            <w:tcW w:w="1255" w:type="dxa"/>
+            <w:tcW w:w="1985" w:type="dxa"/>
           </w:tcPr>
           <w:p>
             <w:pPr>
@@ -12043,7 +11724,7 @@
         </w:tc>
         <w:tc>
           <w:tcPr>
-            <w:tcW w:w="1971" w:type="dxa"/>
+            <w:tcW w:w="2115" w:type="dxa"/>
           </w:tcPr>
           <w:p>
             <w:pPr>
@@ -12075,7 +11756,7 @@
         </w:tc>
         <w:tc>
           <w:tcPr>
-            <w:tcW w:w="2058" w:type="dxa"/>
+            <w:tcW w:w="1897" w:type="dxa"/>
           </w:tcPr>
           <w:p>
             <w:pPr>
@@ -12099,7 +11780,7 @@
         </w:tc>
         <w:tc>
           <w:tcPr>
-            <w:tcW w:w="2116" w:type="dxa"/>
+            <w:tcW w:w="2058" w:type="dxa"/>
           </w:tcPr>
           <w:p>
             <w:pPr>
@@ -12131,7 +11812,7 @@
         </w:tc>
         <w:tc>
           <w:tcPr>
-            <w:tcW w:w="2222" w:type="dxa"/>
+            <w:tcW w:w="1584" w:type="dxa"/>
           </w:tcPr>
           <w:p>
             <w:pPr>
@@ -12162,9 +11843,55 @@
         </w:rPr>
       </w:pPr>
     </w:p>
+    <w:p>
+      <w:pPr>
+        <w:numPr>
+          <w:ilvl w:val="1"/>
+          <w:numId w:val="3"/>
+        </w:numPr>
+        <w:spacing w:after="0" w:line="240" w:lineRule="auto"/>
+        <w:rPr>
+          <w:rFonts w:ascii="Arial" w:hAnsi="Arial" w:cs="Arial"/>
+          <w:b/>
+          <w:color w:val="000000"/>
+          <w:sz w:val="28"/>
+          <w:szCs w:val="28"/>
+        </w:rPr>
+      </w:pPr>
+      <w:r>
+        <w:rPr>
+          <w:rFonts w:ascii="Arial" w:hAnsi="Arial" w:cs="Arial"/>
+          <w:b/>
+          <w:color w:val="000000"/>
+          <w:sz w:val="28"/>
+          <w:szCs w:val="28"/>
+        </w:rPr>
+        <w:t>Administración de la i</w:t>
+      </w:r>
+      <w:r>
+        <w:rPr>
+          <w:rFonts w:ascii="Arial" w:hAnsi="Arial" w:cs="Arial"/>
+          <w:b/>
+          <w:color w:val="000000"/>
+          <w:sz w:val="28"/>
+          <w:szCs w:val="28"/>
+        </w:rPr>
+        <w:t>ntegración</w:t>
+      </w:r>
+      <w:r>
+        <w:rPr>
+          <w:rFonts w:ascii="Arial" w:hAnsi="Arial" w:cs="Arial"/>
+          <w:b/>
+          <w:color w:val="000000"/>
+          <w:sz w:val="28"/>
+          <w:szCs w:val="28"/>
+        </w:rPr>
+        <w:t>.</w:t>
+      </w:r>
+    </w:p>
     <w:sectPr>
       <w:pgSz w:w="12240" w:h="15840"/>
-      <w:pgMar w:top="1417" w:right="1701" w:bottom="1417" w:left="1701" w:header="720" w:footer="720" w:gutter="0"/>
+      <w:pgMar w:top="1417" w:right="900" w:bottom="1417" w:left="1134" w:header="720" w:footer="720" w:gutter="0"/>
       <w:cols w:space="720"/>
       <w:docGrid w:linePitch="360"/>
     </w:sectPr>
@@ -12173,7 +11900,7 @@
 </file>
 
 <file path=word/endnotes.xml><?xml version="1.0" encoding="utf-8"?>
-<w:endnotes xmlns:wpc="http://schemas.microsoft.com/office/word/2010/wordprocessingCanvas" xmlns:cx="http://schemas.microsoft.com/office/drawing/2014/chartex" xmlns:cx1="http://schemas.microsoft.com/office/drawing/2015/9/8/chartex" xmlns:cx2="http://schemas.microsoft.com/office/drawing/2015/10/21/chartex" xmlns:cx3="http://schemas.microsoft.com/office/drawing/2016/5/9/chartex" xmlns:cx4="http://schemas.microsoft.com/office/drawing/2016/5/10/chartex" xmlns:cx5="http://schemas.microsoft.com/office/drawing/2016/5/11/chartex" xmlns:cx6="http://schemas.microsoft.com/office/drawing/2016/5/12/chartex" xmlns:cx7="http://schemas.microsoft.com/office/drawing/2016/5/13/chartex" xmlns:cx8="http://schemas.microsoft.com/office/drawing/2016/5/14/chartex" xmlns:mc="http://schemas.openxmlformats.org/markup-compatibility/2006" xmlns:aink="http://schemas.microsoft.com/office/drawing/2016/ink" xmlns:am3d="http://schemas.microsoft.com/office/drawing/2017/model3d" xmlns:o="urn:schemas-microsoft-com:office:office" xmlns:oel="http://schemas.microsoft.com/office/2019/extlst" xmlns:r="http://schemas.openxmlformats.org/officeDocument/2006/relationships" xmlns:m="http://schemas.openxmlformats.org/officeDocument/2006/math" xmlns:v="urn:schemas-microsoft-com:vml" xmlns:wp14="http://schemas.microsoft.com/office/word/2010/wordprocessingDrawing" xmlns:wp="http://schemas.openxmlformats.org/drawingml/2006/wordprocessingDrawing" xmlns:w10="urn:schemas-microsoft-com:office:word" xmlns:w="http://schemas.openxmlformats.org/wordprocessingml/2006/main" xmlns:w14="http://schemas.microsoft.com/office/word/2010/wordml" xmlns:w15="http://schemas.microsoft.com/office/word/2012/wordml" xmlns:w16cex="http://schemas.microsoft.com/office/word/2018/wordml/cex" xmlns:w16cid="http://schemas.microsoft.com/office/word/2016/wordml/cid" xmlns:w16="http://schemas.microsoft.com/office/word/2018/wordml" xmlns:w16du="http://schemas.microsoft.com/office/word/2023/wordml/word16du" xmlns:w16sdtdh="http://schemas.microsoft.com/office/word/2020/wordml/sdtdatahash" xmlns:w16se="http://schemas.microsoft.com/office/word/2015/wordml/symex" xmlns:wpg="http://schemas.microsoft.com/office/word/2010/wordprocessingGroup" xmlns:wpi="http://schemas.microsoft.com/office/word/2010/wordprocessingInk" xmlns:wne="http://schemas.microsoft.com/office/word/2006/wordml" xmlns:wps="http://schemas.microsoft.com/office/word/2010/wordprocessingShape" mc:Ignorable="w14 w15 w16se w16cid w16 w16cex w16sdtdh wp14">
+<w:endnotes xmlns:wpc="http://schemas.microsoft.com/office/word/2010/wordprocessingCanvas" xmlns:mc="http://schemas.openxmlformats.org/markup-compatibility/2006" xmlns:o="urn:schemas-microsoft-com:office:office" xmlns:r="http://schemas.openxmlformats.org/officeDocument/2006/relationships" xmlns:m="http://schemas.openxmlformats.org/officeDocument/2006/math" xmlns:v="urn:schemas-microsoft-com:vml" xmlns:wp14="http://schemas.microsoft.com/office/word/2010/wordprocessingDrawing" xmlns:wp="http://schemas.openxmlformats.org/drawingml/2006/wordprocessingDrawing" xmlns:w10="urn:schemas-microsoft-com:office:word" xmlns:w="http://schemas.openxmlformats.org/wordprocessingml/2006/main" xmlns:w14="http://schemas.microsoft.com/office/word/2010/wordml" xmlns:w15="http://schemas.microsoft.com/office/word/2012/wordml" xmlns:wpg="http://schemas.microsoft.com/office/word/2010/wordprocessingGroup" xmlns:wpi="http://schemas.microsoft.com/office/word/2010/wordprocessingInk" xmlns:wne="http://schemas.microsoft.com/office/word/2006/wordml" xmlns:wps="http://schemas.microsoft.com/office/word/2010/wordprocessingShape" mc:Ignorable="w14 w15 wp14">
   <w:endnote w:type="separator" w:id="-1">
     <w:p>
       <w:pPr>
@@ -12198,7 +11925,7 @@
 </file>
 
 <file path=word/footnotes.xml><?xml version="1.0" encoding="utf-8"?>
-<w:footnotes xmlns:wpc="http://schemas.microsoft.com/office/word/2010/wordprocessingCanvas" xmlns:cx="http://schemas.microsoft.com/office/drawing/2014/chartex" xmlns:cx1="http://schemas.microsoft.com/office/drawing/2015/9/8/chartex" xmlns:cx2="http://schemas.microsoft.com/office/drawing/2015/10/21/chartex" xmlns:cx3="http://schemas.microsoft.com/office/drawing/2016/5/9/chartex" xmlns:cx4="http://schemas.microsoft.com/office/drawing/2016/5/10/chartex" xmlns:cx5="http://schemas.microsoft.com/office/drawing/2016/5/11/chartex" xmlns:cx6="http://schemas.microsoft.com/office/drawing/2016/5/12/chartex" xmlns:cx7="http://schemas.microsoft.com/office/drawing/2016/5/13/chartex" xmlns:cx8="http://schemas.microsoft.com/office/drawing/2016/5/14/chartex" xmlns:mc="http://schemas.openxmlformats.org/markup-compatibility/2006" xmlns:aink="http://schemas.microsoft.com/office/drawing/2016/ink" xmlns:am3d="http://schemas.microsoft.com/office/drawing/2017/model3d" xmlns:o="urn:schemas-microsoft-com:office:office" xmlns:oel="http://schemas.microsoft.com/office/2019/extlst" xmlns:r="http://schemas.openxmlformats.org/officeDocument/2006/relationships" xmlns:m="http://schemas.openxmlformats.org/officeDocument/2006/math" xmlns:v="urn:schemas-microsoft-com:vml" xmlns:wp14="http://schemas.microsoft.com/office/word/2010/wordprocessingDrawing" xmlns:wp="http://schemas.openxmlformats.org/drawingml/2006/wordprocessingDrawing" xmlns:w10="urn:schemas-microsoft-com:office:word" xmlns:w="http://schemas.openxmlformats.org/wordprocessingml/2006/main" xmlns:w14="http://schemas.microsoft.com/office/word/2010/wordml" xmlns:w15="http://schemas.microsoft.com/office/word/2012/wordml" xmlns:w16cex="http://schemas.microsoft.com/office/word/2018/wordml/cex" xmlns:w16cid="http://schemas.microsoft.com/office/word/2016/wordml/cid" xmlns:w16="http://schemas.microsoft.com/office/word/2018/wordml" xmlns:w16du="http://schemas.microsoft.com/office/word/2023/wordml/word16du" xmlns:w16sdtdh="http://schemas.microsoft.com/office/word/2020/wordml/sdtdatahash" xmlns:w16se="http://schemas.microsoft.com/office/word/2015/wordml/symex" xmlns:wpg="http://schemas.microsoft.com/office/word/2010/wordprocessingGroup" xmlns:wpi="http://schemas.microsoft.com/office/word/2010/wordprocessingInk" xmlns:wne="http://schemas.microsoft.com/office/word/2006/wordml" xmlns:wps="http://schemas.microsoft.com/office/word/2010/wordprocessingShape" mc:Ignorable="w14 w15 w16se w16cid w16 w16cex w16sdtdh wp14">
+<w:footnotes xmlns:wpc="http://schemas.microsoft.com/office/word/2010/wordprocessingCanvas" xmlns:mc="http://schemas.openxmlformats.org/markup-compatibility/2006" xmlns:o="urn:schemas-microsoft-com:office:office" xmlns:r="http://schemas.openxmlformats.org/officeDocument/2006/relationships" xmlns:m="http://schemas.openxmlformats.org/officeDocument/2006/math" xmlns:v="urn:schemas-microsoft-com:vml" xmlns:wp14="http://schemas.microsoft.com/office/word/2010/wordprocessingDrawing" xmlns:wp="http://schemas.openxmlformats.org/drawingml/2006/wordprocessingDrawing" xmlns:w10="urn:schemas-microsoft-com:office:word" xmlns:w="http://schemas.openxmlformats.org/wordprocessingml/2006/main" xmlns:w14="http://schemas.microsoft.com/office/word/2010/wordml" xmlns:w15="http://schemas.microsoft.com/office/word/2012/wordml" xmlns:wpg="http://schemas.microsoft.com/office/word/2010/wordprocessingGroup" xmlns:wpi="http://schemas.microsoft.com/office/word/2010/wordprocessingInk" xmlns:wne="http://schemas.microsoft.com/office/word/2006/wordml" xmlns:wps="http://schemas.microsoft.com/office/word/2010/wordprocessingShape" mc:Ignorable="w14 w15 wp14">
   <w:footnote w:type="separator" w:id="-1">
     <w:p>
       <w:pPr>
@@ -12223,8 +11950,8 @@
 </file>
 
 <file path=word/numbering.xml><?xml version="1.0" encoding="utf-8"?>
-<w:numbering xmlns:wpc="http://schemas.microsoft.com/office/word/2010/wordprocessingCanvas" xmlns:cx="http://schemas.microsoft.com/office/drawing/2014/chartex" xmlns:cx1="http://schemas.microsoft.com/office/drawing/2015/9/8/chartex" xmlns:cx2="http://schemas.microsoft.com/office/drawing/2015/10/21/chartex" xmlns:cx3="http://schemas.microsoft.com/office/drawing/2016/5/9/chartex" xmlns:cx4="http://schemas.microsoft.com/office/drawing/2016/5/10/chartex" xmlns:cx5="http://schemas.microsoft.com/office/drawing/2016/5/11/chartex" xmlns:cx6="http://schemas.microsoft.com/office/drawing/2016/5/12/chartex" xmlns:cx7="http://schemas.microsoft.com/office/drawing/2016/5/13/chartex" xmlns:cx8="http://schemas.microsoft.com/office/drawing/2016/5/14/chartex" xmlns:mc="http://schemas.openxmlformats.org/markup-compatibility/2006" xmlns:aink="http://schemas.microsoft.com/office/drawing/2016/ink" xmlns:am3d="http://schemas.microsoft.com/office/drawing/2017/model3d" xmlns:o="urn:schemas-microsoft-com:office:office" xmlns:oel="http://schemas.microsoft.com/office/2019/extlst" xmlns:r="http://schemas.openxmlformats.org/officeDocument/2006/relationships" xmlns:m="http://schemas.openxmlformats.org/officeDocument/2006/math" xmlns:v="urn:schemas-microsoft-com:vml" xmlns:wp14="http://schemas.microsoft.com/office/word/2010/wordprocessingDrawing" xmlns:wp="http://schemas.openxmlformats.org/drawingml/2006/wordprocessingDrawing" xmlns:w10="urn:schemas-microsoft-com:office:word" xmlns:w="http://schemas.openxmlformats.org/wordprocessingml/2006/main" xmlns:w14="http://schemas.microsoft.com/office/word/2010/wordml" xmlns:w15="http://schemas.microsoft.com/office/word/2012/wordml" xmlns:w16cex="http://schemas.microsoft.com/office/word/2018/wordml/cex" xmlns:w16cid="http://schemas.microsoft.com/office/word/2016/wordml/cid" xmlns:w16="http://schemas.microsoft.com/office/word/2018/wordml" xmlns:w16du="http://schemas.microsoft.com/office/word/2023/wordml/word16du" xmlns:w16sdtdh="http://schemas.microsoft.com/office/word/2020/wordml/sdtdatahash" xmlns:w16se="http://schemas.microsoft.com/office/word/2015/wordml/symex" xmlns:wpg="http://schemas.microsoft.com/office/word/2010/wordprocessingGroup" xmlns:wpi="http://schemas.microsoft.com/office/word/2010/wordprocessingInk" xmlns:wne="http://schemas.microsoft.com/office/word/2006/wordml" xmlns:wps="http://schemas.microsoft.com/office/word/2010/wordprocessingShape" mc:Ignorable="w14 w15 w16se w16cid w16 w16cex w16sdtdh wp14">
-  <w:abstractNum w:abstractNumId="0" w15:restartNumberingAfterBreak="0">
+<w:numbering xmlns:wpc="http://schemas.microsoft.com/office/word/2010/wordprocessingCanvas" xmlns:mc="http://schemas.openxmlformats.org/markup-compatibility/2006" xmlns:o="urn:schemas-microsoft-com:office:office" xmlns:r="http://schemas.openxmlformats.org/officeDocument/2006/relationships" xmlns:m="http://schemas.openxmlformats.org/officeDocument/2006/math" xmlns:v="urn:schemas-microsoft-com:vml" xmlns:wp14="http://schemas.microsoft.com/office/word/2010/wordprocessingDrawing" xmlns:wp="http://schemas.openxmlformats.org/drawingml/2006/wordprocessingDrawing" xmlns:w10="urn:schemas-microsoft-com:office:word" xmlns:w="http://schemas.openxmlformats.org/wordprocessingml/2006/main" xmlns:w14="http://schemas.microsoft.com/office/word/2010/wordml" xmlns:w15="http://schemas.microsoft.com/office/word/2012/wordml" xmlns:wpg="http://schemas.microsoft.com/office/word/2010/wordprocessingGroup" xmlns:wpi="http://schemas.microsoft.com/office/word/2010/wordprocessingInk" xmlns:wne="http://schemas.microsoft.com/office/word/2006/wordml" xmlns:wps="http://schemas.microsoft.com/office/word/2010/wordprocessingShape" mc:Ignorable="w14 w15 wp14">
+  <w:abstractNum w:abstractNumId="0">
     <w:nsid w:val="01F42010"/>
     <w:multiLevelType w:val="multilevel"/>
     <w:tmpl w:val="714259FC"/>
@@ -12338,7 +12065,7 @@
       </w:rPr>
     </w:lvl>
   </w:abstractNum>
-  <w:abstractNum w:abstractNumId="1" w15:restartNumberingAfterBreak="0">
+  <w:abstractNum w:abstractNumId="1">
     <w:nsid w:val="11517873"/>
     <w:multiLevelType w:val="multilevel"/>
     <w:tmpl w:val="3DA2FC4E"/>
@@ -12428,7 +12155,7 @@
       </w:pPr>
     </w:lvl>
   </w:abstractNum>
-  <w:abstractNum w:abstractNumId="2" w15:restartNumberingAfterBreak="0">
+  <w:abstractNum w:abstractNumId="2">
     <w:nsid w:val="12D10514"/>
     <w:multiLevelType w:val="multilevel"/>
     <w:tmpl w:val="12D10514"/>
@@ -12542,7 +12269,7 @@
       </w:rPr>
     </w:lvl>
   </w:abstractNum>
-  <w:abstractNum w:abstractNumId="3" w15:restartNumberingAfterBreak="0">
+  <w:abstractNum w:abstractNumId="3">
     <w:nsid w:val="1C231575"/>
     <w:multiLevelType w:val="multilevel"/>
     <w:tmpl w:val="0C0A001F"/>
@@ -12628,7 +12355,7 @@
       </w:pPr>
     </w:lvl>
   </w:abstractNum>
-  <w:abstractNum w:abstractNumId="4" w15:restartNumberingAfterBreak="0">
+  <w:abstractNum w:abstractNumId="4">
     <w:nsid w:val="1E0B3333"/>
     <w:multiLevelType w:val="multilevel"/>
     <w:tmpl w:val="B810C678"/>
@@ -12742,7 +12469,7 @@
       </w:rPr>
     </w:lvl>
   </w:abstractNum>
-  <w:abstractNum w:abstractNumId="5" w15:restartNumberingAfterBreak="0">
+  <w:abstractNum w:abstractNumId="5">
     <w:nsid w:val="251F5846"/>
     <w:multiLevelType w:val="multilevel"/>
     <w:tmpl w:val="251F5846"/>
@@ -12828,7 +12555,7 @@
       </w:pPr>
     </w:lvl>
   </w:abstractNum>
-  <w:abstractNum w:abstractNumId="6" w15:restartNumberingAfterBreak="0">
+  <w:abstractNum w:abstractNumId="6">
     <w:nsid w:val="275B7D0D"/>
     <w:multiLevelType w:val="multilevel"/>
     <w:tmpl w:val="275B7D0D"/>
@@ -12942,7 +12669,7 @@
       </w:rPr>
     </w:lvl>
   </w:abstractNum>
-  <w:abstractNum w:abstractNumId="7" w15:restartNumberingAfterBreak="0">
+  <w:abstractNum w:abstractNumId="7">
     <w:nsid w:val="28E93D85"/>
     <w:multiLevelType w:val="hybridMultilevel"/>
     <w:tmpl w:val="BA864238"/>
@@ -13055,7 +12782,7 @@
       </w:rPr>
     </w:lvl>
   </w:abstractNum>
-  <w:abstractNum w:abstractNumId="8" w15:restartNumberingAfterBreak="0">
+  <w:abstractNum w:abstractNumId="8">
     <w:nsid w:val="333832A6"/>
     <w:multiLevelType w:val="hybridMultilevel"/>
     <w:tmpl w:val="9716B100"/>
@@ -13168,7 +12895,7 @@
       </w:rPr>
     </w:lvl>
   </w:abstractNum>
-  <w:abstractNum w:abstractNumId="9" w15:restartNumberingAfterBreak="0">
+  <w:abstractNum w:abstractNumId="9">
     <w:nsid w:val="33FD390A"/>
     <w:multiLevelType w:val="hybridMultilevel"/>
     <w:tmpl w:val="5D4475C6"/>
@@ -13257,7 +12984,7 @@
       </w:pPr>
     </w:lvl>
   </w:abstractNum>
-  <w:abstractNum w:abstractNumId="10" w15:restartNumberingAfterBreak="0">
+  <w:abstractNum w:abstractNumId="10">
     <w:nsid w:val="3DA636EC"/>
     <w:multiLevelType w:val="hybridMultilevel"/>
     <w:tmpl w:val="D65AD164"/>
@@ -13370,7 +13097,7 @@
       </w:rPr>
     </w:lvl>
   </w:abstractNum>
-  <w:abstractNum w:abstractNumId="11" w15:restartNumberingAfterBreak="0">
+  <w:abstractNum w:abstractNumId="11">
     <w:nsid w:val="517E208D"/>
     <w:multiLevelType w:val="multilevel"/>
     <w:tmpl w:val="517E208D"/>
@@ -13460,7 +13187,7 @@
       </w:pPr>
     </w:lvl>
   </w:abstractNum>
-  <w:abstractNum w:abstractNumId="12" w15:restartNumberingAfterBreak="0">
+  <w:abstractNum w:abstractNumId="12">
     <w:nsid w:val="538A1B5B"/>
     <w:multiLevelType w:val="multilevel"/>
     <w:tmpl w:val="44C82C08"/>
@@ -13574,7 +13301,7 @@
       </w:rPr>
     </w:lvl>
   </w:abstractNum>
-  <w:abstractNum w:abstractNumId="13" w15:restartNumberingAfterBreak="0">
+  <w:abstractNum w:abstractNumId="13">
     <w:nsid w:val="549E0AC4"/>
     <w:multiLevelType w:val="multilevel"/>
     <w:tmpl w:val="6D36501E"/>
@@ -13688,7 +13415,7 @@
       </w:rPr>
     </w:lvl>
   </w:abstractNum>
-  <w:abstractNum w:abstractNumId="14" w15:restartNumberingAfterBreak="0">
+  <w:abstractNum w:abstractNumId="14">
     <w:nsid w:val="59247BAC"/>
     <w:multiLevelType w:val="hybridMultilevel"/>
     <w:tmpl w:val="B7DC0EAA"/>
@@ -13801,7 +13528,7 @@
       </w:rPr>
     </w:lvl>
   </w:abstractNum>
-  <w:abstractNum w:abstractNumId="15" w15:restartNumberingAfterBreak="0">
+  <w:abstractNum w:abstractNumId="15">
     <w:nsid w:val="5AC17608"/>
     <w:multiLevelType w:val="hybridMultilevel"/>
     <w:tmpl w:val="C0A628EA"/>
@@ -13914,7 +13641,7 @@
       </w:rPr>
     </w:lvl>
   </w:abstractNum>
-  <w:abstractNum w:abstractNumId="16" w15:restartNumberingAfterBreak="0">
+  <w:abstractNum w:abstractNumId="16">
     <w:nsid w:val="6650602C"/>
     <w:multiLevelType w:val="hybridMultilevel"/>
     <w:tmpl w:val="673A996A"/>
@@ -14027,7 +13754,7 @@
       </w:rPr>
     </w:lvl>
   </w:abstractNum>
-  <w:abstractNum w:abstractNumId="17" w15:restartNumberingAfterBreak="0">
+  <w:abstractNum w:abstractNumId="17">
     <w:nsid w:val="6E020C7D"/>
     <w:multiLevelType w:val="multilevel"/>
     <w:tmpl w:val="6E020C7D"/>
@@ -14141,7 +13868,7 @@
       </w:rPr>
     </w:lvl>
   </w:abstractNum>
-  <w:abstractNum w:abstractNumId="18" w15:restartNumberingAfterBreak="0">
+  <w:abstractNum w:abstractNumId="18">
     <w:nsid w:val="7A4F6AB6"/>
     <w:multiLevelType w:val="hybridMultilevel"/>
     <w:tmpl w:val="2F5C32FE"/>
@@ -14254,58 +13981,58 @@
       </w:rPr>
     </w:lvl>
   </w:abstractNum>
-  <w:num w:numId="1" w16cid:durableId="804657827">
+  <w:num w:numId="1">
     <w:abstractNumId w:val="1"/>
   </w:num>
-  <w:num w:numId="2" w16cid:durableId="304051423">
+  <w:num w:numId="2">
     <w:abstractNumId w:val="5"/>
   </w:num>
-  <w:num w:numId="3" w16cid:durableId="1569878911">
+  <w:num w:numId="3">
     <w:abstractNumId w:val="11"/>
   </w:num>
-  <w:num w:numId="4" w16cid:durableId="996375402">
+  <w:num w:numId="4">
     <w:abstractNumId w:val="6"/>
   </w:num>
-  <w:num w:numId="5" w16cid:durableId="932084271">
+  <w:num w:numId="5">
     <w:abstractNumId w:val="17"/>
   </w:num>
-  <w:num w:numId="6" w16cid:durableId="1014769438">
+  <w:num w:numId="6">
     <w:abstractNumId w:val="2"/>
   </w:num>
-  <w:num w:numId="7" w16cid:durableId="2067532686">
+  <w:num w:numId="7">
     <w:abstractNumId w:val="7"/>
   </w:num>
-  <w:num w:numId="8" w16cid:durableId="960191384">
+  <w:num w:numId="8">
     <w:abstractNumId w:val="18"/>
   </w:num>
-  <w:num w:numId="9" w16cid:durableId="438525650">
+  <w:num w:numId="9">
     <w:abstractNumId w:val="8"/>
   </w:num>
-  <w:num w:numId="10" w16cid:durableId="1281453096">
+  <w:num w:numId="10">
     <w:abstractNumId w:val="14"/>
   </w:num>
-  <w:num w:numId="11" w16cid:durableId="900139609">
+  <w:num w:numId="11">
     <w:abstractNumId w:val="3"/>
   </w:num>
-  <w:num w:numId="12" w16cid:durableId="1708407839">
+  <w:num w:numId="12">
     <w:abstractNumId w:val="15"/>
   </w:num>
-  <w:num w:numId="13" w16cid:durableId="863858122">
+  <w:num w:numId="13">
     <w:abstractNumId w:val="10"/>
   </w:num>
-  <w:num w:numId="14" w16cid:durableId="505900984">
+  <w:num w:numId="14">
     <w:abstractNumId w:val="12"/>
   </w:num>
-  <w:num w:numId="15" w16cid:durableId="622155380">
+  <w:num w:numId="15">
     <w:abstractNumId w:val="0"/>
   </w:num>
-  <w:num w:numId="16" w16cid:durableId="439953853">
+  <w:num w:numId="16">
     <w:abstractNumId w:val="4"/>
   </w:num>
-  <w:num w:numId="17" w16cid:durableId="406077864">
+  <w:num w:numId="17">
     <w:abstractNumId w:val="13"/>
   </w:num>
-  <w:num w:numId="18" w16cid:durableId="1198547920">
+  <w:num w:numId="18">
     <w:abstractNumId w:val="9"/>
     <w:lvlOverride w:ilvl="0">
       <w:startOverride w:val="3"/>
@@ -14335,23 +14062,14 @@
       <w:startOverride w:val="1"/>
     </w:lvlOverride>
   </w:num>
-  <w:num w:numId="19" w16cid:durableId="242036409">
+  <w:num w:numId="19">
     <w:abstractNumId w:val="16"/>
-    <w:lvlOverride w:ilvl="0"/>
-    <w:lvlOverride w:ilvl="1"/>
-    <w:lvlOverride w:ilvl="2"/>
-    <w:lvlOverride w:ilvl="3"/>
-    <w:lvlOverride w:ilvl="4"/>
-    <w:lvlOverride w:ilvl="5"/>
-    <w:lvlOverride w:ilvl="6"/>
-    <w:lvlOverride w:ilvl="7"/>
-    <w:lvlOverride w:ilvl="8"/>
   </w:num>
 </w:numbering>
 </file>
 
 <file path=word/styles.xml><?xml version="1.0" encoding="utf-8"?>
-<w:styles xmlns:mc="http://schemas.openxmlformats.org/markup-compatibility/2006" xmlns:r="http://schemas.openxmlformats.org/officeDocument/2006/relationships" xmlns:w="http://schemas.openxmlformats.org/wordprocessingml/2006/main" xmlns:w14="http://schemas.microsoft.com/office/word/2010/wordml" xmlns:w15="http://schemas.microsoft.com/office/word/2012/wordml" xmlns:w16cex="http://schemas.microsoft.com/office/word/2018/wordml/cex" xmlns:w16cid="http://schemas.microsoft.com/office/word/2016/wordml/cid" xmlns:w16="http://schemas.microsoft.com/office/word/2018/wordml" xmlns:w16sdtdh="http://schemas.microsoft.com/office/word/2020/wordml/sdtdatahash" xmlns:w16se="http://schemas.microsoft.com/office/word/2015/wordml/symex" mc:Ignorable="w14 w15 w16se w16cid w16 w16cex w16sdtdh">
+<w:styles xmlns:mc="http://schemas.openxmlformats.org/markup-compatibility/2006" xmlns:r="http://schemas.openxmlformats.org/officeDocument/2006/relationships" xmlns:w="http://schemas.openxmlformats.org/wordprocessingml/2006/main" xmlns:w14="http://schemas.microsoft.com/office/word/2010/wordml" xmlns:w15="http://schemas.microsoft.com/office/word/2012/wordml" mc:Ignorable="w14 w15">
   <w:docDefaults>
     <w:rPrDefault>
       <w:rPr>
@@ -14361,7 +14079,7 @@
     </w:rPrDefault>
     <w:pPrDefault/>
   </w:docDefaults>
-  <w:latentStyles w:defLockedState="0" w:defUIPriority="99" w:defSemiHidden="0" w:defUnhideWhenUsed="0" w:defQFormat="0" w:count="376">
+  <w:latentStyles w:defLockedState="0" w:defUIPriority="99" w:defSemiHidden="0" w:defUnhideWhenUsed="0" w:defQFormat="0" w:count="371">
     <w:lsdException w:name="Normal" w:uiPriority="0" w:qFormat="1"/>
     <w:lsdException w:name="heading 1" w:uiPriority="0" w:qFormat="1"/>
     <w:lsdException w:name="heading 2" w:semiHidden="1" w:uiPriority="9" w:unhideWhenUsed="1" w:qFormat="1"/>
@@ -14467,7 +14185,7 @@
     <w:lsdException w:name="HTML Sample" w:semiHidden="1" w:unhideWhenUsed="1"/>
     <w:lsdException w:name="HTML Typewriter" w:semiHidden="1" w:unhideWhenUsed="1"/>
     <w:lsdException w:name="HTML Variable" w:semiHidden="1" w:unhideWhenUsed="1"/>
-    <w:lsdException w:name="Normal Table" w:qFormat="1"/>
+    <w:lsdException w:name="Normal Table" w:semiHidden="1" w:unhideWhenUsed="1" w:qFormat="1"/>
     <w:lsdException w:name="annotation subject" w:semiHidden="1" w:unhideWhenUsed="1"/>
     <w:lsdException w:name="No List" w:semiHidden="1" w:unhideWhenUsed="1"/>
     <w:lsdException w:name="Outline List 1" w:semiHidden="1" w:unhideWhenUsed="1"/>
@@ -14510,8 +14228,11 @@
     <w:lsdException w:name="Table Contemporary" w:semiHidden="1" w:unhideWhenUsed="1"/>
     <w:lsdException w:name="Table Elegant" w:semiHidden="1" w:unhideWhenUsed="1"/>
     <w:lsdException w:name="Table Professional" w:semiHidden="1" w:unhideWhenUsed="1"/>
+    <w:lsdException w:name="Table Subtle 1" w:semiHidden="1" w:unhideWhenUsed="1"/>
     <w:lsdException w:name="Table Subtle 2" w:semiHidden="1" w:unhideWhenUsed="1"/>
     <w:lsdException w:name="Table Web 1" w:semiHidden="1" w:unhideWhenUsed="1"/>
+    <w:lsdException w:name="Table Web 2" w:semiHidden="1" w:unhideWhenUsed="1"/>
+    <w:lsdException w:name="Table Web 3" w:semiHidden="1" w:unhideWhenUsed="1"/>
     <w:lsdException w:name="Balloon Text" w:semiHidden="1" w:unhideWhenUsed="1"/>
     <w:lsdException w:name="Table Grid" w:uiPriority="39"/>
     <w:lsdException w:name="Table Theme" w:semiHidden="1" w:unhideWhenUsed="1"/>
@@ -14531,6 +14252,10 @@
     <w:lsdException w:name="Colorful List"/>
     <w:lsdException w:name="Colorful Grid"/>
     <w:lsdException w:name="Light Shading Accent 1"/>
+    <w:lsdException w:name="Light List Accent 1"/>
+    <w:lsdException w:name="Light Grid Accent 1"/>
+    <w:lsdException w:name="Medium Shading 1 Accent 1"/>
+    <w:lsdException w:name="Medium Shading 2 Accent 1"/>
     <w:lsdException w:name="Medium List 1 Accent 1"/>
     <w:lsdException w:name="Revision" w:semiHidden="1"/>
     <w:lsdException w:name="List Paragraph" w:uiPriority="34" w:qFormat="1"/>
@@ -14607,6 +14332,11 @@
     <w:lsdException w:name="Medium List 2 Accent 6"/>
     <w:lsdException w:name="Medium Grid 1 Accent 6"/>
     <w:lsdException w:name="Medium Grid 2 Accent 6"/>
+    <w:lsdException w:name="Medium Grid 3 Accent 6"/>
+    <w:lsdException w:name="Dark List Accent 6"/>
+    <w:lsdException w:name="Colorful Shading Accent 6"/>
+    <w:lsdException w:name="Colorful List Accent 6"/>
+    <w:lsdException w:name="Colorful Grid Accent 6"/>
     <w:lsdException w:name="Subtle Emphasis" w:uiPriority="19" w:qFormat="1"/>
     <w:lsdException w:name="Intense Emphasis" w:uiPriority="21" w:qFormat="1"/>
     <w:lsdException w:name="Subtle Reference" w:uiPriority="31" w:qFormat="1"/>
@@ -14718,15 +14448,11 @@
     <w:lsdException w:name="List Table 5 Dark Accent 6" w:uiPriority="50"/>
     <w:lsdException w:name="List Table 6 Colorful Accent 6" w:uiPriority="51"/>
     <w:lsdException w:name="List Table 7 Colorful Accent 6" w:uiPriority="52"/>
-    <w:lsdException w:name="Mention" w:semiHidden="1" w:unhideWhenUsed="1"/>
-    <w:lsdException w:name="Smart Hyperlink" w:semiHidden="1" w:unhideWhenUsed="1"/>
-    <w:lsdException w:name="Hashtag" w:semiHidden="1" w:unhideWhenUsed="1"/>
-    <w:lsdException w:name="Unresolved Mention" w:semiHidden="1" w:unhideWhenUsed="1"/>
-    <w:lsdException w:name="Smart Link" w:semiHidden="1" w:unhideWhenUsed="1"/>
   </w:latentStyles>
   <w:style w:type="paragraph" w:default="1" w:styleId="Normal">
     <w:name w:val="Normal"/>
     <w:qFormat/>
+    <w:rsid w:val="00AB12DC"/>
     <w:pPr>
       <w:spacing w:after="160" w:line="259" w:lineRule="auto"/>
     </w:pPr>
@@ -14938,6 +14664,7 @@
       <w14:ligatures w14:val="standardContextual"/>
     </w:rPr>
     <w:tblPr>
+      <w:tblInd w:w="0" w:type="dxa"/>
       <w:tblBorders>
         <w:top w:val="single" w:sz="4" w:space="0" w:color="C9C9C9" w:themeColor="accent3" w:themeTint="99"/>
         <w:left w:val="single" w:sz="4" w:space="0" w:color="C9C9C9" w:themeColor="accent3" w:themeTint="99"/>
@@ -14946,6 +14673,12 @@
         <w:insideH w:val="single" w:sz="4" w:space="0" w:color="C9C9C9" w:themeColor="accent3" w:themeTint="99"/>
         <w:insideV w:val="single" w:sz="4" w:space="0" w:color="C9C9C9" w:themeColor="accent3" w:themeTint="99"/>
       </w:tblBorders>
+      <w:tblCellMar>
+        <w:top w:w="0" w:type="dxa"/>
+        <w:left w:w="108" w:type="dxa"/>
+        <w:bottom w:w="0" w:type="dxa"/>
+        <w:right w:w="108" w:type="dxa"/>
+      </w:tblCellMar>
     </w:tblPr>
     <w:tblStylePr w:type="firstRow">
       <w:rPr>
@@ -15031,6 +14764,7 @@
       <w:lang w:eastAsia="en-US"/>
     </w:rPr>
     <w:tblPr>
+      <w:tblInd w:w="0" w:type="dxa"/>
       <w:tblBorders>
         <w:top w:val="single" w:sz="4" w:space="0" w:color="auto"/>
         <w:left w:val="single" w:sz="4" w:space="0" w:color="auto"/>
@@ -15039,9 +14773,15 @@
         <w:insideH w:val="single" w:sz="4" w:space="0" w:color="auto"/>
         <w:insideV w:val="single" w:sz="4" w:space="0" w:color="auto"/>
       </w:tblBorders>
+      <w:tblCellMar>
+        <w:top w:w="0" w:type="dxa"/>
+        <w:left w:w="108" w:type="dxa"/>
+        <w:bottom w:w="0" w:type="dxa"/>
+        <w:right w:w="108" w:type="dxa"/>
+      </w:tblCellMar>
     </w:tblPr>
   </w:style>
-  <w:style w:type="table" w:styleId="Tablaconcuadrcula4-nfasis3">
+  <w:style w:type="table" w:styleId="Tabladecuadrcula4-nfasis3">
     <w:name w:val="Grid Table 4 Accent 3"/>
     <w:basedOn w:val="Tablanormal"/>
     <w:uiPriority w:val="49"/>
@@ -15056,6 +14796,7 @@
     <w:tblPr>
       <w:tblStyleRowBandSize w:val="1"/>
       <w:tblStyleColBandSize w:val="1"/>
+      <w:tblInd w:w="0" w:type="dxa"/>
       <w:tblBorders>
         <w:top w:val="single" w:sz="4" w:space="0" w:color="C9C9C9" w:themeColor="accent3" w:themeTint="99"/>
         <w:left w:val="single" w:sz="4" w:space="0" w:color="C9C9C9" w:themeColor="accent3" w:themeTint="99"/>
@@ -15064,6 +14805,12 @@
         <w:insideH w:val="single" w:sz="4" w:space="0" w:color="C9C9C9" w:themeColor="accent3" w:themeTint="99"/>
         <w:insideV w:val="single" w:sz="4" w:space="0" w:color="C9C9C9" w:themeColor="accent3" w:themeTint="99"/>
       </w:tblBorders>
+      <w:tblCellMar>
+        <w:top w:w="0" w:type="dxa"/>
+        <w:left w:w="108" w:type="dxa"/>
+        <w:bottom w:w="0" w:type="dxa"/>
+        <w:right w:w="108" w:type="dxa"/>
+      </w:tblCellMar>
     </w:tblPr>
     <w:tblStylePr w:type="firstRow">
       <w:rPr>

</xml_diff>

<commit_message>
Administración de los riesgos
</commit_message>
<xml_diff>
--- a/Documento Final Gestion de Proyectos v1.1.docx
+++ b/Documento Final Gestion de Proyectos v1.1.docx
@@ -8240,6 +8240,1290 @@
     </w:p>
     <w:p>
       <w:pPr>
+        <w:pStyle w:val="Prrafodelista"/>
+        <w:numPr>
+          <w:ilvl w:val="0"/>
+          <w:numId w:val="11"/>
+        </w:numPr>
+        <w:pBdr>
+          <w:top w:val="nil"/>
+          <w:left w:val="nil"/>
+          <w:bottom w:val="nil"/>
+          <w:right w:val="nil"/>
+          <w:between w:val="nil"/>
+        </w:pBdr>
+        <w:spacing w:after="0" w:line="240" w:lineRule="auto"/>
+        <w:rPr>
+          <w:rFonts w:ascii="Arial" w:hAnsi="Arial" w:cs="Arial"/>
+          <w:sz w:val="32"/>
+          <w:szCs w:val="32"/>
+        </w:rPr>
+      </w:pPr>
+      <w:r>
+        <w:rPr>
+          <w:rFonts w:ascii="Arial" w:hAnsi="Arial" w:cs="Arial"/>
+          <w:color w:val="000000"/>
+          <w:sz w:val="32"/>
+          <w:szCs w:val="32"/>
+        </w:rPr>
+        <w:t>Planificación del proyecto</w:t>
+      </w:r>
+    </w:p>
+    <w:p>
+      <w:pPr>
+        <w:pBdr>
+          <w:top w:val="nil"/>
+          <w:left w:val="nil"/>
+          <w:bottom w:val="nil"/>
+          <w:right w:val="nil"/>
+          <w:between w:val="nil"/>
+        </w:pBdr>
+        <w:spacing w:after="0" w:line="240" w:lineRule="auto"/>
+        <w:rPr>
+          <w:rFonts w:ascii="Arial" w:hAnsi="Arial" w:cs="Arial"/>
+          <w:color w:val="000000"/>
+          <w:sz w:val="24"/>
+          <w:szCs w:val="24"/>
+        </w:rPr>
+      </w:pPr>
+    </w:p>
+    <w:p>
+      <w:pPr>
+        <w:pBdr>
+          <w:top w:val="nil"/>
+          <w:left w:val="nil"/>
+          <w:bottom w:val="nil"/>
+          <w:right w:val="nil"/>
+          <w:between w:val="nil"/>
+        </w:pBdr>
+        <w:spacing w:after="0" w:line="240" w:lineRule="auto"/>
+        <w:rPr>
+          <w:rFonts w:ascii="Arial" w:hAnsi="Arial" w:cs="Arial"/>
+          <w:color w:val="000000"/>
+          <w:sz w:val="24"/>
+          <w:szCs w:val="24"/>
+        </w:rPr>
+      </w:pPr>
+      <w:r>
+        <w:rPr>
+          <w:rFonts w:ascii="Arial" w:hAnsi="Arial" w:cs="Arial"/>
+          <w:color w:val="000000"/>
+          <w:sz w:val="24"/>
+          <w:szCs w:val="24"/>
+        </w:rPr>
+        <w:t>Administración de los riesgos</w:t>
+      </w:r>
+    </w:p>
+    <w:p>
+      <w:pPr>
+        <w:pStyle w:val="Prrafodelista"/>
+        <w:pBdr>
+          <w:top w:val="nil"/>
+          <w:left w:val="nil"/>
+          <w:bottom w:val="nil"/>
+          <w:right w:val="nil"/>
+          <w:between w:val="nil"/>
+        </w:pBdr>
+        <w:spacing w:after="0" w:line="240" w:lineRule="auto"/>
+        <w:rPr>
+          <w:rFonts w:ascii="Arial" w:hAnsi="Arial" w:cs="Arial"/>
+          <w:color w:val="000000"/>
+          <w:sz w:val="24"/>
+          <w:szCs w:val="24"/>
+        </w:rPr>
+      </w:pPr>
+    </w:p>
+    <w:tbl>
+      <w:tblPr>
+        <w:tblStyle w:val="Tablaconcuadrcula4-nfasis3"/>
+        <w:tblW w:w="11407" w:type="dxa"/>
+        <w:tblInd w:w="-1293" w:type="dxa"/>
+        <w:tblLook w:val="04A0" w:firstRow="1" w:lastRow="0" w:firstColumn="1" w:lastColumn="0" w:noHBand="0" w:noVBand="1"/>
+      </w:tblPr>
+      <w:tblGrid>
+        <w:gridCol w:w="1897"/>
+        <w:gridCol w:w="1951"/>
+        <w:gridCol w:w="1812"/>
+        <w:gridCol w:w="1897"/>
+        <w:gridCol w:w="2058"/>
+        <w:gridCol w:w="2043"/>
+      </w:tblGrid>
+      <w:tr>
+        <w:trPr>
+          <w:cnfStyle w:val="100000000000" w:firstRow="1" w:lastRow="0" w:firstColumn="0" w:lastColumn="0" w:oddVBand="0" w:evenVBand="0" w:oddHBand="0" w:evenHBand="0" w:firstRowFirstColumn="0" w:firstRowLastColumn="0" w:lastRowFirstColumn="0" w:lastRowLastColumn="0"/>
+          <w:trHeight w:val="708"/>
+        </w:trPr>
+        <w:tc>
+          <w:tcPr>
+            <w:cnfStyle w:val="001000000000" w:firstRow="0" w:lastRow="0" w:firstColumn="1" w:lastColumn="0" w:oddVBand="0" w:evenVBand="0" w:oddHBand="0" w:evenHBand="0" w:firstRowFirstColumn="0" w:firstRowLastColumn="0" w:lastRowFirstColumn="0" w:lastRowLastColumn="0"/>
+            <w:tcW w:w="1785" w:type="dxa"/>
+          </w:tcPr>
+          <w:p>
+            <w:pPr>
+              <w:jc w:val="center"/>
+              <w:rPr>
+                <w:rFonts w:ascii="Arial" w:hAnsi="Arial" w:cs="Arial"/>
+                <w:sz w:val="24"/>
+                <w:szCs w:val="24"/>
+              </w:rPr>
+            </w:pPr>
+            <w:r>
+              <w:rPr>
+                <w:rFonts w:ascii="Arial" w:hAnsi="Arial" w:cs="Arial"/>
+                <w:sz w:val="24"/>
+                <w:szCs w:val="24"/>
+              </w:rPr>
+              <w:t>CATEGORÍA</w:t>
+            </w:r>
+          </w:p>
+        </w:tc>
+        <w:tc>
+          <w:tcPr>
+            <w:tcW w:w="1255" w:type="dxa"/>
+          </w:tcPr>
+          <w:p>
+            <w:pPr>
+              <w:jc w:val="center"/>
+              <w:cnfStyle w:val="100000000000" w:firstRow="1" w:lastRow="0" w:firstColumn="0" w:lastColumn="0" w:oddVBand="0" w:evenVBand="0" w:oddHBand="0" w:evenHBand="0" w:firstRowFirstColumn="0" w:firstRowLastColumn="0" w:lastRowFirstColumn="0" w:lastRowLastColumn="0"/>
+              <w:rPr>
+                <w:rFonts w:ascii="Arial" w:hAnsi="Arial" w:cs="Arial"/>
+                <w:sz w:val="24"/>
+                <w:szCs w:val="24"/>
+              </w:rPr>
+            </w:pPr>
+            <w:r>
+              <w:rPr>
+                <w:rFonts w:ascii="Arial" w:hAnsi="Arial" w:cs="Arial"/>
+                <w:sz w:val="24"/>
+                <w:szCs w:val="24"/>
+              </w:rPr>
+              <w:t>RIESGO</w:t>
+            </w:r>
+          </w:p>
+        </w:tc>
+        <w:tc>
+          <w:tcPr>
+            <w:tcW w:w="1971" w:type="dxa"/>
+          </w:tcPr>
+          <w:p>
+            <w:pPr>
+              <w:jc w:val="center"/>
+              <w:cnfStyle w:val="100000000000" w:firstRow="1" w:lastRow="0" w:firstColumn="0" w:lastColumn="0" w:oddVBand="0" w:evenVBand="0" w:oddHBand="0" w:evenHBand="0" w:firstRowFirstColumn="0" w:firstRowLastColumn="0" w:lastRowFirstColumn="0" w:lastRowLastColumn="0"/>
+              <w:rPr>
+                <w:rFonts w:ascii="Arial" w:hAnsi="Arial" w:cs="Arial"/>
+                <w:sz w:val="24"/>
+                <w:szCs w:val="24"/>
+              </w:rPr>
+            </w:pPr>
+            <w:r>
+              <w:rPr>
+                <w:rFonts w:ascii="Arial" w:hAnsi="Arial" w:cs="Arial"/>
+                <w:sz w:val="24"/>
+                <w:szCs w:val="24"/>
+              </w:rPr>
+              <w:t>EVENTO DISPARADOR</w:t>
+            </w:r>
+          </w:p>
+        </w:tc>
+        <w:tc>
+          <w:tcPr>
+            <w:tcW w:w="2058" w:type="dxa"/>
+          </w:tcPr>
+          <w:p>
+            <w:pPr>
+              <w:jc w:val="center"/>
+              <w:cnfStyle w:val="100000000000" w:firstRow="1" w:lastRow="0" w:firstColumn="0" w:lastColumn="0" w:oddVBand="0" w:evenVBand="0" w:oddHBand="0" w:evenHBand="0" w:firstRowFirstColumn="0" w:firstRowLastColumn="0" w:lastRowFirstColumn="0" w:lastRowLastColumn="0"/>
+              <w:rPr>
+                <w:rFonts w:ascii="Arial" w:hAnsi="Arial" w:cs="Arial"/>
+                <w:sz w:val="24"/>
+                <w:szCs w:val="24"/>
+              </w:rPr>
+            </w:pPr>
+            <w:r>
+              <w:rPr>
+                <w:rFonts w:ascii="Arial" w:hAnsi="Arial" w:cs="Arial"/>
+                <w:sz w:val="24"/>
+                <w:szCs w:val="24"/>
+              </w:rPr>
+              <w:t>ACCIONES PREVENTIVAS</w:t>
+            </w:r>
+          </w:p>
+        </w:tc>
+        <w:tc>
+          <w:tcPr>
+            <w:tcW w:w="2116" w:type="dxa"/>
+          </w:tcPr>
+          <w:p>
+            <w:pPr>
+              <w:jc w:val="center"/>
+              <w:cnfStyle w:val="100000000000" w:firstRow="1" w:lastRow="0" w:firstColumn="0" w:lastColumn="0" w:oddVBand="0" w:evenVBand="0" w:oddHBand="0" w:evenHBand="0" w:firstRowFirstColumn="0" w:firstRowLastColumn="0" w:lastRowFirstColumn="0" w:lastRowLastColumn="0"/>
+              <w:rPr>
+                <w:rFonts w:ascii="Arial" w:hAnsi="Arial" w:cs="Arial"/>
+                <w:sz w:val="24"/>
+                <w:szCs w:val="24"/>
+              </w:rPr>
+            </w:pPr>
+            <w:r>
+              <w:rPr>
+                <w:rFonts w:ascii="Arial" w:hAnsi="Arial" w:cs="Arial"/>
+                <w:sz w:val="24"/>
+                <w:szCs w:val="24"/>
+              </w:rPr>
+              <w:t>ACCIONES CORRECTIVAS</w:t>
+            </w:r>
+          </w:p>
+        </w:tc>
+        <w:tc>
+          <w:tcPr>
+            <w:tcW w:w="2222" w:type="dxa"/>
+          </w:tcPr>
+          <w:p>
+            <w:pPr>
+              <w:jc w:val="center"/>
+              <w:cnfStyle w:val="100000000000" w:firstRow="1" w:lastRow="0" w:firstColumn="0" w:lastColumn="0" w:oddVBand="0" w:evenVBand="0" w:oddHBand="0" w:evenHBand="0" w:firstRowFirstColumn="0" w:firstRowLastColumn="0" w:lastRowFirstColumn="0" w:lastRowLastColumn="0"/>
+              <w:rPr>
+                <w:rFonts w:ascii="Arial" w:hAnsi="Arial" w:cs="Arial"/>
+                <w:sz w:val="24"/>
+                <w:szCs w:val="24"/>
+              </w:rPr>
+            </w:pPr>
+            <w:r>
+              <w:rPr>
+                <w:rFonts w:ascii="Arial" w:hAnsi="Arial" w:cs="Arial"/>
+                <w:sz w:val="24"/>
+                <w:szCs w:val="24"/>
+              </w:rPr>
+              <w:t>RESPONSABLE</w:t>
+            </w:r>
+          </w:p>
+        </w:tc>
+      </w:tr>
+      <w:tr>
+        <w:trPr>
+          <w:cnfStyle w:val="000000100000" w:firstRow="0" w:lastRow="0" w:firstColumn="0" w:lastColumn="0" w:oddVBand="0" w:evenVBand="0" w:oddHBand="1" w:evenHBand="0" w:firstRowFirstColumn="0" w:firstRowLastColumn="0" w:lastRowFirstColumn="0" w:lastRowLastColumn="0"/>
+          <w:trHeight w:val="447"/>
+        </w:trPr>
+        <w:tc>
+          <w:tcPr>
+            <w:cnfStyle w:val="001000000000" w:firstRow="0" w:lastRow="0" w:firstColumn="1" w:lastColumn="0" w:oddVBand="0" w:evenVBand="0" w:oddHBand="0" w:evenHBand="0" w:firstRowFirstColumn="0" w:firstRowLastColumn="0" w:lastRowFirstColumn="0" w:lastRowLastColumn="0"/>
+            <w:tcW w:w="1785" w:type="dxa"/>
+          </w:tcPr>
+          <w:p>
+            <w:pPr>
+              <w:jc w:val="both"/>
+              <w:rPr>
+                <w:rFonts w:ascii="Arial" w:hAnsi="Arial" w:cs="Arial"/>
+                <w:b w:val="0"/>
+                <w:bCs w:val="0"/>
+                <w:sz w:val="24"/>
+                <w:szCs w:val="24"/>
+              </w:rPr>
+            </w:pPr>
+            <w:r>
+              <w:rPr>
+                <w:rFonts w:ascii="Arial" w:hAnsi="Arial" w:cs="Arial"/>
+                <w:b w:val="0"/>
+                <w:bCs w:val="0"/>
+                <w:sz w:val="24"/>
+                <w:szCs w:val="24"/>
+              </w:rPr>
+              <w:lastRenderedPageBreak/>
+              <w:t>Técnico</w:t>
+            </w:r>
+          </w:p>
+        </w:tc>
+        <w:tc>
+          <w:tcPr>
+            <w:tcW w:w="1255" w:type="dxa"/>
+          </w:tcPr>
+          <w:p>
+            <w:pPr>
+              <w:jc w:val="both"/>
+              <w:cnfStyle w:val="000000100000" w:firstRow="0" w:lastRow="0" w:firstColumn="0" w:lastColumn="0" w:oddVBand="0" w:evenVBand="0" w:oddHBand="1" w:evenHBand="0" w:firstRowFirstColumn="0" w:firstRowLastColumn="0" w:lastRowFirstColumn="0" w:lastRowLastColumn="0"/>
+              <w:rPr>
+                <w:rFonts w:ascii="Arial" w:hAnsi="Arial" w:cs="Arial"/>
+                <w:sz w:val="24"/>
+                <w:szCs w:val="24"/>
+              </w:rPr>
+            </w:pPr>
+            <w:r>
+              <w:rPr>
+                <w:rFonts w:ascii="Arial" w:hAnsi="Arial" w:cs="Arial"/>
+                <w:sz w:val="24"/>
+                <w:szCs w:val="24"/>
+              </w:rPr>
+              <w:t>No tener copias de seguridad recientes.</w:t>
+            </w:r>
+          </w:p>
+        </w:tc>
+        <w:tc>
+          <w:tcPr>
+            <w:tcW w:w="1971" w:type="dxa"/>
+          </w:tcPr>
+          <w:p>
+            <w:pPr>
+              <w:jc w:val="both"/>
+              <w:cnfStyle w:val="000000100000" w:firstRow="0" w:lastRow="0" w:firstColumn="0" w:lastColumn="0" w:oddVBand="0" w:evenVBand="0" w:oddHBand="1" w:evenHBand="0" w:firstRowFirstColumn="0" w:firstRowLastColumn="0" w:lastRowFirstColumn="0" w:lastRowLastColumn="0"/>
+              <w:rPr>
+                <w:rFonts w:ascii="Arial" w:hAnsi="Arial" w:cs="Arial"/>
+                <w:sz w:val="24"/>
+                <w:szCs w:val="24"/>
+              </w:rPr>
+            </w:pPr>
+            <w:r>
+              <w:rPr>
+                <w:rFonts w:ascii="Arial" w:hAnsi="Arial" w:cs="Arial"/>
+                <w:sz w:val="24"/>
+                <w:szCs w:val="24"/>
+              </w:rPr>
+              <w:t>Perdida de datos</w:t>
+            </w:r>
+          </w:p>
+        </w:tc>
+        <w:tc>
+          <w:tcPr>
+            <w:tcW w:w="2058" w:type="dxa"/>
+          </w:tcPr>
+          <w:p>
+            <w:pPr>
+              <w:jc w:val="both"/>
+              <w:cnfStyle w:val="000000100000" w:firstRow="0" w:lastRow="0" w:firstColumn="0" w:lastColumn="0" w:oddVBand="0" w:evenVBand="0" w:oddHBand="1" w:evenHBand="0" w:firstRowFirstColumn="0" w:firstRowLastColumn="0" w:lastRowFirstColumn="0" w:lastRowLastColumn="0"/>
+              <w:rPr>
+                <w:rFonts w:ascii="Arial" w:hAnsi="Arial" w:cs="Arial"/>
+                <w:sz w:val="24"/>
+                <w:szCs w:val="24"/>
+              </w:rPr>
+            </w:pPr>
+            <w:r>
+              <w:rPr>
+                <w:rFonts w:ascii="Arial" w:hAnsi="Arial" w:cs="Arial"/>
+                <w:sz w:val="24"/>
+                <w:szCs w:val="24"/>
+              </w:rPr>
+              <w:t>Programar la realización de copias de seguridad diarias.</w:t>
+            </w:r>
+          </w:p>
+        </w:tc>
+        <w:tc>
+          <w:tcPr>
+            <w:tcW w:w="2116" w:type="dxa"/>
+          </w:tcPr>
+          <w:p>
+            <w:pPr>
+              <w:jc w:val="both"/>
+              <w:cnfStyle w:val="000000100000" w:firstRow="0" w:lastRow="0" w:firstColumn="0" w:lastColumn="0" w:oddVBand="0" w:evenVBand="0" w:oddHBand="1" w:evenHBand="0" w:firstRowFirstColumn="0" w:firstRowLastColumn="0" w:lastRowFirstColumn="0" w:lastRowLastColumn="0"/>
+              <w:rPr>
+                <w:rFonts w:ascii="Arial" w:hAnsi="Arial" w:cs="Arial"/>
+                <w:sz w:val="24"/>
+                <w:szCs w:val="24"/>
+              </w:rPr>
+            </w:pPr>
+            <w:r>
+              <w:rPr>
+                <w:rFonts w:ascii="Arial" w:hAnsi="Arial" w:cs="Arial"/>
+                <w:sz w:val="24"/>
+                <w:szCs w:val="24"/>
+              </w:rPr>
+              <w:t>Recuperar datos de la última copia de seguridad.</w:t>
+            </w:r>
+          </w:p>
+        </w:tc>
+        <w:tc>
+          <w:tcPr>
+            <w:tcW w:w="2222" w:type="dxa"/>
+          </w:tcPr>
+          <w:p>
+            <w:pPr>
+              <w:jc w:val="center"/>
+              <w:cnfStyle w:val="000000100000" w:firstRow="0" w:lastRow="0" w:firstColumn="0" w:lastColumn="0" w:oddVBand="0" w:evenVBand="0" w:oddHBand="1" w:evenHBand="0" w:firstRowFirstColumn="0" w:firstRowLastColumn="0" w:lastRowFirstColumn="0" w:lastRowLastColumn="0"/>
+              <w:rPr>
+                <w:rFonts w:ascii="Arial" w:hAnsi="Arial" w:cs="Arial"/>
+                <w:sz w:val="24"/>
+                <w:szCs w:val="24"/>
+              </w:rPr>
+            </w:pPr>
+            <w:r>
+              <w:rPr>
+                <w:rStyle w:val="markedcontent"/>
+                <w:rFonts w:ascii="Arial" w:hAnsi="Arial" w:cs="Arial"/>
+              </w:rPr>
+              <w:t>Jhair Flores Ante</w:t>
+            </w:r>
+          </w:p>
+        </w:tc>
+      </w:tr>
+      <w:tr>
+        <w:trPr>
+          <w:trHeight w:val="447"/>
+        </w:trPr>
+        <w:tc>
+          <w:tcPr>
+            <w:cnfStyle w:val="001000000000" w:firstRow="0" w:lastRow="0" w:firstColumn="1" w:lastColumn="0" w:oddVBand="0" w:evenVBand="0" w:oddHBand="0" w:evenHBand="0" w:firstRowFirstColumn="0" w:firstRowLastColumn="0" w:lastRowFirstColumn="0" w:lastRowLastColumn="0"/>
+            <w:tcW w:w="1785" w:type="dxa"/>
+          </w:tcPr>
+          <w:p>
+            <w:pPr>
+              <w:jc w:val="both"/>
+              <w:rPr>
+                <w:rFonts w:ascii="Arial" w:hAnsi="Arial" w:cs="Arial"/>
+                <w:b w:val="0"/>
+                <w:bCs w:val="0"/>
+                <w:sz w:val="24"/>
+                <w:szCs w:val="24"/>
+              </w:rPr>
+            </w:pPr>
+            <w:r>
+              <w:rPr>
+                <w:rFonts w:ascii="Arial" w:hAnsi="Arial" w:cs="Arial"/>
+                <w:b w:val="0"/>
+                <w:bCs w:val="0"/>
+                <w:sz w:val="24"/>
+                <w:szCs w:val="24"/>
+              </w:rPr>
+              <w:t>Técnico</w:t>
+            </w:r>
+          </w:p>
+        </w:tc>
+        <w:tc>
+          <w:tcPr>
+            <w:tcW w:w="1255" w:type="dxa"/>
+          </w:tcPr>
+          <w:p>
+            <w:pPr>
+              <w:jc w:val="both"/>
+              <w:cnfStyle w:val="000000000000" w:firstRow="0" w:lastRow="0" w:firstColumn="0" w:lastColumn="0" w:oddVBand="0" w:evenVBand="0" w:oddHBand="0" w:evenHBand="0" w:firstRowFirstColumn="0" w:firstRowLastColumn="0" w:lastRowFirstColumn="0" w:lastRowLastColumn="0"/>
+              <w:rPr>
+                <w:rFonts w:ascii="Arial" w:hAnsi="Arial" w:cs="Arial"/>
+                <w:sz w:val="24"/>
+                <w:szCs w:val="24"/>
+              </w:rPr>
+            </w:pPr>
+            <w:r>
+              <w:rPr>
+                <w:rFonts w:ascii="Arial" w:hAnsi="Arial" w:cs="Arial"/>
+                <w:sz w:val="24"/>
+                <w:szCs w:val="24"/>
+              </w:rPr>
+              <w:t>Errores en el código</w:t>
+            </w:r>
+          </w:p>
+        </w:tc>
+        <w:tc>
+          <w:tcPr>
+            <w:tcW w:w="1971" w:type="dxa"/>
+          </w:tcPr>
+          <w:p>
+            <w:pPr>
+              <w:jc w:val="both"/>
+              <w:cnfStyle w:val="000000000000" w:firstRow="0" w:lastRow="0" w:firstColumn="0" w:lastColumn="0" w:oddVBand="0" w:evenVBand="0" w:oddHBand="0" w:evenHBand="0" w:firstRowFirstColumn="0" w:firstRowLastColumn="0" w:lastRowFirstColumn="0" w:lastRowLastColumn="0"/>
+              <w:rPr>
+                <w:rFonts w:ascii="Arial" w:hAnsi="Arial" w:cs="Arial"/>
+                <w:sz w:val="24"/>
+                <w:szCs w:val="24"/>
+              </w:rPr>
+            </w:pPr>
+            <w:r>
+              <w:rPr>
+                <w:rFonts w:ascii="Arial" w:hAnsi="Arial" w:cs="Arial"/>
+                <w:sz w:val="24"/>
+                <w:szCs w:val="24"/>
+              </w:rPr>
+              <w:t>Fallas en la lógica del sofitware</w:t>
+            </w:r>
+          </w:p>
+        </w:tc>
+        <w:tc>
+          <w:tcPr>
+            <w:tcW w:w="2058" w:type="dxa"/>
+          </w:tcPr>
+          <w:p>
+            <w:pPr>
+              <w:jc w:val="both"/>
+              <w:cnfStyle w:val="000000000000" w:firstRow="0" w:lastRow="0" w:firstColumn="0" w:lastColumn="0" w:oddVBand="0" w:evenVBand="0" w:oddHBand="0" w:evenHBand="0" w:firstRowFirstColumn="0" w:firstRowLastColumn="0" w:lastRowFirstColumn="0" w:lastRowLastColumn="0"/>
+              <w:rPr>
+                <w:rFonts w:ascii="Arial" w:hAnsi="Arial" w:cs="Arial"/>
+                <w:sz w:val="24"/>
+                <w:szCs w:val="24"/>
+              </w:rPr>
+            </w:pPr>
+            <w:r>
+              <w:rPr>
+                <w:rFonts w:ascii="Arial" w:hAnsi="Arial" w:cs="Arial"/>
+                <w:sz w:val="24"/>
+                <w:szCs w:val="24"/>
+              </w:rPr>
+              <w:t>Hacer tests para probar todas las funcionalidades antes de implementar.</w:t>
+            </w:r>
+          </w:p>
+        </w:tc>
+        <w:tc>
+          <w:tcPr>
+            <w:tcW w:w="2116" w:type="dxa"/>
+          </w:tcPr>
+          <w:p>
+            <w:pPr>
+              <w:jc w:val="both"/>
+              <w:cnfStyle w:val="000000000000" w:firstRow="0" w:lastRow="0" w:firstColumn="0" w:lastColumn="0" w:oddVBand="0" w:evenVBand="0" w:oddHBand="0" w:evenHBand="0" w:firstRowFirstColumn="0" w:firstRowLastColumn="0" w:lastRowFirstColumn="0" w:lastRowLastColumn="0"/>
+              <w:rPr>
+                <w:rFonts w:ascii="Arial" w:hAnsi="Arial" w:cs="Arial"/>
+                <w:sz w:val="24"/>
+                <w:szCs w:val="24"/>
+              </w:rPr>
+            </w:pPr>
+            <w:r>
+              <w:rPr>
+                <w:rFonts w:ascii="Arial" w:hAnsi="Arial" w:cs="Arial"/>
+                <w:sz w:val="24"/>
+                <w:szCs w:val="24"/>
+              </w:rPr>
+              <w:t>Corregir el código fuente.</w:t>
+            </w:r>
+          </w:p>
+        </w:tc>
+        <w:tc>
+          <w:tcPr>
+            <w:tcW w:w="2222" w:type="dxa"/>
+          </w:tcPr>
+          <w:p>
+            <w:pPr>
+              <w:jc w:val="center"/>
+              <w:cnfStyle w:val="000000000000" w:firstRow="0" w:lastRow="0" w:firstColumn="0" w:lastColumn="0" w:oddVBand="0" w:evenVBand="0" w:oddHBand="0" w:evenHBand="0" w:firstRowFirstColumn="0" w:firstRowLastColumn="0" w:lastRowFirstColumn="0" w:lastRowLastColumn="0"/>
+              <w:rPr>
+                <w:rFonts w:ascii="Arial" w:hAnsi="Arial" w:cs="Arial"/>
+                <w:sz w:val="24"/>
+                <w:szCs w:val="24"/>
+              </w:rPr>
+            </w:pPr>
+            <w:r>
+              <w:rPr>
+                <w:rStyle w:val="markedcontent"/>
+                <w:rFonts w:ascii="Arial" w:hAnsi="Arial" w:cs="Arial"/>
+              </w:rPr>
+              <w:t>Jhair Flores Ante</w:t>
+            </w:r>
+          </w:p>
+        </w:tc>
+      </w:tr>
+      <w:tr>
+        <w:trPr>
+          <w:cnfStyle w:val="000000100000" w:firstRow="0" w:lastRow="0" w:firstColumn="0" w:lastColumn="0" w:oddVBand="0" w:evenVBand="0" w:oddHBand="1" w:evenHBand="0" w:firstRowFirstColumn="0" w:firstRowLastColumn="0" w:lastRowFirstColumn="0" w:lastRowLastColumn="0"/>
+          <w:trHeight w:val="447"/>
+        </w:trPr>
+        <w:tc>
+          <w:tcPr>
+            <w:cnfStyle w:val="001000000000" w:firstRow="0" w:lastRow="0" w:firstColumn="1" w:lastColumn="0" w:oddVBand="0" w:evenVBand="0" w:oddHBand="0" w:evenHBand="0" w:firstRowFirstColumn="0" w:firstRowLastColumn="0" w:lastRowFirstColumn="0" w:lastRowLastColumn="0"/>
+            <w:tcW w:w="1785" w:type="dxa"/>
+          </w:tcPr>
+          <w:p>
+            <w:pPr>
+              <w:jc w:val="both"/>
+              <w:rPr>
+                <w:rFonts w:ascii="Arial" w:hAnsi="Arial" w:cs="Arial"/>
+                <w:b w:val="0"/>
+                <w:bCs w:val="0"/>
+                <w:sz w:val="24"/>
+                <w:szCs w:val="24"/>
+              </w:rPr>
+            </w:pPr>
+            <w:r>
+              <w:rPr>
+                <w:rFonts w:ascii="Arial" w:hAnsi="Arial" w:cs="Arial"/>
+                <w:b w:val="0"/>
+                <w:bCs w:val="0"/>
+                <w:sz w:val="24"/>
+                <w:szCs w:val="24"/>
+              </w:rPr>
+              <w:t>Operativo</w:t>
+            </w:r>
+          </w:p>
+        </w:tc>
+        <w:tc>
+          <w:tcPr>
+            <w:tcW w:w="1255" w:type="dxa"/>
+          </w:tcPr>
+          <w:p>
+            <w:pPr>
+              <w:jc w:val="both"/>
+              <w:cnfStyle w:val="000000100000" w:firstRow="0" w:lastRow="0" w:firstColumn="0" w:lastColumn="0" w:oddVBand="0" w:evenVBand="0" w:oddHBand="1" w:evenHBand="0" w:firstRowFirstColumn="0" w:firstRowLastColumn="0" w:lastRowFirstColumn="0" w:lastRowLastColumn="0"/>
+              <w:rPr>
+                <w:rFonts w:ascii="Arial" w:hAnsi="Arial" w:cs="Arial"/>
+                <w:sz w:val="24"/>
+                <w:szCs w:val="24"/>
+              </w:rPr>
+            </w:pPr>
+            <w:r>
+              <w:rPr>
+                <w:rFonts w:ascii="Arial" w:hAnsi="Arial" w:cs="Arial"/>
+                <w:sz w:val="24"/>
+                <w:szCs w:val="24"/>
+              </w:rPr>
+              <w:t>Uso erróneo del software</w:t>
+            </w:r>
+          </w:p>
+        </w:tc>
+        <w:tc>
+          <w:tcPr>
+            <w:tcW w:w="1971" w:type="dxa"/>
+          </w:tcPr>
+          <w:p>
+            <w:pPr>
+              <w:jc w:val="both"/>
+              <w:cnfStyle w:val="000000100000" w:firstRow="0" w:lastRow="0" w:firstColumn="0" w:lastColumn="0" w:oddVBand="0" w:evenVBand="0" w:oddHBand="1" w:evenHBand="0" w:firstRowFirstColumn="0" w:firstRowLastColumn="0" w:lastRowFirstColumn="0" w:lastRowLastColumn="0"/>
+              <w:rPr>
+                <w:rFonts w:ascii="Arial" w:hAnsi="Arial" w:cs="Arial"/>
+                <w:sz w:val="24"/>
+                <w:szCs w:val="24"/>
+              </w:rPr>
+            </w:pPr>
+            <w:r>
+              <w:rPr>
+                <w:rFonts w:ascii="Arial" w:hAnsi="Arial" w:cs="Arial"/>
+                <w:sz w:val="24"/>
+                <w:szCs w:val="24"/>
+              </w:rPr>
+              <w:t>Procesos tramitados con errores</w:t>
+            </w:r>
+          </w:p>
+        </w:tc>
+        <w:tc>
+          <w:tcPr>
+            <w:tcW w:w="2058" w:type="dxa"/>
+          </w:tcPr>
+          <w:p>
+            <w:pPr>
+              <w:jc w:val="both"/>
+              <w:cnfStyle w:val="000000100000" w:firstRow="0" w:lastRow="0" w:firstColumn="0" w:lastColumn="0" w:oddVBand="0" w:evenVBand="0" w:oddHBand="1" w:evenHBand="0" w:firstRowFirstColumn="0" w:firstRowLastColumn="0" w:lastRowFirstColumn="0" w:lastRowLastColumn="0"/>
+              <w:rPr>
+                <w:rFonts w:ascii="Arial" w:hAnsi="Arial" w:cs="Arial"/>
+                <w:sz w:val="24"/>
+                <w:szCs w:val="24"/>
+              </w:rPr>
+            </w:pPr>
+            <w:r>
+              <w:rPr>
+                <w:rFonts w:ascii="Arial" w:hAnsi="Arial" w:cs="Arial"/>
+                <w:sz w:val="24"/>
+                <w:szCs w:val="24"/>
+              </w:rPr>
+              <w:t>Realizar una capacitación adecuada a todos los roles involucrados e implementación de guías de usuario.</w:t>
+            </w:r>
+          </w:p>
+        </w:tc>
+        <w:tc>
+          <w:tcPr>
+            <w:tcW w:w="2116" w:type="dxa"/>
+          </w:tcPr>
+          <w:p>
+            <w:pPr>
+              <w:jc w:val="both"/>
+              <w:cnfStyle w:val="000000100000" w:firstRow="0" w:lastRow="0" w:firstColumn="0" w:lastColumn="0" w:oddVBand="0" w:evenVBand="0" w:oddHBand="1" w:evenHBand="0" w:firstRowFirstColumn="0" w:firstRowLastColumn="0" w:lastRowFirstColumn="0" w:lastRowLastColumn="0"/>
+              <w:rPr>
+                <w:rFonts w:ascii="Arial" w:hAnsi="Arial" w:cs="Arial"/>
+                <w:sz w:val="24"/>
+                <w:szCs w:val="24"/>
+              </w:rPr>
+            </w:pPr>
+            <w:r>
+              <w:rPr>
+                <w:rFonts w:ascii="Arial" w:hAnsi="Arial" w:cs="Arial"/>
+                <w:sz w:val="24"/>
+                <w:szCs w:val="24"/>
+              </w:rPr>
+              <w:t>Reentrenamiento del personal</w:t>
+            </w:r>
+            <w:r>
+              <w:rPr>
+                <w:rFonts w:ascii="Arial" w:hAnsi="Arial" w:cs="Arial"/>
+                <w:sz w:val="24"/>
+                <w:szCs w:val="24"/>
+              </w:rPr>
+              <w:t>.</w:t>
+            </w:r>
+          </w:p>
+        </w:tc>
+        <w:tc>
+          <w:tcPr>
+            <w:tcW w:w="2222" w:type="dxa"/>
+          </w:tcPr>
+          <w:p>
+            <w:pPr>
+              <w:jc w:val="center"/>
+              <w:cnfStyle w:val="000000100000" w:firstRow="0" w:lastRow="0" w:firstColumn="0" w:lastColumn="0" w:oddVBand="0" w:evenVBand="0" w:oddHBand="1" w:evenHBand="0" w:firstRowFirstColumn="0" w:firstRowLastColumn="0" w:lastRowFirstColumn="0" w:lastRowLastColumn="0"/>
+              <w:rPr>
+                <w:rFonts w:ascii="Arial" w:hAnsi="Arial" w:cs="Arial"/>
+                <w:sz w:val="24"/>
+                <w:szCs w:val="24"/>
+              </w:rPr>
+            </w:pPr>
+            <w:r>
+              <w:rPr>
+                <w:rStyle w:val="markedcontent"/>
+                <w:rFonts w:ascii="Arial" w:hAnsi="Arial" w:cs="Arial"/>
+              </w:rPr>
+              <w:t>Eric Eduardo Suárez García</w:t>
+            </w:r>
+          </w:p>
+        </w:tc>
+      </w:tr>
+      <w:tr>
+        <w:trPr>
+          <w:trHeight w:val="447"/>
+        </w:trPr>
+        <w:tc>
+          <w:tcPr>
+            <w:cnfStyle w:val="001000000000" w:firstRow="0" w:lastRow="0" w:firstColumn="1" w:lastColumn="0" w:oddVBand="0" w:evenVBand="0" w:oddHBand="0" w:evenHBand="0" w:firstRowFirstColumn="0" w:firstRowLastColumn="0" w:lastRowFirstColumn="0" w:lastRowLastColumn="0"/>
+            <w:tcW w:w="1785" w:type="dxa"/>
+          </w:tcPr>
+          <w:p>
+            <w:pPr>
+              <w:jc w:val="both"/>
+              <w:rPr>
+                <w:rFonts w:ascii="Arial" w:hAnsi="Arial" w:cs="Arial"/>
+                <w:b w:val="0"/>
+                <w:bCs w:val="0"/>
+                <w:sz w:val="24"/>
+                <w:szCs w:val="24"/>
+              </w:rPr>
+            </w:pPr>
+            <w:r>
+              <w:rPr>
+                <w:rFonts w:ascii="Arial" w:hAnsi="Arial" w:cs="Arial"/>
+                <w:b w:val="0"/>
+                <w:bCs w:val="0"/>
+                <w:sz w:val="24"/>
+                <w:szCs w:val="24"/>
+              </w:rPr>
+              <w:t>Operativo</w:t>
+            </w:r>
+          </w:p>
+        </w:tc>
+        <w:tc>
+          <w:tcPr>
+            <w:tcW w:w="1255" w:type="dxa"/>
+          </w:tcPr>
+          <w:p>
+            <w:pPr>
+              <w:jc w:val="both"/>
+              <w:cnfStyle w:val="000000000000" w:firstRow="0" w:lastRow="0" w:firstColumn="0" w:lastColumn="0" w:oddVBand="0" w:evenVBand="0" w:oddHBand="0" w:evenHBand="0" w:firstRowFirstColumn="0" w:firstRowLastColumn="0" w:lastRowFirstColumn="0" w:lastRowLastColumn="0"/>
+              <w:rPr>
+                <w:rFonts w:ascii="Arial" w:hAnsi="Arial" w:cs="Arial"/>
+                <w:sz w:val="24"/>
+                <w:szCs w:val="24"/>
+              </w:rPr>
+            </w:pPr>
+            <w:r>
+              <w:rPr>
+                <w:rFonts w:ascii="Arial" w:hAnsi="Arial" w:cs="Arial"/>
+                <w:sz w:val="24"/>
+                <w:szCs w:val="24"/>
+              </w:rPr>
+              <w:t>Estimación inadecuada del tiempo de ejecución</w:t>
+            </w:r>
+          </w:p>
+        </w:tc>
+        <w:tc>
+          <w:tcPr>
+            <w:tcW w:w="1971" w:type="dxa"/>
+          </w:tcPr>
+          <w:p>
+            <w:pPr>
+              <w:jc w:val="both"/>
+              <w:cnfStyle w:val="000000000000" w:firstRow="0" w:lastRow="0" w:firstColumn="0" w:lastColumn="0" w:oddVBand="0" w:evenVBand="0" w:oddHBand="0" w:evenHBand="0" w:firstRowFirstColumn="0" w:firstRowLastColumn="0" w:lastRowFirstColumn="0" w:lastRowLastColumn="0"/>
+              <w:rPr>
+                <w:rFonts w:ascii="Arial" w:hAnsi="Arial" w:cs="Arial"/>
+                <w:sz w:val="24"/>
+                <w:szCs w:val="24"/>
+              </w:rPr>
+            </w:pPr>
+            <w:r>
+              <w:rPr>
+                <w:rFonts w:ascii="Arial" w:hAnsi="Arial" w:cs="Arial"/>
+                <w:sz w:val="24"/>
+                <w:szCs w:val="24"/>
+              </w:rPr>
+              <w:t>Demora en la finalización de las tareas</w:t>
+            </w:r>
+          </w:p>
+        </w:tc>
+        <w:tc>
+          <w:tcPr>
+            <w:tcW w:w="2058" w:type="dxa"/>
+          </w:tcPr>
+          <w:p>
+            <w:pPr>
+              <w:jc w:val="both"/>
+              <w:cnfStyle w:val="000000000000" w:firstRow="0" w:lastRow="0" w:firstColumn="0" w:lastColumn="0" w:oddVBand="0" w:evenVBand="0" w:oddHBand="0" w:evenHBand="0" w:firstRowFirstColumn="0" w:firstRowLastColumn="0" w:lastRowFirstColumn="0" w:lastRowLastColumn="0"/>
+              <w:rPr>
+                <w:rFonts w:ascii="Arial" w:hAnsi="Arial" w:cs="Arial"/>
+                <w:sz w:val="24"/>
+                <w:szCs w:val="24"/>
+              </w:rPr>
+            </w:pPr>
+            <w:r>
+              <w:rPr>
+                <w:rFonts w:ascii="Arial" w:hAnsi="Arial" w:cs="Arial"/>
+                <w:sz w:val="24"/>
+                <w:szCs w:val="24"/>
+              </w:rPr>
+              <w:t>Establecer un proceso formal de estimación del tiempo de ejecución</w:t>
+            </w:r>
+          </w:p>
+        </w:tc>
+        <w:tc>
+          <w:tcPr>
+            <w:tcW w:w="2116" w:type="dxa"/>
+          </w:tcPr>
+          <w:p>
+            <w:pPr>
+              <w:jc w:val="both"/>
+              <w:cnfStyle w:val="000000000000" w:firstRow="0" w:lastRow="0" w:firstColumn="0" w:lastColumn="0" w:oddVBand="0" w:evenVBand="0" w:oddHBand="0" w:evenHBand="0" w:firstRowFirstColumn="0" w:firstRowLastColumn="0" w:lastRowFirstColumn="0" w:lastRowLastColumn="0"/>
+              <w:rPr>
+                <w:rFonts w:ascii="Arial" w:hAnsi="Arial" w:cs="Arial"/>
+                <w:sz w:val="24"/>
+                <w:szCs w:val="24"/>
+              </w:rPr>
+            </w:pPr>
+            <w:r>
+              <w:rPr>
+                <w:rFonts w:ascii="Arial" w:hAnsi="Arial" w:cs="Arial"/>
+                <w:sz w:val="24"/>
+                <w:szCs w:val="24"/>
+              </w:rPr>
+              <w:t>Revisar el proceso de estimación y mejorar su precisión</w:t>
+            </w:r>
+          </w:p>
+        </w:tc>
+        <w:tc>
+          <w:tcPr>
+            <w:tcW w:w="2222" w:type="dxa"/>
+          </w:tcPr>
+          <w:p>
+            <w:pPr>
+              <w:cnfStyle w:val="000000000000" w:firstRow="0" w:lastRow="0" w:firstColumn="0" w:lastColumn="0" w:oddVBand="0" w:evenVBand="0" w:oddHBand="0" w:evenHBand="0" w:firstRowFirstColumn="0" w:firstRowLastColumn="0" w:lastRowFirstColumn="0" w:lastRowLastColumn="0"/>
+              <w:rPr>
+                <w:rFonts w:ascii="Arial" w:hAnsi="Arial" w:cs="Arial"/>
+                <w:sz w:val="24"/>
+                <w:szCs w:val="24"/>
+              </w:rPr>
+            </w:pPr>
+            <w:r>
+              <w:rPr>
+                <w:rStyle w:val="markedcontent"/>
+                <w:rFonts w:ascii="Arial" w:hAnsi="Arial" w:cs="Arial"/>
+              </w:rPr>
+              <w:t>Darián García Mejías</w:t>
+            </w:r>
+          </w:p>
+        </w:tc>
+      </w:tr>
+      <w:tr>
+        <w:trPr>
+          <w:cnfStyle w:val="000000100000" w:firstRow="0" w:lastRow="0" w:firstColumn="0" w:lastColumn="0" w:oddVBand="0" w:evenVBand="0" w:oddHBand="1" w:evenHBand="0" w:firstRowFirstColumn="0" w:firstRowLastColumn="0" w:lastRowFirstColumn="0" w:lastRowLastColumn="0"/>
+          <w:trHeight w:val="447"/>
+        </w:trPr>
+        <w:tc>
+          <w:tcPr>
+            <w:cnfStyle w:val="001000000000" w:firstRow="0" w:lastRow="0" w:firstColumn="1" w:lastColumn="0" w:oddVBand="0" w:evenVBand="0" w:oddHBand="0" w:evenHBand="0" w:firstRowFirstColumn="0" w:firstRowLastColumn="0" w:lastRowFirstColumn="0" w:lastRowLastColumn="0"/>
+            <w:tcW w:w="1785" w:type="dxa"/>
+          </w:tcPr>
+          <w:p>
+            <w:pPr>
+              <w:jc w:val="both"/>
+              <w:rPr>
+                <w:rFonts w:ascii="Arial" w:hAnsi="Arial" w:cs="Arial"/>
+                <w:b w:val="0"/>
+                <w:bCs w:val="0"/>
+                <w:sz w:val="24"/>
+                <w:szCs w:val="24"/>
+              </w:rPr>
+            </w:pPr>
+            <w:r>
+              <w:rPr>
+                <w:rFonts w:ascii="Arial" w:hAnsi="Arial" w:cs="Arial"/>
+                <w:b w:val="0"/>
+                <w:bCs w:val="0"/>
+                <w:sz w:val="24"/>
+                <w:szCs w:val="24"/>
+              </w:rPr>
+              <w:t>Requerimientos</w:t>
+            </w:r>
+          </w:p>
+        </w:tc>
+        <w:tc>
+          <w:tcPr>
+            <w:tcW w:w="1255" w:type="dxa"/>
+          </w:tcPr>
+          <w:p>
+            <w:pPr>
+              <w:jc w:val="both"/>
+              <w:cnfStyle w:val="000000100000" w:firstRow="0" w:lastRow="0" w:firstColumn="0" w:lastColumn="0" w:oddVBand="0" w:evenVBand="0" w:oddHBand="1" w:evenHBand="0" w:firstRowFirstColumn="0" w:firstRowLastColumn="0" w:lastRowFirstColumn="0" w:lastRowLastColumn="0"/>
+              <w:rPr>
+                <w:rFonts w:ascii="Arial" w:hAnsi="Arial" w:cs="Arial"/>
+                <w:sz w:val="24"/>
+                <w:szCs w:val="24"/>
+              </w:rPr>
+            </w:pPr>
+            <w:r>
+              <w:rPr>
+                <w:rFonts w:ascii="Arial" w:hAnsi="Arial" w:cs="Arial"/>
+                <w:sz w:val="24"/>
+                <w:szCs w:val="24"/>
+              </w:rPr>
+              <w:t>Falta de claridad por parte del equipo de trabajo sobre las necesidades del cliente</w:t>
+            </w:r>
+            <w:r>
+              <w:rPr>
+                <w:rFonts w:ascii="Arial" w:hAnsi="Arial" w:cs="Arial"/>
+                <w:sz w:val="24"/>
+                <w:szCs w:val="24"/>
+              </w:rPr>
+              <w:t>.</w:t>
+            </w:r>
+          </w:p>
+        </w:tc>
+        <w:tc>
+          <w:tcPr>
+            <w:tcW w:w="1971" w:type="dxa"/>
+          </w:tcPr>
+          <w:p>
+            <w:pPr>
+              <w:jc w:val="both"/>
+              <w:cnfStyle w:val="000000100000" w:firstRow="0" w:lastRow="0" w:firstColumn="0" w:lastColumn="0" w:oddVBand="0" w:evenVBand="0" w:oddHBand="1" w:evenHBand="0" w:firstRowFirstColumn="0" w:firstRowLastColumn="0" w:lastRowFirstColumn="0" w:lastRowLastColumn="0"/>
+              <w:rPr>
+                <w:rFonts w:ascii="Arial" w:hAnsi="Arial" w:cs="Arial"/>
+                <w:sz w:val="24"/>
+                <w:szCs w:val="24"/>
+              </w:rPr>
+            </w:pPr>
+            <w:r>
+              <w:rPr>
+                <w:rFonts w:ascii="Arial" w:hAnsi="Arial" w:cs="Arial"/>
+                <w:sz w:val="24"/>
+                <w:szCs w:val="24"/>
+              </w:rPr>
+              <w:t>Problemas en la comprensión de las necesidades del cliente</w:t>
+            </w:r>
+          </w:p>
+        </w:tc>
+        <w:tc>
+          <w:tcPr>
+            <w:tcW w:w="2058" w:type="dxa"/>
+          </w:tcPr>
+          <w:p>
+            <w:pPr>
+              <w:jc w:val="both"/>
+              <w:cnfStyle w:val="000000100000" w:firstRow="0" w:lastRow="0" w:firstColumn="0" w:lastColumn="0" w:oddVBand="0" w:evenVBand="0" w:oddHBand="1" w:evenHBand="0" w:firstRowFirstColumn="0" w:firstRowLastColumn="0" w:lastRowFirstColumn="0" w:lastRowLastColumn="0"/>
+              <w:rPr>
+                <w:rFonts w:ascii="Arial" w:hAnsi="Arial" w:cs="Arial"/>
+                <w:sz w:val="24"/>
+                <w:szCs w:val="24"/>
+              </w:rPr>
+            </w:pPr>
+            <w:r>
+              <w:rPr>
+                <w:rFonts w:ascii="Arial" w:hAnsi="Arial" w:cs="Arial"/>
+                <w:sz w:val="24"/>
+                <w:szCs w:val="24"/>
+              </w:rPr>
+              <w:t>Realizar reuniones con el cliente para entender sus necesidades.</w:t>
+            </w:r>
+          </w:p>
+        </w:tc>
+        <w:tc>
+          <w:tcPr>
+            <w:tcW w:w="2116" w:type="dxa"/>
+          </w:tcPr>
+          <w:p>
+            <w:pPr>
+              <w:jc w:val="both"/>
+              <w:cnfStyle w:val="000000100000" w:firstRow="0" w:lastRow="0" w:firstColumn="0" w:lastColumn="0" w:oddVBand="0" w:evenVBand="0" w:oddHBand="1" w:evenHBand="0" w:firstRowFirstColumn="0" w:firstRowLastColumn="0" w:lastRowFirstColumn="0" w:lastRowLastColumn="0"/>
+              <w:rPr>
+                <w:rFonts w:ascii="Arial" w:hAnsi="Arial" w:cs="Arial"/>
+                <w:sz w:val="24"/>
+                <w:szCs w:val="24"/>
+              </w:rPr>
+            </w:pPr>
+            <w:r>
+              <w:rPr>
+                <w:rFonts w:ascii="Arial" w:hAnsi="Arial" w:cs="Arial"/>
+                <w:sz w:val="24"/>
+                <w:szCs w:val="24"/>
+              </w:rPr>
+              <w:t xml:space="preserve">Realizar una revisión detallada </w:t>
+            </w:r>
+            <w:r>
+              <w:rPr>
+                <w:rFonts w:ascii="Arial" w:hAnsi="Arial" w:cs="Arial"/>
+                <w:sz w:val="24"/>
+                <w:szCs w:val="24"/>
+              </w:rPr>
+              <w:t>para validar que se cumpla con los requisitos del cliente</w:t>
+            </w:r>
+            <w:r>
+              <w:rPr>
+                <w:rFonts w:ascii="Arial" w:hAnsi="Arial" w:cs="Arial"/>
+                <w:sz w:val="24"/>
+                <w:szCs w:val="24"/>
+              </w:rPr>
+              <w:t>.</w:t>
+            </w:r>
+          </w:p>
+        </w:tc>
+        <w:tc>
+          <w:tcPr>
+            <w:tcW w:w="2222" w:type="dxa"/>
+          </w:tcPr>
+          <w:p>
+            <w:pPr>
+              <w:cnfStyle w:val="000000100000" w:firstRow="0" w:lastRow="0" w:firstColumn="0" w:lastColumn="0" w:oddVBand="0" w:evenVBand="0" w:oddHBand="1" w:evenHBand="0" w:firstRowFirstColumn="0" w:firstRowLastColumn="0" w:lastRowFirstColumn="0" w:lastRowLastColumn="0"/>
+              <w:rPr>
+                <w:rFonts w:ascii="Arial" w:hAnsi="Arial" w:cs="Arial"/>
+                <w:sz w:val="24"/>
+                <w:szCs w:val="24"/>
+              </w:rPr>
+            </w:pPr>
+            <w:r>
+              <w:rPr>
+                <w:rFonts w:ascii="Arial" w:hAnsi="Arial" w:cs="Arial"/>
+                <w:sz w:val="24"/>
+                <w:szCs w:val="24"/>
+              </w:rPr>
+              <w:t>Eric Eduardo Suárez García</w:t>
+            </w:r>
+          </w:p>
+        </w:tc>
+      </w:tr>
+      <w:tr>
+        <w:trPr>
+          <w:trHeight w:val="447"/>
+        </w:trPr>
+        <w:tc>
+          <w:tcPr>
+            <w:cnfStyle w:val="001000000000" w:firstRow="0" w:lastRow="0" w:firstColumn="1" w:lastColumn="0" w:oddVBand="0" w:evenVBand="0" w:oddHBand="0" w:evenHBand="0" w:firstRowFirstColumn="0" w:firstRowLastColumn="0" w:lastRowFirstColumn="0" w:lastRowLastColumn="0"/>
+            <w:tcW w:w="1785" w:type="dxa"/>
+          </w:tcPr>
+          <w:p>
+            <w:pPr>
+              <w:jc w:val="both"/>
+              <w:rPr>
+                <w:rFonts w:ascii="Arial" w:hAnsi="Arial" w:cs="Arial"/>
+                <w:b w:val="0"/>
+                <w:bCs w:val="0"/>
+                <w:sz w:val="24"/>
+                <w:szCs w:val="24"/>
+              </w:rPr>
+            </w:pPr>
+            <w:r>
+              <w:rPr>
+                <w:rFonts w:ascii="Arial" w:hAnsi="Arial" w:cs="Arial"/>
+                <w:b w:val="0"/>
+                <w:bCs w:val="0"/>
+                <w:sz w:val="24"/>
+                <w:szCs w:val="24"/>
+              </w:rPr>
+              <w:t>Calidad</w:t>
+            </w:r>
+          </w:p>
+        </w:tc>
+        <w:tc>
+          <w:tcPr>
+            <w:tcW w:w="1255" w:type="dxa"/>
+          </w:tcPr>
+          <w:p>
+            <w:pPr>
+              <w:jc w:val="both"/>
+              <w:cnfStyle w:val="000000000000" w:firstRow="0" w:lastRow="0" w:firstColumn="0" w:lastColumn="0" w:oddVBand="0" w:evenVBand="0" w:oddHBand="0" w:evenHBand="0" w:firstRowFirstColumn="0" w:firstRowLastColumn="0" w:lastRowFirstColumn="0" w:lastRowLastColumn="0"/>
+              <w:rPr>
+                <w:rFonts w:ascii="Arial" w:hAnsi="Arial" w:cs="Arial"/>
+                <w:sz w:val="24"/>
+                <w:szCs w:val="24"/>
+              </w:rPr>
+            </w:pPr>
+            <w:r>
+              <w:rPr>
+                <w:rFonts w:ascii="Arial" w:hAnsi="Arial" w:cs="Arial"/>
+                <w:sz w:val="24"/>
+                <w:szCs w:val="24"/>
+              </w:rPr>
+              <w:t>Exposición de información confidencial de la empresa debido a vulnerabilidades en los sistemas de seguridad.</w:t>
+            </w:r>
+          </w:p>
+        </w:tc>
+        <w:tc>
+          <w:tcPr>
+            <w:tcW w:w="1971" w:type="dxa"/>
+          </w:tcPr>
+          <w:p>
+            <w:pPr>
+              <w:jc w:val="both"/>
+              <w:cnfStyle w:val="000000000000" w:firstRow="0" w:lastRow="0" w:firstColumn="0" w:lastColumn="0" w:oddVBand="0" w:evenVBand="0" w:oddHBand="0" w:evenHBand="0" w:firstRowFirstColumn="0" w:firstRowLastColumn="0" w:lastRowFirstColumn="0" w:lastRowLastColumn="0"/>
+              <w:rPr>
+                <w:rFonts w:ascii="Arial" w:hAnsi="Arial" w:cs="Arial"/>
+                <w:sz w:val="24"/>
+                <w:szCs w:val="24"/>
+              </w:rPr>
+            </w:pPr>
+            <w:r>
+              <w:rPr>
+                <w:rFonts w:ascii="Arial" w:hAnsi="Arial" w:cs="Arial"/>
+                <w:sz w:val="24"/>
+                <w:szCs w:val="24"/>
+              </w:rPr>
+              <w:t xml:space="preserve">Ataque cibernético, robo de dispositivos móviles o portátiles, o fuga de información a través de la </w:t>
+            </w:r>
+            <w:r>
+              <w:rPr>
+                <w:rFonts w:ascii="Arial" w:hAnsi="Arial" w:cs="Arial"/>
+                <w:sz w:val="24"/>
+                <w:szCs w:val="24"/>
+              </w:rPr>
+              <w:lastRenderedPageBreak/>
+              <w:t>negligencia del personal</w:t>
+            </w:r>
+            <w:r>
+              <w:rPr>
+                <w:rFonts w:ascii="Arial" w:hAnsi="Arial" w:cs="Arial"/>
+                <w:sz w:val="24"/>
+                <w:szCs w:val="24"/>
+              </w:rPr>
+              <w:t>.</w:t>
+            </w:r>
+          </w:p>
+        </w:tc>
+        <w:tc>
+          <w:tcPr>
+            <w:tcW w:w="2058" w:type="dxa"/>
+          </w:tcPr>
+          <w:p>
+            <w:pPr>
+              <w:jc w:val="both"/>
+              <w:cnfStyle w:val="000000000000" w:firstRow="0" w:lastRow="0" w:firstColumn="0" w:lastColumn="0" w:oddVBand="0" w:evenVBand="0" w:oddHBand="0" w:evenHBand="0" w:firstRowFirstColumn="0" w:firstRowLastColumn="0" w:lastRowFirstColumn="0" w:lastRowLastColumn="0"/>
+              <w:rPr>
+                <w:rFonts w:ascii="Arial" w:hAnsi="Arial" w:cs="Arial"/>
+                <w:sz w:val="24"/>
+                <w:szCs w:val="24"/>
+              </w:rPr>
+            </w:pPr>
+            <w:r>
+              <w:rPr>
+                <w:rFonts w:ascii="Arial" w:hAnsi="Arial" w:cs="Arial"/>
+                <w:sz w:val="24"/>
+                <w:szCs w:val="24"/>
+              </w:rPr>
+              <w:lastRenderedPageBreak/>
+              <w:t xml:space="preserve">Establecer políticas y procedimientos de seguridad de la información para el personal y asegurar que </w:t>
+            </w:r>
+            <w:r>
+              <w:rPr>
+                <w:rFonts w:ascii="Arial" w:hAnsi="Arial" w:cs="Arial"/>
+                <w:sz w:val="24"/>
+                <w:szCs w:val="24"/>
+              </w:rPr>
+              <w:lastRenderedPageBreak/>
+              <w:t>sean cumplidos.</w:t>
+            </w:r>
+          </w:p>
+        </w:tc>
+        <w:tc>
+          <w:tcPr>
+            <w:tcW w:w="2116" w:type="dxa"/>
+          </w:tcPr>
+          <w:p>
+            <w:pPr>
+              <w:jc w:val="both"/>
+              <w:cnfStyle w:val="000000000000" w:firstRow="0" w:lastRow="0" w:firstColumn="0" w:lastColumn="0" w:oddVBand="0" w:evenVBand="0" w:oddHBand="0" w:evenHBand="0" w:firstRowFirstColumn="0" w:firstRowLastColumn="0" w:lastRowFirstColumn="0" w:lastRowLastColumn="0"/>
+              <w:rPr>
+                <w:rFonts w:ascii="Arial" w:hAnsi="Arial" w:cs="Arial"/>
+                <w:sz w:val="24"/>
+                <w:szCs w:val="24"/>
+              </w:rPr>
+            </w:pPr>
+            <w:r>
+              <w:rPr>
+                <w:rFonts w:ascii="Arial" w:hAnsi="Arial" w:cs="Arial"/>
+                <w:sz w:val="24"/>
+                <w:szCs w:val="24"/>
+              </w:rPr>
+              <w:lastRenderedPageBreak/>
+              <w:t>Identificar y aislar las áreas afectadas por el incidente de seguridad</w:t>
+            </w:r>
+            <w:r>
+              <w:rPr>
+                <w:rFonts w:ascii="Arial" w:hAnsi="Arial" w:cs="Arial"/>
+                <w:sz w:val="24"/>
+                <w:szCs w:val="24"/>
+              </w:rPr>
+              <w:t>.</w:t>
+            </w:r>
+          </w:p>
+        </w:tc>
+        <w:tc>
+          <w:tcPr>
+            <w:tcW w:w="2222" w:type="dxa"/>
+          </w:tcPr>
+          <w:p>
+            <w:pPr>
+              <w:cnfStyle w:val="000000000000" w:firstRow="0" w:lastRow="0" w:firstColumn="0" w:lastColumn="0" w:oddVBand="0" w:evenVBand="0" w:oddHBand="0" w:evenHBand="0" w:firstRowFirstColumn="0" w:firstRowLastColumn="0" w:lastRowFirstColumn="0" w:lastRowLastColumn="0"/>
+              <w:rPr>
+                <w:rFonts w:ascii="Arial" w:hAnsi="Arial" w:cs="Arial"/>
+                <w:sz w:val="24"/>
+                <w:szCs w:val="24"/>
+              </w:rPr>
+            </w:pPr>
+            <w:r>
+              <w:rPr>
+                <w:rFonts w:ascii="Arial" w:hAnsi="Arial" w:cs="Arial"/>
+                <w:sz w:val="24"/>
+                <w:szCs w:val="24"/>
+              </w:rPr>
+              <w:t>Irais Aldana Llanos</w:t>
+            </w:r>
+          </w:p>
+        </w:tc>
+      </w:tr>
+    </w:tbl>
+    <w:p>
+      <w:pPr>
+        <w:pStyle w:val="Prrafodelista"/>
+        <w:pBdr>
+          <w:top w:val="nil"/>
+          <w:left w:val="nil"/>
+          <w:bottom w:val="nil"/>
+          <w:right w:val="nil"/>
+          <w:between w:val="nil"/>
+        </w:pBdr>
+        <w:spacing w:after="0" w:line="240" w:lineRule="auto"/>
+        <w:rPr>
+          <w:rFonts w:ascii="Arial" w:hAnsi="Arial" w:cs="Arial"/>
+          <w:sz w:val="24"/>
+          <w:szCs w:val="24"/>
+        </w:rPr>
+      </w:pPr>
+    </w:p>
+    <w:p>
+      <w:pPr>
+        <w:pStyle w:val="NormalWeb"/>
+        <w:shd w:val="clear" w:color="auto" w:fill="FFFFFF"/>
+        <w:spacing w:before="0" w:beforeAutospacing="0"/>
+        <w:jc w:val="both"/>
+        <w:rPr>
+          <w:rFonts w:ascii="Arial" w:hAnsi="Arial" w:cs="Arial"/>
+        </w:rPr>
+      </w:pPr>
+    </w:p>
+    <w:p>
+      <w:pPr>
+        <w:pStyle w:val="NormalWeb"/>
+        <w:shd w:val="clear" w:color="auto" w:fill="FFFFFF"/>
+        <w:spacing w:before="0" w:beforeAutospacing="0"/>
+        <w:jc w:val="both"/>
+        <w:rPr>
+          <w:rFonts w:ascii="Arial" w:hAnsi="Arial" w:cs="Arial"/>
+        </w:rPr>
+      </w:pPr>
+    </w:p>
+    <w:p>
+      <w:pPr>
         <w:rPr>
           <w:lang w:val="es-ES"/>
         </w:rPr>
@@ -8398,6 +9682,96 @@
     </w:lvl>
   </w:abstractNum>
   <w:abstractNum w:abstractNumId="1" w15:restartNumberingAfterBreak="0">
+    <w:nsid w:val="08560C67"/>
+    <w:multiLevelType w:val="hybridMultilevel"/>
+    <w:tmpl w:val="D68EB18C"/>
+    <w:lvl w:ilvl="0" w:tplc="0D9C9872">
+      <w:start w:val="6"/>
+      <w:numFmt w:val="decimal"/>
+      <w:lvlText w:val="%1."/>
+      <w:lvlJc w:val="left"/>
+      <w:pPr>
+        <w:ind w:left="720" w:hanging="360"/>
+      </w:pPr>
+      <w:rPr>
+        <w:rFonts w:hint="default"/>
+        <w:color w:val="000000"/>
+      </w:rPr>
+    </w:lvl>
+    <w:lvl w:ilvl="1" w:tplc="080A0019" w:tentative="1">
+      <w:start w:val="1"/>
+      <w:numFmt w:val="lowerLetter"/>
+      <w:lvlText w:val="%2."/>
+      <w:lvlJc w:val="left"/>
+      <w:pPr>
+        <w:ind w:left="1440" w:hanging="360"/>
+      </w:pPr>
+    </w:lvl>
+    <w:lvl w:ilvl="2" w:tplc="080A001B" w:tentative="1">
+      <w:start w:val="1"/>
+      <w:numFmt w:val="lowerRoman"/>
+      <w:lvlText w:val="%3."/>
+      <w:lvlJc w:val="right"/>
+      <w:pPr>
+        <w:ind w:left="2160" w:hanging="180"/>
+      </w:pPr>
+    </w:lvl>
+    <w:lvl w:ilvl="3" w:tplc="080A000F" w:tentative="1">
+      <w:start w:val="1"/>
+      <w:numFmt w:val="decimal"/>
+      <w:lvlText w:val="%4."/>
+      <w:lvlJc w:val="left"/>
+      <w:pPr>
+        <w:ind w:left="2880" w:hanging="360"/>
+      </w:pPr>
+    </w:lvl>
+    <w:lvl w:ilvl="4" w:tplc="080A0019" w:tentative="1">
+      <w:start w:val="1"/>
+      <w:numFmt w:val="lowerLetter"/>
+      <w:lvlText w:val="%5."/>
+      <w:lvlJc w:val="left"/>
+      <w:pPr>
+        <w:ind w:left="3600" w:hanging="360"/>
+      </w:pPr>
+    </w:lvl>
+    <w:lvl w:ilvl="5" w:tplc="080A001B" w:tentative="1">
+      <w:start w:val="1"/>
+      <w:numFmt w:val="lowerRoman"/>
+      <w:lvlText w:val="%6."/>
+      <w:lvlJc w:val="right"/>
+      <w:pPr>
+        <w:ind w:left="4320" w:hanging="180"/>
+      </w:pPr>
+    </w:lvl>
+    <w:lvl w:ilvl="6" w:tplc="080A000F" w:tentative="1">
+      <w:start w:val="1"/>
+      <w:numFmt w:val="decimal"/>
+      <w:lvlText w:val="%7."/>
+      <w:lvlJc w:val="left"/>
+      <w:pPr>
+        <w:ind w:left="5040" w:hanging="360"/>
+      </w:pPr>
+    </w:lvl>
+    <w:lvl w:ilvl="7" w:tplc="080A0019" w:tentative="1">
+      <w:start w:val="1"/>
+      <w:numFmt w:val="lowerLetter"/>
+      <w:lvlText w:val="%8."/>
+      <w:lvlJc w:val="left"/>
+      <w:pPr>
+        <w:ind w:left="5760" w:hanging="360"/>
+      </w:pPr>
+    </w:lvl>
+    <w:lvl w:ilvl="8" w:tplc="080A001B" w:tentative="1">
+      <w:start w:val="1"/>
+      <w:numFmt w:val="lowerRoman"/>
+      <w:lvlText w:val="%9."/>
+      <w:lvlJc w:val="right"/>
+      <w:pPr>
+        <w:ind w:left="6480" w:hanging="180"/>
+      </w:pPr>
+    </w:lvl>
+  </w:abstractNum>
+  <w:abstractNum w:abstractNumId="2" w15:restartNumberingAfterBreak="0">
     <w:nsid w:val="11517873"/>
     <w:multiLevelType w:val="multilevel"/>
     <w:tmpl w:val="11517873"/>
@@ -8483,7 +9857,7 @@
       </w:pPr>
     </w:lvl>
   </w:abstractNum>
-  <w:abstractNum w:abstractNumId="2" w15:restartNumberingAfterBreak="0">
+  <w:abstractNum w:abstractNumId="3" w15:restartNumberingAfterBreak="0">
     <w:nsid w:val="12D10514"/>
     <w:multiLevelType w:val="multilevel"/>
     <w:tmpl w:val="12D10514"/>
@@ -8597,7 +9971,7 @@
       </w:rPr>
     </w:lvl>
   </w:abstractNum>
-  <w:abstractNum w:abstractNumId="3" w15:restartNumberingAfterBreak="0">
+  <w:abstractNum w:abstractNumId="4" w15:restartNumberingAfterBreak="0">
     <w:nsid w:val="251F5846"/>
     <w:multiLevelType w:val="multilevel"/>
     <w:tmpl w:val="251F5846"/>
@@ -8683,7 +10057,7 @@
       </w:pPr>
     </w:lvl>
   </w:abstractNum>
-  <w:abstractNum w:abstractNumId="4" w15:restartNumberingAfterBreak="0">
+  <w:abstractNum w:abstractNumId="5" w15:restartNumberingAfterBreak="0">
     <w:nsid w:val="275B7D0D"/>
     <w:multiLevelType w:val="multilevel"/>
     <w:tmpl w:val="275B7D0D"/>
@@ -8797,7 +10171,7 @@
       </w:rPr>
     </w:lvl>
   </w:abstractNum>
-  <w:abstractNum w:abstractNumId="5" w15:restartNumberingAfterBreak="0">
+  <w:abstractNum w:abstractNumId="6" w15:restartNumberingAfterBreak="0">
     <w:nsid w:val="33FD390A"/>
     <w:multiLevelType w:val="hybridMultilevel"/>
     <w:tmpl w:val="5D4475C6"/>
@@ -8887,7 +10261,97 @@
       </w:pPr>
     </w:lvl>
   </w:abstractNum>
-  <w:abstractNum w:abstractNumId="6" w15:restartNumberingAfterBreak="0">
+  <w:abstractNum w:abstractNumId="7" w15:restartNumberingAfterBreak="0">
+    <w:nsid w:val="452F666B"/>
+    <w:multiLevelType w:val="hybridMultilevel"/>
+    <w:tmpl w:val="CD221136"/>
+    <w:lvl w:ilvl="0" w:tplc="22EE58D2">
+      <w:start w:val="6"/>
+      <w:numFmt w:val="decimal"/>
+      <w:lvlText w:val="%1."/>
+      <w:lvlJc w:val="left"/>
+      <w:pPr>
+        <w:ind w:left="720" w:hanging="360"/>
+      </w:pPr>
+      <w:rPr>
+        <w:rFonts w:hint="default"/>
+        <w:color w:val="000000"/>
+      </w:rPr>
+    </w:lvl>
+    <w:lvl w:ilvl="1" w:tplc="080A0019" w:tentative="1">
+      <w:start w:val="1"/>
+      <w:numFmt w:val="lowerLetter"/>
+      <w:lvlText w:val="%2."/>
+      <w:lvlJc w:val="left"/>
+      <w:pPr>
+        <w:ind w:left="1440" w:hanging="360"/>
+      </w:pPr>
+    </w:lvl>
+    <w:lvl w:ilvl="2" w:tplc="080A001B" w:tentative="1">
+      <w:start w:val="1"/>
+      <w:numFmt w:val="lowerRoman"/>
+      <w:lvlText w:val="%3."/>
+      <w:lvlJc w:val="right"/>
+      <w:pPr>
+        <w:ind w:left="2160" w:hanging="180"/>
+      </w:pPr>
+    </w:lvl>
+    <w:lvl w:ilvl="3" w:tplc="080A000F" w:tentative="1">
+      <w:start w:val="1"/>
+      <w:numFmt w:val="decimal"/>
+      <w:lvlText w:val="%4."/>
+      <w:lvlJc w:val="left"/>
+      <w:pPr>
+        <w:ind w:left="2880" w:hanging="360"/>
+      </w:pPr>
+    </w:lvl>
+    <w:lvl w:ilvl="4" w:tplc="080A0019" w:tentative="1">
+      <w:start w:val="1"/>
+      <w:numFmt w:val="lowerLetter"/>
+      <w:lvlText w:val="%5."/>
+      <w:lvlJc w:val="left"/>
+      <w:pPr>
+        <w:ind w:left="3600" w:hanging="360"/>
+      </w:pPr>
+    </w:lvl>
+    <w:lvl w:ilvl="5" w:tplc="080A001B" w:tentative="1">
+      <w:start w:val="1"/>
+      <w:numFmt w:val="lowerRoman"/>
+      <w:lvlText w:val="%6."/>
+      <w:lvlJc w:val="right"/>
+      <w:pPr>
+        <w:ind w:left="4320" w:hanging="180"/>
+      </w:pPr>
+    </w:lvl>
+    <w:lvl w:ilvl="6" w:tplc="080A000F" w:tentative="1">
+      <w:start w:val="1"/>
+      <w:numFmt w:val="decimal"/>
+      <w:lvlText w:val="%7."/>
+      <w:lvlJc w:val="left"/>
+      <w:pPr>
+        <w:ind w:left="5040" w:hanging="360"/>
+      </w:pPr>
+    </w:lvl>
+    <w:lvl w:ilvl="7" w:tplc="080A0019" w:tentative="1">
+      <w:start w:val="1"/>
+      <w:numFmt w:val="lowerLetter"/>
+      <w:lvlText w:val="%8."/>
+      <w:lvlJc w:val="left"/>
+      <w:pPr>
+        <w:ind w:left="5760" w:hanging="360"/>
+      </w:pPr>
+    </w:lvl>
+    <w:lvl w:ilvl="8" w:tplc="080A001B" w:tentative="1">
+      <w:start w:val="1"/>
+      <w:numFmt w:val="lowerRoman"/>
+      <w:lvlText w:val="%9."/>
+      <w:lvlJc w:val="right"/>
+      <w:pPr>
+        <w:ind w:left="6480" w:hanging="180"/>
+      </w:pPr>
+    </w:lvl>
+  </w:abstractNum>
+  <w:abstractNum w:abstractNumId="8" w15:restartNumberingAfterBreak="0">
     <w:nsid w:val="517E208D"/>
     <w:multiLevelType w:val="multilevel"/>
     <w:tmpl w:val="517E208D"/>
@@ -8977,7 +10441,7 @@
       </w:pPr>
     </w:lvl>
   </w:abstractNum>
-  <w:abstractNum w:abstractNumId="7" w15:restartNumberingAfterBreak="0">
+  <w:abstractNum w:abstractNumId="9" w15:restartNumberingAfterBreak="0">
     <w:nsid w:val="6650602C"/>
     <w:multiLevelType w:val="hybridMultilevel"/>
     <w:tmpl w:val="673A996A"/>
@@ -9090,7 +10554,7 @@
       </w:rPr>
     </w:lvl>
   </w:abstractNum>
-  <w:abstractNum w:abstractNumId="8" w15:restartNumberingAfterBreak="0">
+  <w:abstractNum w:abstractNumId="10" w15:restartNumberingAfterBreak="0">
     <w:nsid w:val="6E020C7D"/>
     <w:multiLevelType w:val="multilevel"/>
     <w:tmpl w:val="6E020C7D"/>
@@ -9205,31 +10669,37 @@
     </w:lvl>
   </w:abstractNum>
   <w:num w:numId="1" w16cid:durableId="1384062592">
-    <w:abstractNumId w:val="1"/>
+    <w:abstractNumId w:val="2"/>
   </w:num>
   <w:num w:numId="2" w16cid:durableId="956983661">
-    <w:abstractNumId w:val="3"/>
+    <w:abstractNumId w:val="4"/>
   </w:num>
   <w:num w:numId="3" w16cid:durableId="1473789474">
-    <w:abstractNumId w:val="6"/>
+    <w:abstractNumId w:val="8"/>
   </w:num>
   <w:num w:numId="4" w16cid:durableId="575939813">
-    <w:abstractNumId w:val="4"/>
+    <w:abstractNumId w:val="5"/>
   </w:num>
   <w:num w:numId="5" w16cid:durableId="2144421249">
-    <w:abstractNumId w:val="8"/>
+    <w:abstractNumId w:val="10"/>
   </w:num>
   <w:num w:numId="6" w16cid:durableId="1375931532">
-    <w:abstractNumId w:val="2"/>
+    <w:abstractNumId w:val="3"/>
   </w:num>
   <w:num w:numId="7" w16cid:durableId="1096822588">
     <w:abstractNumId w:val="0"/>
   </w:num>
   <w:num w:numId="8" w16cid:durableId="1594317308">
-    <w:abstractNumId w:val="7"/>
+    <w:abstractNumId w:val="9"/>
   </w:num>
   <w:num w:numId="9" w16cid:durableId="1595435342">
-    <w:abstractNumId w:val="5"/>
+    <w:abstractNumId w:val="6"/>
+  </w:num>
+  <w:num w:numId="10" w16cid:durableId="2028559306">
+    <w:abstractNumId w:val="1"/>
+  </w:num>
+  <w:num w:numId="11" w16cid:durableId="1150096478">
+    <w:abstractNumId w:val="7"/>
   </w:num>
 </w:numbering>
 </file>
@@ -9351,7 +10821,7 @@
     <w:lsdException w:name="HTML Sample" w:semiHidden="1" w:unhideWhenUsed="1"/>
     <w:lsdException w:name="HTML Typewriter" w:semiHidden="1" w:unhideWhenUsed="1"/>
     <w:lsdException w:name="HTML Variable" w:semiHidden="1" w:unhideWhenUsed="1"/>
-    <w:lsdException w:name="Normal Table" w:qFormat="1"/>
+    <w:lsdException w:name="Normal Table" w:semiHidden="1" w:unhideWhenUsed="1" w:qFormat="1"/>
     <w:lsdException w:name="annotation subject" w:semiHidden="1" w:unhideWhenUsed="1"/>
     <w:lsdException w:name="No List" w:semiHidden="1" w:unhideWhenUsed="1"/>
     <w:lsdException w:name="Outline List 1" w:semiHidden="1" w:unhideWhenUsed="1"/>
@@ -9394,8 +10864,11 @@
     <w:lsdException w:name="Table Contemporary" w:semiHidden="1" w:unhideWhenUsed="1"/>
     <w:lsdException w:name="Table Elegant" w:semiHidden="1" w:unhideWhenUsed="1"/>
     <w:lsdException w:name="Table Professional" w:semiHidden="1" w:unhideWhenUsed="1"/>
+    <w:lsdException w:name="Table Subtle 1" w:semiHidden="1" w:unhideWhenUsed="1"/>
     <w:lsdException w:name="Table Subtle 2" w:semiHidden="1" w:unhideWhenUsed="1"/>
     <w:lsdException w:name="Table Web 1" w:semiHidden="1" w:unhideWhenUsed="1"/>
+    <w:lsdException w:name="Table Web 2" w:semiHidden="1" w:unhideWhenUsed="1"/>
+    <w:lsdException w:name="Table Web 3" w:semiHidden="1" w:unhideWhenUsed="1"/>
     <w:lsdException w:name="Balloon Text" w:semiHidden="1" w:unhideWhenUsed="1"/>
     <w:lsdException w:name="Table Grid" w:uiPriority="39"/>
     <w:lsdException w:name="Table Theme" w:semiHidden="1" w:unhideWhenUsed="1"/>
@@ -9415,6 +10888,10 @@
     <w:lsdException w:name="Colorful List"/>
     <w:lsdException w:name="Colorful Grid"/>
     <w:lsdException w:name="Light Shading Accent 1"/>
+    <w:lsdException w:name="Light List Accent 1"/>
+    <w:lsdException w:name="Light Grid Accent 1"/>
+    <w:lsdException w:name="Medium Shading 1 Accent 1"/>
+    <w:lsdException w:name="Medium Shading 2 Accent 1"/>
     <w:lsdException w:name="Medium List 1 Accent 1"/>
     <w:lsdException w:name="Revision" w:semiHidden="1"/>
     <w:lsdException w:name="List Paragraph" w:uiPriority="34" w:qFormat="1"/>
@@ -9491,6 +10968,11 @@
     <w:lsdException w:name="Medium List 2 Accent 6"/>
     <w:lsdException w:name="Medium Grid 1 Accent 6"/>
     <w:lsdException w:name="Medium Grid 2 Accent 6"/>
+    <w:lsdException w:name="Medium Grid 3 Accent 6"/>
+    <w:lsdException w:name="Dark List Accent 6"/>
+    <w:lsdException w:name="Colorful Shading Accent 6"/>
+    <w:lsdException w:name="Colorful List Accent 6"/>
+    <w:lsdException w:name="Colorful Grid Accent 6"/>
     <w:lsdException w:name="Subtle Emphasis" w:uiPriority="19" w:qFormat="1"/>
     <w:lsdException w:name="Intense Emphasis" w:uiPriority="21" w:qFormat="1"/>
     <w:lsdException w:name="Subtle Reference" w:uiPriority="31" w:qFormat="1"/>
@@ -9865,6 +11347,91 @@
       </w:tcPr>
     </w:tblStylePr>
   </w:style>
+  <w:style w:type="table" w:styleId="Tablaconcuadrcula4-nfasis3">
+    <w:name w:val="Grid Table 4 Accent 3"/>
+    <w:basedOn w:val="Tablanormal"/>
+    <w:uiPriority w:val="49"/>
+    <w:rsid w:val="00DD2DF5"/>
+    <w:rPr>
+      <w:kern w:val="2"/>
+      <w:sz w:val="22"/>
+      <w:szCs w:val="22"/>
+      <w:lang w:val="es-MX" w:eastAsia="en-US"/>
+      <w14:ligatures w14:val="standardContextual"/>
+    </w:rPr>
+    <w:tblPr>
+      <w:tblStyleRowBandSize w:val="1"/>
+      <w:tblStyleColBandSize w:val="1"/>
+      <w:tblBorders>
+        <w:top w:val="single" w:sz="4" w:space="0" w:color="C9C9C9" w:themeColor="accent3" w:themeTint="99"/>
+        <w:left w:val="single" w:sz="4" w:space="0" w:color="C9C9C9" w:themeColor="accent3" w:themeTint="99"/>
+        <w:bottom w:val="single" w:sz="4" w:space="0" w:color="C9C9C9" w:themeColor="accent3" w:themeTint="99"/>
+        <w:right w:val="single" w:sz="4" w:space="0" w:color="C9C9C9" w:themeColor="accent3" w:themeTint="99"/>
+        <w:insideH w:val="single" w:sz="4" w:space="0" w:color="C9C9C9" w:themeColor="accent3" w:themeTint="99"/>
+        <w:insideV w:val="single" w:sz="4" w:space="0" w:color="C9C9C9" w:themeColor="accent3" w:themeTint="99"/>
+      </w:tblBorders>
+    </w:tblPr>
+    <w:tblStylePr w:type="firstRow">
+      <w:rPr>
+        <w:b/>
+        <w:bCs/>
+        <w:color w:val="FFFFFF" w:themeColor="background1"/>
+      </w:rPr>
+      <w:tblPr/>
+      <w:tcPr>
+        <w:tcBorders>
+          <w:top w:val="single" w:sz="4" w:space="0" w:color="A5A5A5" w:themeColor="accent3"/>
+          <w:left w:val="single" w:sz="4" w:space="0" w:color="A5A5A5" w:themeColor="accent3"/>
+          <w:bottom w:val="single" w:sz="4" w:space="0" w:color="A5A5A5" w:themeColor="accent3"/>
+          <w:right w:val="single" w:sz="4" w:space="0" w:color="A5A5A5" w:themeColor="accent3"/>
+          <w:insideH w:val="nil"/>
+          <w:insideV w:val="nil"/>
+        </w:tcBorders>
+        <w:shd w:val="clear" w:color="auto" w:fill="A5A5A5" w:themeFill="accent3"/>
+      </w:tcPr>
+    </w:tblStylePr>
+    <w:tblStylePr w:type="lastRow">
+      <w:rPr>
+        <w:b/>
+        <w:bCs/>
+      </w:rPr>
+      <w:tblPr/>
+      <w:tcPr>
+        <w:tcBorders>
+          <w:top w:val="double" w:sz="4" w:space="0" w:color="A5A5A5" w:themeColor="accent3"/>
+        </w:tcBorders>
+      </w:tcPr>
+    </w:tblStylePr>
+    <w:tblStylePr w:type="firstCol">
+      <w:rPr>
+        <w:b/>
+        <w:bCs/>
+      </w:rPr>
+    </w:tblStylePr>
+    <w:tblStylePr w:type="lastCol">
+      <w:rPr>
+        <w:b/>
+        <w:bCs/>
+      </w:rPr>
+    </w:tblStylePr>
+    <w:tblStylePr w:type="band1Vert">
+      <w:tblPr/>
+      <w:tcPr>
+        <w:shd w:val="clear" w:color="auto" w:fill="EDEDED" w:themeFill="accent3" w:themeFillTint="33"/>
+      </w:tcPr>
+    </w:tblStylePr>
+    <w:tblStylePr w:type="band1Horz">
+      <w:tblPr/>
+      <w:tcPr>
+        <w:shd w:val="clear" w:color="auto" w:fill="EDEDED" w:themeFill="accent3" w:themeFillTint="33"/>
+      </w:tcPr>
+    </w:tblStylePr>
+  </w:style>
+  <w:style w:type="character" w:customStyle="1" w:styleId="markedcontent">
+    <w:name w:val="markedcontent"/>
+    <w:basedOn w:val="Fuentedeprrafopredeter"/>
+    <w:rsid w:val="00DD2DF5"/>
+  </w:style>
 </w:styles>
 </file>
 

</xml_diff>

<commit_message>
Administración de los riesgos, portada y método de trabajo
</commit_message>
<xml_diff>
--- a/Documento Final Gestion de Proyectos v1.1.docx
+++ b/Documento Final Gestion de Proyectos v1.1.docx
@@ -1,7 +1,492 @@
 
 <file path=word/document.xml><?xml version="1.0" encoding="utf-8"?>
-<w:document xmlns:wpc="http://schemas.microsoft.com/office/word/2010/wordprocessingCanvas" xmlns:mc="http://schemas.openxmlformats.org/markup-compatibility/2006" xmlns:o="urn:schemas-microsoft-com:office:office" xmlns:r="http://schemas.openxmlformats.org/officeDocument/2006/relationships" xmlns:m="http://schemas.openxmlformats.org/officeDocument/2006/math" xmlns:v="urn:schemas-microsoft-com:vml" xmlns:wp14="http://schemas.microsoft.com/office/word/2010/wordprocessingDrawing" xmlns:wp="http://schemas.openxmlformats.org/drawingml/2006/wordprocessingDrawing" xmlns:w10="urn:schemas-microsoft-com:office:word" xmlns:w="http://schemas.openxmlformats.org/wordprocessingml/2006/main" xmlns:w14="http://schemas.microsoft.com/office/word/2010/wordml" xmlns:w15="http://schemas.microsoft.com/office/word/2012/wordml" xmlns:wpg="http://schemas.microsoft.com/office/word/2010/wordprocessingGroup" xmlns:wpi="http://schemas.microsoft.com/office/word/2010/wordprocessingInk" xmlns:wne="http://schemas.microsoft.com/office/word/2006/wordml" xmlns:wps="http://schemas.microsoft.com/office/word/2010/wordprocessingShape" mc:Ignorable="w14 w15 wp14">
+<w:document xmlns:wpc="http://schemas.microsoft.com/office/word/2010/wordprocessingCanvas" xmlns:cx="http://schemas.microsoft.com/office/drawing/2014/chartex" xmlns:cx1="http://schemas.microsoft.com/office/drawing/2015/9/8/chartex" xmlns:cx2="http://schemas.microsoft.com/office/drawing/2015/10/21/chartex" xmlns:cx3="http://schemas.microsoft.com/office/drawing/2016/5/9/chartex" xmlns:cx4="http://schemas.microsoft.com/office/drawing/2016/5/10/chartex" xmlns:cx5="http://schemas.microsoft.com/office/drawing/2016/5/11/chartex" xmlns:cx6="http://schemas.microsoft.com/office/drawing/2016/5/12/chartex" xmlns:cx7="http://schemas.microsoft.com/office/drawing/2016/5/13/chartex" xmlns:cx8="http://schemas.microsoft.com/office/drawing/2016/5/14/chartex" xmlns:mc="http://schemas.openxmlformats.org/markup-compatibility/2006" xmlns:aink="http://schemas.microsoft.com/office/drawing/2016/ink" xmlns:am3d="http://schemas.microsoft.com/office/drawing/2017/model3d" xmlns:o="urn:schemas-microsoft-com:office:office" xmlns:oel="http://schemas.microsoft.com/office/2019/extlst" xmlns:r="http://schemas.openxmlformats.org/officeDocument/2006/relationships" xmlns:m="http://schemas.openxmlformats.org/officeDocument/2006/math" xmlns:v="urn:schemas-microsoft-com:vml" xmlns:wp14="http://schemas.microsoft.com/office/word/2010/wordprocessingDrawing" xmlns:wp="http://schemas.openxmlformats.org/drawingml/2006/wordprocessingDrawing" xmlns:w10="urn:schemas-microsoft-com:office:word" xmlns:w="http://schemas.openxmlformats.org/wordprocessingml/2006/main" xmlns:w14="http://schemas.microsoft.com/office/word/2010/wordml" xmlns:w15="http://schemas.microsoft.com/office/word/2012/wordml" xmlns:w16cex="http://schemas.microsoft.com/office/word/2018/wordml/cex" xmlns:w16cid="http://schemas.microsoft.com/office/word/2016/wordml/cid" xmlns:w16="http://schemas.microsoft.com/office/word/2018/wordml" xmlns:w16du="http://schemas.microsoft.com/office/word/2023/wordml/word16du" xmlns:w16sdtdh="http://schemas.microsoft.com/office/word/2020/wordml/sdtdatahash" xmlns:w16se="http://schemas.microsoft.com/office/word/2015/wordml/symex" xmlns:wpg="http://schemas.microsoft.com/office/word/2010/wordprocessingGroup" xmlns:wpi="http://schemas.microsoft.com/office/word/2010/wordprocessingInk" xmlns:wne="http://schemas.microsoft.com/office/word/2006/wordml" xmlns:wps="http://schemas.microsoft.com/office/word/2010/wordprocessingShape" mc:Ignorable="w14 w15 w16se w16cid w16 w16cex w16sdtdh wp14">
   <w:body>
+    <w:p>
+      <w:pPr>
+        <w:jc w:val="center"/>
+        <w:rPr>
+          <w:rFonts w:ascii="Arial" w:hAnsi="Arial" w:cs="Arial"/>
+          <w:b/>
+          <w:bCs/>
+          <w:sz w:val="40"/>
+          <w:szCs w:val="40"/>
+        </w:rPr>
+      </w:pPr>
+      <w:r>
+        <w:rPr>
+          <w:rFonts w:ascii="Arial" w:hAnsi="Arial" w:cs="Arial"/>
+          <w:b/>
+          <w:bCs/>
+          <w:sz w:val="40"/>
+          <w:szCs w:val="40"/>
+        </w:rPr>
+        <w:t>UNIVERSIDAD DE GUADALAJARA</w:t>
+      </w:r>
+    </w:p>
+    <w:p>
+      <w:pPr>
+        <w:jc w:val="center"/>
+        <w:rPr>
+          <w:rFonts w:ascii="Arial" w:hAnsi="Arial" w:cs="Arial"/>
+          <w:b/>
+          <w:bCs/>
+          <w:sz w:val="40"/>
+          <w:szCs w:val="40"/>
+        </w:rPr>
+      </w:pPr>
+      <w:r>
+        <w:rPr>
+          <w:rFonts w:ascii="Arial" w:hAnsi="Arial" w:cs="Arial"/>
+          <w:b/>
+          <w:bCs/>
+          <w:sz w:val="40"/>
+          <w:szCs w:val="40"/>
+        </w:rPr>
+        <w:t>CENTRO UNIVERSITARIO DE LOS VALLES</w:t>
+      </w:r>
+    </w:p>
+    <w:p>
+      <w:pPr>
+        <w:jc w:val="center"/>
+        <w:rPr>
+          <w:rFonts w:ascii="Arial" w:hAnsi="Arial" w:cs="Arial"/>
+          <w:sz w:val="24"/>
+          <w:szCs w:val="28"/>
+        </w:rPr>
+      </w:pPr>
+    </w:p>
+    <w:p>
+      <w:pPr>
+        <w:jc w:val="center"/>
+        <w:rPr>
+          <w:rFonts w:ascii="Arial" w:hAnsi="Arial" w:cs="Arial"/>
+          <w:sz w:val="24"/>
+          <w:szCs w:val="28"/>
+        </w:rPr>
+      </w:pPr>
+    </w:p>
+    <w:p>
+      <w:pPr>
+        <w:jc w:val="center"/>
+        <w:rPr>
+          <w:rFonts w:ascii="Arial" w:hAnsi="Arial" w:cs="Arial"/>
+          <w:sz w:val="24"/>
+          <w:szCs w:val="28"/>
+        </w:rPr>
+      </w:pPr>
+    </w:p>
+    <w:p>
+      <w:pPr>
+        <w:jc w:val="center"/>
+        <w:rPr>
+          <w:rFonts w:ascii="Arial" w:hAnsi="Arial" w:cs="Arial"/>
+          <w:sz w:val="24"/>
+          <w:szCs w:val="28"/>
+        </w:rPr>
+      </w:pPr>
+    </w:p>
+    <w:p>
+      <w:pPr>
+        <w:jc w:val="right"/>
+        <w:rPr>
+          <w:rFonts w:ascii="Arial" w:hAnsi="Arial" w:cs="Arial"/>
+          <w:sz w:val="28"/>
+          <w:szCs w:val="32"/>
+        </w:rPr>
+      </w:pPr>
+      <w:r>
+        <w:rPr>
+          <w:rFonts w:ascii="Arial" w:hAnsi="Arial" w:cs="Arial"/>
+          <w:sz w:val="28"/>
+          <w:szCs w:val="32"/>
+        </w:rPr>
+        <w:t>MATERIA: GESTIÓN DE PROYECTOS DE SOFTWARE</w:t>
+      </w:r>
+    </w:p>
+    <w:p>
+      <w:pPr>
+        <w:jc w:val="right"/>
+        <w:rPr>
+          <w:rFonts w:ascii="Arial" w:hAnsi="Arial" w:cs="Arial"/>
+          <w:sz w:val="28"/>
+          <w:szCs w:val="32"/>
+        </w:rPr>
+      </w:pPr>
+      <w:r>
+        <w:rPr>
+          <w:rFonts w:ascii="Arial" w:hAnsi="Arial" w:cs="Arial"/>
+          <w:sz w:val="28"/>
+          <w:szCs w:val="32"/>
+        </w:rPr>
+        <w:t>PROFESOR: JOSÉ ROBERTO LOMELÍ HUERTA</w:t>
+      </w:r>
+    </w:p>
+    <w:p>
+      <w:pPr>
+        <w:jc w:val="right"/>
+        <w:rPr>
+          <w:rFonts w:ascii="Arial" w:hAnsi="Arial" w:cs="Arial"/>
+          <w:sz w:val="28"/>
+          <w:szCs w:val="32"/>
+        </w:rPr>
+      </w:pPr>
+      <w:r>
+        <w:rPr>
+          <w:rFonts w:ascii="Arial" w:hAnsi="Arial" w:cs="Arial"/>
+          <w:sz w:val="28"/>
+          <w:szCs w:val="32"/>
+        </w:rPr>
+        <w:t>MAESTRÍA EN INGENIERÍA DE SOFTWARE</w:t>
+      </w:r>
+    </w:p>
+    <w:p>
+      <w:pPr>
+        <w:jc w:val="right"/>
+        <w:rPr>
+          <w:rFonts w:ascii="Arial" w:hAnsi="Arial" w:cs="Arial"/>
+          <w:b/>
+          <w:bCs/>
+          <w:sz w:val="24"/>
+          <w:szCs w:val="28"/>
+        </w:rPr>
+      </w:pPr>
+    </w:p>
+    <w:p>
+      <w:pPr>
+        <w:jc w:val="right"/>
+        <w:rPr>
+          <w:rFonts w:ascii="Arial" w:hAnsi="Arial" w:cs="Arial"/>
+          <w:b/>
+          <w:bCs/>
+          <w:sz w:val="24"/>
+          <w:szCs w:val="28"/>
+        </w:rPr>
+      </w:pPr>
+    </w:p>
+    <w:p>
+      <w:pPr>
+        <w:jc w:val="right"/>
+        <w:rPr>
+          <w:rFonts w:ascii="Arial" w:hAnsi="Arial" w:cs="Arial"/>
+          <w:b/>
+          <w:bCs/>
+          <w:sz w:val="24"/>
+          <w:szCs w:val="28"/>
+        </w:rPr>
+      </w:pPr>
+    </w:p>
+    <w:p>
+      <w:pPr>
+        <w:pBdr>
+          <w:bottom w:val="single" w:sz="12" w:space="9" w:color="auto"/>
+        </w:pBdr>
+        <w:jc w:val="center"/>
+        <w:rPr>
+          <w:rFonts w:ascii="Arial" w:hAnsi="Arial" w:cs="Arial"/>
+          <w:b/>
+          <w:bCs/>
+          <w:sz w:val="40"/>
+          <w:szCs w:val="40"/>
+        </w:rPr>
+      </w:pPr>
+      <w:r>
+        <w:rPr>
+          <w:rFonts w:ascii="Arial" w:hAnsi="Arial" w:cs="Arial"/>
+          <w:b/>
+          <w:bCs/>
+          <w:sz w:val="40"/>
+          <w:szCs w:val="40"/>
+        </w:rPr>
+        <w:t>PRESENTA</w:t>
+      </w:r>
+    </w:p>
+    <w:p>
+      <w:pPr>
+        <w:jc w:val="center"/>
+        <w:rPr>
+          <w:rFonts w:ascii="Arial" w:hAnsi="Arial" w:cs="Arial"/>
+          <w:sz w:val="28"/>
+          <w:szCs w:val="28"/>
+        </w:rPr>
+      </w:pPr>
+      <w:r>
+        <w:rPr>
+          <w:rFonts w:ascii="Arial" w:hAnsi="Arial" w:cs="Arial"/>
+          <w:sz w:val="28"/>
+          <w:szCs w:val="28"/>
+        </w:rPr>
+        <w:t>Irais Aldana Llanes</w:t>
+      </w:r>
+    </w:p>
+    <w:p>
+      <w:pPr>
+        <w:jc w:val="center"/>
+        <w:rPr>
+          <w:rFonts w:ascii="Arial" w:hAnsi="Arial" w:cs="Arial"/>
+          <w:sz w:val="28"/>
+          <w:szCs w:val="28"/>
+        </w:rPr>
+      </w:pPr>
+      <w:proofErr w:type="spellStart"/>
+      <w:r>
+        <w:rPr>
+          <w:rFonts w:ascii="Arial" w:hAnsi="Arial" w:cs="Arial"/>
+          <w:sz w:val="28"/>
+          <w:szCs w:val="28"/>
+        </w:rPr>
+        <w:t>Liusmila</w:t>
+      </w:r>
+      <w:proofErr w:type="spellEnd"/>
+      <w:r>
+        <w:rPr>
+          <w:rFonts w:ascii="Arial" w:hAnsi="Arial" w:cs="Arial"/>
+          <w:sz w:val="28"/>
+          <w:szCs w:val="28"/>
+        </w:rPr>
+        <w:t xml:space="preserve"> Nieto Cervantes</w:t>
+      </w:r>
+    </w:p>
+    <w:p>
+      <w:pPr>
+        <w:jc w:val="center"/>
+        <w:rPr>
+          <w:rFonts w:ascii="Arial" w:hAnsi="Arial" w:cs="Arial"/>
+          <w:sz w:val="28"/>
+          <w:szCs w:val="28"/>
+        </w:rPr>
+      </w:pPr>
+      <w:r>
+        <w:rPr>
+          <w:rFonts w:ascii="Arial" w:hAnsi="Arial" w:cs="Arial"/>
+          <w:sz w:val="28"/>
+          <w:szCs w:val="28"/>
+        </w:rPr>
+        <w:t xml:space="preserve"> </w:t>
+      </w:r>
+      <w:proofErr w:type="spellStart"/>
+      <w:r>
+        <w:rPr>
+          <w:rFonts w:ascii="Arial" w:hAnsi="Arial" w:cs="Arial"/>
+          <w:sz w:val="28"/>
+          <w:szCs w:val="28"/>
+        </w:rPr>
+        <w:t>Darián</w:t>
+      </w:r>
+      <w:proofErr w:type="spellEnd"/>
+      <w:r>
+        <w:rPr>
+          <w:rFonts w:ascii="Arial" w:hAnsi="Arial" w:cs="Arial"/>
+          <w:sz w:val="28"/>
+          <w:szCs w:val="28"/>
+        </w:rPr>
+        <w:t xml:space="preserve"> García Mejías</w:t>
+      </w:r>
+    </w:p>
+    <w:p>
+      <w:pPr>
+        <w:jc w:val="center"/>
+        <w:rPr>
+          <w:rFonts w:ascii="Arial" w:hAnsi="Arial" w:cs="Arial"/>
+          <w:sz w:val="28"/>
+          <w:szCs w:val="28"/>
+        </w:rPr>
+      </w:pPr>
+      <w:r>
+        <w:rPr>
+          <w:rFonts w:ascii="Arial" w:hAnsi="Arial" w:cs="Arial"/>
+          <w:sz w:val="28"/>
+          <w:szCs w:val="28"/>
+        </w:rPr>
+        <w:t xml:space="preserve"> Eric Eduardo Suárez García</w:t>
+      </w:r>
+    </w:p>
+    <w:p>
+      <w:pPr>
+        <w:jc w:val="center"/>
+        <w:rPr>
+          <w:rFonts w:ascii="Arial" w:hAnsi="Arial" w:cs="Arial"/>
+          <w:b/>
+          <w:bCs/>
+          <w:sz w:val="24"/>
+          <w:szCs w:val="28"/>
+        </w:rPr>
+      </w:pPr>
+      <w:r>
+        <w:rPr>
+          <w:rFonts w:ascii="Arial" w:hAnsi="Arial" w:cs="Arial"/>
+          <w:sz w:val="28"/>
+          <w:szCs w:val="28"/>
+        </w:rPr>
+        <w:t xml:space="preserve"> </w:t>
+      </w:r>
+      <w:proofErr w:type="spellStart"/>
+      <w:r>
+        <w:rPr>
+          <w:rFonts w:ascii="Arial" w:hAnsi="Arial" w:cs="Arial"/>
+          <w:sz w:val="28"/>
+          <w:szCs w:val="28"/>
+        </w:rPr>
+        <w:t>Jhair</w:t>
+      </w:r>
+      <w:proofErr w:type="spellEnd"/>
+      <w:r>
+        <w:rPr>
+          <w:rFonts w:ascii="Arial" w:hAnsi="Arial" w:cs="Arial"/>
+          <w:sz w:val="28"/>
+          <w:szCs w:val="28"/>
+        </w:rPr>
+        <w:t xml:space="preserve"> Flores Ante</w:t>
+      </w:r>
+    </w:p>
+    <w:p>
+      <w:pPr>
+        <w:jc w:val="center"/>
+        <w:rPr>
+          <w:rFonts w:ascii="Arial" w:hAnsi="Arial" w:cs="Arial"/>
+          <w:b/>
+          <w:bCs/>
+          <w:sz w:val="24"/>
+          <w:szCs w:val="28"/>
+        </w:rPr>
+      </w:pPr>
+    </w:p>
+    <w:p>
+      <w:pPr>
+        <w:jc w:val="center"/>
+        <w:rPr>
+          <w:rFonts w:ascii="Arial" w:hAnsi="Arial" w:cs="Arial"/>
+          <w:b/>
+          <w:bCs/>
+          <w:sz w:val="24"/>
+          <w:szCs w:val="28"/>
+        </w:rPr>
+      </w:pPr>
+    </w:p>
+    <w:p>
+      <w:pPr>
+        <w:jc w:val="center"/>
+        <w:rPr>
+          <w:rFonts w:ascii="Arial" w:hAnsi="Arial" w:cs="Arial"/>
+          <w:b/>
+          <w:bCs/>
+          <w:sz w:val="24"/>
+          <w:szCs w:val="28"/>
+        </w:rPr>
+      </w:pPr>
+    </w:p>
+    <w:p>
+      <w:pPr>
+        <w:jc w:val="right"/>
+        <w:rPr>
+          <w:rFonts w:ascii="Arial" w:hAnsi="Arial" w:cs="Arial"/>
+          <w:sz w:val="28"/>
+          <w:szCs w:val="28"/>
+        </w:rPr>
+      </w:pPr>
+    </w:p>
+    <w:p>
+      <w:pPr>
+        <w:jc w:val="right"/>
+        <w:rPr>
+          <w:rFonts w:ascii="Arial" w:hAnsi="Arial" w:cs="Arial"/>
+          <w:sz w:val="28"/>
+          <w:szCs w:val="28"/>
+        </w:rPr>
+      </w:pPr>
+      <w:r>
+        <w:rPr>
+          <w:noProof/>
+        </w:rPr>
+        <w:drawing>
+          <wp:anchor distT="0" distB="0" distL="114300" distR="114300" simplePos="0" relativeHeight="251659264" behindDoc="0" locked="0" layoutInCell="1" allowOverlap="1" wp14:anchorId="006E6644" wp14:editId="10F678D1">
+            <wp:simplePos x="0" y="0"/>
+            <wp:positionH relativeFrom="column">
+              <wp:posOffset>-699135</wp:posOffset>
+            </wp:positionH>
+            <wp:positionV relativeFrom="paragraph">
+              <wp:posOffset>375920</wp:posOffset>
+            </wp:positionV>
+            <wp:extent cx="3390900" cy="683895"/>
+            <wp:effectExtent l="0" t="0" r="0" b="1905"/>
+            <wp:wrapNone/>
+            <wp:docPr id="1" name="Imagen 1" descr="Logotipo&#10;&#10;Descripción generada automáticamente con confianza media"/>
+            <wp:cNvGraphicFramePr>
+              <a:graphicFrameLocks xmlns:a="http://schemas.openxmlformats.org/drawingml/2006/main" noChangeAspect="1"/>
+            </wp:cNvGraphicFramePr>
+            <a:graphic xmlns:a="http://schemas.openxmlformats.org/drawingml/2006/main">
+              <a:graphicData uri="http://schemas.openxmlformats.org/drawingml/2006/picture">
+                <pic:pic xmlns:pic="http://schemas.openxmlformats.org/drawingml/2006/picture">
+                  <pic:nvPicPr>
+                    <pic:cNvPr id="0" name="Imagen 1" descr="Logotipo&#10;&#10;Descripción generada automáticamente con confianza media"/>
+                    <pic:cNvPicPr>
+                      <a:picLocks noChangeAspect="1" noChangeArrowheads="1"/>
+                    </pic:cNvPicPr>
+                  </pic:nvPicPr>
+                  <pic:blipFill>
+                    <a:blip r:embed="rId7">
+                      <a:extLst>
+                        <a:ext uri="{28A0092B-C50C-407E-A947-70E740481C1C}">
+                          <a14:useLocalDpi xmlns:a14="http://schemas.microsoft.com/office/drawing/2010/main" val="0"/>
+                        </a:ext>
+                      </a:extLst>
+                    </a:blip>
+                    <a:srcRect/>
+                    <a:stretch>
+                      <a:fillRect/>
+                    </a:stretch>
+                  </pic:blipFill>
+                  <pic:spPr bwMode="auto">
+                    <a:xfrm>
+                      <a:off x="0" y="0"/>
+                      <a:ext cx="3390900" cy="683895"/>
+                    </a:xfrm>
+                    <a:prstGeom prst="rect">
+                      <a:avLst/>
+                    </a:prstGeom>
+                    <a:noFill/>
+                  </pic:spPr>
+                </pic:pic>
+              </a:graphicData>
+            </a:graphic>
+            <wp14:sizeRelH relativeFrom="margin">
+              <wp14:pctWidth>0</wp14:pctWidth>
+            </wp14:sizeRelH>
+            <wp14:sizeRelV relativeFrom="margin">
+              <wp14:pctHeight>0</wp14:pctHeight>
+            </wp14:sizeRelV>
+          </wp:anchor>
+        </w:drawing>
+      </w:r>
+    </w:p>
+    <w:p>
+      <w:pPr>
+        <w:jc w:val="right"/>
+        <w:rPr>
+          <w:rFonts w:ascii="Arial" w:hAnsi="Arial" w:cs="Arial"/>
+          <w:sz w:val="28"/>
+          <w:szCs w:val="28"/>
+        </w:rPr>
+      </w:pPr>
+    </w:p>
+    <w:p>
+      <w:pPr>
+        <w:jc w:val="right"/>
+        <w:rPr>
+          <w:rFonts w:ascii="Arial" w:hAnsi="Arial" w:cs="Arial"/>
+          <w:sz w:val="28"/>
+          <w:szCs w:val="28"/>
+        </w:rPr>
+      </w:pPr>
+      <w:r>
+        <w:rPr>
+          <w:rFonts w:ascii="Arial" w:hAnsi="Arial" w:cs="Arial"/>
+          <w:sz w:val="28"/>
+          <w:szCs w:val="28"/>
+        </w:rPr>
+        <w:t>Abril 2023</w:t>
+      </w:r>
+    </w:p>
     <w:p>
       <w:pPr>
         <w:pStyle w:val="Ttulo1"/>
@@ -28,6 +513,7 @@
           <w:lang w:val="es-ES_tradnl" w:eastAsia="es-ES"/>
           <w14:ligatures w14:val="none"/>
         </w:rPr>
+        <w:lastRenderedPageBreak/>
         <w:t>Introducción</w:t>
       </w:r>
       <w:r>
@@ -245,17 +731,7 @@
           <w:sz w:val="28"/>
           <w:szCs w:val="28"/>
         </w:rPr>
-        <w:t xml:space="preserve">2.1 </w:t>
-      </w:r>
-      <w:r>
-        <w:rPr>
-          <w:rFonts w:ascii="Arial" w:hAnsi="Arial" w:cs="Arial"/>
-          <w:b/>
-          <w:color w:val="auto"/>
-          <w:sz w:val="28"/>
-          <w:szCs w:val="28"/>
-        </w:rPr>
-        <w:t>Enunciado de trabajo</w:t>
+        <w:t>2.1 Enunciado de trabajo</w:t>
       </w:r>
     </w:p>
     <w:p>
@@ -358,7 +834,21 @@
                     <w:rPr>
                       <w:rFonts w:ascii="Arial" w:hAnsi="Arial" w:cs="Arial"/>
                     </w:rPr>
-                    <w:t>Desarrollar un sistema informático que soporte la configuración dinámica de los procesos universitarios de CUValles adaptable a las características particulares de cada uno de ellos, logrando su conclusión para diciembre de 2023.</w:t>
+                    <w:t xml:space="preserve">Desarrollar un sistema informático que soporte la configuración dinámica de los procesos universitarios de </w:t>
+                  </w:r>
+                  <w:proofErr w:type="spellStart"/>
+                  <w:r>
+                    <w:rPr>
+                      <w:rFonts w:ascii="Arial" w:hAnsi="Arial" w:cs="Arial"/>
+                    </w:rPr>
+                    <w:t>CUValles</w:t>
+                  </w:r>
+                  <w:proofErr w:type="spellEnd"/>
+                  <w:r>
+                    <w:rPr>
+                      <w:rFonts w:ascii="Arial" w:hAnsi="Arial" w:cs="Arial"/>
+                    </w:rPr>
+                    <w:t xml:space="preserve"> adaptable a las características particulares de cada uno de ellos, logrando su conclusión para diciembre de 2023.</w:t>
                   </w:r>
                 </w:p>
               </w:tc>
@@ -378,6 +868,7 @@
                       <w:b/>
                     </w:rPr>
                   </w:pPr>
+                  <w:proofErr w:type="gramStart"/>
                   <w:r>
                     <w:rPr>
                       <w:rFonts w:ascii="Arial" w:hAnsi="Arial" w:cs="Arial"/>
@@ -385,6 +876,7 @@
                     </w:rPr>
                     <w:t>Producto a obtener</w:t>
                   </w:r>
+                  <w:proofErr w:type="gramEnd"/>
                 </w:p>
               </w:tc>
             </w:tr>
@@ -401,11 +893,19 @@
                       <w:rFonts w:ascii="Arial" w:hAnsi="Arial" w:cs="Arial"/>
                     </w:rPr>
                   </w:pPr>
+                  <w:proofErr w:type="gramStart"/>
                   <w:r>
                     <w:rPr>
                       <w:rFonts w:ascii="Arial" w:hAnsi="Arial" w:cs="Arial"/>
                     </w:rPr>
-                    <w:t>El producto a obtener constituye una aplicación informática web que garantiza la configuración dinámica de los procesos que se manejan académica o administrativamente en el Centro Universitario Los Valles. El sistema se estructura en módulos que operan basados en una arquitectura sencilla que permite la comunicación efectiva de cada una de las entidades que se manejan en la aplicación.</w:t>
+                    <w:t>El producto a obtener</w:t>
+                  </w:r>
+                  <w:proofErr w:type="gramEnd"/>
+                  <w:r>
+                    <w:rPr>
+                      <w:rFonts w:ascii="Arial" w:hAnsi="Arial" w:cs="Arial"/>
+                    </w:rPr>
+                    <w:t xml:space="preserve"> constituye una aplicación informática web que garantiza la configuración dinámica de los procesos que se manejan académica o administrativamente en el Centro Universitario Los Valles. El sistema se estructura en módulos que operan basados en una arquitectura sencilla que permite la comunicación efectiva de cada una de las entidades que se manejan en la aplicación.</w:t>
                   </w:r>
                 </w:p>
                 <w:p>
@@ -445,6 +945,7 @@
                       <w:rFonts w:ascii="Arial" w:hAnsi="Arial" w:cs="Arial"/>
                       <w:b/>
                     </w:rPr>
+                    <w:lastRenderedPageBreak/>
                     <w:t>Descripción del contexto</w:t>
                   </w:r>
                 </w:p>
@@ -670,8 +1171,16 @@
                     <w:rPr>
                       <w:rFonts w:ascii="Arial" w:hAnsi="Arial" w:cs="Arial"/>
                     </w:rPr>
-                    <w:t>Gestión Automatizada de los Procesos de CUValles</w:t>
+                    <w:t xml:space="preserve">Gestión Automatizada de los Procesos de </w:t>
                   </w:r>
+                  <w:proofErr w:type="spellStart"/>
+                  <w:r>
+                    <w:rPr>
+                      <w:rFonts w:ascii="Arial" w:hAnsi="Arial" w:cs="Arial"/>
+                    </w:rPr>
+                    <w:t>CUValles</w:t>
+                  </w:r>
+                  <w:proofErr w:type="spellEnd"/>
                 </w:p>
               </w:tc>
             </w:tr>
@@ -743,7 +1252,21 @@
                     <w:rPr>
                       <w:rFonts w:ascii="Arial" w:hAnsi="Arial" w:cs="Arial"/>
                     </w:rPr>
-                    <w:t>Desarrollar un sistema informático que soporte la configuración dinámica de los procesos universitarios de CUValles adaptable a las características particulares de cada uno de ellos, logrando su conclusión para diciembre de 2023.</w:t>
+                    <w:t xml:space="preserve">Desarrollar un sistema informático que soporte la configuración dinámica de los procesos universitarios de </w:t>
+                  </w:r>
+                  <w:proofErr w:type="spellStart"/>
+                  <w:r>
+                    <w:rPr>
+                      <w:rFonts w:ascii="Arial" w:hAnsi="Arial" w:cs="Arial"/>
+                    </w:rPr>
+                    <w:t>CUValles</w:t>
+                  </w:r>
+                  <w:proofErr w:type="spellEnd"/>
+                  <w:r>
+                    <w:rPr>
+                      <w:rFonts w:ascii="Arial" w:hAnsi="Arial" w:cs="Arial"/>
+                    </w:rPr>
+                    <w:t xml:space="preserve"> adaptable a las características particulares de cada uno de ellos, logrando su conclusión para diciembre de 2023.</w:t>
                   </w:r>
                 </w:p>
                 <w:p>
@@ -820,11 +1343,19 @@
                       <w:rFonts w:ascii="Arial" w:hAnsi="Arial" w:cs="Arial"/>
                     </w:rPr>
                   </w:pPr>
+                  <w:proofErr w:type="spellStart"/>
                   <w:r>
                     <w:rPr>
                       <w:rFonts w:ascii="Arial" w:hAnsi="Arial" w:cs="Arial"/>
                     </w:rPr>
-                    <w:t>Liusmila Nieto Cervantes</w:t>
+                    <w:t>Liusmila</w:t>
+                  </w:r>
+                  <w:proofErr w:type="spellEnd"/>
+                  <w:r>
+                    <w:rPr>
+                      <w:rFonts w:ascii="Arial" w:hAnsi="Arial" w:cs="Arial"/>
+                    </w:rPr>
+                    <w:t xml:space="preserve"> Nieto Cervantes</w:t>
                   </w:r>
                 </w:p>
               </w:tc>
@@ -912,6 +1443,7 @@
                       <w:rFonts w:ascii="Arial" w:hAnsi="Arial" w:cs="Arial"/>
                       <w:b/>
                     </w:rPr>
+                    <w:lastRenderedPageBreak/>
                     <w:t>b. Autoridad delegada:</w:t>
                   </w:r>
                 </w:p>
@@ -1236,12 +1768,14 @@
                       <w:rFonts w:ascii="Arial" w:hAnsi="Arial" w:cs="Arial"/>
                     </w:rPr>
                   </w:pPr>
+                  <w:proofErr w:type="spellStart"/>
                   <w:r>
                     <w:rPr>
                       <w:rFonts w:ascii="Arial" w:hAnsi="Arial" w:cs="Arial"/>
                     </w:rPr>
                     <w:t>Stakeholder</w:t>
                   </w:r>
+                  <w:proofErr w:type="spellEnd"/>
                 </w:p>
                 <w:p>
                   <w:pPr>
@@ -1326,7 +1860,23 @@
                       <w:rFonts w:ascii="Arial" w:hAnsi="Arial" w:cs="Arial"/>
                       <w:lang w:val="es-ES"/>
                     </w:rPr>
-                    <w:t>Administrativos del CUValles.</w:t>
+                    <w:t xml:space="preserve">Administrativos del </w:t>
+                  </w:r>
+                  <w:proofErr w:type="spellStart"/>
+                  <w:r>
+                    <w:rPr>
+                      <w:rFonts w:ascii="Arial" w:hAnsi="Arial" w:cs="Arial"/>
+                      <w:lang w:val="es-ES"/>
+                    </w:rPr>
+                    <w:t>CUValles</w:t>
+                  </w:r>
+                  <w:proofErr w:type="spellEnd"/>
+                  <w:r>
+                    <w:rPr>
+                      <w:rFonts w:ascii="Arial" w:hAnsi="Arial" w:cs="Arial"/>
+                      <w:lang w:val="es-ES"/>
+                    </w:rPr>
+                    <w:t>.</w:t>
                   </w:r>
                 </w:p>
                 <w:p>
@@ -1354,7 +1904,21 @@
                     <w:rPr>
                       <w:rFonts w:ascii="Arial" w:hAnsi="Arial" w:cs="Arial"/>
                     </w:rPr>
-                    <w:t xml:space="preserve">de CUValles </w:t>
+                    <w:t xml:space="preserve">de </w:t>
+                  </w:r>
+                  <w:proofErr w:type="spellStart"/>
+                  <w:r>
+                    <w:rPr>
+                      <w:rFonts w:ascii="Arial" w:hAnsi="Arial" w:cs="Arial"/>
+                    </w:rPr>
+                    <w:t>CUValles</w:t>
+                  </w:r>
+                  <w:proofErr w:type="spellEnd"/>
+                  <w:r>
+                    <w:rPr>
+                      <w:rFonts w:ascii="Arial" w:hAnsi="Arial" w:cs="Arial"/>
+                    </w:rPr>
+                    <w:t xml:space="preserve"> </w:t>
                   </w:r>
                   <w:r>
                     <w:rPr>
@@ -1467,12 +2031,21 @@
                       <w:lang w:val="es-ES"/>
                     </w:rPr>
                   </w:pPr>
+                  <w:proofErr w:type="spellStart"/>
                   <w:r>
                     <w:rPr>
                       <w:rFonts w:ascii="Arial" w:hAnsi="Arial" w:cs="Arial"/>
                       <w:lang w:val="es-ES"/>
                     </w:rPr>
-                    <w:t>Jhair Flores Ante</w:t>
+                    <w:t>Jhair</w:t>
+                  </w:r>
+                  <w:proofErr w:type="spellEnd"/>
+                  <w:r>
+                    <w:rPr>
+                      <w:rFonts w:ascii="Arial" w:hAnsi="Arial" w:cs="Arial"/>
+                      <w:lang w:val="es-ES"/>
+                    </w:rPr>
+                    <w:t xml:space="preserve"> Flores Ante</w:t>
                   </w:r>
                 </w:p>
                 <w:p>
@@ -1488,11 +2061,19 @@
                       <w:lang w:val="es-ES"/>
                     </w:rPr>
                   </w:pPr>
+                  <w:proofErr w:type="spellStart"/>
                   <w:r>
                     <w:rPr>
                       <w:rFonts w:ascii="Arial" w:hAnsi="Arial" w:cs="Arial"/>
                     </w:rPr>
-                    <w:t xml:space="preserve">Darián </w:t>
+                    <w:t>Darián</w:t>
+                  </w:r>
+                  <w:proofErr w:type="spellEnd"/>
+                  <w:r>
+                    <w:rPr>
+                      <w:rFonts w:ascii="Arial" w:hAnsi="Arial" w:cs="Arial"/>
+                    </w:rPr>
+                    <w:t xml:space="preserve"> </w:t>
                   </w:r>
                   <w:r>
                     <w:rPr>
@@ -1544,11 +2125,19 @@
                       <w:rFonts w:ascii="Arial" w:hAnsi="Arial" w:cs="Arial"/>
                     </w:rPr>
                   </w:pPr>
+                  <w:proofErr w:type="gramStart"/>
                   <w:r>
                     <w:rPr>
                       <w:rFonts w:ascii="Arial" w:hAnsi="Arial" w:cs="Arial"/>
                     </w:rPr>
-                    <w:t>Personas encargada de desarrollar el trabajo en equipo a fin de cumplir los objetivos del proyecto.</w:t>
+                    <w:t>Personas encargada</w:t>
+                  </w:r>
+                  <w:proofErr w:type="gramEnd"/>
+                  <w:r>
+                    <w:rPr>
+                      <w:rFonts w:ascii="Arial" w:hAnsi="Arial" w:cs="Arial"/>
+                    </w:rPr>
+                    <w:t xml:space="preserve"> de desarrollar el trabajo en equipo a fin de cumplir los objetivos del proyecto.</w:t>
                   </w:r>
                 </w:p>
               </w:tc>
@@ -1587,6 +2176,7 @@
                       <w:rFonts w:ascii="Arial" w:hAnsi="Arial" w:cs="Arial"/>
                       <w:b/>
                     </w:rPr>
+                    <w:lastRenderedPageBreak/>
                     <w:t>Autorizan</w:t>
                   </w:r>
                 </w:p>
@@ -1614,6 +2204,7 @@
                     <w:rPr>
                       <w:rFonts w:ascii="Arial" w:hAnsi="Arial" w:cs="Arial"/>
                     </w:rPr>
+                    <w:lastRenderedPageBreak/>
                     <w:t>Nombres</w:t>
                   </w:r>
                 </w:p>
@@ -1713,8 +2304,17 @@
                       <w:rFonts w:ascii="Arial" w:hAnsi="Arial" w:cs="Arial"/>
                       <w:lang w:val="es-ES"/>
                     </w:rPr>
-                    <w:t>Representante de la Administración de CUValles</w:t>
+                    <w:t xml:space="preserve">Representante de la Administración de </w:t>
                   </w:r>
+                  <w:proofErr w:type="spellStart"/>
+                  <w:r>
+                    <w:rPr>
+                      <w:rFonts w:ascii="Arial" w:hAnsi="Arial" w:cs="Arial"/>
+                      <w:lang w:val="es-ES"/>
+                    </w:rPr>
+                    <w:t>CUValles</w:t>
+                  </w:r>
+                  <w:proofErr w:type="spellEnd"/>
                 </w:p>
               </w:tc>
               <w:tc>
@@ -1801,11 +2401,19 @@
                       <w:rFonts w:ascii="Arial" w:hAnsi="Arial" w:cs="Arial"/>
                     </w:rPr>
                   </w:pPr>
+                  <w:proofErr w:type="spellStart"/>
                   <w:r>
                     <w:rPr>
                       <w:rFonts w:ascii="Arial" w:hAnsi="Arial" w:cs="Arial"/>
                     </w:rPr>
-                    <w:t xml:space="preserve">Liusmila Nieto Cervantes </w:t>
+                    <w:t>Liusmila</w:t>
+                  </w:r>
+                  <w:proofErr w:type="spellEnd"/>
+                  <w:r>
+                    <w:rPr>
+                      <w:rFonts w:ascii="Arial" w:hAnsi="Arial" w:cs="Arial"/>
+                    </w:rPr>
+                    <w:t xml:space="preserve"> Nieto Cervantes </w:t>
                   </w:r>
                 </w:p>
               </w:tc>
@@ -2096,8 +2704,17 @@
                 <w:rFonts w:ascii="Arial" w:hAnsi="Arial" w:cs="Arial"/>
                 <w:color w:val="000000"/>
               </w:rPr>
-              <w:t>Administrativos de CUValles</w:t>
-            </w:r>
+              <w:t xml:space="preserve">Administrativos de </w:t>
+            </w:r>
+            <w:proofErr w:type="spellStart"/>
+            <w:r>
+              <w:rPr>
+                <w:rFonts w:ascii="Arial" w:hAnsi="Arial" w:cs="Arial"/>
+                <w:color w:val="000000"/>
+              </w:rPr>
+              <w:t>CUValles</w:t>
+            </w:r>
+            <w:proofErr w:type="spellEnd"/>
           </w:p>
         </w:tc>
         <w:tc>
@@ -2140,7 +2757,21 @@
               <w:rPr>
                 <w:rFonts w:ascii="Arial" w:hAnsi="Arial" w:cs="Arial"/>
               </w:rPr>
-              <w:t>Tomar decisiones a partir de los tiempos de ejecución de los proceso.</w:t>
+              <w:t xml:space="preserve">Tomar decisiones a partir de los tiempos de ejecución </w:t>
+            </w:r>
+            <w:proofErr w:type="gramStart"/>
+            <w:r>
+              <w:rPr>
+                <w:rFonts w:ascii="Arial" w:hAnsi="Arial" w:cs="Arial"/>
+              </w:rPr>
+              <w:t>de los proceso</w:t>
+            </w:r>
+            <w:proofErr w:type="gramEnd"/>
+            <w:r>
+              <w:rPr>
+                <w:rFonts w:ascii="Arial" w:hAnsi="Arial" w:cs="Arial"/>
+              </w:rPr>
+              <w:t>.</w:t>
             </w:r>
           </w:p>
         </w:tc>
@@ -2166,7 +2797,43 @@
                 <w:color w:val="000000"/>
                 <w:shd w:val="clear" w:color="auto" w:fill="FFFFFF"/>
               </w:rPr>
-              <w:t>Debido a que los procesos universitarios son complejos, provocados por la cantidad de actividades, información a gestionar, revisiones, se relentiza la ejecución de los mismos.</w:t>
+              <w:t xml:space="preserve">Debido a que los procesos universitarios son complejos, provocados por la cantidad de actividades, información a gestionar, revisiones, se </w:t>
+            </w:r>
+            <w:proofErr w:type="spellStart"/>
+            <w:r>
+              <w:rPr>
+                <w:rFonts w:ascii="Arial" w:hAnsi="Arial" w:cs="Arial"/>
+                <w:color w:val="000000"/>
+                <w:shd w:val="clear" w:color="auto" w:fill="FFFFFF"/>
+              </w:rPr>
+              <w:t>relentiza</w:t>
+            </w:r>
+            <w:proofErr w:type="spellEnd"/>
+            <w:r>
+              <w:rPr>
+                <w:rFonts w:ascii="Arial" w:hAnsi="Arial" w:cs="Arial"/>
+                <w:color w:val="000000"/>
+                <w:shd w:val="clear" w:color="auto" w:fill="FFFFFF"/>
+              </w:rPr>
+              <w:t xml:space="preserve"> la ejecución de </w:t>
+            </w:r>
+            <w:proofErr w:type="gramStart"/>
+            <w:r>
+              <w:rPr>
+                <w:rFonts w:ascii="Arial" w:hAnsi="Arial" w:cs="Arial"/>
+                <w:color w:val="000000"/>
+                <w:shd w:val="clear" w:color="auto" w:fill="FFFFFF"/>
+              </w:rPr>
+              <w:t>los mismos</w:t>
+            </w:r>
+            <w:proofErr w:type="gramEnd"/>
+            <w:r>
+              <w:rPr>
+                <w:rFonts w:ascii="Arial" w:hAnsi="Arial" w:cs="Arial"/>
+                <w:color w:val="000000"/>
+                <w:shd w:val="clear" w:color="auto" w:fill="FFFFFF"/>
+              </w:rPr>
+              <w:t>.</w:t>
             </w:r>
           </w:p>
           <w:p>
@@ -2186,6 +2853,7 @@
               <w:rPr>
                 <w:rFonts w:ascii="Arial" w:hAnsi="Arial" w:cs="Arial"/>
               </w:rPr>
+              <w:lastRenderedPageBreak/>
               <w:t>No se conoce oportunamente el estado de avance de la ejecución de los procesos.</w:t>
             </w:r>
           </w:p>
@@ -2216,8 +2884,10 @@
                 <w:rFonts w:ascii="Arial" w:hAnsi="Arial" w:cs="Arial"/>
                 <w:color w:val="000000"/>
               </w:rPr>
+              <w:lastRenderedPageBreak/>
               <w:t xml:space="preserve">Configuradores de Procesos </w:t>
             </w:r>
+            <w:proofErr w:type="spellStart"/>
             <w:r>
               <w:rPr>
                 <w:rFonts w:ascii="Arial" w:hAnsi="Arial" w:cs="Arial"/>
@@ -2225,6 +2895,7 @@
               </w:rPr>
               <w:t>CUValles</w:t>
             </w:r>
+            <w:proofErr w:type="spellEnd"/>
           </w:p>
         </w:tc>
         <w:tc>
@@ -2342,8 +3013,17 @@
                 <w:rFonts w:ascii="Arial" w:hAnsi="Arial" w:cs="Arial"/>
                 <w:color w:val="000000"/>
               </w:rPr>
-              <w:t>Ejecutores de Procesos de CUValles</w:t>
-            </w:r>
+              <w:t xml:space="preserve">Ejecutores de Procesos de </w:t>
+            </w:r>
+            <w:proofErr w:type="spellStart"/>
+            <w:r>
+              <w:rPr>
+                <w:rFonts w:ascii="Arial" w:hAnsi="Arial" w:cs="Arial"/>
+                <w:color w:val="000000"/>
+              </w:rPr>
+              <w:t>CUValles</w:t>
+            </w:r>
+            <w:proofErr w:type="spellEnd"/>
           </w:p>
         </w:tc>
         <w:tc>
@@ -2430,7 +3110,21 @@
               <w:rPr>
                 <w:rFonts w:ascii="Arial" w:hAnsi="Arial" w:cs="Arial"/>
               </w:rPr>
-              <w:t>Se generan informaciones que pueden tener varios formatos, dificultando la revisión de las mismas y la posterior generación de reportes</w:t>
+              <w:t xml:space="preserve">Se generan informaciones que pueden tener varios formatos, dificultando la revisión de </w:t>
+            </w:r>
+            <w:proofErr w:type="gramStart"/>
+            <w:r>
+              <w:rPr>
+                <w:rFonts w:ascii="Arial" w:hAnsi="Arial" w:cs="Arial"/>
+              </w:rPr>
+              <w:t>las mismas</w:t>
+            </w:r>
+            <w:proofErr w:type="gramEnd"/>
+            <w:r>
+              <w:rPr>
+                <w:rFonts w:ascii="Arial" w:hAnsi="Arial" w:cs="Arial"/>
+              </w:rPr>
+              <w:t xml:space="preserve"> y la posterior generación de reportes</w:t>
             </w:r>
             <w:r>
               <w:rPr>
@@ -2449,6 +3143,292 @@
         </w:tc>
       </w:tr>
     </w:tbl>
+    <w:p>
+      <w:pPr>
+        <w:pStyle w:val="Ttulo1"/>
+        <w:numPr>
+          <w:ilvl w:val="0"/>
+          <w:numId w:val="1"/>
+        </w:numPr>
+        <w:rPr>
+          <w:rFonts w:ascii="Arial" w:hAnsi="Arial" w:cs="Arial"/>
+          <w:b/>
+          <w:bCs/>
+          <w:color w:val="auto"/>
+        </w:rPr>
+      </w:pPr>
+      <w:r>
+        <w:rPr>
+          <w:rFonts w:ascii="Arial" w:hAnsi="Arial" w:cs="Arial"/>
+          <w:b/>
+          <w:bCs/>
+          <w:color w:val="auto"/>
+        </w:rPr>
+        <w:lastRenderedPageBreak/>
+        <w:t>Método de trabajo</w:t>
+      </w:r>
+    </w:p>
+    <w:p>
+      <w:pPr>
+        <w:spacing w:after="0" w:line="240" w:lineRule="auto"/>
+        <w:rPr>
+          <w:rFonts w:ascii="Arial" w:hAnsi="Arial" w:cs="Arial"/>
+          <w:sz w:val="32"/>
+          <w:szCs w:val="32"/>
+        </w:rPr>
+      </w:pPr>
+    </w:p>
+    <w:p>
+      <w:pPr>
+        <w:spacing w:line="360" w:lineRule="auto"/>
+        <w:jc w:val="both"/>
+        <w:rPr>
+          <w:rFonts w:ascii="Arial" w:hAnsi="Arial" w:cs="Arial"/>
+          <w:sz w:val="24"/>
+          <w:szCs w:val="24"/>
+        </w:rPr>
+      </w:pPr>
+      <w:r>
+        <w:rPr>
+          <w:rFonts w:ascii="Arial" w:hAnsi="Arial" w:cs="Arial"/>
+          <w:sz w:val="24"/>
+          <w:szCs w:val="24"/>
+        </w:rPr>
+        <w:t xml:space="preserve">El proyecto se desarrollará siguiendo la metodología de desarrollo ágil SCRUM. Esta garantiza la agilidad del proceso, enfocarse en el producto final más que en la documentación, alta adaptabilidad al cambio, entregas tempranas y continuas, el equipo de desarrollo enfocado en el producto final. Por lo tanto, el proyecto pasará por las siguientes fases, las que describen un total de 19 procesos, herramientas y salidas asociadas: </w:t>
+      </w:r>
+    </w:p>
+    <w:p>
+      <w:pPr>
+        <w:pStyle w:val="Prrafodelista"/>
+        <w:numPr>
+          <w:ilvl w:val="0"/>
+          <w:numId w:val="19"/>
+        </w:numPr>
+        <w:spacing w:line="360" w:lineRule="auto"/>
+        <w:jc w:val="both"/>
+        <w:rPr>
+          <w:rFonts w:ascii="Arial" w:hAnsi="Arial" w:cs="Arial"/>
+          <w:sz w:val="24"/>
+          <w:szCs w:val="24"/>
+          <w:lang w:val="es-ES"/>
+        </w:rPr>
+      </w:pPr>
+      <w:r>
+        <w:rPr>
+          <w:rFonts w:ascii="Arial" w:hAnsi="Arial" w:cs="Arial"/>
+          <w:sz w:val="24"/>
+          <w:szCs w:val="24"/>
+        </w:rPr>
+        <w:t>Inicio: donde se oficializa el proyecto, se establece la visión, se definen las primeras necesidades del proyecto.</w:t>
+      </w:r>
+    </w:p>
+    <w:p>
+      <w:pPr>
+        <w:pStyle w:val="Prrafodelista"/>
+        <w:numPr>
+          <w:ilvl w:val="0"/>
+          <w:numId w:val="19"/>
+        </w:numPr>
+        <w:spacing w:line="360" w:lineRule="auto"/>
+        <w:jc w:val="both"/>
+        <w:rPr>
+          <w:rFonts w:ascii="Arial" w:hAnsi="Arial" w:cs="Arial"/>
+          <w:sz w:val="24"/>
+          <w:szCs w:val="24"/>
+          <w:lang w:val="es-ES"/>
+        </w:rPr>
+      </w:pPr>
+      <w:r>
+        <w:rPr>
+          <w:rFonts w:ascii="Arial" w:hAnsi="Arial" w:cs="Arial"/>
+          <w:sz w:val="24"/>
+          <w:szCs w:val="24"/>
+        </w:rPr>
+        <w:t xml:space="preserve">Planeación y estimación: se construyen las Historias de Usuario y se planifican los sprint que ordenarán los futuros entregables al cliente. </w:t>
+      </w:r>
+    </w:p>
+    <w:p>
+      <w:pPr>
+        <w:pStyle w:val="Prrafodelista"/>
+        <w:numPr>
+          <w:ilvl w:val="0"/>
+          <w:numId w:val="19"/>
+        </w:numPr>
+        <w:spacing w:line="360" w:lineRule="auto"/>
+        <w:jc w:val="both"/>
+        <w:rPr>
+          <w:rFonts w:ascii="Arial" w:hAnsi="Arial" w:cs="Arial"/>
+          <w:sz w:val="24"/>
+          <w:szCs w:val="24"/>
+          <w:lang w:val="es-ES"/>
+        </w:rPr>
+      </w:pPr>
+      <w:r>
+        <w:rPr>
+          <w:rFonts w:ascii="Arial" w:hAnsi="Arial" w:cs="Arial"/>
+          <w:sz w:val="24"/>
+          <w:szCs w:val="24"/>
+        </w:rPr>
+        <w:t>Implementación: se crean los entregables por cada sprint planificado.</w:t>
+      </w:r>
+    </w:p>
+    <w:p>
+      <w:pPr>
+        <w:pStyle w:val="Prrafodelista"/>
+        <w:numPr>
+          <w:ilvl w:val="0"/>
+          <w:numId w:val="19"/>
+        </w:numPr>
+        <w:spacing w:line="360" w:lineRule="auto"/>
+        <w:jc w:val="both"/>
+        <w:rPr>
+          <w:rFonts w:ascii="Arial" w:hAnsi="Arial" w:cs="Arial"/>
+          <w:sz w:val="24"/>
+          <w:szCs w:val="24"/>
+          <w:lang w:val="es-ES"/>
+        </w:rPr>
+      </w:pPr>
+      <w:r>
+        <w:rPr>
+          <w:rFonts w:ascii="Arial" w:hAnsi="Arial" w:cs="Arial"/>
+          <w:sz w:val="24"/>
+          <w:szCs w:val="24"/>
+        </w:rPr>
+        <w:t xml:space="preserve">Revisión y Retrospectiva: se revisan cada uno del sprint creado. </w:t>
+      </w:r>
+    </w:p>
+    <w:p>
+      <w:pPr>
+        <w:pStyle w:val="Prrafodelista"/>
+        <w:numPr>
+          <w:ilvl w:val="0"/>
+          <w:numId w:val="19"/>
+        </w:numPr>
+        <w:spacing w:line="360" w:lineRule="auto"/>
+        <w:jc w:val="both"/>
+        <w:rPr>
+          <w:rFonts w:ascii="Arial" w:hAnsi="Arial" w:cs="Arial"/>
+          <w:sz w:val="24"/>
+          <w:szCs w:val="24"/>
+          <w:lang w:val="es-ES"/>
+        </w:rPr>
+      </w:pPr>
+      <w:r>
+        <w:rPr>
+          <w:rFonts w:ascii="Arial" w:hAnsi="Arial" w:cs="Arial"/>
+          <w:sz w:val="24"/>
+          <w:szCs w:val="24"/>
+        </w:rPr>
+        <w:t xml:space="preserve">Lanzamiento: despliegue del producto construido. </w:t>
+      </w:r>
+    </w:p>
+    <w:p>
+      <w:pPr>
+        <w:spacing w:line="360" w:lineRule="auto"/>
+        <w:jc w:val="both"/>
+        <w:rPr>
+          <w:rFonts w:ascii="Arial" w:hAnsi="Arial" w:cs="Arial"/>
+          <w:sz w:val="24"/>
+          <w:szCs w:val="24"/>
+        </w:rPr>
+      </w:pPr>
+      <w:r>
+        <w:rPr>
+          <w:rFonts w:ascii="Arial" w:hAnsi="Arial" w:cs="Arial"/>
+          <w:sz w:val="24"/>
+          <w:szCs w:val="24"/>
+        </w:rPr>
+        <w:t xml:space="preserve">Los roles más significativos en esta metodología que tendrán presencia en este proyecto son: Scrum </w:t>
+      </w:r>
+      <w:proofErr w:type="gramStart"/>
+      <w:r>
+        <w:rPr>
+          <w:rFonts w:ascii="Arial" w:hAnsi="Arial" w:cs="Arial"/>
+          <w:sz w:val="24"/>
+          <w:szCs w:val="24"/>
+        </w:rPr>
+        <w:t>master</w:t>
+      </w:r>
+      <w:proofErr w:type="gramEnd"/>
+      <w:r>
+        <w:rPr>
+          <w:rFonts w:ascii="Arial" w:hAnsi="Arial" w:cs="Arial"/>
+          <w:sz w:val="24"/>
+          <w:szCs w:val="24"/>
+        </w:rPr>
+        <w:t xml:space="preserve"> quien asegura un ambiente laboral al equipo pues lo provee de los espacios y oportunidades necesarios para el éxito del proyecto. El </w:t>
+      </w:r>
+      <w:proofErr w:type="spellStart"/>
+      <w:r>
+        <w:rPr>
+          <w:rFonts w:ascii="Arial" w:hAnsi="Arial" w:cs="Arial"/>
+          <w:sz w:val="24"/>
+          <w:szCs w:val="24"/>
+        </w:rPr>
+        <w:t>Product</w:t>
+      </w:r>
+      <w:proofErr w:type="spellEnd"/>
+      <w:r>
+        <w:rPr>
+          <w:rFonts w:ascii="Arial" w:hAnsi="Arial" w:cs="Arial"/>
+          <w:sz w:val="24"/>
+          <w:szCs w:val="24"/>
+        </w:rPr>
+        <w:t xml:space="preserve"> </w:t>
+      </w:r>
+      <w:proofErr w:type="spellStart"/>
+      <w:r>
+        <w:rPr>
+          <w:rFonts w:ascii="Arial" w:hAnsi="Arial" w:cs="Arial"/>
+          <w:sz w:val="24"/>
+          <w:szCs w:val="24"/>
+        </w:rPr>
+        <w:t>Owner</w:t>
+      </w:r>
+      <w:proofErr w:type="spellEnd"/>
+      <w:r>
+        <w:rPr>
+          <w:rFonts w:ascii="Arial" w:hAnsi="Arial" w:cs="Arial"/>
+          <w:sz w:val="24"/>
+          <w:szCs w:val="24"/>
+        </w:rPr>
+        <w:t xml:space="preserve"> comunica los requerimientos al equipo y representa al cliente trabajando muy cerca del Equipo Scrum. El Equipo Scrum son los miembros del proyecto quienes construyen los entregables.</w:t>
+      </w:r>
+    </w:p>
+    <w:p>
+      <w:pPr>
+        <w:spacing w:line="360" w:lineRule="auto"/>
+        <w:jc w:val="both"/>
+        <w:rPr>
+          <w:rFonts w:ascii="Arial" w:hAnsi="Arial" w:cs="Arial"/>
+          <w:sz w:val="24"/>
+          <w:szCs w:val="24"/>
+        </w:rPr>
+      </w:pPr>
+      <w:r>
+        <w:rPr>
+          <w:rFonts w:ascii="Arial" w:hAnsi="Arial" w:cs="Arial"/>
+          <w:sz w:val="24"/>
+          <w:szCs w:val="24"/>
+        </w:rPr>
+        <w:t>Se decidió el marco de trabajo SCRUM de las metodologías agiles porque trabaja en ciclos cortos y permite a los equipos adaptarse rápidamente a los cambios y hacer ajustes en el proceso de manera oportuna, lo que lleva a un trabajo más eficiente.</w:t>
+      </w:r>
+    </w:p>
+    <w:p>
+      <w:pPr>
+        <w:pStyle w:val="Ttulo1"/>
+        <w:spacing w:before="480" w:after="120" w:line="240" w:lineRule="auto"/>
+        <w:ind w:left="432"/>
+        <w:rPr>
+          <w:rFonts w:ascii="Arial" w:eastAsia="Calibri" w:hAnsi="Arial" w:cs="Arial"/>
+          <w:b/>
+          <w:color w:val="auto"/>
+          <w:kern w:val="0"/>
+          <w:lang w:val="es-ES_tradnl" w:eastAsia="es-ES"/>
+          <w14:ligatures w14:val="none"/>
+        </w:rPr>
+      </w:pPr>
+    </w:p>
     <w:p>
       <w:pPr>
         <w:pStyle w:val="Ttulo1"/>
@@ -6388,7 +7368,15 @@
                 <w:rFonts w:ascii="Arial" w:hAnsi="Arial" w:cs="Arial"/>
                 <w:lang w:val="es-ES"/>
               </w:rPr>
-              <w:t>Necesidades identificadas en la especificación generada por el cliente</w:t>
+              <w:t xml:space="preserve">Necesidades identificadas en la especificación </w:t>
+            </w:r>
+            <w:r>
+              <w:rPr>
+                <w:rFonts w:ascii="Arial" w:hAnsi="Arial" w:cs="Arial"/>
+                <w:lang w:val="es-ES"/>
+              </w:rPr>
+              <w:lastRenderedPageBreak/>
+              <w:t>generada por el cliente</w:t>
             </w:r>
           </w:p>
         </w:tc>
@@ -8239,6 +9227,7 @@
                 <w:rFonts w:ascii="Arial" w:hAnsi="Arial" w:cs="Arial"/>
                 <w:lang w:val="es-ES"/>
               </w:rPr>
+              <w:lastRenderedPageBreak/>
               <w:t>CUS_13</w:t>
             </w:r>
           </w:p>
@@ -8840,7 +9829,29 @@
           <w:sz w:val="24"/>
           <w:szCs w:val="24"/>
         </w:rPr>
-        <w:t>Cronograma (project libre)</w:t>
+        <w:t>Cronograma (</w:t>
+      </w:r>
+      <w:proofErr w:type="spellStart"/>
+      <w:r>
+        <w:rPr>
+          <w:rFonts w:ascii="Arial" w:hAnsi="Arial" w:cs="Arial"/>
+          <w:b/>
+          <w:color w:val="000000"/>
+          <w:sz w:val="24"/>
+          <w:szCs w:val="24"/>
+        </w:rPr>
+        <w:t>project</w:t>
+      </w:r>
+      <w:proofErr w:type="spellEnd"/>
+      <w:r>
+        <w:rPr>
+          <w:rFonts w:ascii="Arial" w:hAnsi="Arial" w:cs="Arial"/>
+          <w:b/>
+          <w:color w:val="000000"/>
+          <w:sz w:val="24"/>
+          <w:szCs w:val="24"/>
+        </w:rPr>
+        <w:t xml:space="preserve"> libre)</w:t>
       </w:r>
     </w:p>
     <w:p>
@@ -9105,7 +10116,16 @@
           <w:color w:val="000000"/>
           <w:lang w:eastAsia="es-ES"/>
         </w:rPr>
-        <w:t xml:space="preserve"> con la calidad que se desea para el producto final. Entonces, con estos elementos, pasamos a identificar los </w:t>
+        <w:t xml:space="preserve"> con la calidad que se desea para el producto final. Entonces, </w:t>
+      </w:r>
+      <w:r>
+        <w:rPr>
+          <w:rFonts w:ascii="Arial" w:eastAsia="Calibri" w:hAnsi="Arial" w:cs="Arial"/>
+          <w:color w:val="000000"/>
+          <w:lang w:eastAsia="es-ES"/>
+        </w:rPr>
+        <w:lastRenderedPageBreak/>
+        <w:t xml:space="preserve">con estos elementos, pasamos a identificar los </w:t>
       </w:r>
       <w:r>
         <w:rPr>
@@ -9138,7 +10158,21 @@
         <w:rPr>
           <w:rFonts w:ascii="Arial" w:hAnsi="Arial" w:cs="Arial"/>
         </w:rPr>
-        <w:t xml:space="preserve">El control de la calidad que se lleva a cabo durante la fase de revisión y retrospectiva, implica revisar continuamente y de forma iterativa los resultados o productos concretos del proyecto para verificar si cumplen los </w:t>
+        <w:t xml:space="preserve">El control de la calidad que se lleva a cabo durante la fase de revisión y </w:t>
+      </w:r>
+      <w:proofErr w:type="gramStart"/>
+      <w:r>
+        <w:rPr>
+          <w:rFonts w:ascii="Arial" w:hAnsi="Arial" w:cs="Arial"/>
+        </w:rPr>
+        <w:t>retrospectiva,</w:t>
+      </w:r>
+      <w:proofErr w:type="gramEnd"/>
+      <w:r>
+        <w:rPr>
+          <w:rFonts w:ascii="Arial" w:hAnsi="Arial" w:cs="Arial"/>
+        </w:rPr>
+        <w:t xml:space="preserve"> implica revisar continuamente y de forma iterativa los resultados o productos concretos del proyecto para verificar si cumplen los </w:t>
       </w:r>
       <w:r>
         <w:rPr>
@@ -9221,7 +10255,21 @@
         <w:rPr>
           <w:rFonts w:ascii="Arial" w:hAnsi="Arial" w:cs="Arial"/>
         </w:rPr>
-        <w:t>El desarrollo del SofPCUValles seguirá las definiciones generales establecidas en los estándares seleccionados para cada una de las etapas de construcción del producto de software, principal entregable del proyecto. Unido a ello se aplicarán principios definidos por equipo de desarrollo en cuanto a documentación, modelaje de diagramas, y codificación que permitan ajustar la solución a la medida exacta de las necesidades del cliente.</w:t>
+        <w:t xml:space="preserve">El desarrollo del </w:t>
+      </w:r>
+      <w:proofErr w:type="spellStart"/>
+      <w:r>
+        <w:rPr>
+          <w:rFonts w:ascii="Arial" w:hAnsi="Arial" w:cs="Arial"/>
+        </w:rPr>
+        <w:t>SofPCUValles</w:t>
+      </w:r>
+      <w:proofErr w:type="spellEnd"/>
+      <w:r>
+        <w:rPr>
+          <w:rFonts w:ascii="Arial" w:hAnsi="Arial" w:cs="Arial"/>
+        </w:rPr>
+        <w:t xml:space="preserve"> seguirá las definiciones generales establecidas en los estándares seleccionados para cada una de las etapas de construcción del producto de software, principal entregable del proyecto. Unido a ello se aplicarán principios definidos por equipo de desarrollo en cuanto a documentación, modelaje de diagramas, y codificación que permitan ajustar la solución a la medida exacta de las necesidades del cliente.</w:t>
       </w:r>
     </w:p>
     <w:p>
@@ -9368,6 +10416,7 @@
         <w:rPr>
           <w:rFonts w:ascii="Arial" w:hAnsi="Arial" w:cs="Arial"/>
         </w:rPr>
+        <w:lastRenderedPageBreak/>
         <w:t xml:space="preserve">Para evaluar la calidad del software </w:t>
       </w:r>
       <w:r>
@@ -9517,7 +10566,21 @@
         <w:rPr>
           <w:rFonts w:ascii="Arial" w:hAnsi="Arial" w:cs="Arial"/>
         </w:rPr>
-        <w:t xml:space="preserve">Las tareas asociadas a la calidad de documentación, desarrollo y pruebas se revisan al concluir cada sprint. Por tanto al concluir cada sprint se deben ejecutar las pruebas que se planificaron para cada </w:t>
+        <w:t xml:space="preserve">Las tareas asociadas a la calidad de documentación, desarrollo y pruebas se revisan al concluir cada sprint. Por </w:t>
+      </w:r>
+      <w:proofErr w:type="gramStart"/>
+      <w:r>
+        <w:rPr>
+          <w:rFonts w:ascii="Arial" w:hAnsi="Arial" w:cs="Arial"/>
+        </w:rPr>
+        <w:t>tanto</w:t>
+      </w:r>
+      <w:proofErr w:type="gramEnd"/>
+      <w:r>
+        <w:rPr>
+          <w:rFonts w:ascii="Arial" w:hAnsi="Arial" w:cs="Arial"/>
+        </w:rPr>
+        <w:t xml:space="preserve"> al concluir cada sprint se deben ejecutar las pruebas que se planificaron para cada </w:t>
       </w:r>
       <w:r>
         <w:rPr>
@@ -9734,7 +10797,14 @@
         <w:rPr>
           <w:rFonts w:ascii="Arial" w:hAnsi="Arial" w:cs="Arial"/>
         </w:rPr>
-        <w:t>Ejecutará las pruebas diseñadas para cada sprint, determinará si es necesario la replanificación y desarrollo de una nueva versión del sprint que soluciones las problemáticas señaladas en revisión realizada.</w:t>
+        <w:t xml:space="preserve">Ejecutará las pruebas diseñadas para cada sprint, determinará si es necesario la replanificación y desarrollo de una nueva versión </w:t>
+      </w:r>
+      <w:r>
+        <w:rPr>
+          <w:rFonts w:ascii="Arial" w:hAnsi="Arial" w:cs="Arial"/>
+        </w:rPr>
+        <w:lastRenderedPageBreak/>
+        <w:t>del sprint que soluciones las problemáticas señaladas en revisión realizada.</w:t>
       </w:r>
     </w:p>
     <w:p>
@@ -9748,11 +10818,33 @@
           <w:rFonts w:ascii="Arial" w:hAnsi="Arial" w:cs="Arial"/>
         </w:rPr>
       </w:pPr>
+      <w:proofErr w:type="spellStart"/>
       <w:r>
         <w:rPr>
           <w:rFonts w:ascii="Arial" w:hAnsi="Arial" w:cs="Arial"/>
         </w:rPr>
-        <w:t>Product Owner:</w:t>
+        <w:t>Product</w:t>
+      </w:r>
+      <w:proofErr w:type="spellEnd"/>
+      <w:r>
+        <w:rPr>
+          <w:rFonts w:ascii="Arial" w:hAnsi="Arial" w:cs="Arial"/>
+        </w:rPr>
+        <w:t xml:space="preserve"> </w:t>
+      </w:r>
+      <w:proofErr w:type="spellStart"/>
+      <w:r>
+        <w:rPr>
+          <w:rFonts w:ascii="Arial" w:hAnsi="Arial" w:cs="Arial"/>
+        </w:rPr>
+        <w:t>Owner</w:t>
+      </w:r>
+      <w:proofErr w:type="spellEnd"/>
+      <w:r>
+        <w:rPr>
+          <w:rFonts w:ascii="Arial" w:hAnsi="Arial" w:cs="Arial"/>
+        </w:rPr>
+        <w:t>:</w:t>
       </w:r>
     </w:p>
     <w:p>
@@ -9839,53 +10931,1232 @@
         </w:rPr>
       </w:pPr>
     </w:p>
+    <w:tbl>
+      <w:tblPr>
+        <w:tblStyle w:val="Tablaconcuadrcula4-nfasis3"/>
+        <w:tblW w:w="11407" w:type="dxa"/>
+        <w:tblInd w:w="-1293" w:type="dxa"/>
+        <w:tblLook w:val="04A0" w:firstRow="1" w:lastRow="0" w:firstColumn="1" w:lastColumn="0" w:noHBand="0" w:noVBand="1"/>
+      </w:tblPr>
+      <w:tblGrid>
+        <w:gridCol w:w="1897"/>
+        <w:gridCol w:w="1951"/>
+        <w:gridCol w:w="1812"/>
+        <w:gridCol w:w="1897"/>
+        <w:gridCol w:w="2058"/>
+        <w:gridCol w:w="2043"/>
+      </w:tblGrid>
+      <w:tr>
+        <w:trPr>
+          <w:cnfStyle w:val="100000000000" w:firstRow="1" w:lastRow="0" w:firstColumn="0" w:lastColumn="0" w:oddVBand="0" w:evenVBand="0" w:oddHBand="0" w:evenHBand="0" w:firstRowFirstColumn="0" w:firstRowLastColumn="0" w:lastRowFirstColumn="0" w:lastRowLastColumn="0"/>
+          <w:trHeight w:val="708"/>
+        </w:trPr>
+        <w:tc>
+          <w:tcPr>
+            <w:cnfStyle w:val="001000000000" w:firstRow="0" w:lastRow="0" w:firstColumn="1" w:lastColumn="0" w:oddVBand="0" w:evenVBand="0" w:oddHBand="0" w:evenHBand="0" w:firstRowFirstColumn="0" w:firstRowLastColumn="0" w:lastRowFirstColumn="0" w:lastRowLastColumn="0"/>
+            <w:tcW w:w="1785" w:type="dxa"/>
+          </w:tcPr>
+          <w:p>
+            <w:pPr>
+              <w:jc w:val="center"/>
+              <w:rPr>
+                <w:rFonts w:ascii="Arial" w:hAnsi="Arial" w:cs="Arial"/>
+                <w:sz w:val="24"/>
+                <w:szCs w:val="24"/>
+              </w:rPr>
+            </w:pPr>
+            <w:r>
+              <w:rPr>
+                <w:rFonts w:ascii="Arial" w:hAnsi="Arial" w:cs="Arial"/>
+                <w:sz w:val="24"/>
+                <w:szCs w:val="24"/>
+              </w:rPr>
+              <w:t>CATEGORÍA</w:t>
+            </w:r>
+          </w:p>
+        </w:tc>
+        <w:tc>
+          <w:tcPr>
+            <w:tcW w:w="1255" w:type="dxa"/>
+          </w:tcPr>
+          <w:p>
+            <w:pPr>
+              <w:jc w:val="center"/>
+              <w:cnfStyle w:val="100000000000" w:firstRow="1" w:lastRow="0" w:firstColumn="0" w:lastColumn="0" w:oddVBand="0" w:evenVBand="0" w:oddHBand="0" w:evenHBand="0" w:firstRowFirstColumn="0" w:firstRowLastColumn="0" w:lastRowFirstColumn="0" w:lastRowLastColumn="0"/>
+              <w:rPr>
+                <w:rFonts w:ascii="Arial" w:hAnsi="Arial" w:cs="Arial"/>
+                <w:sz w:val="24"/>
+                <w:szCs w:val="24"/>
+              </w:rPr>
+            </w:pPr>
+            <w:r>
+              <w:rPr>
+                <w:rFonts w:ascii="Arial" w:hAnsi="Arial" w:cs="Arial"/>
+                <w:sz w:val="24"/>
+                <w:szCs w:val="24"/>
+              </w:rPr>
+              <w:t>RIESGO</w:t>
+            </w:r>
+          </w:p>
+        </w:tc>
+        <w:tc>
+          <w:tcPr>
+            <w:tcW w:w="1971" w:type="dxa"/>
+          </w:tcPr>
+          <w:p>
+            <w:pPr>
+              <w:jc w:val="center"/>
+              <w:cnfStyle w:val="100000000000" w:firstRow="1" w:lastRow="0" w:firstColumn="0" w:lastColumn="0" w:oddVBand="0" w:evenVBand="0" w:oddHBand="0" w:evenHBand="0" w:firstRowFirstColumn="0" w:firstRowLastColumn="0" w:lastRowFirstColumn="0" w:lastRowLastColumn="0"/>
+              <w:rPr>
+                <w:rFonts w:ascii="Arial" w:hAnsi="Arial" w:cs="Arial"/>
+                <w:sz w:val="24"/>
+                <w:szCs w:val="24"/>
+              </w:rPr>
+            </w:pPr>
+            <w:r>
+              <w:rPr>
+                <w:rFonts w:ascii="Arial" w:hAnsi="Arial" w:cs="Arial"/>
+                <w:sz w:val="24"/>
+                <w:szCs w:val="24"/>
+              </w:rPr>
+              <w:t>EVENTO DISPARADOR</w:t>
+            </w:r>
+          </w:p>
+        </w:tc>
+        <w:tc>
+          <w:tcPr>
+            <w:tcW w:w="2058" w:type="dxa"/>
+          </w:tcPr>
+          <w:p>
+            <w:pPr>
+              <w:jc w:val="center"/>
+              <w:cnfStyle w:val="100000000000" w:firstRow="1" w:lastRow="0" w:firstColumn="0" w:lastColumn="0" w:oddVBand="0" w:evenVBand="0" w:oddHBand="0" w:evenHBand="0" w:firstRowFirstColumn="0" w:firstRowLastColumn="0" w:lastRowFirstColumn="0" w:lastRowLastColumn="0"/>
+              <w:rPr>
+                <w:rFonts w:ascii="Arial" w:hAnsi="Arial" w:cs="Arial"/>
+                <w:sz w:val="24"/>
+                <w:szCs w:val="24"/>
+              </w:rPr>
+            </w:pPr>
+            <w:r>
+              <w:rPr>
+                <w:rFonts w:ascii="Arial" w:hAnsi="Arial" w:cs="Arial"/>
+                <w:sz w:val="24"/>
+                <w:szCs w:val="24"/>
+              </w:rPr>
+              <w:t>ACCIONES PREVENTIVAS</w:t>
+            </w:r>
+          </w:p>
+        </w:tc>
+        <w:tc>
+          <w:tcPr>
+            <w:tcW w:w="2116" w:type="dxa"/>
+          </w:tcPr>
+          <w:p>
+            <w:pPr>
+              <w:jc w:val="center"/>
+              <w:cnfStyle w:val="100000000000" w:firstRow="1" w:lastRow="0" w:firstColumn="0" w:lastColumn="0" w:oddVBand="0" w:evenVBand="0" w:oddHBand="0" w:evenHBand="0" w:firstRowFirstColumn="0" w:firstRowLastColumn="0" w:lastRowFirstColumn="0" w:lastRowLastColumn="0"/>
+              <w:rPr>
+                <w:rFonts w:ascii="Arial" w:hAnsi="Arial" w:cs="Arial"/>
+                <w:sz w:val="24"/>
+                <w:szCs w:val="24"/>
+              </w:rPr>
+            </w:pPr>
+            <w:r>
+              <w:rPr>
+                <w:rFonts w:ascii="Arial" w:hAnsi="Arial" w:cs="Arial"/>
+                <w:sz w:val="24"/>
+                <w:szCs w:val="24"/>
+              </w:rPr>
+              <w:t>ACCIONES CORRECTIVAS</w:t>
+            </w:r>
+          </w:p>
+        </w:tc>
+        <w:tc>
+          <w:tcPr>
+            <w:tcW w:w="2222" w:type="dxa"/>
+          </w:tcPr>
+          <w:p>
+            <w:pPr>
+              <w:jc w:val="center"/>
+              <w:cnfStyle w:val="100000000000" w:firstRow="1" w:lastRow="0" w:firstColumn="0" w:lastColumn="0" w:oddVBand="0" w:evenVBand="0" w:oddHBand="0" w:evenHBand="0" w:firstRowFirstColumn="0" w:firstRowLastColumn="0" w:lastRowFirstColumn="0" w:lastRowLastColumn="0"/>
+              <w:rPr>
+                <w:rFonts w:ascii="Arial" w:hAnsi="Arial" w:cs="Arial"/>
+                <w:sz w:val="24"/>
+                <w:szCs w:val="24"/>
+              </w:rPr>
+            </w:pPr>
+            <w:r>
+              <w:rPr>
+                <w:rFonts w:ascii="Arial" w:hAnsi="Arial" w:cs="Arial"/>
+                <w:sz w:val="24"/>
+                <w:szCs w:val="24"/>
+              </w:rPr>
+              <w:t>RESPONSABLE</w:t>
+            </w:r>
+          </w:p>
+        </w:tc>
+      </w:tr>
+      <w:tr>
+        <w:trPr>
+          <w:cnfStyle w:val="000000100000" w:firstRow="0" w:lastRow="0" w:firstColumn="0" w:lastColumn="0" w:oddVBand="0" w:evenVBand="0" w:oddHBand="1" w:evenHBand="0" w:firstRowFirstColumn="0" w:firstRowLastColumn="0" w:lastRowFirstColumn="0" w:lastRowLastColumn="0"/>
+          <w:trHeight w:val="447"/>
+        </w:trPr>
+        <w:tc>
+          <w:tcPr>
+            <w:cnfStyle w:val="001000000000" w:firstRow="0" w:lastRow="0" w:firstColumn="1" w:lastColumn="0" w:oddVBand="0" w:evenVBand="0" w:oddHBand="0" w:evenHBand="0" w:firstRowFirstColumn="0" w:firstRowLastColumn="0" w:lastRowFirstColumn="0" w:lastRowLastColumn="0"/>
+            <w:tcW w:w="1785" w:type="dxa"/>
+          </w:tcPr>
+          <w:p>
+            <w:pPr>
+              <w:jc w:val="both"/>
+              <w:rPr>
+                <w:rFonts w:ascii="Arial" w:hAnsi="Arial" w:cs="Arial"/>
+                <w:b w:val="0"/>
+                <w:bCs w:val="0"/>
+                <w:sz w:val="24"/>
+                <w:szCs w:val="24"/>
+              </w:rPr>
+            </w:pPr>
+            <w:r>
+              <w:rPr>
+                <w:rFonts w:ascii="Arial" w:hAnsi="Arial" w:cs="Arial"/>
+                <w:b w:val="0"/>
+                <w:bCs w:val="0"/>
+                <w:sz w:val="24"/>
+                <w:szCs w:val="24"/>
+              </w:rPr>
+              <w:t>Técnico</w:t>
+            </w:r>
+          </w:p>
+        </w:tc>
+        <w:tc>
+          <w:tcPr>
+            <w:tcW w:w="1255" w:type="dxa"/>
+          </w:tcPr>
+          <w:p>
+            <w:pPr>
+              <w:jc w:val="both"/>
+              <w:cnfStyle w:val="000000100000" w:firstRow="0" w:lastRow="0" w:firstColumn="0" w:lastColumn="0" w:oddVBand="0" w:evenVBand="0" w:oddHBand="1" w:evenHBand="0" w:firstRowFirstColumn="0" w:firstRowLastColumn="0" w:lastRowFirstColumn="0" w:lastRowLastColumn="0"/>
+              <w:rPr>
+                <w:rFonts w:ascii="Arial" w:hAnsi="Arial" w:cs="Arial"/>
+                <w:sz w:val="24"/>
+                <w:szCs w:val="24"/>
+              </w:rPr>
+            </w:pPr>
+            <w:r>
+              <w:rPr>
+                <w:rFonts w:ascii="Arial" w:hAnsi="Arial" w:cs="Arial"/>
+                <w:sz w:val="24"/>
+                <w:szCs w:val="24"/>
+              </w:rPr>
+              <w:t>No tener copias de seguridad recientes.</w:t>
+            </w:r>
+          </w:p>
+        </w:tc>
+        <w:tc>
+          <w:tcPr>
+            <w:tcW w:w="1971" w:type="dxa"/>
+          </w:tcPr>
+          <w:p>
+            <w:pPr>
+              <w:jc w:val="both"/>
+              <w:cnfStyle w:val="000000100000" w:firstRow="0" w:lastRow="0" w:firstColumn="0" w:lastColumn="0" w:oddVBand="0" w:evenVBand="0" w:oddHBand="1" w:evenHBand="0" w:firstRowFirstColumn="0" w:firstRowLastColumn="0" w:lastRowFirstColumn="0" w:lastRowLastColumn="0"/>
+              <w:rPr>
+                <w:rFonts w:ascii="Arial" w:hAnsi="Arial" w:cs="Arial"/>
+                <w:sz w:val="24"/>
+                <w:szCs w:val="24"/>
+              </w:rPr>
+            </w:pPr>
+            <w:r>
+              <w:rPr>
+                <w:rFonts w:ascii="Arial" w:hAnsi="Arial" w:cs="Arial"/>
+                <w:sz w:val="24"/>
+                <w:szCs w:val="24"/>
+              </w:rPr>
+              <w:t>Perdida de datos</w:t>
+            </w:r>
+          </w:p>
+        </w:tc>
+        <w:tc>
+          <w:tcPr>
+            <w:tcW w:w="2058" w:type="dxa"/>
+          </w:tcPr>
+          <w:p>
+            <w:pPr>
+              <w:jc w:val="both"/>
+              <w:cnfStyle w:val="000000100000" w:firstRow="0" w:lastRow="0" w:firstColumn="0" w:lastColumn="0" w:oddVBand="0" w:evenVBand="0" w:oddHBand="1" w:evenHBand="0" w:firstRowFirstColumn="0" w:firstRowLastColumn="0" w:lastRowFirstColumn="0" w:lastRowLastColumn="0"/>
+              <w:rPr>
+                <w:rFonts w:ascii="Arial" w:hAnsi="Arial" w:cs="Arial"/>
+                <w:sz w:val="24"/>
+                <w:szCs w:val="24"/>
+              </w:rPr>
+            </w:pPr>
+            <w:r>
+              <w:rPr>
+                <w:rFonts w:ascii="Arial" w:hAnsi="Arial" w:cs="Arial"/>
+                <w:sz w:val="24"/>
+                <w:szCs w:val="24"/>
+              </w:rPr>
+              <w:t>Programar la realización de copias de seguridad diarias.</w:t>
+            </w:r>
+          </w:p>
+        </w:tc>
+        <w:tc>
+          <w:tcPr>
+            <w:tcW w:w="2116" w:type="dxa"/>
+          </w:tcPr>
+          <w:p>
+            <w:pPr>
+              <w:jc w:val="both"/>
+              <w:cnfStyle w:val="000000100000" w:firstRow="0" w:lastRow="0" w:firstColumn="0" w:lastColumn="0" w:oddVBand="0" w:evenVBand="0" w:oddHBand="1" w:evenHBand="0" w:firstRowFirstColumn="0" w:firstRowLastColumn="0" w:lastRowFirstColumn="0" w:lastRowLastColumn="0"/>
+              <w:rPr>
+                <w:rFonts w:ascii="Arial" w:hAnsi="Arial" w:cs="Arial"/>
+                <w:sz w:val="24"/>
+                <w:szCs w:val="24"/>
+              </w:rPr>
+            </w:pPr>
+            <w:r>
+              <w:rPr>
+                <w:rFonts w:ascii="Arial" w:hAnsi="Arial" w:cs="Arial"/>
+                <w:sz w:val="24"/>
+                <w:szCs w:val="24"/>
+              </w:rPr>
+              <w:t>Recuperar datos de la última copia de seguridad.</w:t>
+            </w:r>
+          </w:p>
+        </w:tc>
+        <w:tc>
+          <w:tcPr>
+            <w:tcW w:w="2222" w:type="dxa"/>
+          </w:tcPr>
+          <w:p>
+            <w:pPr>
+              <w:jc w:val="center"/>
+              <w:cnfStyle w:val="000000100000" w:firstRow="0" w:lastRow="0" w:firstColumn="0" w:lastColumn="0" w:oddVBand="0" w:evenVBand="0" w:oddHBand="1" w:evenHBand="0" w:firstRowFirstColumn="0" w:firstRowLastColumn="0" w:lastRowFirstColumn="0" w:lastRowLastColumn="0"/>
+              <w:rPr>
+                <w:rFonts w:ascii="Arial" w:hAnsi="Arial" w:cs="Arial"/>
+                <w:sz w:val="24"/>
+                <w:szCs w:val="24"/>
+              </w:rPr>
+            </w:pPr>
+            <w:proofErr w:type="spellStart"/>
+            <w:r>
+              <w:rPr>
+                <w:rStyle w:val="markedcontent"/>
+                <w:rFonts w:ascii="Arial" w:hAnsi="Arial" w:cs="Arial"/>
+              </w:rPr>
+              <w:t>Jhair</w:t>
+            </w:r>
+            <w:proofErr w:type="spellEnd"/>
+            <w:r>
+              <w:rPr>
+                <w:rStyle w:val="markedcontent"/>
+                <w:rFonts w:ascii="Arial" w:hAnsi="Arial" w:cs="Arial"/>
+              </w:rPr>
+              <w:t xml:space="preserve"> Flores Ante</w:t>
+            </w:r>
+          </w:p>
+        </w:tc>
+      </w:tr>
+      <w:tr>
+        <w:trPr>
+          <w:trHeight w:val="447"/>
+        </w:trPr>
+        <w:tc>
+          <w:tcPr>
+            <w:cnfStyle w:val="001000000000" w:firstRow="0" w:lastRow="0" w:firstColumn="1" w:lastColumn="0" w:oddVBand="0" w:evenVBand="0" w:oddHBand="0" w:evenHBand="0" w:firstRowFirstColumn="0" w:firstRowLastColumn="0" w:lastRowFirstColumn="0" w:lastRowLastColumn="0"/>
+            <w:tcW w:w="1785" w:type="dxa"/>
+          </w:tcPr>
+          <w:p>
+            <w:pPr>
+              <w:jc w:val="both"/>
+              <w:rPr>
+                <w:rFonts w:ascii="Arial" w:hAnsi="Arial" w:cs="Arial"/>
+                <w:b w:val="0"/>
+                <w:bCs w:val="0"/>
+                <w:sz w:val="24"/>
+                <w:szCs w:val="24"/>
+              </w:rPr>
+            </w:pPr>
+            <w:r>
+              <w:rPr>
+                <w:rFonts w:ascii="Arial" w:hAnsi="Arial" w:cs="Arial"/>
+                <w:b w:val="0"/>
+                <w:bCs w:val="0"/>
+                <w:sz w:val="24"/>
+                <w:szCs w:val="24"/>
+              </w:rPr>
+              <w:t>Técnico</w:t>
+            </w:r>
+          </w:p>
+        </w:tc>
+        <w:tc>
+          <w:tcPr>
+            <w:tcW w:w="1255" w:type="dxa"/>
+          </w:tcPr>
+          <w:p>
+            <w:pPr>
+              <w:jc w:val="both"/>
+              <w:cnfStyle w:val="000000000000" w:firstRow="0" w:lastRow="0" w:firstColumn="0" w:lastColumn="0" w:oddVBand="0" w:evenVBand="0" w:oddHBand="0" w:evenHBand="0" w:firstRowFirstColumn="0" w:firstRowLastColumn="0" w:lastRowFirstColumn="0" w:lastRowLastColumn="0"/>
+              <w:rPr>
+                <w:rFonts w:ascii="Arial" w:hAnsi="Arial" w:cs="Arial"/>
+                <w:sz w:val="24"/>
+                <w:szCs w:val="24"/>
+              </w:rPr>
+            </w:pPr>
+            <w:r>
+              <w:rPr>
+                <w:rFonts w:ascii="Arial" w:hAnsi="Arial" w:cs="Arial"/>
+                <w:sz w:val="24"/>
+                <w:szCs w:val="24"/>
+              </w:rPr>
+              <w:t>Errores en el código</w:t>
+            </w:r>
+          </w:p>
+        </w:tc>
+        <w:tc>
+          <w:tcPr>
+            <w:tcW w:w="1971" w:type="dxa"/>
+          </w:tcPr>
+          <w:p>
+            <w:pPr>
+              <w:jc w:val="both"/>
+              <w:cnfStyle w:val="000000000000" w:firstRow="0" w:lastRow="0" w:firstColumn="0" w:lastColumn="0" w:oddVBand="0" w:evenVBand="0" w:oddHBand="0" w:evenHBand="0" w:firstRowFirstColumn="0" w:firstRowLastColumn="0" w:lastRowFirstColumn="0" w:lastRowLastColumn="0"/>
+              <w:rPr>
+                <w:rFonts w:ascii="Arial" w:hAnsi="Arial" w:cs="Arial"/>
+                <w:sz w:val="24"/>
+                <w:szCs w:val="24"/>
+              </w:rPr>
+            </w:pPr>
+            <w:r>
+              <w:rPr>
+                <w:rFonts w:ascii="Arial" w:hAnsi="Arial" w:cs="Arial"/>
+                <w:sz w:val="24"/>
+                <w:szCs w:val="24"/>
+              </w:rPr>
+              <w:t xml:space="preserve">Fallas en la lógica del </w:t>
+            </w:r>
+            <w:proofErr w:type="spellStart"/>
+            <w:r>
+              <w:rPr>
+                <w:rFonts w:ascii="Arial" w:hAnsi="Arial" w:cs="Arial"/>
+                <w:sz w:val="24"/>
+                <w:szCs w:val="24"/>
+              </w:rPr>
+              <w:t>sofitware</w:t>
+            </w:r>
+            <w:proofErr w:type="spellEnd"/>
+          </w:p>
+        </w:tc>
+        <w:tc>
+          <w:tcPr>
+            <w:tcW w:w="2058" w:type="dxa"/>
+          </w:tcPr>
+          <w:p>
+            <w:pPr>
+              <w:jc w:val="both"/>
+              <w:cnfStyle w:val="000000000000" w:firstRow="0" w:lastRow="0" w:firstColumn="0" w:lastColumn="0" w:oddVBand="0" w:evenVBand="0" w:oddHBand="0" w:evenHBand="0" w:firstRowFirstColumn="0" w:firstRowLastColumn="0" w:lastRowFirstColumn="0" w:lastRowLastColumn="0"/>
+              <w:rPr>
+                <w:rFonts w:ascii="Arial" w:hAnsi="Arial" w:cs="Arial"/>
+                <w:sz w:val="24"/>
+                <w:szCs w:val="24"/>
+              </w:rPr>
+            </w:pPr>
+            <w:r>
+              <w:rPr>
+                <w:rFonts w:ascii="Arial" w:hAnsi="Arial" w:cs="Arial"/>
+                <w:sz w:val="24"/>
+                <w:szCs w:val="24"/>
+              </w:rPr>
+              <w:t xml:space="preserve">Hacer </w:t>
+            </w:r>
+            <w:proofErr w:type="spellStart"/>
+            <w:r>
+              <w:rPr>
+                <w:rFonts w:ascii="Arial" w:hAnsi="Arial" w:cs="Arial"/>
+                <w:sz w:val="24"/>
+                <w:szCs w:val="24"/>
+              </w:rPr>
+              <w:t>tests</w:t>
+            </w:r>
+            <w:proofErr w:type="spellEnd"/>
+            <w:r>
+              <w:rPr>
+                <w:rFonts w:ascii="Arial" w:hAnsi="Arial" w:cs="Arial"/>
+                <w:sz w:val="24"/>
+                <w:szCs w:val="24"/>
+              </w:rPr>
+              <w:t xml:space="preserve"> para probar todas las funcionalidades antes de implementar.</w:t>
+            </w:r>
+          </w:p>
+        </w:tc>
+        <w:tc>
+          <w:tcPr>
+            <w:tcW w:w="2116" w:type="dxa"/>
+          </w:tcPr>
+          <w:p>
+            <w:pPr>
+              <w:jc w:val="both"/>
+              <w:cnfStyle w:val="000000000000" w:firstRow="0" w:lastRow="0" w:firstColumn="0" w:lastColumn="0" w:oddVBand="0" w:evenVBand="0" w:oddHBand="0" w:evenHBand="0" w:firstRowFirstColumn="0" w:firstRowLastColumn="0" w:lastRowFirstColumn="0" w:lastRowLastColumn="0"/>
+              <w:rPr>
+                <w:rFonts w:ascii="Arial" w:hAnsi="Arial" w:cs="Arial"/>
+                <w:sz w:val="24"/>
+                <w:szCs w:val="24"/>
+              </w:rPr>
+            </w:pPr>
+            <w:r>
+              <w:rPr>
+                <w:rFonts w:ascii="Arial" w:hAnsi="Arial" w:cs="Arial"/>
+                <w:sz w:val="24"/>
+                <w:szCs w:val="24"/>
+              </w:rPr>
+              <w:t>Corregir el código fuente.</w:t>
+            </w:r>
+          </w:p>
+        </w:tc>
+        <w:tc>
+          <w:tcPr>
+            <w:tcW w:w="2222" w:type="dxa"/>
+          </w:tcPr>
+          <w:p>
+            <w:pPr>
+              <w:jc w:val="center"/>
+              <w:cnfStyle w:val="000000000000" w:firstRow="0" w:lastRow="0" w:firstColumn="0" w:lastColumn="0" w:oddVBand="0" w:evenVBand="0" w:oddHBand="0" w:evenHBand="0" w:firstRowFirstColumn="0" w:firstRowLastColumn="0" w:lastRowFirstColumn="0" w:lastRowLastColumn="0"/>
+              <w:rPr>
+                <w:rFonts w:ascii="Arial" w:hAnsi="Arial" w:cs="Arial"/>
+                <w:sz w:val="24"/>
+                <w:szCs w:val="24"/>
+              </w:rPr>
+            </w:pPr>
+            <w:proofErr w:type="spellStart"/>
+            <w:r>
+              <w:rPr>
+                <w:rStyle w:val="markedcontent"/>
+                <w:rFonts w:ascii="Arial" w:hAnsi="Arial" w:cs="Arial"/>
+              </w:rPr>
+              <w:t>Jhair</w:t>
+            </w:r>
+            <w:proofErr w:type="spellEnd"/>
+            <w:r>
+              <w:rPr>
+                <w:rStyle w:val="markedcontent"/>
+                <w:rFonts w:ascii="Arial" w:hAnsi="Arial" w:cs="Arial"/>
+              </w:rPr>
+              <w:t xml:space="preserve"> Flores Ante</w:t>
+            </w:r>
+          </w:p>
+        </w:tc>
+      </w:tr>
+      <w:tr>
+        <w:trPr>
+          <w:cnfStyle w:val="000000100000" w:firstRow="0" w:lastRow="0" w:firstColumn="0" w:lastColumn="0" w:oddVBand="0" w:evenVBand="0" w:oddHBand="1" w:evenHBand="0" w:firstRowFirstColumn="0" w:firstRowLastColumn="0" w:lastRowFirstColumn="0" w:lastRowLastColumn="0"/>
+          <w:trHeight w:val="447"/>
+        </w:trPr>
+        <w:tc>
+          <w:tcPr>
+            <w:cnfStyle w:val="001000000000" w:firstRow="0" w:lastRow="0" w:firstColumn="1" w:lastColumn="0" w:oddVBand="0" w:evenVBand="0" w:oddHBand="0" w:evenHBand="0" w:firstRowFirstColumn="0" w:firstRowLastColumn="0" w:lastRowFirstColumn="0" w:lastRowLastColumn="0"/>
+            <w:tcW w:w="1785" w:type="dxa"/>
+          </w:tcPr>
+          <w:p>
+            <w:pPr>
+              <w:jc w:val="both"/>
+              <w:rPr>
+                <w:rFonts w:ascii="Arial" w:hAnsi="Arial" w:cs="Arial"/>
+                <w:b w:val="0"/>
+                <w:bCs w:val="0"/>
+                <w:sz w:val="24"/>
+                <w:szCs w:val="24"/>
+              </w:rPr>
+            </w:pPr>
+            <w:r>
+              <w:rPr>
+                <w:rFonts w:ascii="Arial" w:hAnsi="Arial" w:cs="Arial"/>
+                <w:b w:val="0"/>
+                <w:bCs w:val="0"/>
+                <w:sz w:val="24"/>
+                <w:szCs w:val="24"/>
+              </w:rPr>
+              <w:t>Operativo</w:t>
+            </w:r>
+          </w:p>
+        </w:tc>
+        <w:tc>
+          <w:tcPr>
+            <w:tcW w:w="1255" w:type="dxa"/>
+          </w:tcPr>
+          <w:p>
+            <w:pPr>
+              <w:jc w:val="both"/>
+              <w:cnfStyle w:val="000000100000" w:firstRow="0" w:lastRow="0" w:firstColumn="0" w:lastColumn="0" w:oddVBand="0" w:evenVBand="0" w:oddHBand="1" w:evenHBand="0" w:firstRowFirstColumn="0" w:firstRowLastColumn="0" w:lastRowFirstColumn="0" w:lastRowLastColumn="0"/>
+              <w:rPr>
+                <w:rFonts w:ascii="Arial" w:hAnsi="Arial" w:cs="Arial"/>
+                <w:sz w:val="24"/>
+                <w:szCs w:val="24"/>
+              </w:rPr>
+            </w:pPr>
+            <w:r>
+              <w:rPr>
+                <w:rFonts w:ascii="Arial" w:hAnsi="Arial" w:cs="Arial"/>
+                <w:sz w:val="24"/>
+                <w:szCs w:val="24"/>
+              </w:rPr>
+              <w:t>Uso erróneo del software</w:t>
+            </w:r>
+          </w:p>
+        </w:tc>
+        <w:tc>
+          <w:tcPr>
+            <w:tcW w:w="1971" w:type="dxa"/>
+          </w:tcPr>
+          <w:p>
+            <w:pPr>
+              <w:jc w:val="both"/>
+              <w:cnfStyle w:val="000000100000" w:firstRow="0" w:lastRow="0" w:firstColumn="0" w:lastColumn="0" w:oddVBand="0" w:evenVBand="0" w:oddHBand="1" w:evenHBand="0" w:firstRowFirstColumn="0" w:firstRowLastColumn="0" w:lastRowFirstColumn="0" w:lastRowLastColumn="0"/>
+              <w:rPr>
+                <w:rFonts w:ascii="Arial" w:hAnsi="Arial" w:cs="Arial"/>
+                <w:sz w:val="24"/>
+                <w:szCs w:val="24"/>
+              </w:rPr>
+            </w:pPr>
+            <w:r>
+              <w:rPr>
+                <w:rFonts w:ascii="Arial" w:hAnsi="Arial" w:cs="Arial"/>
+                <w:sz w:val="24"/>
+                <w:szCs w:val="24"/>
+              </w:rPr>
+              <w:t>Procesos tramitados con errores</w:t>
+            </w:r>
+          </w:p>
+        </w:tc>
+        <w:tc>
+          <w:tcPr>
+            <w:tcW w:w="2058" w:type="dxa"/>
+          </w:tcPr>
+          <w:p>
+            <w:pPr>
+              <w:jc w:val="both"/>
+              <w:cnfStyle w:val="000000100000" w:firstRow="0" w:lastRow="0" w:firstColumn="0" w:lastColumn="0" w:oddVBand="0" w:evenVBand="0" w:oddHBand="1" w:evenHBand="0" w:firstRowFirstColumn="0" w:firstRowLastColumn="0" w:lastRowFirstColumn="0" w:lastRowLastColumn="0"/>
+              <w:rPr>
+                <w:rFonts w:ascii="Arial" w:hAnsi="Arial" w:cs="Arial"/>
+                <w:sz w:val="24"/>
+                <w:szCs w:val="24"/>
+              </w:rPr>
+            </w:pPr>
+            <w:r>
+              <w:rPr>
+                <w:rFonts w:ascii="Arial" w:hAnsi="Arial" w:cs="Arial"/>
+                <w:sz w:val="24"/>
+                <w:szCs w:val="24"/>
+              </w:rPr>
+              <w:t>Realizar una capacitación adecuada a todos los roles involucrados e implementación de guías de usuario.</w:t>
+            </w:r>
+          </w:p>
+        </w:tc>
+        <w:tc>
+          <w:tcPr>
+            <w:tcW w:w="2116" w:type="dxa"/>
+          </w:tcPr>
+          <w:p>
+            <w:pPr>
+              <w:jc w:val="both"/>
+              <w:cnfStyle w:val="000000100000" w:firstRow="0" w:lastRow="0" w:firstColumn="0" w:lastColumn="0" w:oddVBand="0" w:evenVBand="0" w:oddHBand="1" w:evenHBand="0" w:firstRowFirstColumn="0" w:firstRowLastColumn="0" w:lastRowFirstColumn="0" w:lastRowLastColumn="0"/>
+              <w:rPr>
+                <w:rFonts w:ascii="Arial" w:hAnsi="Arial" w:cs="Arial"/>
+                <w:sz w:val="24"/>
+                <w:szCs w:val="24"/>
+              </w:rPr>
+            </w:pPr>
+            <w:r>
+              <w:rPr>
+                <w:rFonts w:ascii="Arial" w:hAnsi="Arial" w:cs="Arial"/>
+                <w:sz w:val="24"/>
+                <w:szCs w:val="24"/>
+              </w:rPr>
+              <w:t>Reentrenamiento del personal</w:t>
+            </w:r>
+            <w:r>
+              <w:rPr>
+                <w:rFonts w:ascii="Arial" w:hAnsi="Arial" w:cs="Arial"/>
+                <w:sz w:val="24"/>
+                <w:szCs w:val="24"/>
+              </w:rPr>
+              <w:t>.</w:t>
+            </w:r>
+          </w:p>
+        </w:tc>
+        <w:tc>
+          <w:tcPr>
+            <w:tcW w:w="2222" w:type="dxa"/>
+          </w:tcPr>
+          <w:p>
+            <w:pPr>
+              <w:jc w:val="center"/>
+              <w:cnfStyle w:val="000000100000" w:firstRow="0" w:lastRow="0" w:firstColumn="0" w:lastColumn="0" w:oddVBand="0" w:evenVBand="0" w:oddHBand="1" w:evenHBand="0" w:firstRowFirstColumn="0" w:firstRowLastColumn="0" w:lastRowFirstColumn="0" w:lastRowLastColumn="0"/>
+              <w:rPr>
+                <w:rFonts w:ascii="Arial" w:hAnsi="Arial" w:cs="Arial"/>
+                <w:sz w:val="24"/>
+                <w:szCs w:val="24"/>
+              </w:rPr>
+            </w:pPr>
+            <w:r>
+              <w:rPr>
+                <w:rStyle w:val="markedcontent"/>
+                <w:rFonts w:ascii="Arial" w:hAnsi="Arial" w:cs="Arial"/>
+              </w:rPr>
+              <w:t>Eric Eduardo Suárez García</w:t>
+            </w:r>
+          </w:p>
+        </w:tc>
+      </w:tr>
+      <w:tr>
+        <w:trPr>
+          <w:trHeight w:val="447"/>
+        </w:trPr>
+        <w:tc>
+          <w:tcPr>
+            <w:cnfStyle w:val="001000000000" w:firstRow="0" w:lastRow="0" w:firstColumn="1" w:lastColumn="0" w:oddVBand="0" w:evenVBand="0" w:oddHBand="0" w:evenHBand="0" w:firstRowFirstColumn="0" w:firstRowLastColumn="0" w:lastRowFirstColumn="0" w:lastRowLastColumn="0"/>
+            <w:tcW w:w="1785" w:type="dxa"/>
+          </w:tcPr>
+          <w:p>
+            <w:pPr>
+              <w:jc w:val="both"/>
+              <w:rPr>
+                <w:rFonts w:ascii="Arial" w:hAnsi="Arial" w:cs="Arial"/>
+                <w:b w:val="0"/>
+                <w:bCs w:val="0"/>
+                <w:sz w:val="24"/>
+                <w:szCs w:val="24"/>
+              </w:rPr>
+            </w:pPr>
+            <w:r>
+              <w:rPr>
+                <w:rFonts w:ascii="Arial" w:hAnsi="Arial" w:cs="Arial"/>
+                <w:b w:val="0"/>
+                <w:bCs w:val="0"/>
+                <w:sz w:val="24"/>
+                <w:szCs w:val="24"/>
+              </w:rPr>
+              <w:t>Operativo</w:t>
+            </w:r>
+          </w:p>
+        </w:tc>
+        <w:tc>
+          <w:tcPr>
+            <w:tcW w:w="1255" w:type="dxa"/>
+          </w:tcPr>
+          <w:p>
+            <w:pPr>
+              <w:jc w:val="both"/>
+              <w:cnfStyle w:val="000000000000" w:firstRow="0" w:lastRow="0" w:firstColumn="0" w:lastColumn="0" w:oddVBand="0" w:evenVBand="0" w:oddHBand="0" w:evenHBand="0" w:firstRowFirstColumn="0" w:firstRowLastColumn="0" w:lastRowFirstColumn="0" w:lastRowLastColumn="0"/>
+              <w:rPr>
+                <w:rFonts w:ascii="Arial" w:hAnsi="Arial" w:cs="Arial"/>
+                <w:sz w:val="24"/>
+                <w:szCs w:val="24"/>
+              </w:rPr>
+            </w:pPr>
+            <w:r>
+              <w:rPr>
+                <w:rFonts w:ascii="Arial" w:hAnsi="Arial" w:cs="Arial"/>
+                <w:sz w:val="24"/>
+                <w:szCs w:val="24"/>
+              </w:rPr>
+              <w:t>Estimación inadecuada del tiempo de ejecución</w:t>
+            </w:r>
+          </w:p>
+        </w:tc>
+        <w:tc>
+          <w:tcPr>
+            <w:tcW w:w="1971" w:type="dxa"/>
+          </w:tcPr>
+          <w:p>
+            <w:pPr>
+              <w:jc w:val="both"/>
+              <w:cnfStyle w:val="000000000000" w:firstRow="0" w:lastRow="0" w:firstColumn="0" w:lastColumn="0" w:oddVBand="0" w:evenVBand="0" w:oddHBand="0" w:evenHBand="0" w:firstRowFirstColumn="0" w:firstRowLastColumn="0" w:lastRowFirstColumn="0" w:lastRowLastColumn="0"/>
+              <w:rPr>
+                <w:rFonts w:ascii="Arial" w:hAnsi="Arial" w:cs="Arial"/>
+                <w:sz w:val="24"/>
+                <w:szCs w:val="24"/>
+              </w:rPr>
+            </w:pPr>
+            <w:r>
+              <w:rPr>
+                <w:rFonts w:ascii="Arial" w:hAnsi="Arial" w:cs="Arial"/>
+                <w:sz w:val="24"/>
+                <w:szCs w:val="24"/>
+              </w:rPr>
+              <w:t>Demora en la finalización de las tareas</w:t>
+            </w:r>
+          </w:p>
+        </w:tc>
+        <w:tc>
+          <w:tcPr>
+            <w:tcW w:w="2058" w:type="dxa"/>
+          </w:tcPr>
+          <w:p>
+            <w:pPr>
+              <w:jc w:val="both"/>
+              <w:cnfStyle w:val="000000000000" w:firstRow="0" w:lastRow="0" w:firstColumn="0" w:lastColumn="0" w:oddVBand="0" w:evenVBand="0" w:oddHBand="0" w:evenHBand="0" w:firstRowFirstColumn="0" w:firstRowLastColumn="0" w:lastRowFirstColumn="0" w:lastRowLastColumn="0"/>
+              <w:rPr>
+                <w:rFonts w:ascii="Arial" w:hAnsi="Arial" w:cs="Arial"/>
+                <w:sz w:val="24"/>
+                <w:szCs w:val="24"/>
+              </w:rPr>
+            </w:pPr>
+            <w:r>
+              <w:rPr>
+                <w:rFonts w:ascii="Arial" w:hAnsi="Arial" w:cs="Arial"/>
+                <w:sz w:val="24"/>
+                <w:szCs w:val="24"/>
+              </w:rPr>
+              <w:t>Establecer un proceso formal de estimación del tiempo de ejecución</w:t>
+            </w:r>
+          </w:p>
+        </w:tc>
+        <w:tc>
+          <w:tcPr>
+            <w:tcW w:w="2116" w:type="dxa"/>
+          </w:tcPr>
+          <w:p>
+            <w:pPr>
+              <w:jc w:val="both"/>
+              <w:cnfStyle w:val="000000000000" w:firstRow="0" w:lastRow="0" w:firstColumn="0" w:lastColumn="0" w:oddVBand="0" w:evenVBand="0" w:oddHBand="0" w:evenHBand="0" w:firstRowFirstColumn="0" w:firstRowLastColumn="0" w:lastRowFirstColumn="0" w:lastRowLastColumn="0"/>
+              <w:rPr>
+                <w:rFonts w:ascii="Arial" w:hAnsi="Arial" w:cs="Arial"/>
+                <w:sz w:val="24"/>
+                <w:szCs w:val="24"/>
+              </w:rPr>
+            </w:pPr>
+            <w:r>
+              <w:rPr>
+                <w:rFonts w:ascii="Arial" w:hAnsi="Arial" w:cs="Arial"/>
+                <w:sz w:val="24"/>
+                <w:szCs w:val="24"/>
+              </w:rPr>
+              <w:t>Revisar el proceso de estimación y mejorar su precisión</w:t>
+            </w:r>
+          </w:p>
+        </w:tc>
+        <w:tc>
+          <w:tcPr>
+            <w:tcW w:w="2222" w:type="dxa"/>
+          </w:tcPr>
+          <w:p>
+            <w:pPr>
+              <w:cnfStyle w:val="000000000000" w:firstRow="0" w:lastRow="0" w:firstColumn="0" w:lastColumn="0" w:oddVBand="0" w:evenVBand="0" w:oddHBand="0" w:evenHBand="0" w:firstRowFirstColumn="0" w:firstRowLastColumn="0" w:lastRowFirstColumn="0" w:lastRowLastColumn="0"/>
+              <w:rPr>
+                <w:rFonts w:ascii="Arial" w:hAnsi="Arial" w:cs="Arial"/>
+                <w:sz w:val="24"/>
+                <w:szCs w:val="24"/>
+              </w:rPr>
+            </w:pPr>
+            <w:proofErr w:type="spellStart"/>
+            <w:r>
+              <w:rPr>
+                <w:rStyle w:val="markedcontent"/>
+                <w:rFonts w:ascii="Arial" w:hAnsi="Arial" w:cs="Arial"/>
+              </w:rPr>
+              <w:t>Darián</w:t>
+            </w:r>
+            <w:proofErr w:type="spellEnd"/>
+            <w:r>
+              <w:rPr>
+                <w:rStyle w:val="markedcontent"/>
+                <w:rFonts w:ascii="Arial" w:hAnsi="Arial" w:cs="Arial"/>
+              </w:rPr>
+              <w:t xml:space="preserve"> García Mejías</w:t>
+            </w:r>
+          </w:p>
+        </w:tc>
+      </w:tr>
+      <w:tr>
+        <w:trPr>
+          <w:cnfStyle w:val="000000100000" w:firstRow="0" w:lastRow="0" w:firstColumn="0" w:lastColumn="0" w:oddVBand="0" w:evenVBand="0" w:oddHBand="1" w:evenHBand="0" w:firstRowFirstColumn="0" w:firstRowLastColumn="0" w:lastRowFirstColumn="0" w:lastRowLastColumn="0"/>
+          <w:trHeight w:val="447"/>
+        </w:trPr>
+        <w:tc>
+          <w:tcPr>
+            <w:cnfStyle w:val="001000000000" w:firstRow="0" w:lastRow="0" w:firstColumn="1" w:lastColumn="0" w:oddVBand="0" w:evenVBand="0" w:oddHBand="0" w:evenHBand="0" w:firstRowFirstColumn="0" w:firstRowLastColumn="0" w:lastRowFirstColumn="0" w:lastRowLastColumn="0"/>
+            <w:tcW w:w="1785" w:type="dxa"/>
+          </w:tcPr>
+          <w:p>
+            <w:pPr>
+              <w:jc w:val="both"/>
+              <w:rPr>
+                <w:rFonts w:ascii="Arial" w:hAnsi="Arial" w:cs="Arial"/>
+                <w:b w:val="0"/>
+                <w:bCs w:val="0"/>
+                <w:sz w:val="24"/>
+                <w:szCs w:val="24"/>
+              </w:rPr>
+            </w:pPr>
+            <w:r>
+              <w:rPr>
+                <w:rFonts w:ascii="Arial" w:hAnsi="Arial" w:cs="Arial"/>
+                <w:b w:val="0"/>
+                <w:bCs w:val="0"/>
+                <w:sz w:val="24"/>
+                <w:szCs w:val="24"/>
+              </w:rPr>
+              <w:t>Requerimientos</w:t>
+            </w:r>
+          </w:p>
+        </w:tc>
+        <w:tc>
+          <w:tcPr>
+            <w:tcW w:w="1255" w:type="dxa"/>
+          </w:tcPr>
+          <w:p>
+            <w:pPr>
+              <w:jc w:val="both"/>
+              <w:cnfStyle w:val="000000100000" w:firstRow="0" w:lastRow="0" w:firstColumn="0" w:lastColumn="0" w:oddVBand="0" w:evenVBand="0" w:oddHBand="1" w:evenHBand="0" w:firstRowFirstColumn="0" w:firstRowLastColumn="0" w:lastRowFirstColumn="0" w:lastRowLastColumn="0"/>
+              <w:rPr>
+                <w:rFonts w:ascii="Arial" w:hAnsi="Arial" w:cs="Arial"/>
+                <w:sz w:val="24"/>
+                <w:szCs w:val="24"/>
+              </w:rPr>
+            </w:pPr>
+            <w:r>
+              <w:rPr>
+                <w:rFonts w:ascii="Arial" w:hAnsi="Arial" w:cs="Arial"/>
+                <w:sz w:val="24"/>
+                <w:szCs w:val="24"/>
+              </w:rPr>
+              <w:t xml:space="preserve">Falta de claridad por parte del equipo </w:t>
+            </w:r>
+            <w:r>
+              <w:rPr>
+                <w:rFonts w:ascii="Arial" w:hAnsi="Arial" w:cs="Arial"/>
+                <w:sz w:val="24"/>
+                <w:szCs w:val="24"/>
+              </w:rPr>
+              <w:lastRenderedPageBreak/>
+              <w:t>de trabajo sobre las necesidades del cliente</w:t>
+            </w:r>
+            <w:r>
+              <w:rPr>
+                <w:rFonts w:ascii="Arial" w:hAnsi="Arial" w:cs="Arial"/>
+                <w:sz w:val="24"/>
+                <w:szCs w:val="24"/>
+              </w:rPr>
+              <w:t>.</w:t>
+            </w:r>
+          </w:p>
+        </w:tc>
+        <w:tc>
+          <w:tcPr>
+            <w:tcW w:w="1971" w:type="dxa"/>
+          </w:tcPr>
+          <w:p>
+            <w:pPr>
+              <w:jc w:val="both"/>
+              <w:cnfStyle w:val="000000100000" w:firstRow="0" w:lastRow="0" w:firstColumn="0" w:lastColumn="0" w:oddVBand="0" w:evenVBand="0" w:oddHBand="1" w:evenHBand="0" w:firstRowFirstColumn="0" w:firstRowLastColumn="0" w:lastRowFirstColumn="0" w:lastRowLastColumn="0"/>
+              <w:rPr>
+                <w:rFonts w:ascii="Arial" w:hAnsi="Arial" w:cs="Arial"/>
+                <w:sz w:val="24"/>
+                <w:szCs w:val="24"/>
+              </w:rPr>
+            </w:pPr>
+            <w:r>
+              <w:rPr>
+                <w:rFonts w:ascii="Arial" w:hAnsi="Arial" w:cs="Arial"/>
+                <w:sz w:val="24"/>
+                <w:szCs w:val="24"/>
+              </w:rPr>
+              <w:lastRenderedPageBreak/>
+              <w:t xml:space="preserve">Problemas en la comprensión </w:t>
+            </w:r>
+            <w:r>
+              <w:rPr>
+                <w:rFonts w:ascii="Arial" w:hAnsi="Arial" w:cs="Arial"/>
+                <w:sz w:val="24"/>
+                <w:szCs w:val="24"/>
+              </w:rPr>
+              <w:lastRenderedPageBreak/>
+              <w:t>de las necesidades del cliente</w:t>
+            </w:r>
+          </w:p>
+        </w:tc>
+        <w:tc>
+          <w:tcPr>
+            <w:tcW w:w="2058" w:type="dxa"/>
+          </w:tcPr>
+          <w:p>
+            <w:pPr>
+              <w:jc w:val="both"/>
+              <w:cnfStyle w:val="000000100000" w:firstRow="0" w:lastRow="0" w:firstColumn="0" w:lastColumn="0" w:oddVBand="0" w:evenVBand="0" w:oddHBand="1" w:evenHBand="0" w:firstRowFirstColumn="0" w:firstRowLastColumn="0" w:lastRowFirstColumn="0" w:lastRowLastColumn="0"/>
+              <w:rPr>
+                <w:rFonts w:ascii="Arial" w:hAnsi="Arial" w:cs="Arial"/>
+                <w:sz w:val="24"/>
+                <w:szCs w:val="24"/>
+              </w:rPr>
+            </w:pPr>
+            <w:r>
+              <w:rPr>
+                <w:rFonts w:ascii="Arial" w:hAnsi="Arial" w:cs="Arial"/>
+                <w:sz w:val="24"/>
+                <w:szCs w:val="24"/>
+              </w:rPr>
+              <w:lastRenderedPageBreak/>
+              <w:t xml:space="preserve">Realizar reuniones con el cliente para </w:t>
+            </w:r>
+            <w:r>
+              <w:rPr>
+                <w:rFonts w:ascii="Arial" w:hAnsi="Arial" w:cs="Arial"/>
+                <w:sz w:val="24"/>
+                <w:szCs w:val="24"/>
+              </w:rPr>
+              <w:lastRenderedPageBreak/>
+              <w:t>entender sus necesidades.</w:t>
+            </w:r>
+          </w:p>
+        </w:tc>
+        <w:tc>
+          <w:tcPr>
+            <w:tcW w:w="2116" w:type="dxa"/>
+          </w:tcPr>
+          <w:p>
+            <w:pPr>
+              <w:jc w:val="both"/>
+              <w:cnfStyle w:val="000000100000" w:firstRow="0" w:lastRow="0" w:firstColumn="0" w:lastColumn="0" w:oddVBand="0" w:evenVBand="0" w:oddHBand="1" w:evenHBand="0" w:firstRowFirstColumn="0" w:firstRowLastColumn="0" w:lastRowFirstColumn="0" w:lastRowLastColumn="0"/>
+              <w:rPr>
+                <w:rFonts w:ascii="Arial" w:hAnsi="Arial" w:cs="Arial"/>
+                <w:sz w:val="24"/>
+                <w:szCs w:val="24"/>
+              </w:rPr>
+            </w:pPr>
+            <w:r>
+              <w:rPr>
+                <w:rFonts w:ascii="Arial" w:hAnsi="Arial" w:cs="Arial"/>
+                <w:sz w:val="24"/>
+                <w:szCs w:val="24"/>
+              </w:rPr>
+              <w:lastRenderedPageBreak/>
+              <w:t xml:space="preserve">Realizar una revisión detallada </w:t>
+            </w:r>
+            <w:r>
+              <w:rPr>
+                <w:rFonts w:ascii="Arial" w:hAnsi="Arial" w:cs="Arial"/>
+                <w:sz w:val="24"/>
+                <w:szCs w:val="24"/>
+              </w:rPr>
+              <w:t xml:space="preserve">para </w:t>
+            </w:r>
+            <w:r>
+              <w:rPr>
+                <w:rFonts w:ascii="Arial" w:hAnsi="Arial" w:cs="Arial"/>
+                <w:sz w:val="24"/>
+                <w:szCs w:val="24"/>
+              </w:rPr>
+              <w:lastRenderedPageBreak/>
+              <w:t>validar que se cumpla con los requisitos del cliente</w:t>
+            </w:r>
+            <w:r>
+              <w:rPr>
+                <w:rFonts w:ascii="Arial" w:hAnsi="Arial" w:cs="Arial"/>
+                <w:sz w:val="24"/>
+                <w:szCs w:val="24"/>
+              </w:rPr>
+              <w:t>.</w:t>
+            </w:r>
+          </w:p>
+        </w:tc>
+        <w:tc>
+          <w:tcPr>
+            <w:tcW w:w="2222" w:type="dxa"/>
+          </w:tcPr>
+          <w:p>
+            <w:pPr>
+              <w:cnfStyle w:val="000000100000" w:firstRow="0" w:lastRow="0" w:firstColumn="0" w:lastColumn="0" w:oddVBand="0" w:evenVBand="0" w:oddHBand="1" w:evenHBand="0" w:firstRowFirstColumn="0" w:firstRowLastColumn="0" w:lastRowFirstColumn="0" w:lastRowLastColumn="0"/>
+              <w:rPr>
+                <w:rFonts w:ascii="Arial" w:hAnsi="Arial" w:cs="Arial"/>
+                <w:sz w:val="24"/>
+                <w:szCs w:val="24"/>
+              </w:rPr>
+            </w:pPr>
+            <w:r>
+              <w:rPr>
+                <w:rFonts w:ascii="Arial" w:hAnsi="Arial" w:cs="Arial"/>
+                <w:sz w:val="24"/>
+                <w:szCs w:val="24"/>
+              </w:rPr>
+              <w:lastRenderedPageBreak/>
+              <w:t>Eric Eduardo Suárez García</w:t>
+            </w:r>
+          </w:p>
+        </w:tc>
+      </w:tr>
+      <w:tr>
+        <w:trPr>
+          <w:trHeight w:val="447"/>
+        </w:trPr>
+        <w:tc>
+          <w:tcPr>
+            <w:cnfStyle w:val="001000000000" w:firstRow="0" w:lastRow="0" w:firstColumn="1" w:lastColumn="0" w:oddVBand="0" w:evenVBand="0" w:oddHBand="0" w:evenHBand="0" w:firstRowFirstColumn="0" w:firstRowLastColumn="0" w:lastRowFirstColumn="0" w:lastRowLastColumn="0"/>
+            <w:tcW w:w="1785" w:type="dxa"/>
+          </w:tcPr>
+          <w:p>
+            <w:pPr>
+              <w:jc w:val="both"/>
+              <w:rPr>
+                <w:rFonts w:ascii="Arial" w:hAnsi="Arial" w:cs="Arial"/>
+                <w:b w:val="0"/>
+                <w:bCs w:val="0"/>
+                <w:sz w:val="24"/>
+                <w:szCs w:val="24"/>
+              </w:rPr>
+            </w:pPr>
+            <w:r>
+              <w:rPr>
+                <w:rFonts w:ascii="Arial" w:hAnsi="Arial" w:cs="Arial"/>
+                <w:b w:val="0"/>
+                <w:bCs w:val="0"/>
+                <w:sz w:val="24"/>
+                <w:szCs w:val="24"/>
+              </w:rPr>
+              <w:t>Calidad</w:t>
+            </w:r>
+          </w:p>
+        </w:tc>
+        <w:tc>
+          <w:tcPr>
+            <w:tcW w:w="1255" w:type="dxa"/>
+          </w:tcPr>
+          <w:p>
+            <w:pPr>
+              <w:jc w:val="both"/>
+              <w:cnfStyle w:val="000000000000" w:firstRow="0" w:lastRow="0" w:firstColumn="0" w:lastColumn="0" w:oddVBand="0" w:evenVBand="0" w:oddHBand="0" w:evenHBand="0" w:firstRowFirstColumn="0" w:firstRowLastColumn="0" w:lastRowFirstColumn="0" w:lastRowLastColumn="0"/>
+              <w:rPr>
+                <w:rFonts w:ascii="Arial" w:hAnsi="Arial" w:cs="Arial"/>
+                <w:sz w:val="24"/>
+                <w:szCs w:val="24"/>
+              </w:rPr>
+            </w:pPr>
+            <w:r>
+              <w:rPr>
+                <w:rFonts w:ascii="Arial" w:hAnsi="Arial" w:cs="Arial"/>
+                <w:sz w:val="24"/>
+                <w:szCs w:val="24"/>
+              </w:rPr>
+              <w:t>Exposición de información confidencial de la empresa debido a vulnerabilidades en los sistemas de seguridad.</w:t>
+            </w:r>
+          </w:p>
+        </w:tc>
+        <w:tc>
+          <w:tcPr>
+            <w:tcW w:w="1971" w:type="dxa"/>
+          </w:tcPr>
+          <w:p>
+            <w:pPr>
+              <w:jc w:val="both"/>
+              <w:cnfStyle w:val="000000000000" w:firstRow="0" w:lastRow="0" w:firstColumn="0" w:lastColumn="0" w:oddVBand="0" w:evenVBand="0" w:oddHBand="0" w:evenHBand="0" w:firstRowFirstColumn="0" w:firstRowLastColumn="0" w:lastRowFirstColumn="0" w:lastRowLastColumn="0"/>
+              <w:rPr>
+                <w:rFonts w:ascii="Arial" w:hAnsi="Arial" w:cs="Arial"/>
+                <w:sz w:val="24"/>
+                <w:szCs w:val="24"/>
+              </w:rPr>
+            </w:pPr>
+            <w:r>
+              <w:rPr>
+                <w:rFonts w:ascii="Arial" w:hAnsi="Arial" w:cs="Arial"/>
+                <w:sz w:val="24"/>
+                <w:szCs w:val="24"/>
+              </w:rPr>
+              <w:t>Ataque cibernético, robo de dispositivos móviles o portátiles, o fuga de información a través de la negligencia del personal</w:t>
+            </w:r>
+            <w:r>
+              <w:rPr>
+                <w:rFonts w:ascii="Arial" w:hAnsi="Arial" w:cs="Arial"/>
+                <w:sz w:val="24"/>
+                <w:szCs w:val="24"/>
+              </w:rPr>
+              <w:t>.</w:t>
+            </w:r>
+          </w:p>
+        </w:tc>
+        <w:tc>
+          <w:tcPr>
+            <w:tcW w:w="2058" w:type="dxa"/>
+          </w:tcPr>
+          <w:p>
+            <w:pPr>
+              <w:jc w:val="both"/>
+              <w:cnfStyle w:val="000000000000" w:firstRow="0" w:lastRow="0" w:firstColumn="0" w:lastColumn="0" w:oddVBand="0" w:evenVBand="0" w:oddHBand="0" w:evenHBand="0" w:firstRowFirstColumn="0" w:firstRowLastColumn="0" w:lastRowFirstColumn="0" w:lastRowLastColumn="0"/>
+              <w:rPr>
+                <w:rFonts w:ascii="Arial" w:hAnsi="Arial" w:cs="Arial"/>
+                <w:sz w:val="24"/>
+                <w:szCs w:val="24"/>
+              </w:rPr>
+            </w:pPr>
+            <w:r>
+              <w:rPr>
+                <w:rFonts w:ascii="Arial" w:hAnsi="Arial" w:cs="Arial"/>
+                <w:sz w:val="24"/>
+                <w:szCs w:val="24"/>
+              </w:rPr>
+              <w:t>Establecer políticas y procedimientos de seguridad de la información para el personal y asegurar que sean cumplidos.</w:t>
+            </w:r>
+          </w:p>
+        </w:tc>
+        <w:tc>
+          <w:tcPr>
+            <w:tcW w:w="2116" w:type="dxa"/>
+          </w:tcPr>
+          <w:p>
+            <w:pPr>
+              <w:jc w:val="both"/>
+              <w:cnfStyle w:val="000000000000" w:firstRow="0" w:lastRow="0" w:firstColumn="0" w:lastColumn="0" w:oddVBand="0" w:evenVBand="0" w:oddHBand="0" w:evenHBand="0" w:firstRowFirstColumn="0" w:firstRowLastColumn="0" w:lastRowFirstColumn="0" w:lastRowLastColumn="0"/>
+              <w:rPr>
+                <w:rFonts w:ascii="Arial" w:hAnsi="Arial" w:cs="Arial"/>
+                <w:sz w:val="24"/>
+                <w:szCs w:val="24"/>
+              </w:rPr>
+            </w:pPr>
+            <w:r>
+              <w:rPr>
+                <w:rFonts w:ascii="Arial" w:hAnsi="Arial" w:cs="Arial"/>
+                <w:sz w:val="24"/>
+                <w:szCs w:val="24"/>
+              </w:rPr>
+              <w:t>Identificar y aislar las áreas afectadas por el incidente de seguridad</w:t>
+            </w:r>
+            <w:r>
+              <w:rPr>
+                <w:rFonts w:ascii="Arial" w:hAnsi="Arial" w:cs="Arial"/>
+                <w:sz w:val="24"/>
+                <w:szCs w:val="24"/>
+              </w:rPr>
+              <w:t>.</w:t>
+            </w:r>
+          </w:p>
+        </w:tc>
+        <w:tc>
+          <w:tcPr>
+            <w:tcW w:w="2222" w:type="dxa"/>
+          </w:tcPr>
+          <w:p>
+            <w:pPr>
+              <w:cnfStyle w:val="000000000000" w:firstRow="0" w:lastRow="0" w:firstColumn="0" w:lastColumn="0" w:oddVBand="0" w:evenVBand="0" w:oddHBand="0" w:evenHBand="0" w:firstRowFirstColumn="0" w:firstRowLastColumn="0" w:lastRowFirstColumn="0" w:lastRowLastColumn="0"/>
+              <w:rPr>
+                <w:rFonts w:ascii="Arial" w:hAnsi="Arial" w:cs="Arial"/>
+                <w:sz w:val="24"/>
+                <w:szCs w:val="24"/>
+              </w:rPr>
+            </w:pPr>
+            <w:r>
+              <w:rPr>
+                <w:rFonts w:ascii="Arial" w:hAnsi="Arial" w:cs="Arial"/>
+                <w:sz w:val="24"/>
+                <w:szCs w:val="24"/>
+              </w:rPr>
+              <w:t>Irais Aldana Llanos</w:t>
+            </w:r>
+          </w:p>
+        </w:tc>
+      </w:tr>
+    </w:tbl>
     <w:p>
       <w:pPr>
-        <w:rPr>
-          <w:lang w:val="es-ES"/>
-        </w:rPr>
-      </w:pPr>
-    </w:p>
-    <w:p>
-      <w:pPr>
-        <w:numPr>
-          <w:ilvl w:val="1"/>
-          <w:numId w:val="3"/>
-        </w:numPr>
-        <w:spacing w:after="0" w:line="240" w:lineRule="auto"/>
-        <w:rPr>
-          <w:rFonts w:ascii="Arial" w:hAnsi="Arial" w:cs="Arial"/>
-          <w:b/>
-          <w:color w:val="000000"/>
-          <w:sz w:val="28"/>
-          <w:szCs w:val="28"/>
-        </w:rPr>
-      </w:pPr>
-      <w:r>
-        <w:rPr>
-          <w:rFonts w:ascii="Arial" w:hAnsi="Arial" w:cs="Arial"/>
-          <w:b/>
-          <w:color w:val="000000"/>
-          <w:sz w:val="28"/>
-          <w:szCs w:val="28"/>
-        </w:rPr>
-        <w:t>Administración de la integración</w:t>
-      </w:r>
-      <w:bookmarkStart w:id="0" w:name="_GoBack"/>
-      <w:bookmarkEnd w:id="0"/>
-      <w:r>
-        <w:rPr>
-          <w:rFonts w:ascii="Arial" w:hAnsi="Arial" w:cs="Arial"/>
-          <w:b/>
-          <w:color w:val="000000"/>
-          <w:sz w:val="28"/>
-          <w:szCs w:val="28"/>
-        </w:rPr>
-        <w:t>.</w:t>
-      </w:r>
-    </w:p>
-    <w:p>
-      <w:pPr>
+        <w:ind w:left="708"/>
         <w:rPr>
           <w:lang w:val="es-ES"/>
         </w:rPr>
@@ -9902,7 +12173,7 @@
 </file>
 
 <file path=word/endnotes.xml><?xml version="1.0" encoding="utf-8"?>
-<w:endnotes xmlns:wpc="http://schemas.microsoft.com/office/word/2010/wordprocessingCanvas" xmlns:mc="http://schemas.openxmlformats.org/markup-compatibility/2006" xmlns:o="urn:schemas-microsoft-com:office:office" xmlns:r="http://schemas.openxmlformats.org/officeDocument/2006/relationships" xmlns:m="http://schemas.openxmlformats.org/officeDocument/2006/math" xmlns:v="urn:schemas-microsoft-com:vml" xmlns:wp14="http://schemas.microsoft.com/office/word/2010/wordprocessingDrawing" xmlns:wp="http://schemas.openxmlformats.org/drawingml/2006/wordprocessingDrawing" xmlns:w10="urn:schemas-microsoft-com:office:word" xmlns:w="http://schemas.openxmlformats.org/wordprocessingml/2006/main" xmlns:w14="http://schemas.microsoft.com/office/word/2010/wordml" xmlns:w15="http://schemas.microsoft.com/office/word/2012/wordml" xmlns:wpg="http://schemas.microsoft.com/office/word/2010/wordprocessingGroup" xmlns:wpi="http://schemas.microsoft.com/office/word/2010/wordprocessingInk" xmlns:wne="http://schemas.microsoft.com/office/word/2006/wordml" xmlns:wps="http://schemas.microsoft.com/office/word/2010/wordprocessingShape" mc:Ignorable="w14 w15 wp14">
+<w:endnotes xmlns:wpc="http://schemas.microsoft.com/office/word/2010/wordprocessingCanvas" xmlns:cx="http://schemas.microsoft.com/office/drawing/2014/chartex" xmlns:cx1="http://schemas.microsoft.com/office/drawing/2015/9/8/chartex" xmlns:cx2="http://schemas.microsoft.com/office/drawing/2015/10/21/chartex" xmlns:cx3="http://schemas.microsoft.com/office/drawing/2016/5/9/chartex" xmlns:cx4="http://schemas.microsoft.com/office/drawing/2016/5/10/chartex" xmlns:cx5="http://schemas.microsoft.com/office/drawing/2016/5/11/chartex" xmlns:cx6="http://schemas.microsoft.com/office/drawing/2016/5/12/chartex" xmlns:cx7="http://schemas.microsoft.com/office/drawing/2016/5/13/chartex" xmlns:cx8="http://schemas.microsoft.com/office/drawing/2016/5/14/chartex" xmlns:mc="http://schemas.openxmlformats.org/markup-compatibility/2006" xmlns:aink="http://schemas.microsoft.com/office/drawing/2016/ink" xmlns:am3d="http://schemas.microsoft.com/office/drawing/2017/model3d" xmlns:o="urn:schemas-microsoft-com:office:office" xmlns:oel="http://schemas.microsoft.com/office/2019/extlst" xmlns:r="http://schemas.openxmlformats.org/officeDocument/2006/relationships" xmlns:m="http://schemas.openxmlformats.org/officeDocument/2006/math" xmlns:v="urn:schemas-microsoft-com:vml" xmlns:wp14="http://schemas.microsoft.com/office/word/2010/wordprocessingDrawing" xmlns:wp="http://schemas.openxmlformats.org/drawingml/2006/wordprocessingDrawing" xmlns:w10="urn:schemas-microsoft-com:office:word" xmlns:w="http://schemas.openxmlformats.org/wordprocessingml/2006/main" xmlns:w14="http://schemas.microsoft.com/office/word/2010/wordml" xmlns:w15="http://schemas.microsoft.com/office/word/2012/wordml" xmlns:w16cex="http://schemas.microsoft.com/office/word/2018/wordml/cex" xmlns:w16cid="http://schemas.microsoft.com/office/word/2016/wordml/cid" xmlns:w16="http://schemas.microsoft.com/office/word/2018/wordml" xmlns:w16du="http://schemas.microsoft.com/office/word/2023/wordml/word16du" xmlns:w16sdtdh="http://schemas.microsoft.com/office/word/2020/wordml/sdtdatahash" xmlns:w16se="http://schemas.microsoft.com/office/word/2015/wordml/symex" xmlns:wpg="http://schemas.microsoft.com/office/word/2010/wordprocessingGroup" xmlns:wpi="http://schemas.microsoft.com/office/word/2010/wordprocessingInk" xmlns:wne="http://schemas.microsoft.com/office/word/2006/wordml" xmlns:wps="http://schemas.microsoft.com/office/word/2010/wordprocessingShape" mc:Ignorable="w14 w15 w16se w16cid w16 w16cex w16sdtdh wp14">
   <w:endnote w:type="separator" w:id="-1">
     <w:p>
       <w:pPr>
@@ -9927,7 +12198,7 @@
 </file>
 
 <file path=word/footnotes.xml><?xml version="1.0" encoding="utf-8"?>
-<w:footnotes xmlns:wpc="http://schemas.microsoft.com/office/word/2010/wordprocessingCanvas" xmlns:mc="http://schemas.openxmlformats.org/markup-compatibility/2006" xmlns:o="urn:schemas-microsoft-com:office:office" xmlns:r="http://schemas.openxmlformats.org/officeDocument/2006/relationships" xmlns:m="http://schemas.openxmlformats.org/officeDocument/2006/math" xmlns:v="urn:schemas-microsoft-com:vml" xmlns:wp14="http://schemas.microsoft.com/office/word/2010/wordprocessingDrawing" xmlns:wp="http://schemas.openxmlformats.org/drawingml/2006/wordprocessingDrawing" xmlns:w10="urn:schemas-microsoft-com:office:word" xmlns:w="http://schemas.openxmlformats.org/wordprocessingml/2006/main" xmlns:w14="http://schemas.microsoft.com/office/word/2010/wordml" xmlns:w15="http://schemas.microsoft.com/office/word/2012/wordml" xmlns:wpg="http://schemas.microsoft.com/office/word/2010/wordprocessingGroup" xmlns:wpi="http://schemas.microsoft.com/office/word/2010/wordprocessingInk" xmlns:wne="http://schemas.microsoft.com/office/word/2006/wordml" xmlns:wps="http://schemas.microsoft.com/office/word/2010/wordprocessingShape" mc:Ignorable="w14 w15 wp14">
+<w:footnotes xmlns:wpc="http://schemas.microsoft.com/office/word/2010/wordprocessingCanvas" xmlns:cx="http://schemas.microsoft.com/office/drawing/2014/chartex" xmlns:cx1="http://schemas.microsoft.com/office/drawing/2015/9/8/chartex" xmlns:cx2="http://schemas.microsoft.com/office/drawing/2015/10/21/chartex" xmlns:cx3="http://schemas.microsoft.com/office/drawing/2016/5/9/chartex" xmlns:cx4="http://schemas.microsoft.com/office/drawing/2016/5/10/chartex" xmlns:cx5="http://schemas.microsoft.com/office/drawing/2016/5/11/chartex" xmlns:cx6="http://schemas.microsoft.com/office/drawing/2016/5/12/chartex" xmlns:cx7="http://schemas.microsoft.com/office/drawing/2016/5/13/chartex" xmlns:cx8="http://schemas.microsoft.com/office/drawing/2016/5/14/chartex" xmlns:mc="http://schemas.openxmlformats.org/markup-compatibility/2006" xmlns:aink="http://schemas.microsoft.com/office/drawing/2016/ink" xmlns:am3d="http://schemas.microsoft.com/office/drawing/2017/model3d" xmlns:o="urn:schemas-microsoft-com:office:office" xmlns:oel="http://schemas.microsoft.com/office/2019/extlst" xmlns:r="http://schemas.openxmlformats.org/officeDocument/2006/relationships" xmlns:m="http://schemas.openxmlformats.org/officeDocument/2006/math" xmlns:v="urn:schemas-microsoft-com:vml" xmlns:wp14="http://schemas.microsoft.com/office/word/2010/wordprocessingDrawing" xmlns:wp="http://schemas.openxmlformats.org/drawingml/2006/wordprocessingDrawing" xmlns:w10="urn:schemas-microsoft-com:office:word" xmlns:w="http://schemas.openxmlformats.org/wordprocessingml/2006/main" xmlns:w14="http://schemas.microsoft.com/office/word/2010/wordml" xmlns:w15="http://schemas.microsoft.com/office/word/2012/wordml" xmlns:w16cex="http://schemas.microsoft.com/office/word/2018/wordml/cex" xmlns:w16cid="http://schemas.microsoft.com/office/word/2016/wordml/cid" xmlns:w16="http://schemas.microsoft.com/office/word/2018/wordml" xmlns:w16du="http://schemas.microsoft.com/office/word/2023/wordml/word16du" xmlns:w16sdtdh="http://schemas.microsoft.com/office/word/2020/wordml/sdtdatahash" xmlns:w16se="http://schemas.microsoft.com/office/word/2015/wordml/symex" xmlns:wpg="http://schemas.microsoft.com/office/word/2010/wordprocessingGroup" xmlns:wpi="http://schemas.microsoft.com/office/word/2010/wordprocessingInk" xmlns:wne="http://schemas.microsoft.com/office/word/2006/wordml" xmlns:wps="http://schemas.microsoft.com/office/word/2010/wordprocessingShape" mc:Ignorable="w14 w15 w16se w16cid w16 w16cex w16sdtdh wp14">
   <w:footnote w:type="separator" w:id="-1">
     <w:p>
       <w:pPr>
@@ -9952,8 +12223,8 @@
 </file>
 
 <file path=word/numbering.xml><?xml version="1.0" encoding="utf-8"?>
-<w:numbering xmlns:wpc="http://schemas.microsoft.com/office/word/2010/wordprocessingCanvas" xmlns:mc="http://schemas.openxmlformats.org/markup-compatibility/2006" xmlns:o="urn:schemas-microsoft-com:office:office" xmlns:r="http://schemas.openxmlformats.org/officeDocument/2006/relationships" xmlns:m="http://schemas.openxmlformats.org/officeDocument/2006/math" xmlns:v="urn:schemas-microsoft-com:vml" xmlns:wp14="http://schemas.microsoft.com/office/word/2010/wordprocessingDrawing" xmlns:wp="http://schemas.openxmlformats.org/drawingml/2006/wordprocessingDrawing" xmlns:w10="urn:schemas-microsoft-com:office:word" xmlns:w="http://schemas.openxmlformats.org/wordprocessingml/2006/main" xmlns:w14="http://schemas.microsoft.com/office/word/2010/wordml" xmlns:w15="http://schemas.microsoft.com/office/word/2012/wordml" xmlns:wpg="http://schemas.microsoft.com/office/word/2010/wordprocessingGroup" xmlns:wpi="http://schemas.microsoft.com/office/word/2010/wordprocessingInk" xmlns:wne="http://schemas.microsoft.com/office/word/2006/wordml" xmlns:wps="http://schemas.microsoft.com/office/word/2010/wordprocessingShape" mc:Ignorable="w14 w15 wp14">
-  <w:abstractNum w:abstractNumId="0">
+<w:numbering xmlns:wpc="http://schemas.microsoft.com/office/word/2010/wordprocessingCanvas" xmlns:cx="http://schemas.microsoft.com/office/drawing/2014/chartex" xmlns:cx1="http://schemas.microsoft.com/office/drawing/2015/9/8/chartex" xmlns:cx2="http://schemas.microsoft.com/office/drawing/2015/10/21/chartex" xmlns:cx3="http://schemas.microsoft.com/office/drawing/2016/5/9/chartex" xmlns:cx4="http://schemas.microsoft.com/office/drawing/2016/5/10/chartex" xmlns:cx5="http://schemas.microsoft.com/office/drawing/2016/5/11/chartex" xmlns:cx6="http://schemas.microsoft.com/office/drawing/2016/5/12/chartex" xmlns:cx7="http://schemas.microsoft.com/office/drawing/2016/5/13/chartex" xmlns:cx8="http://schemas.microsoft.com/office/drawing/2016/5/14/chartex" xmlns:mc="http://schemas.openxmlformats.org/markup-compatibility/2006" xmlns:aink="http://schemas.microsoft.com/office/drawing/2016/ink" xmlns:am3d="http://schemas.microsoft.com/office/drawing/2017/model3d" xmlns:o="urn:schemas-microsoft-com:office:office" xmlns:oel="http://schemas.microsoft.com/office/2019/extlst" xmlns:r="http://schemas.openxmlformats.org/officeDocument/2006/relationships" xmlns:m="http://schemas.openxmlformats.org/officeDocument/2006/math" xmlns:v="urn:schemas-microsoft-com:vml" xmlns:wp14="http://schemas.microsoft.com/office/word/2010/wordprocessingDrawing" xmlns:wp="http://schemas.openxmlformats.org/drawingml/2006/wordprocessingDrawing" xmlns:w10="urn:schemas-microsoft-com:office:word" xmlns:w="http://schemas.openxmlformats.org/wordprocessingml/2006/main" xmlns:w14="http://schemas.microsoft.com/office/word/2010/wordml" xmlns:w15="http://schemas.microsoft.com/office/word/2012/wordml" xmlns:w16cex="http://schemas.microsoft.com/office/word/2018/wordml/cex" xmlns:w16cid="http://schemas.microsoft.com/office/word/2016/wordml/cid" xmlns:w16="http://schemas.microsoft.com/office/word/2018/wordml" xmlns:w16du="http://schemas.microsoft.com/office/word/2023/wordml/word16du" xmlns:w16sdtdh="http://schemas.microsoft.com/office/word/2020/wordml/sdtdatahash" xmlns:w16se="http://schemas.microsoft.com/office/word/2015/wordml/symex" xmlns:wpg="http://schemas.microsoft.com/office/word/2010/wordprocessingGroup" xmlns:wpi="http://schemas.microsoft.com/office/word/2010/wordprocessingInk" xmlns:wne="http://schemas.microsoft.com/office/word/2006/wordml" xmlns:wps="http://schemas.microsoft.com/office/word/2010/wordprocessingShape" mc:Ignorable="w14 w15 w16se w16cid w16 w16cex w16sdtdh wp14">
+  <w:abstractNum w:abstractNumId="0" w15:restartNumberingAfterBreak="0">
     <w:nsid w:val="01F42010"/>
     <w:multiLevelType w:val="multilevel"/>
     <w:tmpl w:val="714259FC"/>
@@ -10067,7 +12338,7 @@
       </w:rPr>
     </w:lvl>
   </w:abstractNum>
-  <w:abstractNum w:abstractNumId="1">
+  <w:abstractNum w:abstractNumId="1" w15:restartNumberingAfterBreak="0">
     <w:nsid w:val="11517873"/>
     <w:multiLevelType w:val="multilevel"/>
     <w:tmpl w:val="3DA2FC4E"/>
@@ -10157,7 +12428,7 @@
       </w:pPr>
     </w:lvl>
   </w:abstractNum>
-  <w:abstractNum w:abstractNumId="2">
+  <w:abstractNum w:abstractNumId="2" w15:restartNumberingAfterBreak="0">
     <w:nsid w:val="12D10514"/>
     <w:multiLevelType w:val="multilevel"/>
     <w:tmpl w:val="12D10514"/>
@@ -10271,7 +12542,7 @@
       </w:rPr>
     </w:lvl>
   </w:abstractNum>
-  <w:abstractNum w:abstractNumId="3">
+  <w:abstractNum w:abstractNumId="3" w15:restartNumberingAfterBreak="0">
     <w:nsid w:val="1C231575"/>
     <w:multiLevelType w:val="multilevel"/>
     <w:tmpl w:val="0C0A001F"/>
@@ -10357,7 +12628,7 @@
       </w:pPr>
     </w:lvl>
   </w:abstractNum>
-  <w:abstractNum w:abstractNumId="4">
+  <w:abstractNum w:abstractNumId="4" w15:restartNumberingAfterBreak="0">
     <w:nsid w:val="1E0B3333"/>
     <w:multiLevelType w:val="multilevel"/>
     <w:tmpl w:val="B810C678"/>
@@ -10471,7 +12742,7 @@
       </w:rPr>
     </w:lvl>
   </w:abstractNum>
-  <w:abstractNum w:abstractNumId="5">
+  <w:abstractNum w:abstractNumId="5" w15:restartNumberingAfterBreak="0">
     <w:nsid w:val="251F5846"/>
     <w:multiLevelType w:val="multilevel"/>
     <w:tmpl w:val="251F5846"/>
@@ -10557,7 +12828,7 @@
       </w:pPr>
     </w:lvl>
   </w:abstractNum>
-  <w:abstractNum w:abstractNumId="6">
+  <w:abstractNum w:abstractNumId="6" w15:restartNumberingAfterBreak="0">
     <w:nsid w:val="275B7D0D"/>
     <w:multiLevelType w:val="multilevel"/>
     <w:tmpl w:val="275B7D0D"/>
@@ -10671,7 +12942,7 @@
       </w:rPr>
     </w:lvl>
   </w:abstractNum>
-  <w:abstractNum w:abstractNumId="7">
+  <w:abstractNum w:abstractNumId="7" w15:restartNumberingAfterBreak="0">
     <w:nsid w:val="28E93D85"/>
     <w:multiLevelType w:val="hybridMultilevel"/>
     <w:tmpl w:val="BA864238"/>
@@ -10784,7 +13055,7 @@
       </w:rPr>
     </w:lvl>
   </w:abstractNum>
-  <w:abstractNum w:abstractNumId="8">
+  <w:abstractNum w:abstractNumId="8" w15:restartNumberingAfterBreak="0">
     <w:nsid w:val="333832A6"/>
     <w:multiLevelType w:val="hybridMultilevel"/>
     <w:tmpl w:val="9716B100"/>
@@ -10897,7 +13168,96 @@
       </w:rPr>
     </w:lvl>
   </w:abstractNum>
-  <w:abstractNum w:abstractNumId="9">
+  <w:abstractNum w:abstractNumId="9" w15:restartNumberingAfterBreak="0">
+    <w:nsid w:val="33FD390A"/>
+    <w:multiLevelType w:val="hybridMultilevel"/>
+    <w:tmpl w:val="5D4475C6"/>
+    <w:lvl w:ilvl="0" w:tplc="614ABB7E">
+      <w:start w:val="3"/>
+      <w:numFmt w:val="decimal"/>
+      <w:lvlText w:val="%1."/>
+      <w:lvlJc w:val="left"/>
+      <w:pPr>
+        <w:ind w:left="720" w:hanging="360"/>
+      </w:pPr>
+      <w:rPr>
+        <w:color w:val="000000"/>
+      </w:rPr>
+    </w:lvl>
+    <w:lvl w:ilvl="1" w:tplc="080A0019">
+      <w:start w:val="1"/>
+      <w:numFmt w:val="lowerLetter"/>
+      <w:lvlText w:val="%2."/>
+      <w:lvlJc w:val="left"/>
+      <w:pPr>
+        <w:ind w:left="1440" w:hanging="360"/>
+      </w:pPr>
+    </w:lvl>
+    <w:lvl w:ilvl="2" w:tplc="080A001B">
+      <w:start w:val="1"/>
+      <w:numFmt w:val="lowerRoman"/>
+      <w:lvlText w:val="%3."/>
+      <w:lvlJc w:val="right"/>
+      <w:pPr>
+        <w:ind w:left="2160" w:hanging="180"/>
+      </w:pPr>
+    </w:lvl>
+    <w:lvl w:ilvl="3" w:tplc="080A000F">
+      <w:start w:val="1"/>
+      <w:numFmt w:val="decimal"/>
+      <w:lvlText w:val="%4."/>
+      <w:lvlJc w:val="left"/>
+      <w:pPr>
+        <w:ind w:left="2880" w:hanging="360"/>
+      </w:pPr>
+    </w:lvl>
+    <w:lvl w:ilvl="4" w:tplc="080A0019">
+      <w:start w:val="1"/>
+      <w:numFmt w:val="lowerLetter"/>
+      <w:lvlText w:val="%5."/>
+      <w:lvlJc w:val="left"/>
+      <w:pPr>
+        <w:ind w:left="3600" w:hanging="360"/>
+      </w:pPr>
+    </w:lvl>
+    <w:lvl w:ilvl="5" w:tplc="080A001B">
+      <w:start w:val="1"/>
+      <w:numFmt w:val="lowerRoman"/>
+      <w:lvlText w:val="%6."/>
+      <w:lvlJc w:val="right"/>
+      <w:pPr>
+        <w:ind w:left="4320" w:hanging="180"/>
+      </w:pPr>
+    </w:lvl>
+    <w:lvl w:ilvl="6" w:tplc="080A000F">
+      <w:start w:val="1"/>
+      <w:numFmt w:val="decimal"/>
+      <w:lvlText w:val="%7."/>
+      <w:lvlJc w:val="left"/>
+      <w:pPr>
+        <w:ind w:left="5040" w:hanging="360"/>
+      </w:pPr>
+    </w:lvl>
+    <w:lvl w:ilvl="7" w:tplc="080A0019">
+      <w:start w:val="1"/>
+      <w:numFmt w:val="lowerLetter"/>
+      <w:lvlText w:val="%8."/>
+      <w:lvlJc w:val="left"/>
+      <w:pPr>
+        <w:ind w:left="5760" w:hanging="360"/>
+      </w:pPr>
+    </w:lvl>
+    <w:lvl w:ilvl="8" w:tplc="080A001B">
+      <w:start w:val="1"/>
+      <w:numFmt w:val="lowerRoman"/>
+      <w:lvlText w:val="%9."/>
+      <w:lvlJc w:val="right"/>
+      <w:pPr>
+        <w:ind w:left="6480" w:hanging="180"/>
+      </w:pPr>
+    </w:lvl>
+  </w:abstractNum>
+  <w:abstractNum w:abstractNumId="10" w15:restartNumberingAfterBreak="0">
     <w:nsid w:val="3DA636EC"/>
     <w:multiLevelType w:val="hybridMultilevel"/>
     <w:tmpl w:val="D65AD164"/>
@@ -11010,7 +13370,7 @@
       </w:rPr>
     </w:lvl>
   </w:abstractNum>
-  <w:abstractNum w:abstractNumId="10">
+  <w:abstractNum w:abstractNumId="11" w15:restartNumberingAfterBreak="0">
     <w:nsid w:val="517E208D"/>
     <w:multiLevelType w:val="multilevel"/>
     <w:tmpl w:val="517E208D"/>
@@ -11100,7 +13460,7 @@
       </w:pPr>
     </w:lvl>
   </w:abstractNum>
-  <w:abstractNum w:abstractNumId="11">
+  <w:abstractNum w:abstractNumId="12" w15:restartNumberingAfterBreak="0">
     <w:nsid w:val="538A1B5B"/>
     <w:multiLevelType w:val="multilevel"/>
     <w:tmpl w:val="44C82C08"/>
@@ -11214,7 +13574,7 @@
       </w:rPr>
     </w:lvl>
   </w:abstractNum>
-  <w:abstractNum w:abstractNumId="12">
+  <w:abstractNum w:abstractNumId="13" w15:restartNumberingAfterBreak="0">
     <w:nsid w:val="549E0AC4"/>
     <w:multiLevelType w:val="multilevel"/>
     <w:tmpl w:val="6D36501E"/>
@@ -11328,7 +13688,7 @@
       </w:rPr>
     </w:lvl>
   </w:abstractNum>
-  <w:abstractNum w:abstractNumId="13">
+  <w:abstractNum w:abstractNumId="14" w15:restartNumberingAfterBreak="0">
     <w:nsid w:val="59247BAC"/>
     <w:multiLevelType w:val="hybridMultilevel"/>
     <w:tmpl w:val="B7DC0EAA"/>
@@ -11441,7 +13801,7 @@
       </w:rPr>
     </w:lvl>
   </w:abstractNum>
-  <w:abstractNum w:abstractNumId="14">
+  <w:abstractNum w:abstractNumId="15" w15:restartNumberingAfterBreak="0">
     <w:nsid w:val="5AC17608"/>
     <w:multiLevelType w:val="hybridMultilevel"/>
     <w:tmpl w:val="C0A628EA"/>
@@ -11554,7 +13914,120 @@
       </w:rPr>
     </w:lvl>
   </w:abstractNum>
-  <w:abstractNum w:abstractNumId="15">
+  <w:abstractNum w:abstractNumId="16" w15:restartNumberingAfterBreak="0">
+    <w:nsid w:val="6650602C"/>
+    <w:multiLevelType w:val="hybridMultilevel"/>
+    <w:tmpl w:val="673A996A"/>
+    <w:lvl w:ilvl="0" w:tplc="080A0001">
+      <w:start w:val="1"/>
+      <w:numFmt w:val="bullet"/>
+      <w:lvlText w:val=""/>
+      <w:lvlJc w:val="left"/>
+      <w:pPr>
+        <w:ind w:left="720" w:hanging="360"/>
+      </w:pPr>
+      <w:rPr>
+        <w:rFonts w:ascii="Symbol" w:hAnsi="Symbol" w:hint="default"/>
+      </w:rPr>
+    </w:lvl>
+    <w:lvl w:ilvl="1" w:tplc="080A0003">
+      <w:start w:val="1"/>
+      <w:numFmt w:val="bullet"/>
+      <w:lvlText w:val="o"/>
+      <w:lvlJc w:val="left"/>
+      <w:pPr>
+        <w:ind w:left="1440" w:hanging="360"/>
+      </w:pPr>
+      <w:rPr>
+        <w:rFonts w:ascii="Courier New" w:hAnsi="Courier New" w:cs="Courier New" w:hint="default"/>
+      </w:rPr>
+    </w:lvl>
+    <w:lvl w:ilvl="2" w:tplc="080A0005">
+      <w:start w:val="1"/>
+      <w:numFmt w:val="bullet"/>
+      <w:lvlText w:val=""/>
+      <w:lvlJc w:val="left"/>
+      <w:pPr>
+        <w:ind w:left="2160" w:hanging="360"/>
+      </w:pPr>
+      <w:rPr>
+        <w:rFonts w:ascii="Wingdings" w:hAnsi="Wingdings" w:hint="default"/>
+      </w:rPr>
+    </w:lvl>
+    <w:lvl w:ilvl="3" w:tplc="080A0001">
+      <w:start w:val="1"/>
+      <w:numFmt w:val="bullet"/>
+      <w:lvlText w:val=""/>
+      <w:lvlJc w:val="left"/>
+      <w:pPr>
+        <w:ind w:left="2880" w:hanging="360"/>
+      </w:pPr>
+      <w:rPr>
+        <w:rFonts w:ascii="Symbol" w:hAnsi="Symbol" w:hint="default"/>
+      </w:rPr>
+    </w:lvl>
+    <w:lvl w:ilvl="4" w:tplc="080A0003">
+      <w:start w:val="1"/>
+      <w:numFmt w:val="bullet"/>
+      <w:lvlText w:val="o"/>
+      <w:lvlJc w:val="left"/>
+      <w:pPr>
+        <w:ind w:left="3600" w:hanging="360"/>
+      </w:pPr>
+      <w:rPr>
+        <w:rFonts w:ascii="Courier New" w:hAnsi="Courier New" w:cs="Courier New" w:hint="default"/>
+      </w:rPr>
+    </w:lvl>
+    <w:lvl w:ilvl="5" w:tplc="080A0005">
+      <w:start w:val="1"/>
+      <w:numFmt w:val="bullet"/>
+      <w:lvlText w:val=""/>
+      <w:lvlJc w:val="left"/>
+      <w:pPr>
+        <w:ind w:left="4320" w:hanging="360"/>
+      </w:pPr>
+      <w:rPr>
+        <w:rFonts w:ascii="Wingdings" w:hAnsi="Wingdings" w:hint="default"/>
+      </w:rPr>
+    </w:lvl>
+    <w:lvl w:ilvl="6" w:tplc="080A0001">
+      <w:start w:val="1"/>
+      <w:numFmt w:val="bullet"/>
+      <w:lvlText w:val=""/>
+      <w:lvlJc w:val="left"/>
+      <w:pPr>
+        <w:ind w:left="5040" w:hanging="360"/>
+      </w:pPr>
+      <w:rPr>
+        <w:rFonts w:ascii="Symbol" w:hAnsi="Symbol" w:hint="default"/>
+      </w:rPr>
+    </w:lvl>
+    <w:lvl w:ilvl="7" w:tplc="080A0003">
+      <w:start w:val="1"/>
+      <w:numFmt w:val="bullet"/>
+      <w:lvlText w:val="o"/>
+      <w:lvlJc w:val="left"/>
+      <w:pPr>
+        <w:ind w:left="5760" w:hanging="360"/>
+      </w:pPr>
+      <w:rPr>
+        <w:rFonts w:ascii="Courier New" w:hAnsi="Courier New" w:cs="Courier New" w:hint="default"/>
+      </w:rPr>
+    </w:lvl>
+    <w:lvl w:ilvl="8" w:tplc="080A0005">
+      <w:start w:val="1"/>
+      <w:numFmt w:val="bullet"/>
+      <w:lvlText w:val=""/>
+      <w:lvlJc w:val="left"/>
+      <w:pPr>
+        <w:ind w:left="6480" w:hanging="360"/>
+      </w:pPr>
+      <w:rPr>
+        <w:rFonts w:ascii="Wingdings" w:hAnsi="Wingdings" w:hint="default"/>
+      </w:rPr>
+    </w:lvl>
+  </w:abstractNum>
+  <w:abstractNum w:abstractNumId="17" w15:restartNumberingAfterBreak="0">
     <w:nsid w:val="6E020C7D"/>
     <w:multiLevelType w:val="multilevel"/>
     <w:tmpl w:val="6E020C7D"/>
@@ -11668,7 +14141,7 @@
       </w:rPr>
     </w:lvl>
   </w:abstractNum>
-  <w:abstractNum w:abstractNumId="16">
+  <w:abstractNum w:abstractNumId="18" w15:restartNumberingAfterBreak="0">
     <w:nsid w:val="7A4F6AB6"/>
     <w:multiLevelType w:val="hybridMultilevel"/>
     <w:tmpl w:val="2F5C32FE"/>
@@ -11781,62 +14254,104 @@
       </w:rPr>
     </w:lvl>
   </w:abstractNum>
-  <w:num w:numId="1">
+  <w:num w:numId="1" w16cid:durableId="804657827">
     <w:abstractNumId w:val="1"/>
   </w:num>
-  <w:num w:numId="2">
+  <w:num w:numId="2" w16cid:durableId="304051423">
     <w:abstractNumId w:val="5"/>
   </w:num>
-  <w:num w:numId="3">
+  <w:num w:numId="3" w16cid:durableId="1569878911">
+    <w:abstractNumId w:val="11"/>
+  </w:num>
+  <w:num w:numId="4" w16cid:durableId="996375402">
+    <w:abstractNumId w:val="6"/>
+  </w:num>
+  <w:num w:numId="5" w16cid:durableId="932084271">
+    <w:abstractNumId w:val="17"/>
+  </w:num>
+  <w:num w:numId="6" w16cid:durableId="1014769438">
+    <w:abstractNumId w:val="2"/>
+  </w:num>
+  <w:num w:numId="7" w16cid:durableId="2067532686">
+    <w:abstractNumId w:val="7"/>
+  </w:num>
+  <w:num w:numId="8" w16cid:durableId="960191384">
+    <w:abstractNumId w:val="18"/>
+  </w:num>
+  <w:num w:numId="9" w16cid:durableId="438525650">
+    <w:abstractNumId w:val="8"/>
+  </w:num>
+  <w:num w:numId="10" w16cid:durableId="1281453096">
+    <w:abstractNumId w:val="14"/>
+  </w:num>
+  <w:num w:numId="11" w16cid:durableId="900139609">
+    <w:abstractNumId w:val="3"/>
+  </w:num>
+  <w:num w:numId="12" w16cid:durableId="1708407839">
+    <w:abstractNumId w:val="15"/>
+  </w:num>
+  <w:num w:numId="13" w16cid:durableId="863858122">
     <w:abstractNumId w:val="10"/>
   </w:num>
-  <w:num w:numId="4">
-    <w:abstractNumId w:val="6"/>
+  <w:num w:numId="14" w16cid:durableId="505900984">
+    <w:abstractNumId w:val="12"/>
   </w:num>
-  <w:num w:numId="5">
-    <w:abstractNumId w:val="15"/>
+  <w:num w:numId="15" w16cid:durableId="622155380">
+    <w:abstractNumId w:val="0"/>
   </w:num>
-  <w:num w:numId="6">
-    <w:abstractNumId w:val="2"/>
+  <w:num w:numId="16" w16cid:durableId="439953853">
+    <w:abstractNumId w:val="4"/>
   </w:num>
-  <w:num w:numId="7">
-    <w:abstractNumId w:val="7"/>
-  </w:num>
-  <w:num w:numId="8">
-    <w:abstractNumId w:val="16"/>
-  </w:num>
-  <w:num w:numId="9">
-    <w:abstractNumId w:val="8"/>
-  </w:num>
-  <w:num w:numId="10">
+  <w:num w:numId="17" w16cid:durableId="406077864">
     <w:abstractNumId w:val="13"/>
   </w:num>
-  <w:num w:numId="11">
-    <w:abstractNumId w:val="3"/>
+  <w:num w:numId="18" w16cid:durableId="1198547920">
+    <w:abstractNumId w:val="9"/>
+    <w:lvlOverride w:ilvl="0">
+      <w:startOverride w:val="3"/>
+    </w:lvlOverride>
+    <w:lvlOverride w:ilvl="1">
+      <w:startOverride w:val="1"/>
+    </w:lvlOverride>
+    <w:lvlOverride w:ilvl="2">
+      <w:startOverride w:val="1"/>
+    </w:lvlOverride>
+    <w:lvlOverride w:ilvl="3">
+      <w:startOverride w:val="1"/>
+    </w:lvlOverride>
+    <w:lvlOverride w:ilvl="4">
+      <w:startOverride w:val="1"/>
+    </w:lvlOverride>
+    <w:lvlOverride w:ilvl="5">
+      <w:startOverride w:val="1"/>
+    </w:lvlOverride>
+    <w:lvlOverride w:ilvl="6">
+      <w:startOverride w:val="1"/>
+    </w:lvlOverride>
+    <w:lvlOverride w:ilvl="7">
+      <w:startOverride w:val="1"/>
+    </w:lvlOverride>
+    <w:lvlOverride w:ilvl="8">
+      <w:startOverride w:val="1"/>
+    </w:lvlOverride>
   </w:num>
-  <w:num w:numId="12">
-    <w:abstractNumId w:val="14"/>
-  </w:num>
-  <w:num w:numId="13">
-    <w:abstractNumId w:val="9"/>
-  </w:num>
-  <w:num w:numId="14">
-    <w:abstractNumId w:val="11"/>
-  </w:num>
-  <w:num w:numId="15">
-    <w:abstractNumId w:val="0"/>
-  </w:num>
-  <w:num w:numId="16">
-    <w:abstractNumId w:val="4"/>
-  </w:num>
-  <w:num w:numId="17">
-    <w:abstractNumId w:val="12"/>
+  <w:num w:numId="19" w16cid:durableId="242036409">
+    <w:abstractNumId w:val="16"/>
+    <w:lvlOverride w:ilvl="0"/>
+    <w:lvlOverride w:ilvl="1"/>
+    <w:lvlOverride w:ilvl="2"/>
+    <w:lvlOverride w:ilvl="3"/>
+    <w:lvlOverride w:ilvl="4"/>
+    <w:lvlOverride w:ilvl="5"/>
+    <w:lvlOverride w:ilvl="6"/>
+    <w:lvlOverride w:ilvl="7"/>
+    <w:lvlOverride w:ilvl="8"/>
   </w:num>
 </w:numbering>
 </file>
 
 <file path=word/styles.xml><?xml version="1.0" encoding="utf-8"?>
-<w:styles xmlns:mc="http://schemas.openxmlformats.org/markup-compatibility/2006" xmlns:r="http://schemas.openxmlformats.org/officeDocument/2006/relationships" xmlns:w="http://schemas.openxmlformats.org/wordprocessingml/2006/main" xmlns:w14="http://schemas.microsoft.com/office/word/2010/wordml" xmlns:w15="http://schemas.microsoft.com/office/word/2012/wordml" mc:Ignorable="w14 w15">
+<w:styles xmlns:mc="http://schemas.openxmlformats.org/markup-compatibility/2006" xmlns:r="http://schemas.openxmlformats.org/officeDocument/2006/relationships" xmlns:w="http://schemas.openxmlformats.org/wordprocessingml/2006/main" xmlns:w14="http://schemas.microsoft.com/office/word/2010/wordml" xmlns:w15="http://schemas.microsoft.com/office/word/2012/wordml" xmlns:w16cex="http://schemas.microsoft.com/office/word/2018/wordml/cex" xmlns:w16cid="http://schemas.microsoft.com/office/word/2016/wordml/cid" xmlns:w16="http://schemas.microsoft.com/office/word/2018/wordml" xmlns:w16sdtdh="http://schemas.microsoft.com/office/word/2020/wordml/sdtdatahash" xmlns:w16se="http://schemas.microsoft.com/office/word/2015/wordml/symex" mc:Ignorable="w14 w15 w16se w16cid w16 w16cex w16sdtdh">
   <w:docDefaults>
     <w:rPrDefault>
       <w:rPr>
@@ -11846,7 +14361,7 @@
     </w:rPrDefault>
     <w:pPrDefault/>
   </w:docDefaults>
-  <w:latentStyles w:defLockedState="0" w:defUIPriority="99" w:defSemiHidden="0" w:defUnhideWhenUsed="0" w:defQFormat="0" w:count="371">
+  <w:latentStyles w:defLockedState="0" w:defUIPriority="99" w:defSemiHidden="0" w:defUnhideWhenUsed="0" w:defQFormat="0" w:count="376">
     <w:lsdException w:name="Normal" w:uiPriority="0" w:qFormat="1"/>
     <w:lsdException w:name="heading 1" w:uiPriority="0" w:qFormat="1"/>
     <w:lsdException w:name="heading 2" w:semiHidden="1" w:uiPriority="9" w:unhideWhenUsed="1" w:qFormat="1"/>
@@ -11952,7 +14467,7 @@
     <w:lsdException w:name="HTML Sample" w:semiHidden="1" w:unhideWhenUsed="1"/>
     <w:lsdException w:name="HTML Typewriter" w:semiHidden="1" w:unhideWhenUsed="1"/>
     <w:lsdException w:name="HTML Variable" w:semiHidden="1" w:unhideWhenUsed="1"/>
-    <w:lsdException w:name="Normal Table" w:semiHidden="1" w:unhideWhenUsed="1" w:qFormat="1"/>
+    <w:lsdException w:name="Normal Table" w:qFormat="1"/>
     <w:lsdException w:name="annotation subject" w:semiHidden="1" w:unhideWhenUsed="1"/>
     <w:lsdException w:name="No List" w:semiHidden="1" w:unhideWhenUsed="1"/>
     <w:lsdException w:name="Outline List 1" w:semiHidden="1" w:unhideWhenUsed="1"/>
@@ -11995,11 +14510,8 @@
     <w:lsdException w:name="Table Contemporary" w:semiHidden="1" w:unhideWhenUsed="1"/>
     <w:lsdException w:name="Table Elegant" w:semiHidden="1" w:unhideWhenUsed="1"/>
     <w:lsdException w:name="Table Professional" w:semiHidden="1" w:unhideWhenUsed="1"/>
-    <w:lsdException w:name="Table Subtle 1" w:semiHidden="1" w:unhideWhenUsed="1"/>
     <w:lsdException w:name="Table Subtle 2" w:semiHidden="1" w:unhideWhenUsed="1"/>
     <w:lsdException w:name="Table Web 1" w:semiHidden="1" w:unhideWhenUsed="1"/>
-    <w:lsdException w:name="Table Web 2" w:semiHidden="1" w:unhideWhenUsed="1"/>
-    <w:lsdException w:name="Table Web 3" w:semiHidden="1" w:unhideWhenUsed="1"/>
     <w:lsdException w:name="Balloon Text" w:semiHidden="1" w:unhideWhenUsed="1"/>
     <w:lsdException w:name="Table Grid" w:uiPriority="39"/>
     <w:lsdException w:name="Table Theme" w:semiHidden="1" w:unhideWhenUsed="1"/>
@@ -12019,10 +14531,6 @@
     <w:lsdException w:name="Colorful List"/>
     <w:lsdException w:name="Colorful Grid"/>
     <w:lsdException w:name="Light Shading Accent 1"/>
-    <w:lsdException w:name="Light List Accent 1"/>
-    <w:lsdException w:name="Light Grid Accent 1"/>
-    <w:lsdException w:name="Medium Shading 1 Accent 1"/>
-    <w:lsdException w:name="Medium Shading 2 Accent 1"/>
     <w:lsdException w:name="Medium List 1 Accent 1"/>
     <w:lsdException w:name="Revision" w:semiHidden="1"/>
     <w:lsdException w:name="List Paragraph" w:uiPriority="34" w:qFormat="1"/>
@@ -12099,11 +14607,6 @@
     <w:lsdException w:name="Medium List 2 Accent 6"/>
     <w:lsdException w:name="Medium Grid 1 Accent 6"/>
     <w:lsdException w:name="Medium Grid 2 Accent 6"/>
-    <w:lsdException w:name="Medium Grid 3 Accent 6"/>
-    <w:lsdException w:name="Dark List Accent 6"/>
-    <w:lsdException w:name="Colorful Shading Accent 6"/>
-    <w:lsdException w:name="Colorful List Accent 6"/>
-    <w:lsdException w:name="Colorful Grid Accent 6"/>
     <w:lsdException w:name="Subtle Emphasis" w:uiPriority="19" w:qFormat="1"/>
     <w:lsdException w:name="Intense Emphasis" w:uiPriority="21" w:qFormat="1"/>
     <w:lsdException w:name="Subtle Reference" w:uiPriority="31" w:qFormat="1"/>
@@ -12215,6 +14718,11 @@
     <w:lsdException w:name="List Table 5 Dark Accent 6" w:uiPriority="50"/>
     <w:lsdException w:name="List Table 6 Colorful Accent 6" w:uiPriority="51"/>
     <w:lsdException w:name="List Table 7 Colorful Accent 6" w:uiPriority="52"/>
+    <w:lsdException w:name="Mention" w:semiHidden="1" w:unhideWhenUsed="1"/>
+    <w:lsdException w:name="Smart Hyperlink" w:semiHidden="1" w:unhideWhenUsed="1"/>
+    <w:lsdException w:name="Hashtag" w:semiHidden="1" w:unhideWhenUsed="1"/>
+    <w:lsdException w:name="Unresolved Mention" w:semiHidden="1" w:unhideWhenUsed="1"/>
+    <w:lsdException w:name="Smart Link" w:semiHidden="1" w:unhideWhenUsed="1"/>
   </w:latentStyles>
   <w:style w:type="paragraph" w:default="1" w:styleId="Normal">
     <w:name w:val="Normal"/>
@@ -12430,7 +14938,6 @@
       <w14:ligatures w14:val="standardContextual"/>
     </w:rPr>
     <w:tblPr>
-      <w:tblInd w:w="0" w:type="dxa"/>
       <w:tblBorders>
         <w:top w:val="single" w:sz="4" w:space="0" w:color="C9C9C9" w:themeColor="accent3" w:themeTint="99"/>
         <w:left w:val="single" w:sz="4" w:space="0" w:color="C9C9C9" w:themeColor="accent3" w:themeTint="99"/>
@@ -12439,12 +14946,6 @@
         <w:insideH w:val="single" w:sz="4" w:space="0" w:color="C9C9C9" w:themeColor="accent3" w:themeTint="99"/>
         <w:insideV w:val="single" w:sz="4" w:space="0" w:color="C9C9C9" w:themeColor="accent3" w:themeTint="99"/>
       </w:tblBorders>
-      <w:tblCellMar>
-        <w:top w:w="0" w:type="dxa"/>
-        <w:left w:w="108" w:type="dxa"/>
-        <w:bottom w:w="0" w:type="dxa"/>
-        <w:right w:w="108" w:type="dxa"/>
-      </w:tblCellMar>
     </w:tblPr>
     <w:tblStylePr w:type="firstRow">
       <w:rPr>
@@ -12530,7 +15031,6 @@
       <w:lang w:eastAsia="en-US"/>
     </w:rPr>
     <w:tblPr>
-      <w:tblInd w:w="0" w:type="dxa"/>
       <w:tblBorders>
         <w:top w:val="single" w:sz="4" w:space="0" w:color="auto"/>
         <w:left w:val="single" w:sz="4" w:space="0" w:color="auto"/>
@@ -12539,13 +15039,92 @@
         <w:insideH w:val="single" w:sz="4" w:space="0" w:color="auto"/>
         <w:insideV w:val="single" w:sz="4" w:space="0" w:color="auto"/>
       </w:tblBorders>
-      <w:tblCellMar>
-        <w:top w:w="0" w:type="dxa"/>
-        <w:left w:w="108" w:type="dxa"/>
-        <w:bottom w:w="0" w:type="dxa"/>
-        <w:right w:w="108" w:type="dxa"/>
-      </w:tblCellMar>
     </w:tblPr>
+  </w:style>
+  <w:style w:type="table" w:styleId="Tablaconcuadrcula4-nfasis3">
+    <w:name w:val="Grid Table 4 Accent 3"/>
+    <w:basedOn w:val="Tablanormal"/>
+    <w:uiPriority w:val="49"/>
+    <w:rsid w:val="000F00A5"/>
+    <w:rPr>
+      <w:kern w:val="2"/>
+      <w:sz w:val="22"/>
+      <w:szCs w:val="22"/>
+      <w:lang w:val="es-MX" w:eastAsia="en-US"/>
+      <w14:ligatures w14:val="standardContextual"/>
+    </w:rPr>
+    <w:tblPr>
+      <w:tblStyleRowBandSize w:val="1"/>
+      <w:tblStyleColBandSize w:val="1"/>
+      <w:tblBorders>
+        <w:top w:val="single" w:sz="4" w:space="0" w:color="C9C9C9" w:themeColor="accent3" w:themeTint="99"/>
+        <w:left w:val="single" w:sz="4" w:space="0" w:color="C9C9C9" w:themeColor="accent3" w:themeTint="99"/>
+        <w:bottom w:val="single" w:sz="4" w:space="0" w:color="C9C9C9" w:themeColor="accent3" w:themeTint="99"/>
+        <w:right w:val="single" w:sz="4" w:space="0" w:color="C9C9C9" w:themeColor="accent3" w:themeTint="99"/>
+        <w:insideH w:val="single" w:sz="4" w:space="0" w:color="C9C9C9" w:themeColor="accent3" w:themeTint="99"/>
+        <w:insideV w:val="single" w:sz="4" w:space="0" w:color="C9C9C9" w:themeColor="accent3" w:themeTint="99"/>
+      </w:tblBorders>
+    </w:tblPr>
+    <w:tblStylePr w:type="firstRow">
+      <w:rPr>
+        <w:b/>
+        <w:bCs/>
+        <w:color w:val="FFFFFF" w:themeColor="background1"/>
+      </w:rPr>
+      <w:tblPr/>
+      <w:tcPr>
+        <w:tcBorders>
+          <w:top w:val="single" w:sz="4" w:space="0" w:color="A5A5A5" w:themeColor="accent3"/>
+          <w:left w:val="single" w:sz="4" w:space="0" w:color="A5A5A5" w:themeColor="accent3"/>
+          <w:bottom w:val="single" w:sz="4" w:space="0" w:color="A5A5A5" w:themeColor="accent3"/>
+          <w:right w:val="single" w:sz="4" w:space="0" w:color="A5A5A5" w:themeColor="accent3"/>
+          <w:insideH w:val="nil"/>
+          <w:insideV w:val="nil"/>
+        </w:tcBorders>
+        <w:shd w:val="clear" w:color="auto" w:fill="A5A5A5" w:themeFill="accent3"/>
+      </w:tcPr>
+    </w:tblStylePr>
+    <w:tblStylePr w:type="lastRow">
+      <w:rPr>
+        <w:b/>
+        <w:bCs/>
+      </w:rPr>
+      <w:tblPr/>
+      <w:tcPr>
+        <w:tcBorders>
+          <w:top w:val="double" w:sz="4" w:space="0" w:color="A5A5A5" w:themeColor="accent3"/>
+        </w:tcBorders>
+      </w:tcPr>
+    </w:tblStylePr>
+    <w:tblStylePr w:type="firstCol">
+      <w:rPr>
+        <w:b/>
+        <w:bCs/>
+      </w:rPr>
+    </w:tblStylePr>
+    <w:tblStylePr w:type="lastCol">
+      <w:rPr>
+        <w:b/>
+        <w:bCs/>
+      </w:rPr>
+    </w:tblStylePr>
+    <w:tblStylePr w:type="band1Vert">
+      <w:tblPr/>
+      <w:tcPr>
+        <w:shd w:val="clear" w:color="auto" w:fill="EDEDED" w:themeFill="accent3" w:themeFillTint="33"/>
+      </w:tcPr>
+    </w:tblStylePr>
+    <w:tblStylePr w:type="band1Horz">
+      <w:tblPr/>
+      <w:tcPr>
+        <w:shd w:val="clear" w:color="auto" w:fill="EDEDED" w:themeFill="accent3" w:themeFillTint="33"/>
+      </w:tcPr>
+    </w:tblStylePr>
+  </w:style>
+  <w:style w:type="character" w:customStyle="1" w:styleId="markedcontent">
+    <w:name w:val="markedcontent"/>
+    <w:basedOn w:val="Fuentedeprrafopredeter"/>
+    <w:rsid w:val="000F00A5"/>
   </w:style>
 </w:styles>
 </file>

</xml_diff>

<commit_message>
Act. Int. Prueba App on Mac
Revisando redacción y formato general de todos los epígrafes del documento
</commit_message>
<xml_diff>
--- a/Documento Final Gestion de Proyectos v1.1.docx
+++ b/Documento Final Gestion de Proyectos v1.1.docx
@@ -573,7 +573,7 @@
           <w:szCs w:val="24"/>
           <w:lang w:val="es-ES"/>
         </w:rPr>
-        <w:t>Cuando se alcanza un nivel de calidad, se precisa velar que sea constante y permanente, hecho presente en cualquier respetable empresa de desarrollo de software. El proceso de gestión para la construcción de un sistema informático de gestión de procesos donde se agrupan una serie de actividades, entre las que se encuentran la estimación de factores como tiempo y el costo, previsión de riesgos se enfoca en ordenar el trabajo a realizar para cumplir el objetivo del proyecto.</w:t>
+        <w:t>El proceso de gestión para la construcción de un sistema informático de gestión de procesos donde se agrupan una serie de actividades, entre las que se encuentran la estimación de factores como tiempo y el costo, previsión de riesgos se enfoca en ordenar el trabajo a realizar para cumplir el objetivo del proyecto.</w:t>
       </w:r>
     </w:p>
     <w:p>
@@ -636,7 +636,7 @@
           <w:szCs w:val="24"/>
           <w:lang w:val="es-ES"/>
         </w:rPr>
-        <w:t xml:space="preserve">El sistema resultante del presente proyecto puede soportar todos los procesos del Centro Universitario Los Valles que soliciten las diferentes áreas, dado que dicho software será configurable. Permitirá generar reportes y estadísticas del avance y estado en general de cada </w:t>
+        <w:t xml:space="preserve">El sistema resultante del presente proyecto puede soportar todos los procesos del Centro Universitario Los Valles que soliciten las diferentes áreas, dado que dicho software será configurable. Permitirá generar reportes y estadísticas del avance y estado en general de cada proceso, sirviendo de base para la toma de decisiones. Se crearán los niveles de permisos que </w:t>
       </w:r>
       <w:r>
         <w:rPr>
@@ -646,7 +646,7 @@
           <w:lang w:val="es-ES"/>
         </w:rPr>
         <w:lastRenderedPageBreak/>
-        <w:t>proceso, sirviendo de base para la toma de decisiones. Se crearán los niveles de permisos que aseguran el acceso a cada parte del proceso que les corresponde a los usuarios mediante la gestión de roles con sus respectivos privilegios.</w:t>
+        <w:t>aseguran el acceso a cada parte del proceso que les corresponde a los usuarios mediante la gestión de roles con sus respectivos privilegios.</w:t>
       </w:r>
     </w:p>
     <w:p>

</xml_diff>

<commit_message>
Descripciones en el cronograma y diagrama de red
</commit_message>
<xml_diff>
--- a/Documento Final Gestion de Proyectos v1.1.docx
+++ b/Documento Final Gestion de Proyectos v1.1.docx
@@ -1,6 +1,6 @@
 
 <file path=word/document.xml><?xml version="1.0" encoding="utf-8"?>
-<w:document xmlns:wpc="http://schemas.microsoft.com/office/word/2010/wordprocessingCanvas" xmlns:cx="http://schemas.microsoft.com/office/drawing/2014/chartex" xmlns:cx1="http://schemas.microsoft.com/office/drawing/2015/9/8/chartex" xmlns:cx2="http://schemas.microsoft.com/office/drawing/2015/10/21/chartex" xmlns:cx3="http://schemas.microsoft.com/office/drawing/2016/5/9/chartex" xmlns:cx4="http://schemas.microsoft.com/office/drawing/2016/5/10/chartex" xmlns:cx5="http://schemas.microsoft.com/office/drawing/2016/5/11/chartex" xmlns:cx6="http://schemas.microsoft.com/office/drawing/2016/5/12/chartex" xmlns:cx7="http://schemas.microsoft.com/office/drawing/2016/5/13/chartex" xmlns:cx8="http://schemas.microsoft.com/office/drawing/2016/5/14/chartex" xmlns:mc="http://schemas.openxmlformats.org/markup-compatibility/2006" xmlns:aink="http://schemas.microsoft.com/office/drawing/2016/ink" xmlns:am3d="http://schemas.microsoft.com/office/drawing/2017/model3d" xmlns:o="urn:schemas-microsoft-com:office:office" xmlns:oel="http://schemas.microsoft.com/office/2019/extlst" xmlns:r="http://schemas.openxmlformats.org/officeDocument/2006/relationships" xmlns:m="http://schemas.openxmlformats.org/officeDocument/2006/math" xmlns:v="urn:schemas-microsoft-com:vml" xmlns:wp14="http://schemas.microsoft.com/office/word/2010/wordprocessingDrawing" xmlns:wp="http://schemas.openxmlformats.org/drawingml/2006/wordprocessingDrawing" xmlns:w10="urn:schemas-microsoft-com:office:word" xmlns:w="http://schemas.openxmlformats.org/wordprocessingml/2006/main" xmlns:w14="http://schemas.microsoft.com/office/word/2010/wordml" xmlns:w15="http://schemas.microsoft.com/office/word/2012/wordml" xmlns:w16cex="http://schemas.microsoft.com/office/word/2018/wordml/cex" xmlns:w16cid="http://schemas.microsoft.com/office/word/2016/wordml/cid" xmlns:w16="http://schemas.microsoft.com/office/word/2018/wordml" xmlns:w16sdtdh="http://schemas.microsoft.com/office/word/2020/wordml/sdtdatahash" xmlns:w16se="http://schemas.microsoft.com/office/word/2015/wordml/symex" xmlns:wpg="http://schemas.microsoft.com/office/word/2010/wordprocessingGroup" xmlns:wpi="http://schemas.microsoft.com/office/word/2010/wordprocessingInk" xmlns:wne="http://schemas.microsoft.com/office/word/2006/wordml" xmlns:wps="http://schemas.microsoft.com/office/word/2010/wordprocessingShape" mc:Ignorable="w14 w15 w16se w16cid w16 w16cex w16sdtdh wp14">
+<w:document xmlns:wpc="http://schemas.microsoft.com/office/word/2010/wordprocessingCanvas" xmlns:cx="http://schemas.microsoft.com/office/drawing/2014/chartex" xmlns:cx1="http://schemas.microsoft.com/office/drawing/2015/9/8/chartex" xmlns:cx2="http://schemas.microsoft.com/office/drawing/2015/10/21/chartex" xmlns:cx3="http://schemas.microsoft.com/office/drawing/2016/5/9/chartex" xmlns:cx4="http://schemas.microsoft.com/office/drawing/2016/5/10/chartex" xmlns:cx5="http://schemas.microsoft.com/office/drawing/2016/5/11/chartex" xmlns:cx6="http://schemas.microsoft.com/office/drawing/2016/5/12/chartex" xmlns:cx7="http://schemas.microsoft.com/office/drawing/2016/5/13/chartex" xmlns:cx8="http://schemas.microsoft.com/office/drawing/2016/5/14/chartex" xmlns:mc="http://schemas.openxmlformats.org/markup-compatibility/2006" xmlns:aink="http://schemas.microsoft.com/office/drawing/2016/ink" xmlns:am3d="http://schemas.microsoft.com/office/drawing/2017/model3d" xmlns:o="urn:schemas-microsoft-com:office:office" xmlns:oel="http://schemas.microsoft.com/office/2019/extlst" xmlns:r="http://schemas.openxmlformats.org/officeDocument/2006/relationships" xmlns:m="http://schemas.openxmlformats.org/officeDocument/2006/math" xmlns:v="urn:schemas-microsoft-com:vml" xmlns:wp14="http://schemas.microsoft.com/office/word/2010/wordprocessingDrawing" xmlns:wp="http://schemas.openxmlformats.org/drawingml/2006/wordprocessingDrawing" xmlns:w10="urn:schemas-microsoft-com:office:word" xmlns:w="http://schemas.openxmlformats.org/wordprocessingml/2006/main" xmlns:w14="http://schemas.microsoft.com/office/word/2010/wordml" xmlns:w15="http://schemas.microsoft.com/office/word/2012/wordml" xmlns:w16cex="http://schemas.microsoft.com/office/word/2018/wordml/cex" xmlns:w16cid="http://schemas.microsoft.com/office/word/2016/wordml/cid" xmlns:w16="http://schemas.microsoft.com/office/word/2018/wordml" xmlns:w16du="http://schemas.microsoft.com/office/word/2023/wordml/word16du" xmlns:w16sdtdh="http://schemas.microsoft.com/office/word/2020/wordml/sdtdatahash" xmlns:w16se="http://schemas.microsoft.com/office/word/2015/wordml/symex" xmlns:wpg="http://schemas.microsoft.com/office/word/2010/wordprocessingGroup" xmlns:wpi="http://schemas.microsoft.com/office/word/2010/wordprocessingInk" xmlns:wne="http://schemas.microsoft.com/office/word/2006/wordml" xmlns:wps="http://schemas.microsoft.com/office/word/2010/wordprocessingShape" mc:Ignorable="w14 w15 w16se w16cid w16 w16cex w16sdtdh wp14">
   <w:body>
     <w:p>
       <w:pPr>
@@ -10015,6 +10015,158 @@
     <w:p>
       <w:pPr>
         <w:spacing w:after="0" w:line="240" w:lineRule="auto"/>
+        <w:rPr>
+          <w:rFonts w:ascii="Arial" w:hAnsi="Arial" w:cs="Arial"/>
+          <w:b/>
+          <w:color w:val="000000"/>
+          <w:sz w:val="24"/>
+          <w:szCs w:val="24"/>
+        </w:rPr>
+      </w:pPr>
+    </w:p>
+    <w:p>
+      <w:pPr>
+        <w:pStyle w:val="Prrafodelista"/>
+        <w:autoSpaceDE w:val="0"/>
+        <w:autoSpaceDN w:val="0"/>
+        <w:adjustRightInd w:val="0"/>
+        <w:spacing w:after="0" w:line="240" w:lineRule="auto"/>
+        <w:ind w:left="360"/>
+        <w:jc w:val="both"/>
+        <w:rPr>
+          <w:rFonts w:ascii="Arial" w:hAnsi="Arial" w:cs="Arial"/>
+          <w:sz w:val="24"/>
+          <w:szCs w:val="24"/>
+        </w:rPr>
+      </w:pPr>
+      <w:r>
+        <w:rPr>
+          <w:rFonts w:ascii="Arial" w:hAnsi="Arial" w:cs="Arial"/>
+          <w:sz w:val="24"/>
+          <w:szCs w:val="24"/>
+        </w:rPr>
+        <w:t>El Diagrama de red es una representación gráfica de las actividades del proyecto y de las relaciones lógicas que se establecen entre ellas. Generalmente toma la forma de una red donde las actividades se representan con nodos en forma de rectángulos, y las precedencias entre los nodos se marcan por medio de flechas o líneas. En cada actividad se especifican sus atributos. Puede incluir las actividades de administración del proyecto, como son las propias de los procesos de iniciación, planificación, implementación, revisión y retrospectiva y lanzamiento; las demás son las actividades de ejecución que permiten generar los productos del trabajo.</w:t>
+      </w:r>
+    </w:p>
+    <w:p>
+      <w:pPr>
+        <w:pStyle w:val="Prrafodelista"/>
+        <w:autoSpaceDE w:val="0"/>
+        <w:autoSpaceDN w:val="0"/>
+        <w:adjustRightInd w:val="0"/>
+        <w:spacing w:after="0" w:line="240" w:lineRule="auto"/>
+        <w:ind w:left="360"/>
+        <w:jc w:val="both"/>
+        <w:rPr>
+          <w:rFonts w:ascii="Arial" w:hAnsi="Arial" w:cs="Arial"/>
+          <w:sz w:val="24"/>
+          <w:szCs w:val="24"/>
+        </w:rPr>
+      </w:pPr>
+      <w:r>
+        <w:rPr>
+          <w:rFonts w:ascii="Arial" w:hAnsi="Arial" w:cs="Arial"/>
+          <w:sz w:val="24"/>
+          <w:szCs w:val="24"/>
+        </w:rPr>
+        <w:t>Los diagramas de red o diagramas de precedencia se emplean para representar</w:t>
+      </w:r>
+      <w:r>
+        <w:rPr>
+          <w:rFonts w:ascii="Arial" w:hAnsi="Arial" w:cs="Arial"/>
+          <w:sz w:val="24"/>
+          <w:szCs w:val="24"/>
+        </w:rPr>
+        <w:t xml:space="preserve"> </w:t>
+      </w:r>
+      <w:r>
+        <w:rPr>
+          <w:rFonts w:ascii="Arial" w:hAnsi="Arial" w:cs="Arial"/>
+          <w:sz w:val="24"/>
+          <w:szCs w:val="24"/>
+        </w:rPr>
+        <w:t>dependencias de secuencia de las actividades de un proyecto y para facilitar su</w:t>
+      </w:r>
+      <w:r>
+        <w:rPr>
+          <w:rFonts w:ascii="Arial" w:hAnsi="Arial" w:cs="Arial"/>
+          <w:sz w:val="24"/>
+          <w:szCs w:val="24"/>
+        </w:rPr>
+        <w:t xml:space="preserve"> </w:t>
+      </w:r>
+      <w:r>
+        <w:rPr>
+          <w:rFonts w:ascii="Arial" w:hAnsi="Arial" w:cs="Arial"/>
+          <w:sz w:val="24"/>
+          <w:szCs w:val="24"/>
+        </w:rPr>
+        <w:t>administración. Los diagramas de red permiten planificar y controlar proyectos complejos</w:t>
+      </w:r>
+      <w:r>
+        <w:rPr>
+          <w:rFonts w:ascii="Arial" w:hAnsi="Arial" w:cs="Arial"/>
+          <w:sz w:val="24"/>
+          <w:szCs w:val="24"/>
+        </w:rPr>
+        <w:t xml:space="preserve"> </w:t>
+      </w:r>
+      <w:r>
+        <w:rPr>
+          <w:rFonts w:ascii="Arial" w:hAnsi="Arial" w:cs="Arial"/>
+          <w:sz w:val="24"/>
+          <w:szCs w:val="24"/>
+        </w:rPr>
+        <w:t>facilitando especialmente el análisis del tiempo requerido para completar cada actividad, e</w:t>
+      </w:r>
+      <w:r>
+        <w:rPr>
+          <w:rFonts w:ascii="Arial" w:hAnsi="Arial" w:cs="Arial"/>
+          <w:sz w:val="24"/>
+          <w:szCs w:val="24"/>
+        </w:rPr>
+        <w:t xml:space="preserve"> </w:t>
+      </w:r>
+      <w:r>
+        <w:rPr>
+          <w:rFonts w:ascii="Arial" w:hAnsi="Arial" w:cs="Arial"/>
+          <w:sz w:val="24"/>
+          <w:szCs w:val="24"/>
+        </w:rPr>
+        <w:t>identificar el tiempo mínimo necesario para completar el proyecto total.</w:t>
+      </w:r>
+    </w:p>
+    <w:p>
+      <w:pPr>
+        <w:pStyle w:val="Prrafodelista"/>
+        <w:autoSpaceDE w:val="0"/>
+        <w:autoSpaceDN w:val="0"/>
+        <w:adjustRightInd w:val="0"/>
+        <w:spacing w:after="0" w:line="240" w:lineRule="auto"/>
+        <w:ind w:left="360"/>
+        <w:jc w:val="both"/>
+        <w:rPr>
+          <w:rFonts w:ascii="Arial" w:hAnsi="Arial" w:cs="Arial"/>
+          <w:sz w:val="24"/>
+          <w:szCs w:val="24"/>
+        </w:rPr>
+      </w:pPr>
+    </w:p>
+    <w:p>
+      <w:pPr>
+        <w:spacing w:after="0" w:line="240" w:lineRule="auto"/>
+        <w:rPr>
+          <w:rFonts w:ascii="Arial" w:hAnsi="Arial" w:cs="Arial"/>
+          <w:b/>
+          <w:color w:val="000000"/>
+          <w:sz w:val="24"/>
+          <w:szCs w:val="24"/>
+        </w:rPr>
+      </w:pPr>
+    </w:p>
+    <w:p>
+      <w:pPr>
+        <w:spacing w:after="0" w:line="240" w:lineRule="auto"/>
         <w:ind w:left="1418"/>
         <w:rPr>
           <w:rFonts w:ascii="Arial" w:hAnsi="Arial" w:cs="Arial"/>
@@ -10054,6 +10206,322 @@
     </w:p>
     <w:p>
       <w:pPr>
+        <w:spacing w:line="360" w:lineRule="auto"/>
+        <w:jc w:val="both"/>
+        <w:rPr>
+          <w:rFonts w:ascii="Arial" w:hAnsi="Arial" w:cs="Arial"/>
+          <w:sz w:val="24"/>
+          <w:szCs w:val="24"/>
+        </w:rPr>
+      </w:pPr>
+    </w:p>
+    <w:p>
+      <w:pPr>
+        <w:spacing w:line="360" w:lineRule="auto"/>
+        <w:jc w:val="both"/>
+        <w:rPr>
+          <w:rFonts w:ascii="Arial" w:hAnsi="Arial" w:cs="Arial"/>
+          <w:sz w:val="24"/>
+          <w:szCs w:val="24"/>
+        </w:rPr>
+      </w:pPr>
+      <w:r>
+        <w:rPr>
+          <w:rFonts w:ascii="Arial" w:hAnsi="Arial" w:cs="Arial"/>
+          <w:sz w:val="24"/>
+          <w:szCs w:val="24"/>
+        </w:rPr>
+        <w:t>La Gestión del Tiempo del Proyecto incluye los procesos requeridos para gestionar la terminación en plazo del proyecto.</w:t>
+      </w:r>
+    </w:p>
+    <w:p>
+      <w:pPr>
+        <w:spacing w:line="360" w:lineRule="auto"/>
+        <w:jc w:val="both"/>
+        <w:rPr>
+          <w:rFonts w:ascii="Arial" w:hAnsi="Arial" w:cs="Arial"/>
+          <w:sz w:val="24"/>
+          <w:szCs w:val="24"/>
+        </w:rPr>
+      </w:pPr>
+      <w:r>
+        <w:rPr>
+          <w:rFonts w:ascii="Arial" w:hAnsi="Arial" w:cs="Arial"/>
+          <w:b/>
+          <w:bCs/>
+          <w:sz w:val="24"/>
+          <w:szCs w:val="24"/>
+        </w:rPr>
+        <w:lastRenderedPageBreak/>
+        <w:t>Planificar la Gestión del Cronograma:</w:t>
+      </w:r>
+      <w:r>
+        <w:rPr>
+          <w:rFonts w:ascii="Arial" w:hAnsi="Arial" w:cs="Arial"/>
+          <w:sz w:val="24"/>
+          <w:szCs w:val="24"/>
+        </w:rPr>
+        <w:t xml:space="preserve"> Proceso por medio del cual se establecen las políticas, los procedimientos y la documentación para planificar, desarrollar, gestionar, ejecutar y controlar el cronograma del proyecto.</w:t>
+      </w:r>
+    </w:p>
+    <w:p>
+      <w:pPr>
+        <w:spacing w:line="360" w:lineRule="auto"/>
+        <w:jc w:val="both"/>
+        <w:rPr>
+          <w:rFonts w:ascii="Arial" w:hAnsi="Arial" w:cs="Arial"/>
+          <w:sz w:val="24"/>
+          <w:szCs w:val="24"/>
+        </w:rPr>
+      </w:pPr>
+      <w:r>
+        <w:rPr>
+          <w:rFonts w:ascii="Arial" w:hAnsi="Arial" w:cs="Arial"/>
+          <w:b/>
+          <w:bCs/>
+          <w:sz w:val="24"/>
+          <w:szCs w:val="24"/>
+        </w:rPr>
+        <w:t>Definir las Actividades:</w:t>
+      </w:r>
+      <w:r>
+        <w:rPr>
+          <w:rFonts w:ascii="Arial" w:hAnsi="Arial" w:cs="Arial"/>
+          <w:sz w:val="24"/>
+          <w:szCs w:val="24"/>
+        </w:rPr>
+        <w:t xml:space="preserve"> Proceso de identificar y documentar las acciones específicas que se deben realizar para generar los entregables del proyecto.</w:t>
+      </w:r>
+    </w:p>
+    <w:p>
+      <w:pPr>
+        <w:spacing w:line="360" w:lineRule="auto"/>
+        <w:jc w:val="both"/>
+        <w:rPr>
+          <w:rFonts w:ascii="Arial" w:hAnsi="Arial" w:cs="Arial"/>
+          <w:sz w:val="24"/>
+          <w:szCs w:val="24"/>
+        </w:rPr>
+      </w:pPr>
+      <w:r>
+        <w:rPr>
+          <w:rFonts w:ascii="Arial" w:hAnsi="Arial" w:cs="Arial"/>
+          <w:b/>
+          <w:bCs/>
+          <w:sz w:val="24"/>
+          <w:szCs w:val="24"/>
+        </w:rPr>
+        <w:t>Secuenciar las Actividades:</w:t>
+      </w:r>
+      <w:r>
+        <w:rPr>
+          <w:rFonts w:ascii="Arial" w:hAnsi="Arial" w:cs="Arial"/>
+          <w:sz w:val="24"/>
+          <w:szCs w:val="24"/>
+        </w:rPr>
+        <w:t xml:space="preserve"> Proceso de identificar y documentar las relaciones existentes entre las actividades del proyecto.</w:t>
+      </w:r>
+    </w:p>
+    <w:p>
+      <w:pPr>
+        <w:spacing w:line="360" w:lineRule="auto"/>
+        <w:jc w:val="both"/>
+        <w:rPr>
+          <w:rFonts w:ascii="Arial" w:hAnsi="Arial" w:cs="Arial"/>
+          <w:sz w:val="24"/>
+          <w:szCs w:val="24"/>
+        </w:rPr>
+      </w:pPr>
+      <w:r>
+        <w:rPr>
+          <w:rFonts w:ascii="Arial" w:hAnsi="Arial" w:cs="Arial"/>
+          <w:b/>
+          <w:bCs/>
+          <w:sz w:val="24"/>
+          <w:szCs w:val="24"/>
+        </w:rPr>
+        <w:t>Estimar los Recursos de las Actividades:</w:t>
+      </w:r>
+      <w:r>
+        <w:rPr>
+          <w:rFonts w:ascii="Arial" w:hAnsi="Arial" w:cs="Arial"/>
+          <w:sz w:val="24"/>
+          <w:szCs w:val="24"/>
+        </w:rPr>
+        <w:t xml:space="preserve"> Proceso de estimar el tipo y las cantidades de materiales, recursos humanos, equipos o suministros requeridos para ejecutar cada una de las actividades.</w:t>
+      </w:r>
+    </w:p>
+    <w:p>
+      <w:pPr>
+        <w:spacing w:line="360" w:lineRule="auto"/>
+        <w:jc w:val="both"/>
+        <w:rPr>
+          <w:rFonts w:ascii="Arial" w:hAnsi="Arial" w:cs="Arial"/>
+          <w:sz w:val="24"/>
+          <w:szCs w:val="24"/>
+        </w:rPr>
+      </w:pPr>
+      <w:r>
+        <w:rPr>
+          <w:rFonts w:ascii="Arial" w:hAnsi="Arial" w:cs="Arial"/>
+          <w:b/>
+          <w:bCs/>
+          <w:sz w:val="24"/>
+          <w:szCs w:val="24"/>
+        </w:rPr>
+        <w:t>Estimar la Duración de las Actividades:</w:t>
+      </w:r>
+      <w:r>
+        <w:rPr>
+          <w:rFonts w:ascii="Arial" w:hAnsi="Arial" w:cs="Arial"/>
+          <w:sz w:val="24"/>
+          <w:szCs w:val="24"/>
+        </w:rPr>
+        <w:t xml:space="preserve"> Proceso de estimar la cantidad de períodos de trabajo necesarios para finalizar las actividades individuales con los recursos estimados.</w:t>
+      </w:r>
+    </w:p>
+    <w:p>
+      <w:pPr>
+        <w:spacing w:line="360" w:lineRule="auto"/>
+        <w:jc w:val="both"/>
+        <w:rPr>
+          <w:rFonts w:ascii="Arial" w:hAnsi="Arial" w:cs="Arial"/>
+          <w:sz w:val="24"/>
+          <w:szCs w:val="24"/>
+        </w:rPr>
+      </w:pPr>
+      <w:r>
+        <w:rPr>
+          <w:rFonts w:ascii="Arial" w:hAnsi="Arial" w:cs="Arial"/>
+          <w:b/>
+          <w:bCs/>
+          <w:sz w:val="24"/>
+          <w:szCs w:val="24"/>
+        </w:rPr>
+        <w:t>Desarrollar el Cronograma:</w:t>
+      </w:r>
+      <w:r>
+        <w:rPr>
+          <w:rFonts w:ascii="Arial" w:hAnsi="Arial" w:cs="Arial"/>
+          <w:sz w:val="24"/>
+          <w:szCs w:val="24"/>
+        </w:rPr>
+        <w:t xml:space="preserve"> Proceso de analizar secuencias de actividades, duraciones, requisitos de recursos y restricciones del cronograma para crear el modelo de programación del proyecto.</w:t>
+      </w:r>
+    </w:p>
+    <w:p>
+      <w:pPr>
+        <w:spacing w:line="360" w:lineRule="auto"/>
+        <w:jc w:val="both"/>
+        <w:rPr>
+          <w:rFonts w:ascii="Arial" w:hAnsi="Arial" w:cs="Arial"/>
+          <w:sz w:val="24"/>
+          <w:szCs w:val="24"/>
+        </w:rPr>
+      </w:pPr>
+      <w:r>
+        <w:rPr>
+          <w:rFonts w:ascii="Arial" w:hAnsi="Arial" w:cs="Arial"/>
+          <w:b/>
+          <w:bCs/>
+          <w:sz w:val="24"/>
+          <w:szCs w:val="24"/>
+        </w:rPr>
+        <w:t>Controlar el Cronograma:</w:t>
+      </w:r>
+      <w:r>
+        <w:rPr>
+          <w:rFonts w:ascii="Arial" w:hAnsi="Arial" w:cs="Arial"/>
+          <w:sz w:val="24"/>
+          <w:szCs w:val="24"/>
+        </w:rPr>
+        <w:t xml:space="preserve"> Proceso de monitorear el estado de las actividades del proyecto para actualizar el avance del mismo y gestionar los cambios a la línea base del cronograma a fin de cumplir con el plan.</w:t>
+      </w:r>
+    </w:p>
+    <w:p>
+      <w:pPr>
+        <w:spacing w:line="360" w:lineRule="auto"/>
+        <w:jc w:val="both"/>
+        <w:rPr>
+          <w:rFonts w:ascii="Arial" w:hAnsi="Arial" w:cs="Arial"/>
+          <w:sz w:val="24"/>
+          <w:szCs w:val="24"/>
+        </w:rPr>
+      </w:pPr>
+      <w:r>
+        <w:rPr>
+          <w:rFonts w:ascii="Arial" w:hAnsi="Arial" w:cs="Arial"/>
+          <w:sz w:val="24"/>
+          <w:szCs w:val="24"/>
+        </w:rPr>
+        <w:t xml:space="preserve">Para distinguir entre la presentación del cronograma del proyecto y los datos del cronograma y los cálculos que conducen al cronograma del proyecto es útil referirse a la herramienta de programación, una vez alimentada con los datos del proyecto, como el modelo de programación. Un modelo de programación es una representación del plan para ejecutar las actividades del proyecto que incluye duraciones, dependencias y demás información de planificación, y que se utiliza, junto con otros objetos de programación, para generar cronogramas del proyecto. </w:t>
+      </w:r>
+    </w:p>
+    <w:p>
+      <w:pPr>
+        <w:spacing w:line="360" w:lineRule="auto"/>
+        <w:jc w:val="both"/>
+        <w:rPr>
+          <w:rFonts w:ascii="Arial" w:hAnsi="Arial" w:cs="Arial"/>
+          <w:sz w:val="24"/>
+          <w:szCs w:val="24"/>
+        </w:rPr>
+      </w:pPr>
+      <w:r>
+        <w:rPr>
+          <w:rFonts w:ascii="Arial" w:hAnsi="Arial" w:cs="Arial"/>
+          <w:sz w:val="24"/>
+          <w:szCs w:val="24"/>
+        </w:rPr>
+        <w:t xml:space="preserve">Con este proceso se busca, por una parte, conocer cuánto durarán las actividades del proyecto, y cuánto tardará éste en su totalidad, con la finalidad de prever la conclusión del trabajo en un plazo determinado. Por otra parte, se pretende disponer de un instrumento el Cronograma del </w:t>
+      </w:r>
+      <w:r>
+        <w:rPr>
+          <w:rFonts w:ascii="Arial" w:hAnsi="Arial" w:cs="Arial"/>
+          <w:sz w:val="24"/>
+          <w:szCs w:val="24"/>
+        </w:rPr>
+        <w:lastRenderedPageBreak/>
+        <w:t>proyecto que permita saber en todo momento dónde se está durante la ejecución del proyecto, como si fuera un mapa.</w:t>
+      </w:r>
+    </w:p>
+    <w:p>
+      <w:pPr>
+        <w:spacing w:line="360" w:lineRule="auto"/>
+        <w:jc w:val="both"/>
+        <w:rPr>
+          <w:rFonts w:ascii="Arial" w:hAnsi="Arial" w:cs="Arial"/>
+          <w:sz w:val="24"/>
+          <w:szCs w:val="24"/>
+        </w:rPr>
+      </w:pPr>
+      <w:r>
+        <w:rPr>
+          <w:rFonts w:ascii="Arial" w:hAnsi="Arial" w:cs="Arial"/>
+          <w:sz w:val="24"/>
+          <w:szCs w:val="24"/>
+        </w:rPr>
+        <w:t>Es importante entender que el cronograma no es fijo y que se podrá ir modificando</w:t>
+      </w:r>
+      <w:r>
+        <w:rPr>
+          <w:rFonts w:ascii="Arial" w:hAnsi="Arial" w:cs="Arial"/>
+          <w:sz w:val="24"/>
+          <w:szCs w:val="24"/>
+        </w:rPr>
+        <w:t xml:space="preserve"> </w:t>
+      </w:r>
+      <w:r>
+        <w:rPr>
+          <w:rFonts w:ascii="Arial" w:hAnsi="Arial" w:cs="Arial"/>
+          <w:sz w:val="24"/>
+          <w:szCs w:val="24"/>
+        </w:rPr>
+        <w:t>conforme se avanza en la ejecución del proyecto mediante el proceso de control.</w:t>
+      </w:r>
+    </w:p>
+    <w:p>
+      <w:pPr>
         <w:spacing w:after="0" w:line="240" w:lineRule="auto"/>
         <w:ind w:left="1418"/>
         <w:rPr>
@@ -10064,27 +10532,6 @@
           <w:szCs w:val="24"/>
         </w:rPr>
       </w:pPr>
-    </w:p>
-    <w:p>
-      <w:pPr>
-        <w:spacing w:after="0" w:line="240" w:lineRule="auto"/>
-        <w:ind w:left="1418"/>
-        <w:rPr>
-          <w:rFonts w:ascii="Arial" w:hAnsi="Arial" w:cs="Arial"/>
-          <w:color w:val="000000"/>
-          <w:sz w:val="24"/>
-          <w:szCs w:val="24"/>
-        </w:rPr>
-      </w:pPr>
-      <w:r>
-        <w:rPr>
-          <w:rFonts w:ascii="Arial" w:hAnsi="Arial" w:cs="Arial"/>
-          <w:color w:val="000000"/>
-          <w:sz w:val="24"/>
-          <w:szCs w:val="24"/>
-        </w:rPr>
-        <w:t>Ver archivo adjuntado en el Repositorio.</w:t>
-      </w:r>
     </w:p>
     <w:p>
       <w:pPr>
@@ -10295,16 +10742,7 @@
           <w:color w:val="000000"/>
           <w:lang w:eastAsia="es-ES"/>
         </w:rPr>
-        <w:t xml:space="preserve">Debemos iniciar este proceso retomando los criterios de éxito o de aceptación determinados en el Enunciado del alcance del proyecto, que incluye los requisitos bajo los cuales el producto del proyecto será aceptado. Continuamos con la revisión </w:t>
-      </w:r>
-      <w:r>
-        <w:rPr>
-          <w:rFonts w:ascii="Arial" w:eastAsia="Calibri" w:hAnsi="Arial" w:cs="Arial"/>
-          <w:color w:val="000000"/>
-          <w:lang w:eastAsia="es-ES"/>
-        </w:rPr>
-        <w:lastRenderedPageBreak/>
-        <w:t xml:space="preserve">de las actividades de la EDT y los tiempos especificados en el cronograma y su nivel de criticidad en relación con la calidad que se desea para el producto final. Entonces, con estos elementos, pasamos a identificar los estándares o normas que debemos aplicar al proyecto. </w:t>
+        <w:t xml:space="preserve">Debemos iniciar este proceso retomando los criterios de éxito o de aceptación determinados en el Enunciado del alcance del proyecto, que incluye los requisitos bajo los cuales el producto del proyecto será aceptado. Continuamos con la revisión de las actividades de la EDT y los tiempos especificados en el cronograma y su nivel de criticidad en relación con la calidad que se desea para el producto final. Entonces, con estos elementos, pasamos a identificar los estándares o normas que debemos aplicar al proyecto. </w:t>
       </w:r>
     </w:p>
     <w:p>
@@ -10383,6 +10821,7 @@
         <w:rPr>
           <w:rFonts w:ascii="Arial" w:hAnsi="Arial" w:cs="Arial"/>
         </w:rPr>
+        <w:lastRenderedPageBreak/>
         <w:t>El desarrollo del SofPCUValles seguirá las definiciones generales establecidas en los estándares seleccionados para cada una de las etapas de construcción del producto de software, principal entregable del proyecto. Unido a ello se aplicarán principios definidos por equipo de desarrollo en cuanto a documentación, modelaje de diagramas, y codificación que permitan ajustar la solución a la medida exacta de las necesidades del cliente.</w:t>
       </w:r>
     </w:p>
@@ -10481,14 +10920,7 @@
         <w:rPr>
           <w:rFonts w:ascii="Arial" w:hAnsi="Arial" w:cs="Arial"/>
         </w:rPr>
-        <w:t xml:space="preserve">En el proceso de análisis y modificación de bases de datos para asegurar que el modelado alcance niveles de calidad, que la redundancia sea mínima, así </w:t>
-      </w:r>
-      <w:r>
-        <w:rPr>
-          <w:rFonts w:ascii="Arial" w:hAnsi="Arial" w:cs="Arial"/>
-        </w:rPr>
-        <w:lastRenderedPageBreak/>
-        <w:t>como mantener la integridad de la información se normalizará el diseño de la Base de Datos hasta la 4ta Forma Normal o de Boyce-Codd.</w:t>
+        <w:t>En el proceso de análisis y modificación de bases de datos para asegurar que el modelado alcance niveles de calidad, que la redundancia sea mínima, así como mantener la integridad de la información se normalizará el diseño de la Base de Datos hasta la 4ta Forma Normal o de Boyce-Codd.</w:t>
       </w:r>
     </w:p>
     <w:p>
@@ -10567,6 +10999,7 @@
         <w:rPr>
           <w:rFonts w:ascii="Arial" w:hAnsi="Arial" w:cs="Arial"/>
         </w:rPr>
+        <w:lastRenderedPageBreak/>
         <w:t xml:space="preserve">El % de cumplimiento estará en correspondencia a la planificación realizada. En el Diagrama de Gantt se define el avance, prioridad y fechas previstas de entrega de cada sprint. Se ha planteado que para el </w:t>
       </w:r>
       <w:r>
@@ -10827,6 +11260,7 @@
         <w:rPr>
           <w:rFonts w:ascii="Arial" w:hAnsi="Arial" w:cs="Arial"/>
         </w:rPr>
+        <w:lastRenderedPageBreak/>
         <w:t>Ejecutará las pruebas diseñadas para cada sprint, determinará si es necesario la replanificación y desarrollo de una nueva versión del sprint que soluciones las problemáticas señaladas en revisión realizada.</w:t>
       </w:r>
     </w:p>
@@ -11385,16 +11819,7 @@
                 <w:sz w:val="24"/>
                 <w:szCs w:val="24"/>
               </w:rPr>
-              <w:t xml:space="preserve"> para probar todas las funcionalidades </w:t>
-            </w:r>
-            <w:r>
-              <w:rPr>
-                <w:rFonts w:ascii="Arial" w:hAnsi="Arial" w:cs="Arial"/>
-                <w:sz w:val="24"/>
-                <w:szCs w:val="24"/>
-              </w:rPr>
-              <w:lastRenderedPageBreak/>
-              <w:t>antes de implementar.</w:t>
+              <w:t xml:space="preserve"> para probar todas las funcionalidades antes de implementar.</w:t>
             </w:r>
           </w:p>
         </w:tc>
@@ -11418,7 +11843,6 @@
                 <w:sz w:val="24"/>
                 <w:szCs w:val="24"/>
               </w:rPr>
-              <w:lastRenderedPageBreak/>
               <w:t>Corregir el código fuente.</w:t>
             </w:r>
           </w:p>
@@ -11710,7 +12134,16 @@
                 <w:sz w:val="24"/>
                 <w:szCs w:val="24"/>
               </w:rPr>
-              <w:t>Establecer un proceso formal de estimación del tiempo de ejecución</w:t>
+              <w:t xml:space="preserve">Establecer un proceso formal de estimación </w:t>
+            </w:r>
+            <w:r>
+              <w:rPr>
+                <w:rFonts w:ascii="Arial" w:hAnsi="Arial" w:cs="Arial"/>
+                <w:sz w:val="24"/>
+                <w:szCs w:val="24"/>
+              </w:rPr>
+              <w:lastRenderedPageBreak/>
+              <w:t>del tiempo de ejecución</w:t>
             </w:r>
           </w:p>
         </w:tc>
@@ -11734,7 +12167,17 @@
                 <w:sz w:val="24"/>
                 <w:szCs w:val="24"/>
               </w:rPr>
-              <w:t>Revisar el proceso de estimación y mejorar su precisión</w:t>
+              <w:lastRenderedPageBreak/>
+              <w:t xml:space="preserve">Revisar el proceso de estimación y </w:t>
+            </w:r>
+            <w:r>
+              <w:rPr>
+                <w:rFonts w:ascii="Arial" w:hAnsi="Arial" w:cs="Arial"/>
+                <w:sz w:val="24"/>
+                <w:szCs w:val="24"/>
+              </w:rPr>
+              <w:lastRenderedPageBreak/>
+              <w:t>mejorar su precisión</w:t>
             </w:r>
           </w:p>
         </w:tc>
@@ -11756,6 +12199,7 @@
                 <w:rStyle w:val="markedcontent"/>
                 <w:rFonts w:ascii="Arial" w:hAnsi="Arial" w:cs="Arial"/>
               </w:rPr>
+              <w:lastRenderedPageBreak/>
               <w:t>Darián García Mejías</w:t>
             </w:r>
           </w:p>
@@ -12113,7 +12557,7 @@
 </file>
 
 <file path=word/endnotes.xml><?xml version="1.0" encoding="utf-8"?>
-<w:endnotes xmlns:wpc="http://schemas.microsoft.com/office/word/2010/wordprocessingCanvas" xmlns:cx="http://schemas.microsoft.com/office/drawing/2014/chartex" xmlns:cx1="http://schemas.microsoft.com/office/drawing/2015/9/8/chartex" xmlns:cx2="http://schemas.microsoft.com/office/drawing/2015/10/21/chartex" xmlns:cx3="http://schemas.microsoft.com/office/drawing/2016/5/9/chartex" xmlns:cx4="http://schemas.microsoft.com/office/drawing/2016/5/10/chartex" xmlns:cx5="http://schemas.microsoft.com/office/drawing/2016/5/11/chartex" xmlns:cx6="http://schemas.microsoft.com/office/drawing/2016/5/12/chartex" xmlns:cx7="http://schemas.microsoft.com/office/drawing/2016/5/13/chartex" xmlns:cx8="http://schemas.microsoft.com/office/drawing/2016/5/14/chartex" xmlns:mc="http://schemas.openxmlformats.org/markup-compatibility/2006" xmlns:aink="http://schemas.microsoft.com/office/drawing/2016/ink" xmlns:am3d="http://schemas.microsoft.com/office/drawing/2017/model3d" xmlns:o="urn:schemas-microsoft-com:office:office" xmlns:oel="http://schemas.microsoft.com/office/2019/extlst" xmlns:r="http://schemas.openxmlformats.org/officeDocument/2006/relationships" xmlns:m="http://schemas.openxmlformats.org/officeDocument/2006/math" xmlns:v="urn:schemas-microsoft-com:vml" xmlns:wp14="http://schemas.microsoft.com/office/word/2010/wordprocessingDrawing" xmlns:wp="http://schemas.openxmlformats.org/drawingml/2006/wordprocessingDrawing" xmlns:w10="urn:schemas-microsoft-com:office:word" xmlns:w="http://schemas.openxmlformats.org/wordprocessingml/2006/main" xmlns:w14="http://schemas.microsoft.com/office/word/2010/wordml" xmlns:w15="http://schemas.microsoft.com/office/word/2012/wordml" xmlns:w16cex="http://schemas.microsoft.com/office/word/2018/wordml/cex" xmlns:w16cid="http://schemas.microsoft.com/office/word/2016/wordml/cid" xmlns:w16="http://schemas.microsoft.com/office/word/2018/wordml" xmlns:w16sdtdh="http://schemas.microsoft.com/office/word/2020/wordml/sdtdatahash" xmlns:w16se="http://schemas.microsoft.com/office/word/2015/wordml/symex" xmlns:wpg="http://schemas.microsoft.com/office/word/2010/wordprocessingGroup" xmlns:wpi="http://schemas.microsoft.com/office/word/2010/wordprocessingInk" xmlns:wne="http://schemas.microsoft.com/office/word/2006/wordml" xmlns:wps="http://schemas.microsoft.com/office/word/2010/wordprocessingShape" mc:Ignorable="w14 w15 w16se w16cid w16 w16cex w16sdtdh wp14">
+<w:endnotes xmlns:wpc="http://schemas.microsoft.com/office/word/2010/wordprocessingCanvas" xmlns:cx="http://schemas.microsoft.com/office/drawing/2014/chartex" xmlns:cx1="http://schemas.microsoft.com/office/drawing/2015/9/8/chartex" xmlns:cx2="http://schemas.microsoft.com/office/drawing/2015/10/21/chartex" xmlns:cx3="http://schemas.microsoft.com/office/drawing/2016/5/9/chartex" xmlns:cx4="http://schemas.microsoft.com/office/drawing/2016/5/10/chartex" xmlns:cx5="http://schemas.microsoft.com/office/drawing/2016/5/11/chartex" xmlns:cx6="http://schemas.microsoft.com/office/drawing/2016/5/12/chartex" xmlns:cx7="http://schemas.microsoft.com/office/drawing/2016/5/13/chartex" xmlns:cx8="http://schemas.microsoft.com/office/drawing/2016/5/14/chartex" xmlns:mc="http://schemas.openxmlformats.org/markup-compatibility/2006" xmlns:aink="http://schemas.microsoft.com/office/drawing/2016/ink" xmlns:am3d="http://schemas.microsoft.com/office/drawing/2017/model3d" xmlns:o="urn:schemas-microsoft-com:office:office" xmlns:oel="http://schemas.microsoft.com/office/2019/extlst" xmlns:r="http://schemas.openxmlformats.org/officeDocument/2006/relationships" xmlns:m="http://schemas.openxmlformats.org/officeDocument/2006/math" xmlns:v="urn:schemas-microsoft-com:vml" xmlns:wp14="http://schemas.microsoft.com/office/word/2010/wordprocessingDrawing" xmlns:wp="http://schemas.openxmlformats.org/drawingml/2006/wordprocessingDrawing" xmlns:w10="urn:schemas-microsoft-com:office:word" xmlns:w="http://schemas.openxmlformats.org/wordprocessingml/2006/main" xmlns:w14="http://schemas.microsoft.com/office/word/2010/wordml" xmlns:w15="http://schemas.microsoft.com/office/word/2012/wordml" xmlns:w16cex="http://schemas.microsoft.com/office/word/2018/wordml/cex" xmlns:w16cid="http://schemas.microsoft.com/office/word/2016/wordml/cid" xmlns:w16="http://schemas.microsoft.com/office/word/2018/wordml" xmlns:w16du="http://schemas.microsoft.com/office/word/2023/wordml/word16du" xmlns:w16sdtdh="http://schemas.microsoft.com/office/word/2020/wordml/sdtdatahash" xmlns:w16se="http://schemas.microsoft.com/office/word/2015/wordml/symex" xmlns:wpg="http://schemas.microsoft.com/office/word/2010/wordprocessingGroup" xmlns:wpi="http://schemas.microsoft.com/office/word/2010/wordprocessingInk" xmlns:wne="http://schemas.microsoft.com/office/word/2006/wordml" xmlns:wps="http://schemas.microsoft.com/office/word/2010/wordprocessingShape" mc:Ignorable="w14 w15 w16se w16cid w16 w16cex w16sdtdh wp14">
   <w:endnote w:type="separator" w:id="-1">
     <w:p>
       <w:pPr>
@@ -12138,7 +12582,7 @@
 </file>
 
 <file path=word/footnotes.xml><?xml version="1.0" encoding="utf-8"?>
-<w:footnotes xmlns:wpc="http://schemas.microsoft.com/office/word/2010/wordprocessingCanvas" xmlns:cx="http://schemas.microsoft.com/office/drawing/2014/chartex" xmlns:cx1="http://schemas.microsoft.com/office/drawing/2015/9/8/chartex" xmlns:cx2="http://schemas.microsoft.com/office/drawing/2015/10/21/chartex" xmlns:cx3="http://schemas.microsoft.com/office/drawing/2016/5/9/chartex" xmlns:cx4="http://schemas.microsoft.com/office/drawing/2016/5/10/chartex" xmlns:cx5="http://schemas.microsoft.com/office/drawing/2016/5/11/chartex" xmlns:cx6="http://schemas.microsoft.com/office/drawing/2016/5/12/chartex" xmlns:cx7="http://schemas.microsoft.com/office/drawing/2016/5/13/chartex" xmlns:cx8="http://schemas.microsoft.com/office/drawing/2016/5/14/chartex" xmlns:mc="http://schemas.openxmlformats.org/markup-compatibility/2006" xmlns:aink="http://schemas.microsoft.com/office/drawing/2016/ink" xmlns:am3d="http://schemas.microsoft.com/office/drawing/2017/model3d" xmlns:o="urn:schemas-microsoft-com:office:office" xmlns:oel="http://schemas.microsoft.com/office/2019/extlst" xmlns:r="http://schemas.openxmlformats.org/officeDocument/2006/relationships" xmlns:m="http://schemas.openxmlformats.org/officeDocument/2006/math" xmlns:v="urn:schemas-microsoft-com:vml" xmlns:wp14="http://schemas.microsoft.com/office/word/2010/wordprocessingDrawing" xmlns:wp="http://schemas.openxmlformats.org/drawingml/2006/wordprocessingDrawing" xmlns:w10="urn:schemas-microsoft-com:office:word" xmlns:w="http://schemas.openxmlformats.org/wordprocessingml/2006/main" xmlns:w14="http://schemas.microsoft.com/office/word/2010/wordml" xmlns:w15="http://schemas.microsoft.com/office/word/2012/wordml" xmlns:w16cex="http://schemas.microsoft.com/office/word/2018/wordml/cex" xmlns:w16cid="http://schemas.microsoft.com/office/word/2016/wordml/cid" xmlns:w16="http://schemas.microsoft.com/office/word/2018/wordml" xmlns:w16sdtdh="http://schemas.microsoft.com/office/word/2020/wordml/sdtdatahash" xmlns:w16se="http://schemas.microsoft.com/office/word/2015/wordml/symex" xmlns:wpg="http://schemas.microsoft.com/office/word/2010/wordprocessingGroup" xmlns:wpi="http://schemas.microsoft.com/office/word/2010/wordprocessingInk" xmlns:wne="http://schemas.microsoft.com/office/word/2006/wordml" xmlns:wps="http://schemas.microsoft.com/office/word/2010/wordprocessingShape" mc:Ignorable="w14 w15 w16se w16cid w16 w16cex w16sdtdh wp14">
+<w:footnotes xmlns:wpc="http://schemas.microsoft.com/office/word/2010/wordprocessingCanvas" xmlns:cx="http://schemas.microsoft.com/office/drawing/2014/chartex" xmlns:cx1="http://schemas.microsoft.com/office/drawing/2015/9/8/chartex" xmlns:cx2="http://schemas.microsoft.com/office/drawing/2015/10/21/chartex" xmlns:cx3="http://schemas.microsoft.com/office/drawing/2016/5/9/chartex" xmlns:cx4="http://schemas.microsoft.com/office/drawing/2016/5/10/chartex" xmlns:cx5="http://schemas.microsoft.com/office/drawing/2016/5/11/chartex" xmlns:cx6="http://schemas.microsoft.com/office/drawing/2016/5/12/chartex" xmlns:cx7="http://schemas.microsoft.com/office/drawing/2016/5/13/chartex" xmlns:cx8="http://schemas.microsoft.com/office/drawing/2016/5/14/chartex" xmlns:mc="http://schemas.openxmlformats.org/markup-compatibility/2006" xmlns:aink="http://schemas.microsoft.com/office/drawing/2016/ink" xmlns:am3d="http://schemas.microsoft.com/office/drawing/2017/model3d" xmlns:o="urn:schemas-microsoft-com:office:office" xmlns:oel="http://schemas.microsoft.com/office/2019/extlst" xmlns:r="http://schemas.openxmlformats.org/officeDocument/2006/relationships" xmlns:m="http://schemas.openxmlformats.org/officeDocument/2006/math" xmlns:v="urn:schemas-microsoft-com:vml" xmlns:wp14="http://schemas.microsoft.com/office/word/2010/wordprocessingDrawing" xmlns:wp="http://schemas.openxmlformats.org/drawingml/2006/wordprocessingDrawing" xmlns:w10="urn:schemas-microsoft-com:office:word" xmlns:w="http://schemas.openxmlformats.org/wordprocessingml/2006/main" xmlns:w14="http://schemas.microsoft.com/office/word/2010/wordml" xmlns:w15="http://schemas.microsoft.com/office/word/2012/wordml" xmlns:w16cex="http://schemas.microsoft.com/office/word/2018/wordml/cex" xmlns:w16cid="http://schemas.microsoft.com/office/word/2016/wordml/cid" xmlns:w16="http://schemas.microsoft.com/office/word/2018/wordml" xmlns:w16du="http://schemas.microsoft.com/office/word/2023/wordml/word16du" xmlns:w16sdtdh="http://schemas.microsoft.com/office/word/2020/wordml/sdtdatahash" xmlns:w16se="http://schemas.microsoft.com/office/word/2015/wordml/symex" xmlns:wpg="http://schemas.microsoft.com/office/word/2010/wordprocessingGroup" xmlns:wpi="http://schemas.microsoft.com/office/word/2010/wordprocessingInk" xmlns:wne="http://schemas.microsoft.com/office/word/2006/wordml" xmlns:wps="http://schemas.microsoft.com/office/word/2010/wordprocessingShape" mc:Ignorable="w14 w15 w16se w16cid w16 w16cex w16sdtdh wp14">
   <w:footnote w:type="separator" w:id="-1">
     <w:p>
       <w:pPr>
@@ -12163,7 +12607,7 @@
 </file>
 
 <file path=word/numbering.xml><?xml version="1.0" encoding="utf-8"?>
-<w:numbering xmlns:wpc="http://schemas.microsoft.com/office/word/2010/wordprocessingCanvas" xmlns:cx="http://schemas.microsoft.com/office/drawing/2014/chartex" xmlns:cx1="http://schemas.microsoft.com/office/drawing/2015/9/8/chartex" xmlns:cx2="http://schemas.microsoft.com/office/drawing/2015/10/21/chartex" xmlns:cx3="http://schemas.microsoft.com/office/drawing/2016/5/9/chartex" xmlns:cx4="http://schemas.microsoft.com/office/drawing/2016/5/10/chartex" xmlns:cx5="http://schemas.microsoft.com/office/drawing/2016/5/11/chartex" xmlns:cx6="http://schemas.microsoft.com/office/drawing/2016/5/12/chartex" xmlns:cx7="http://schemas.microsoft.com/office/drawing/2016/5/13/chartex" xmlns:cx8="http://schemas.microsoft.com/office/drawing/2016/5/14/chartex" xmlns:mc="http://schemas.openxmlformats.org/markup-compatibility/2006" xmlns:aink="http://schemas.microsoft.com/office/drawing/2016/ink" xmlns:am3d="http://schemas.microsoft.com/office/drawing/2017/model3d" xmlns:o="urn:schemas-microsoft-com:office:office" xmlns:oel="http://schemas.microsoft.com/office/2019/extlst" xmlns:r="http://schemas.openxmlformats.org/officeDocument/2006/relationships" xmlns:m="http://schemas.openxmlformats.org/officeDocument/2006/math" xmlns:v="urn:schemas-microsoft-com:vml" xmlns:wp14="http://schemas.microsoft.com/office/word/2010/wordprocessingDrawing" xmlns:wp="http://schemas.openxmlformats.org/drawingml/2006/wordprocessingDrawing" xmlns:w10="urn:schemas-microsoft-com:office:word" xmlns:w="http://schemas.openxmlformats.org/wordprocessingml/2006/main" xmlns:w14="http://schemas.microsoft.com/office/word/2010/wordml" xmlns:w15="http://schemas.microsoft.com/office/word/2012/wordml" xmlns:w16cex="http://schemas.microsoft.com/office/word/2018/wordml/cex" xmlns:w16cid="http://schemas.microsoft.com/office/word/2016/wordml/cid" xmlns:w16="http://schemas.microsoft.com/office/word/2018/wordml" xmlns:w16sdtdh="http://schemas.microsoft.com/office/word/2020/wordml/sdtdatahash" xmlns:w16se="http://schemas.microsoft.com/office/word/2015/wordml/symex" xmlns:wpg="http://schemas.microsoft.com/office/word/2010/wordprocessingGroup" xmlns:wpi="http://schemas.microsoft.com/office/word/2010/wordprocessingInk" xmlns:wne="http://schemas.microsoft.com/office/word/2006/wordml" xmlns:wps="http://schemas.microsoft.com/office/word/2010/wordprocessingShape" mc:Ignorable="w14 w15 w16se w16cid w16 w16cex w16sdtdh wp14">
+<w:numbering xmlns:wpc="http://schemas.microsoft.com/office/word/2010/wordprocessingCanvas" xmlns:cx="http://schemas.microsoft.com/office/drawing/2014/chartex" xmlns:cx1="http://schemas.microsoft.com/office/drawing/2015/9/8/chartex" xmlns:cx2="http://schemas.microsoft.com/office/drawing/2015/10/21/chartex" xmlns:cx3="http://schemas.microsoft.com/office/drawing/2016/5/9/chartex" xmlns:cx4="http://schemas.microsoft.com/office/drawing/2016/5/10/chartex" xmlns:cx5="http://schemas.microsoft.com/office/drawing/2016/5/11/chartex" xmlns:cx6="http://schemas.microsoft.com/office/drawing/2016/5/12/chartex" xmlns:cx7="http://schemas.microsoft.com/office/drawing/2016/5/13/chartex" xmlns:cx8="http://schemas.microsoft.com/office/drawing/2016/5/14/chartex" xmlns:mc="http://schemas.openxmlformats.org/markup-compatibility/2006" xmlns:aink="http://schemas.microsoft.com/office/drawing/2016/ink" xmlns:am3d="http://schemas.microsoft.com/office/drawing/2017/model3d" xmlns:o="urn:schemas-microsoft-com:office:office" xmlns:oel="http://schemas.microsoft.com/office/2019/extlst" xmlns:r="http://schemas.openxmlformats.org/officeDocument/2006/relationships" xmlns:m="http://schemas.openxmlformats.org/officeDocument/2006/math" xmlns:v="urn:schemas-microsoft-com:vml" xmlns:wp14="http://schemas.microsoft.com/office/word/2010/wordprocessingDrawing" xmlns:wp="http://schemas.openxmlformats.org/drawingml/2006/wordprocessingDrawing" xmlns:w10="urn:schemas-microsoft-com:office:word" xmlns:w="http://schemas.openxmlformats.org/wordprocessingml/2006/main" xmlns:w14="http://schemas.microsoft.com/office/word/2010/wordml" xmlns:w15="http://schemas.microsoft.com/office/word/2012/wordml" xmlns:w16cex="http://schemas.microsoft.com/office/word/2018/wordml/cex" xmlns:w16cid="http://schemas.microsoft.com/office/word/2016/wordml/cid" xmlns:w16="http://schemas.microsoft.com/office/word/2018/wordml" xmlns:w16du="http://schemas.microsoft.com/office/word/2023/wordml/word16du" xmlns:w16sdtdh="http://schemas.microsoft.com/office/word/2020/wordml/sdtdatahash" xmlns:w16se="http://schemas.microsoft.com/office/word/2015/wordml/symex" xmlns:wpg="http://schemas.microsoft.com/office/word/2010/wordprocessingGroup" xmlns:wpi="http://schemas.microsoft.com/office/word/2010/wordprocessingInk" xmlns:wne="http://schemas.microsoft.com/office/word/2006/wordml" xmlns:wps="http://schemas.microsoft.com/office/word/2010/wordprocessingShape" mc:Ignorable="w14 w15 w16se w16cid w16 w16cex w16sdtdh wp14">
   <w:abstractNum w:abstractNumId="0" w15:restartNumberingAfterBreak="0">
     <w:nsid w:val="01F42010"/>
     <w:multiLevelType w:val="multilevel"/>

</xml_diff>

<commit_message>
REVISIÓN GENERAL. ACT REQUISITOS FUNCIONALES
Se revisó la redacción general, algunos contenidos de todo el documento. Se actualizó la tabla que contiene los requisitos funcionales.
</commit_message>
<xml_diff>
--- a/Documento Final Gestion de Proyectos v1.1.docx
+++ b/Documento Final Gestion de Proyectos v1.1.docx
@@ -13,6 +13,16 @@
           <w:szCs w:val="40"/>
         </w:rPr>
       </w:pPr>
+      <w:r>
+        <w:rPr>
+          <w:rFonts w:ascii="Arial" w:hAnsi="Arial" w:cs="Arial"/>
+          <w:b/>
+          <w:bCs/>
+          <w:sz w:val="40"/>
+          <w:szCs w:val="40"/>
+        </w:rPr>
+        <w:t>U</w:t>
+      </w:r>
       <w:r>
         <w:rPr>
           <w:rFonts w:ascii="Arial" w:hAnsi="Arial" w:cs="Arial"/>

</xml_diff>

<commit_message>
Descripción de EDT e inclusión del archivo del Diagrama de red
</commit_message>
<xml_diff>
--- a/Documento Final Gestion de Proyectos v1.1.docx
+++ b/Documento Final Gestion de Proyectos v1.1.docx
@@ -9834,33 +9834,602 @@
     </w:p>
     <w:p>
       <w:pPr>
+        <w:autoSpaceDE w:val="0"/>
+        <w:autoSpaceDN w:val="0"/>
+        <w:adjustRightInd w:val="0"/>
         <w:spacing w:after="0" w:line="240" w:lineRule="auto"/>
-        <w:ind w:left="1418"/>
-        <w:rPr>
-          <w:rFonts w:ascii="Arial" w:hAnsi="Arial" w:cs="Arial"/>
-          <w:color w:val="000000"/>
+        <w:jc w:val="both"/>
+      </w:pPr>
+      <w:r>
+        <w:rPr>
+          <w:rFonts w:ascii="Arial" w:hAnsi="Arial" w:cs="Arial"/>
           <w:sz w:val="24"/>
           <w:szCs w:val="24"/>
         </w:rPr>
-      </w:pPr>
+        <w:t>Una estructura de desglose de trabajo (EDT, es la descomposición de un proyecto en el que se plasman las etapas de la metodología a seguir que está organizado en varios niveles. En otras palabras, es una forma más sencilla de ver los entregables que hay que hacer para poder procesarlas. Los </w:t>
+      </w:r>
+      <w:hyperlink r:id="rId8" w:history="1">
+        <w:r>
+          <w:rPr>
+            <w:rFonts w:ascii="Arial" w:hAnsi="Arial" w:cs="Arial"/>
+            <w:sz w:val="24"/>
+            <w:szCs w:val="24"/>
+          </w:rPr>
+          <w:t>gestores de proyectos</w:t>
+        </w:r>
+      </w:hyperlink>
       <w:r>
         <w:rPr>
           <w:rFonts w:ascii="Arial" w:hAnsi="Arial" w:cs="Arial"/>
-          <w:color w:val="000000"/>
           <w:sz w:val="24"/>
           <w:szCs w:val="24"/>
         </w:rPr>
-        <w:t>Ver imagen adjunta en el Repositorio.</w:t>
+        <w:t> usan las EDT para ayudar a que los equipos </w:t>
+      </w:r>
+      <w:hyperlink r:id="rId9" w:history="1">
+        <w:r>
+          <w:rPr>
+            <w:rFonts w:ascii="Arial" w:hAnsi="Arial" w:cs="Arial"/>
+            <w:sz w:val="24"/>
+            <w:szCs w:val="24"/>
+          </w:rPr>
+          <w:t>vean los proyectos y los entregables relacionados con las dependencias</w:t>
+        </w:r>
+      </w:hyperlink>
+      <w:r>
+        <w:rPr>
+          <w:rFonts w:ascii="Arial" w:hAnsi="Arial" w:cs="Arial"/>
+          <w:sz w:val="24"/>
+          <w:szCs w:val="24"/>
+        </w:rPr>
+        <w:t>.</w:t>
+      </w:r>
+      <w:r>
+        <w:t> </w:t>
       </w:r>
     </w:p>
     <w:p>
       <w:pPr>
+        <w:autoSpaceDE w:val="0"/>
+        <w:autoSpaceDN w:val="0"/>
+        <w:adjustRightInd w:val="0"/>
         <w:spacing w:after="0" w:line="240" w:lineRule="auto"/>
-        <w:ind w:left="1418"/>
-        <w:rPr>
-          <w:rFonts w:ascii="Arial" w:hAnsi="Arial" w:cs="Arial"/>
-          <w:b/>
-          <w:color w:val="000000"/>
+        <w:jc w:val="both"/>
+        <w:rPr>
+          <w:rFonts w:ascii="Arial" w:hAnsi="Arial" w:cs="Arial"/>
+          <w:sz w:val="24"/>
+          <w:szCs w:val="24"/>
+        </w:rPr>
+      </w:pPr>
+    </w:p>
+    <w:p>
+      <w:pPr>
+        <w:autoSpaceDE w:val="0"/>
+        <w:autoSpaceDN w:val="0"/>
+        <w:adjustRightInd w:val="0"/>
+        <w:spacing w:after="0" w:line="240" w:lineRule="auto"/>
+        <w:jc w:val="both"/>
+        <w:rPr>
+          <w:rFonts w:ascii="Arial" w:hAnsi="Arial" w:cs="Arial"/>
+          <w:sz w:val="24"/>
+          <w:szCs w:val="24"/>
+        </w:rPr>
+      </w:pPr>
+      <w:r>
+        <w:rPr>
+          <w:rFonts w:ascii="Arial" w:hAnsi="Arial" w:cs="Arial"/>
+          <w:sz w:val="24"/>
+          <w:szCs w:val="24"/>
+        </w:rPr>
+        <w:t>Es una herramienta excelente para trabajar con </w:t>
+      </w:r>
+      <w:hyperlink r:id="rId10" w:history="1">
+        <w:r>
+          <w:rPr>
+            <w:rFonts w:ascii="Arial" w:hAnsi="Arial" w:cs="Arial"/>
+            <w:sz w:val="24"/>
+            <w:szCs w:val="24"/>
+          </w:rPr>
+          <w:t>alcances de proyectos</w:t>
+        </w:r>
+      </w:hyperlink>
+      <w:r>
+        <w:rPr>
+          <w:rFonts w:ascii="Arial" w:hAnsi="Arial" w:cs="Arial"/>
+          <w:sz w:val="24"/>
+          <w:szCs w:val="24"/>
+        </w:rPr>
+        <w:t> complejos o con miembros del equipo que prefieran usar otras vistas en vez de una de lista. Si bien la mayoría de los gerentes de proyectos prefieren algunos tipos de imágenes antes que otros, todas las estructuras de desglose del trabajo están compuestas de las mismas piezas clave. </w:t>
+      </w:r>
+    </w:p>
+    <w:p>
+      <w:pPr>
+        <w:pStyle w:val="NormalWeb"/>
+        <w:numPr>
+          <w:ilvl w:val="0"/>
+          <w:numId w:val="14"/>
+        </w:numPr>
+        <w:spacing w:before="0" w:beforeAutospacing="0" w:after="0" w:afterAutospacing="0" w:line="420" w:lineRule="atLeast"/>
+        <w:jc w:val="both"/>
+        <w:rPr>
+          <w:rFonts w:ascii="Arial" w:eastAsiaTheme="minorHAnsi" w:hAnsi="Arial" w:cs="Arial"/>
+          <w:kern w:val="2"/>
+          <w:lang w:val="es-US" w:eastAsia="en-US"/>
+          <w14:ligatures w14:val="standardContextual"/>
+        </w:rPr>
+      </w:pPr>
+      <w:r>
+        <w:rPr>
+          <w:rFonts w:ascii="Arial" w:eastAsiaTheme="minorHAnsi" w:hAnsi="Arial" w:cs="Arial"/>
+          <w:kern w:val="2"/>
+          <w:lang w:val="es-US" w:eastAsia="en-US"/>
+          <w14:ligatures w14:val="standardContextual"/>
+        </w:rPr>
+        <w:t>La </w:t>
+      </w:r>
+      <w:hyperlink r:id="rId11" w:history="1">
+        <w:r>
+          <w:rPr>
+            <w:rFonts w:ascii="Arial" w:eastAsiaTheme="minorHAnsi" w:hAnsi="Arial" w:cs="Arial"/>
+            <w:kern w:val="2"/>
+            <w:lang w:val="es-US" w:eastAsia="en-US"/>
+            <w14:ligatures w14:val="standardContextual"/>
+          </w:rPr>
+          <w:t>base de referencias del proyecto</w:t>
+        </w:r>
+      </w:hyperlink>
+      <w:r>
+        <w:rPr>
+          <w:rFonts w:ascii="Arial" w:eastAsiaTheme="minorHAnsi" w:hAnsi="Arial" w:cs="Arial"/>
+          <w:kern w:val="2"/>
+          <w:lang w:val="es-US" w:eastAsia="en-US"/>
+          <w14:ligatures w14:val="standardContextual"/>
+        </w:rPr>
+        <w:t>, que incluye el </w:t>
+      </w:r>
+      <w:hyperlink r:id="rId12" w:history="1">
+        <w:r>
+          <w:rPr>
+            <w:rFonts w:ascii="Arial" w:eastAsiaTheme="minorHAnsi" w:hAnsi="Arial" w:cs="Arial"/>
+            <w:kern w:val="2"/>
+            <w:lang w:val="es-US" w:eastAsia="en-US"/>
+            <w14:ligatures w14:val="standardContextual"/>
+          </w:rPr>
+          <w:t>plan del proyecto</w:t>
+        </w:r>
+      </w:hyperlink>
+      <w:r>
+        <w:rPr>
+          <w:rFonts w:ascii="Arial" w:eastAsiaTheme="minorHAnsi" w:hAnsi="Arial" w:cs="Arial"/>
+          <w:kern w:val="2"/>
+          <w:lang w:val="es-US" w:eastAsia="en-US"/>
+          <w14:ligatures w14:val="standardContextual"/>
+        </w:rPr>
+        <w:t>, la descripción y el nombre. </w:t>
+      </w:r>
+    </w:p>
+    <w:p>
+      <w:pPr>
+        <w:pStyle w:val="NormalWeb"/>
+        <w:numPr>
+          <w:ilvl w:val="0"/>
+          <w:numId w:val="14"/>
+        </w:numPr>
+        <w:spacing w:before="0" w:beforeAutospacing="0" w:after="0" w:afterAutospacing="0" w:line="420" w:lineRule="atLeast"/>
+        <w:jc w:val="both"/>
+        <w:rPr>
+          <w:rFonts w:ascii="Arial" w:eastAsiaTheme="minorHAnsi" w:hAnsi="Arial" w:cs="Arial"/>
+          <w:kern w:val="2"/>
+          <w:lang w:val="es-US" w:eastAsia="en-US"/>
+          <w14:ligatures w14:val="standardContextual"/>
+        </w:rPr>
+      </w:pPr>
+      <w:hyperlink r:id="rId13" w:history="1">
+        <w:r>
+          <w:rPr>
+            <w:rFonts w:ascii="Arial" w:eastAsiaTheme="minorHAnsi" w:hAnsi="Arial" w:cs="Arial"/>
+            <w:kern w:val="2"/>
+            <w:lang w:val="es-US" w:eastAsia="en-US"/>
+            <w14:ligatures w14:val="standardContextual"/>
+          </w:rPr>
+          <w:t>Participantes del proyecto</w:t>
+        </w:r>
+      </w:hyperlink>
+    </w:p>
+    <w:p>
+      <w:pPr>
+        <w:pStyle w:val="NormalWeb"/>
+        <w:numPr>
+          <w:ilvl w:val="0"/>
+          <w:numId w:val="14"/>
+        </w:numPr>
+        <w:spacing w:before="0" w:beforeAutospacing="0" w:after="0" w:afterAutospacing="0" w:line="420" w:lineRule="atLeast"/>
+        <w:jc w:val="both"/>
+        <w:rPr>
+          <w:rFonts w:ascii="Arial" w:eastAsiaTheme="minorHAnsi" w:hAnsi="Arial" w:cs="Arial"/>
+          <w:kern w:val="2"/>
+          <w:lang w:val="es-US" w:eastAsia="en-US"/>
+          <w14:ligatures w14:val="standardContextual"/>
+        </w:rPr>
+      </w:pPr>
+      <w:r>
+        <w:rPr>
+          <w:rFonts w:ascii="Arial" w:eastAsiaTheme="minorHAnsi" w:hAnsi="Arial" w:cs="Arial"/>
+          <w:kern w:val="2"/>
+          <w:lang w:val="es-US" w:eastAsia="en-US"/>
+          <w14:ligatures w14:val="standardContextual"/>
+        </w:rPr>
+        <w:t>Un </w:t>
+      </w:r>
+      <w:hyperlink r:id="rId14" w:history="1">
+        <w:r>
+          <w:rPr>
+            <w:rFonts w:ascii="Arial" w:eastAsiaTheme="minorHAnsi" w:hAnsi="Arial" w:cs="Arial"/>
+            <w:kern w:val="2"/>
+            <w:lang w:val="es-US" w:eastAsia="en-US"/>
+            <w14:ligatures w14:val="standardContextual"/>
+          </w:rPr>
+          <w:t>programa organizado del proyecto</w:t>
+        </w:r>
+      </w:hyperlink>
+      <w:r>
+        <w:rPr>
+          <w:rFonts w:ascii="Arial" w:eastAsiaTheme="minorHAnsi" w:hAnsi="Arial" w:cs="Arial"/>
+          <w:kern w:val="2"/>
+          <w:lang w:val="es-US" w:eastAsia="en-US"/>
+          <w14:ligatures w14:val="standardContextual"/>
+        </w:rPr>
+        <w:t>.</w:t>
+      </w:r>
+    </w:p>
+    <w:p>
+      <w:pPr>
+        <w:pStyle w:val="NormalWeb"/>
+        <w:numPr>
+          <w:ilvl w:val="0"/>
+          <w:numId w:val="14"/>
+        </w:numPr>
+        <w:spacing w:before="0" w:beforeAutospacing="0" w:after="0" w:afterAutospacing="0" w:line="420" w:lineRule="atLeast"/>
+        <w:jc w:val="both"/>
+        <w:rPr>
+          <w:rFonts w:ascii="Arial" w:eastAsiaTheme="minorHAnsi" w:hAnsi="Arial" w:cs="Arial"/>
+          <w:kern w:val="2"/>
+          <w:lang w:val="es-US" w:eastAsia="en-US"/>
+          <w14:ligatures w14:val="standardContextual"/>
+        </w:rPr>
+      </w:pPr>
+      <w:r>
+        <w:rPr>
+          <w:rFonts w:ascii="Arial" w:eastAsiaTheme="minorHAnsi" w:hAnsi="Arial" w:cs="Arial"/>
+          <w:kern w:val="2"/>
+          <w:lang w:val="es-US" w:eastAsia="en-US"/>
+          <w14:ligatures w14:val="standardContextual"/>
+        </w:rPr>
+        <w:t>Los </w:t>
+      </w:r>
+      <w:hyperlink r:id="rId15" w:history="1">
+        <w:r>
+          <w:rPr>
+            <w:rFonts w:ascii="Arial" w:eastAsiaTheme="minorHAnsi" w:hAnsi="Arial" w:cs="Arial"/>
+            <w:kern w:val="2"/>
+            <w:lang w:val="es-US" w:eastAsia="en-US"/>
+            <w14:ligatures w14:val="standardContextual"/>
+          </w:rPr>
+          <w:t>entregables del proyecto</w:t>
+        </w:r>
+      </w:hyperlink>
+      <w:r>
+        <w:rPr>
+          <w:rFonts w:ascii="Arial" w:eastAsiaTheme="minorHAnsi" w:hAnsi="Arial" w:cs="Arial"/>
+          <w:kern w:val="2"/>
+          <w:lang w:val="es-US" w:eastAsia="en-US"/>
+          <w14:ligatures w14:val="standardContextual"/>
+        </w:rPr>
+        <w:t> y las subtareas.</w:t>
+      </w:r>
+    </w:p>
+    <w:p>
+      <w:pPr>
+        <w:autoSpaceDE w:val="0"/>
+        <w:autoSpaceDN w:val="0"/>
+        <w:adjustRightInd w:val="0"/>
+        <w:spacing w:after="0" w:line="240" w:lineRule="auto"/>
+        <w:jc w:val="both"/>
+      </w:pPr>
+    </w:p>
+    <w:p>
+      <w:pPr>
+        <w:autoSpaceDE w:val="0"/>
+        <w:autoSpaceDN w:val="0"/>
+        <w:adjustRightInd w:val="0"/>
+        <w:spacing w:after="0" w:line="240" w:lineRule="auto"/>
+        <w:jc w:val="both"/>
+        <w:rPr>
+          <w:rFonts w:ascii="Arial" w:hAnsi="Arial" w:cs="Arial"/>
+          <w:sz w:val="24"/>
+          <w:szCs w:val="24"/>
+        </w:rPr>
+      </w:pPr>
+      <w:r>
+        <w:rPr>
+          <w:rFonts w:ascii="Arial" w:hAnsi="Arial" w:cs="Arial"/>
+          <w:sz w:val="24"/>
+          <w:szCs w:val="24"/>
+        </w:rPr>
+        <w:t>Los niveles de la estructura de desglose del trabajo ayudan a separar las tareas según las dependencias. Como los proyectos pueden diferir en gran medida, los niveles de la EDT también serán distintos. Hay tres niveles principales de dependencias, aunque tu estructura podría necesitar tal vez más o en algunos casos, menos. Cada nivel está conectado a una tarea madre y contiene el trabajo que hay que hacer para finalizar esa tarea madre, organizado en forma de dependencias.</w:t>
+      </w:r>
+    </w:p>
+    <w:p>
+      <w:pPr>
+        <w:autoSpaceDE w:val="0"/>
+        <w:autoSpaceDN w:val="0"/>
+        <w:adjustRightInd w:val="0"/>
+        <w:spacing w:after="0" w:line="240" w:lineRule="auto"/>
+        <w:jc w:val="both"/>
+        <w:rPr>
+          <w:rFonts w:ascii="Arial" w:hAnsi="Arial" w:cs="Arial"/>
+          <w:sz w:val="24"/>
+          <w:szCs w:val="24"/>
+        </w:rPr>
+      </w:pPr>
+      <w:r>
+        <w:rPr>
+          <w:noProof/>
+        </w:rPr>
+        <w:lastRenderedPageBreak/>
+        <w:drawing>
+          <wp:inline distT="0" distB="0" distL="0" distR="0" wp14:anchorId="27849535" wp14:editId="7CDCD1D9">
+            <wp:extent cx="6480810" cy="3970020"/>
+            <wp:effectExtent l="0" t="0" r="0" b="0"/>
+            <wp:docPr id="2022244579" name="Imagen 1"/>
+            <wp:cNvGraphicFramePr>
+              <a:graphicFrameLocks xmlns:a="http://schemas.openxmlformats.org/drawingml/2006/main" noChangeAspect="1"/>
+            </wp:cNvGraphicFramePr>
+            <a:graphic xmlns:a="http://schemas.openxmlformats.org/drawingml/2006/main">
+              <a:graphicData uri="http://schemas.openxmlformats.org/drawingml/2006/picture">
+                <pic:pic xmlns:pic="http://schemas.openxmlformats.org/drawingml/2006/picture">
+                  <pic:nvPicPr>
+                    <pic:cNvPr id="0" name="Picture 1"/>
+                    <pic:cNvPicPr>
+                      <a:picLocks noChangeAspect="1" noChangeArrowheads="1"/>
+                    </pic:cNvPicPr>
+                  </pic:nvPicPr>
+                  <pic:blipFill>
+                    <a:blip r:embed="rId16">
+                      <a:extLst>
+                        <a:ext uri="{28A0092B-C50C-407E-A947-70E740481C1C}">
+                          <a14:useLocalDpi xmlns:a14="http://schemas.microsoft.com/office/drawing/2010/main" val="0"/>
+                        </a:ext>
+                      </a:extLst>
+                    </a:blip>
+                    <a:srcRect/>
+                    <a:stretch>
+                      <a:fillRect/>
+                    </a:stretch>
+                  </pic:blipFill>
+                  <pic:spPr bwMode="auto">
+                    <a:xfrm>
+                      <a:off x="0" y="0"/>
+                      <a:ext cx="6480810" cy="3970020"/>
+                    </a:xfrm>
+                    <a:prstGeom prst="rect">
+                      <a:avLst/>
+                    </a:prstGeom>
+                    <a:noFill/>
+                    <a:ln>
+                      <a:noFill/>
+                    </a:ln>
+                  </pic:spPr>
+                </pic:pic>
+              </a:graphicData>
+            </a:graphic>
+          </wp:inline>
+        </w:drawing>
+      </w:r>
+    </w:p>
+    <w:p>
+      <w:pPr>
+        <w:autoSpaceDE w:val="0"/>
+        <w:autoSpaceDN w:val="0"/>
+        <w:adjustRightInd w:val="0"/>
+        <w:spacing w:after="0" w:line="240" w:lineRule="auto"/>
+        <w:jc w:val="both"/>
+        <w:rPr>
+          <w:rFonts w:ascii="Arial" w:hAnsi="Arial" w:cs="Arial"/>
+          <w:sz w:val="24"/>
+          <w:szCs w:val="24"/>
+        </w:rPr>
+      </w:pPr>
+    </w:p>
+    <w:p>
+      <w:pPr>
+        <w:autoSpaceDE w:val="0"/>
+        <w:autoSpaceDN w:val="0"/>
+        <w:adjustRightInd w:val="0"/>
+        <w:spacing w:after="0" w:line="240" w:lineRule="auto"/>
+        <w:jc w:val="both"/>
+        <w:rPr>
+          <w:rFonts w:ascii="Arial" w:hAnsi="Arial" w:cs="Arial"/>
+          <w:sz w:val="24"/>
+          <w:szCs w:val="24"/>
+        </w:rPr>
+      </w:pPr>
+      <w:r>
+        <w:rPr>
+          <w:rFonts w:ascii="Arial" w:hAnsi="Arial" w:cs="Arial"/>
+          <w:sz w:val="24"/>
+          <w:szCs w:val="24"/>
+        </w:rPr>
+        <w:t>Dado que una EDT se puede ver, lo mejor y más fácil es crearla con una combinación de un </w:t>
+      </w:r>
+      <w:hyperlink r:id="rId17" w:history="1">
+        <w:r>
+          <w:rPr>
+            <w:rFonts w:ascii="Arial" w:hAnsi="Arial" w:cs="Arial"/>
+            <w:sz w:val="24"/>
+            <w:szCs w:val="24"/>
+          </w:rPr>
+          <w:t>software</w:t>
+        </w:r>
+      </w:hyperlink>
+      <w:r>
+        <w:rPr>
+          <w:rFonts w:ascii="Arial" w:hAnsi="Arial" w:cs="Arial"/>
+          <w:sz w:val="24"/>
+          <w:szCs w:val="24"/>
+        </w:rPr>
+        <w:t xml:space="preserve"> como se representa a continuación mediante GlooMaps una herramienta web que facilita la creación de este tipo de diseños.</w:t>
+      </w:r>
+      <w:r>
+        <w:rPr>
+          <w:rFonts w:ascii="Arial" w:hAnsi="Arial" w:cs="Arial"/>
+          <w:sz w:val="24"/>
+          <w:szCs w:val="24"/>
+        </w:rPr>
+        <w:t xml:space="preserve"> Para una mejor vista del mismo se le adjunta en la carpeta del proyecto la imagen original.</w:t>
+      </w:r>
+    </w:p>
+    <w:p>
+      <w:pPr>
+        <w:autoSpaceDE w:val="0"/>
+        <w:autoSpaceDN w:val="0"/>
+        <w:adjustRightInd w:val="0"/>
+        <w:spacing w:after="0" w:line="240" w:lineRule="auto"/>
+        <w:jc w:val="both"/>
+        <w:rPr>
+          <w:rFonts w:ascii="Arial" w:hAnsi="Arial" w:cs="Arial"/>
+          <w:sz w:val="24"/>
+          <w:szCs w:val="24"/>
+        </w:rPr>
+      </w:pPr>
+    </w:p>
+    <w:p>
+      <w:pPr>
+        <w:keepNext/>
+        <w:autoSpaceDE w:val="0"/>
+        <w:autoSpaceDN w:val="0"/>
+        <w:adjustRightInd w:val="0"/>
+        <w:spacing w:after="0" w:line="240" w:lineRule="auto"/>
+        <w:jc w:val="both"/>
+      </w:pPr>
+      <w:r>
+        <w:rPr>
+          <w:noProof/>
+        </w:rPr>
+        <w:drawing>
+          <wp:inline distT="0" distB="0" distL="0" distR="0" wp14:anchorId="746731C3" wp14:editId="291780AD">
+            <wp:extent cx="6480810" cy="549275"/>
+            <wp:effectExtent l="0" t="0" r="0" b="3175"/>
+            <wp:docPr id="911889160" name="Imagen 2"/>
+            <wp:cNvGraphicFramePr>
+              <a:graphicFrameLocks xmlns:a="http://schemas.openxmlformats.org/drawingml/2006/main" noChangeAspect="1"/>
+            </wp:cNvGraphicFramePr>
+            <a:graphic xmlns:a="http://schemas.openxmlformats.org/drawingml/2006/main">
+              <a:graphicData uri="http://schemas.openxmlformats.org/drawingml/2006/picture">
+                <pic:pic xmlns:pic="http://schemas.openxmlformats.org/drawingml/2006/picture">
+                  <pic:nvPicPr>
+                    <pic:cNvPr id="0" name="Picture 3"/>
+                    <pic:cNvPicPr>
+                      <a:picLocks noChangeAspect="1" noChangeArrowheads="1"/>
+                    </pic:cNvPicPr>
+                  </pic:nvPicPr>
+                  <pic:blipFill>
+                    <a:blip r:embed="rId18" cstate="print">
+                      <a:extLst>
+                        <a:ext uri="{28A0092B-C50C-407E-A947-70E740481C1C}">
+                          <a14:useLocalDpi xmlns:a14="http://schemas.microsoft.com/office/drawing/2010/main" val="0"/>
+                        </a:ext>
+                      </a:extLst>
+                    </a:blip>
+                    <a:srcRect/>
+                    <a:stretch>
+                      <a:fillRect/>
+                    </a:stretch>
+                  </pic:blipFill>
+                  <pic:spPr bwMode="auto">
+                    <a:xfrm>
+                      <a:off x="0" y="0"/>
+                      <a:ext cx="6480810" cy="549275"/>
+                    </a:xfrm>
+                    <a:prstGeom prst="rect">
+                      <a:avLst/>
+                    </a:prstGeom>
+                    <a:noFill/>
+                    <a:ln>
+                      <a:noFill/>
+                    </a:ln>
+                  </pic:spPr>
+                </pic:pic>
+              </a:graphicData>
+            </a:graphic>
+          </wp:inline>
+        </w:drawing>
+      </w:r>
+    </w:p>
+    <w:p>
+      <w:pPr>
+        <w:pStyle w:val="Descripcin"/>
+        <w:jc w:val="both"/>
+        <w:rPr>
+          <w:rFonts w:ascii="Arial" w:hAnsi="Arial" w:cs="Arial"/>
+          <w:color w:val="auto"/>
+          <w:sz w:val="24"/>
+          <w:szCs w:val="24"/>
+        </w:rPr>
+      </w:pPr>
+      <w:r>
+        <w:rPr>
+          <w:color w:val="auto"/>
+        </w:rPr>
+        <w:t xml:space="preserve">Ilustración </w:t>
+      </w:r>
+      <w:r>
+        <w:rPr>
+          <w:color w:val="auto"/>
+        </w:rPr>
+        <w:fldChar w:fldCharType="begin"/>
+      </w:r>
+      <w:r>
+        <w:rPr>
+          <w:color w:val="auto"/>
+        </w:rPr>
+        <w:instrText xml:space="preserve"> SEQ Ilustración \* ARABIC </w:instrText>
+      </w:r>
+      <w:r>
+        <w:rPr>
+          <w:color w:val="auto"/>
+        </w:rPr>
+        <w:fldChar w:fldCharType="separate"/>
+      </w:r>
+      <w:r>
+        <w:rPr>
+          <w:noProof/>
+          <w:color w:val="auto"/>
+        </w:rPr>
+        <w:t>1</w:t>
+      </w:r>
+      <w:r>
+        <w:rPr>
+          <w:color w:val="auto"/>
+        </w:rPr>
+        <w:fldChar w:fldCharType="end"/>
+      </w:r>
+      <w:r>
+        <w:rPr>
+          <w:color w:val="auto"/>
+        </w:rPr>
+        <w:t xml:space="preserve"> EDT del proyecto</w:t>
+      </w:r>
+    </w:p>
+    <w:p>
+      <w:pPr>
+        <w:autoSpaceDE w:val="0"/>
+        <w:autoSpaceDN w:val="0"/>
+        <w:adjustRightInd w:val="0"/>
+        <w:spacing w:after="0" w:line="240" w:lineRule="auto"/>
+        <w:jc w:val="both"/>
+        <w:rPr>
+          <w:rFonts w:ascii="Arial" w:hAnsi="Arial" w:cs="Arial"/>
           <w:sz w:val="24"/>
           <w:szCs w:val="24"/>
         </w:rPr>
@@ -10019,6 +10588,155 @@
           <w:rFonts w:ascii="Arial" w:hAnsi="Arial" w:cs="Arial"/>
           <w:b/>
           <w:color w:val="000000"/>
+          <w:sz w:val="24"/>
+          <w:szCs w:val="24"/>
+        </w:rPr>
+      </w:pPr>
+    </w:p>
+    <w:p>
+      <w:pPr>
+        <w:pStyle w:val="Prrafodelista"/>
+        <w:autoSpaceDE w:val="0"/>
+        <w:autoSpaceDN w:val="0"/>
+        <w:adjustRightInd w:val="0"/>
+        <w:spacing w:after="0" w:line="240" w:lineRule="auto"/>
+        <w:ind w:left="0"/>
+        <w:jc w:val="both"/>
+        <w:rPr>
+          <w:rFonts w:ascii="Arial" w:hAnsi="Arial" w:cs="Arial"/>
+          <w:sz w:val="24"/>
+          <w:szCs w:val="24"/>
+        </w:rPr>
+      </w:pPr>
+      <w:r>
+        <w:rPr>
+          <w:rFonts w:ascii="Arial" w:hAnsi="Arial" w:cs="Arial"/>
+          <w:sz w:val="24"/>
+          <w:szCs w:val="24"/>
+        </w:rPr>
+        <w:t xml:space="preserve">El Diagrama de red es una representación gráfica de las actividades del proyecto y de las relaciones lógicas que se establecen entre ellas. Generalmente toma la forma de una red donde las actividades se representan con nodos en forma de rectángulos, y las precedencias entre los nodos se marcan por medio de flechas o líneas. En cada actividad se especifican sus atributos. </w:t>
+      </w:r>
+      <w:r>
+        <w:rPr>
+          <w:rFonts w:ascii="Arial" w:hAnsi="Arial" w:cs="Arial"/>
+          <w:sz w:val="24"/>
+          <w:szCs w:val="24"/>
+        </w:rPr>
+        <w:lastRenderedPageBreak/>
+        <w:t>Puede incluir las actividades de administración del proyecto, como son las propias de los procesos de iniciación, planificación, implementación, revisión y retrospectiva y lanzamiento; las demás son las actividades de ejecución que permiten generar los productos del trabajo.</w:t>
+      </w:r>
+    </w:p>
+    <w:p>
+      <w:pPr>
+        <w:pStyle w:val="Prrafodelista"/>
+        <w:autoSpaceDE w:val="0"/>
+        <w:autoSpaceDN w:val="0"/>
+        <w:adjustRightInd w:val="0"/>
+        <w:spacing w:after="0" w:line="240" w:lineRule="auto"/>
+        <w:ind w:left="0"/>
+        <w:jc w:val="both"/>
+        <w:rPr>
+          <w:rFonts w:ascii="Arial" w:hAnsi="Arial" w:cs="Arial"/>
+          <w:sz w:val="24"/>
+          <w:szCs w:val="24"/>
+        </w:rPr>
+      </w:pPr>
+      <w:r>
+        <w:rPr>
+          <w:rFonts w:ascii="Arial" w:hAnsi="Arial" w:cs="Arial"/>
+          <w:sz w:val="24"/>
+          <w:szCs w:val="24"/>
+        </w:rPr>
+        <w:t>Los diagramas de red o diagramas de precedencia se emplean para representar</w:t>
+      </w:r>
+      <w:r>
+        <w:rPr>
+          <w:rFonts w:ascii="Arial" w:hAnsi="Arial" w:cs="Arial"/>
+          <w:sz w:val="24"/>
+          <w:szCs w:val="24"/>
+        </w:rPr>
+        <w:t xml:space="preserve"> </w:t>
+      </w:r>
+      <w:r>
+        <w:rPr>
+          <w:rFonts w:ascii="Arial" w:hAnsi="Arial" w:cs="Arial"/>
+          <w:sz w:val="24"/>
+          <w:szCs w:val="24"/>
+        </w:rPr>
+        <w:t>dependencias de secuencia de las actividades de un proyecto y para facilitar su</w:t>
+      </w:r>
+      <w:r>
+        <w:rPr>
+          <w:rFonts w:ascii="Arial" w:hAnsi="Arial" w:cs="Arial"/>
+          <w:sz w:val="24"/>
+          <w:szCs w:val="24"/>
+        </w:rPr>
+        <w:t xml:space="preserve"> </w:t>
+      </w:r>
+      <w:r>
+        <w:rPr>
+          <w:rFonts w:ascii="Arial" w:hAnsi="Arial" w:cs="Arial"/>
+          <w:sz w:val="24"/>
+          <w:szCs w:val="24"/>
+        </w:rPr>
+        <w:t>administración. Los diagramas de red permiten planificar y controlar proyectos complejos</w:t>
+      </w:r>
+      <w:r>
+        <w:rPr>
+          <w:rFonts w:ascii="Arial" w:hAnsi="Arial" w:cs="Arial"/>
+          <w:sz w:val="24"/>
+          <w:szCs w:val="24"/>
+        </w:rPr>
+        <w:t xml:space="preserve"> </w:t>
+      </w:r>
+      <w:r>
+        <w:rPr>
+          <w:rFonts w:ascii="Arial" w:hAnsi="Arial" w:cs="Arial"/>
+          <w:sz w:val="24"/>
+          <w:szCs w:val="24"/>
+        </w:rPr>
+        <w:t>facilitando especialmente el análisis del tiempo requerido para completar cada actividad, e</w:t>
+      </w:r>
+      <w:r>
+        <w:rPr>
+          <w:rFonts w:ascii="Arial" w:hAnsi="Arial" w:cs="Arial"/>
+          <w:sz w:val="24"/>
+          <w:szCs w:val="24"/>
+        </w:rPr>
+        <w:t xml:space="preserve"> </w:t>
+      </w:r>
+      <w:r>
+        <w:rPr>
+          <w:rFonts w:ascii="Arial" w:hAnsi="Arial" w:cs="Arial"/>
+          <w:sz w:val="24"/>
+          <w:szCs w:val="24"/>
+        </w:rPr>
+        <w:t>identificar el tiempo mínimo necesario para completar el proyecto total.</w:t>
+      </w:r>
+    </w:p>
+    <w:p>
+      <w:pPr>
+        <w:autoSpaceDE w:val="0"/>
+        <w:autoSpaceDN w:val="0"/>
+        <w:adjustRightInd w:val="0"/>
+        <w:spacing w:after="0" w:line="240" w:lineRule="auto"/>
+        <w:jc w:val="both"/>
+        <w:rPr>
+          <w:rFonts w:ascii="Arial" w:hAnsi="Arial" w:cs="Arial"/>
+          <w:sz w:val="24"/>
+          <w:szCs w:val="24"/>
+        </w:rPr>
+      </w:pPr>
+    </w:p>
+    <w:p>
+      <w:pPr>
+        <w:autoSpaceDE w:val="0"/>
+        <w:autoSpaceDN w:val="0"/>
+        <w:adjustRightInd w:val="0"/>
+        <w:spacing w:after="0" w:line="240" w:lineRule="auto"/>
+        <w:jc w:val="both"/>
+        <w:rPr>
+          <w:rFonts w:ascii="Arial" w:hAnsi="Arial" w:cs="Arial"/>
           <w:sz w:val="24"/>
           <w:szCs w:val="24"/>
         </w:rPr>
@@ -10039,118 +10757,6 @@
           <w:szCs w:val="24"/>
         </w:rPr>
       </w:pPr>
-      <w:r>
-        <w:rPr>
-          <w:rFonts w:ascii="Arial" w:hAnsi="Arial" w:cs="Arial"/>
-          <w:sz w:val="24"/>
-          <w:szCs w:val="24"/>
-        </w:rPr>
-        <w:t>El Diagrama de red es una representación gráfica de las actividades del proyecto y de las relaciones lógicas que se establecen entre ellas. Generalmente toma la forma de una red donde las actividades se representan con nodos en forma de rectángulos, y las precedencias entre los nodos se marcan por medio de flechas o líneas. En cada actividad se especifican sus atributos. Puede incluir las actividades de administración del proyecto, como son las propias de los procesos de iniciación, planificación, implementación, revisión y retrospectiva y lanzamiento; las demás son las actividades de ejecución que permiten generar los productos del trabajo.</w:t>
-      </w:r>
-    </w:p>
-    <w:p>
-      <w:pPr>
-        <w:pStyle w:val="Prrafodelista"/>
-        <w:autoSpaceDE w:val="0"/>
-        <w:autoSpaceDN w:val="0"/>
-        <w:adjustRightInd w:val="0"/>
-        <w:spacing w:after="0" w:line="240" w:lineRule="auto"/>
-        <w:ind w:left="360"/>
-        <w:jc w:val="both"/>
-        <w:rPr>
-          <w:rFonts w:ascii="Arial" w:hAnsi="Arial" w:cs="Arial"/>
-          <w:sz w:val="24"/>
-          <w:szCs w:val="24"/>
-        </w:rPr>
-      </w:pPr>
-      <w:r>
-        <w:rPr>
-          <w:rFonts w:ascii="Arial" w:hAnsi="Arial" w:cs="Arial"/>
-          <w:sz w:val="24"/>
-          <w:szCs w:val="24"/>
-        </w:rPr>
-        <w:t>Los diagramas de red o diagramas de precedencia se emplean para representar</w:t>
-      </w:r>
-      <w:r>
-        <w:rPr>
-          <w:rFonts w:ascii="Arial" w:hAnsi="Arial" w:cs="Arial"/>
-          <w:sz w:val="24"/>
-          <w:szCs w:val="24"/>
-        </w:rPr>
-        <w:t xml:space="preserve"> </w:t>
-      </w:r>
-      <w:r>
-        <w:rPr>
-          <w:rFonts w:ascii="Arial" w:hAnsi="Arial" w:cs="Arial"/>
-          <w:sz w:val="24"/>
-          <w:szCs w:val="24"/>
-        </w:rPr>
-        <w:t>dependencias de secuencia de las actividades de un proyecto y para facilitar su</w:t>
-      </w:r>
-      <w:r>
-        <w:rPr>
-          <w:rFonts w:ascii="Arial" w:hAnsi="Arial" w:cs="Arial"/>
-          <w:sz w:val="24"/>
-          <w:szCs w:val="24"/>
-        </w:rPr>
-        <w:t xml:space="preserve"> </w:t>
-      </w:r>
-      <w:r>
-        <w:rPr>
-          <w:rFonts w:ascii="Arial" w:hAnsi="Arial" w:cs="Arial"/>
-          <w:sz w:val="24"/>
-          <w:szCs w:val="24"/>
-        </w:rPr>
-        <w:t>administración. Los diagramas de red permiten planificar y controlar proyectos complejos</w:t>
-      </w:r>
-      <w:r>
-        <w:rPr>
-          <w:rFonts w:ascii="Arial" w:hAnsi="Arial" w:cs="Arial"/>
-          <w:sz w:val="24"/>
-          <w:szCs w:val="24"/>
-        </w:rPr>
-        <w:t xml:space="preserve"> </w:t>
-      </w:r>
-      <w:r>
-        <w:rPr>
-          <w:rFonts w:ascii="Arial" w:hAnsi="Arial" w:cs="Arial"/>
-          <w:sz w:val="24"/>
-          <w:szCs w:val="24"/>
-        </w:rPr>
-        <w:t>facilitando especialmente el análisis del tiempo requerido para completar cada actividad, e</w:t>
-      </w:r>
-      <w:r>
-        <w:rPr>
-          <w:rFonts w:ascii="Arial" w:hAnsi="Arial" w:cs="Arial"/>
-          <w:sz w:val="24"/>
-          <w:szCs w:val="24"/>
-        </w:rPr>
-        <w:t xml:space="preserve"> </w:t>
-      </w:r>
-      <w:r>
-        <w:rPr>
-          <w:rFonts w:ascii="Arial" w:hAnsi="Arial" w:cs="Arial"/>
-          <w:sz w:val="24"/>
-          <w:szCs w:val="24"/>
-        </w:rPr>
-        <w:t>identificar el tiempo mínimo necesario para completar el proyecto total.</w:t>
-      </w:r>
-    </w:p>
-    <w:p>
-      <w:pPr>
-        <w:pStyle w:val="Prrafodelista"/>
-        <w:autoSpaceDE w:val="0"/>
-        <w:autoSpaceDN w:val="0"/>
-        <w:adjustRightInd w:val="0"/>
-        <w:spacing w:after="0" w:line="240" w:lineRule="auto"/>
-        <w:ind w:left="360"/>
-        <w:jc w:val="both"/>
-        <w:rPr>
-          <w:rFonts w:ascii="Arial" w:hAnsi="Arial" w:cs="Arial"/>
-          <w:sz w:val="24"/>
-          <w:szCs w:val="24"/>
-        </w:rPr>
-      </w:pPr>
     </w:p>
     <w:p>
       <w:pPr>
@@ -10252,7 +10858,6 @@
           <w:sz w:val="24"/>
           <w:szCs w:val="24"/>
         </w:rPr>
-        <w:lastRenderedPageBreak/>
         <w:t>Planificar la Gestión del Cronograma:</w:t>
       </w:r>
       <w:r>
@@ -10427,6 +11032,7 @@
           <w:sz w:val="24"/>
           <w:szCs w:val="24"/>
         </w:rPr>
+        <w:lastRenderedPageBreak/>
         <w:t>Controlar el Cronograma:</w:t>
       </w:r>
       <w:r>
@@ -10473,16 +11079,7 @@
           <w:sz w:val="24"/>
           <w:szCs w:val="24"/>
         </w:rPr>
-        <w:t xml:space="preserve">Con este proceso se busca, por una parte, conocer cuánto durarán las actividades del proyecto, y cuánto tardará éste en su totalidad, con la finalidad de prever la conclusión del trabajo en un plazo determinado. Por otra parte, se pretende disponer de un instrumento el Cronograma del </w:t>
-      </w:r>
-      <w:r>
-        <w:rPr>
-          <w:rFonts w:ascii="Arial" w:hAnsi="Arial" w:cs="Arial"/>
-          <w:sz w:val="24"/>
-          <w:szCs w:val="24"/>
-        </w:rPr>
-        <w:lastRenderedPageBreak/>
-        <w:t>proyecto que permita saber en todo momento dónde se está durante la ejecución del proyecto, como si fuera un mapa.</w:t>
+        <w:t>Con este proceso se busca, por una parte, conocer cuánto durarán las actividades del proyecto, y cuánto tardará éste en su totalidad, con la finalidad de prever la conclusión del trabajo en un plazo determinado. Por otra parte, se pretende disponer de un instrumento el Cronograma del proyecto que permita saber en todo momento dónde se está durante la ejecución del proyecto, como si fuera un mapa.</w:t>
       </w:r>
     </w:p>
     <w:p>
@@ -10519,6 +11116,17 @@
         </w:rPr>
         <w:t>conforme se avanza en la ejecución del proyecto mediante el proceso de control.</w:t>
       </w:r>
+    </w:p>
+    <w:p>
+      <w:pPr>
+        <w:spacing w:line="360" w:lineRule="auto"/>
+        <w:jc w:val="both"/>
+        <w:rPr>
+          <w:rFonts w:ascii="Arial" w:hAnsi="Arial" w:cs="Arial"/>
+          <w:sz w:val="24"/>
+          <w:szCs w:val="24"/>
+        </w:rPr>
+      </w:pPr>
     </w:p>
     <w:p>
       <w:pPr>
@@ -10742,6 +11350,7 @@
           <w:color w:val="000000"/>
           <w:lang w:eastAsia="es-ES"/>
         </w:rPr>
+        <w:lastRenderedPageBreak/>
         <w:t xml:space="preserve">Debemos iniciar este proceso retomando los criterios de éxito o de aceptación determinados en el Enunciado del alcance del proyecto, que incluye los requisitos bajo los cuales el producto del proyecto será aceptado. Continuamos con la revisión de las actividades de la EDT y los tiempos especificados en el cronograma y su nivel de criticidad en relación con la calidad que se desea para el producto final. Entonces, con estos elementos, pasamos a identificar los estándares o normas que debemos aplicar al proyecto. </w:t>
       </w:r>
     </w:p>
@@ -10821,7 +11430,6 @@
         <w:rPr>
           <w:rFonts w:ascii="Arial" w:hAnsi="Arial" w:cs="Arial"/>
         </w:rPr>
-        <w:lastRenderedPageBreak/>
         <w:t>El desarrollo del SofPCUValles seguirá las definiciones generales establecidas en los estándares seleccionados para cada una de las etapas de construcción del producto de software, principal entregable del proyecto. Unido a ello se aplicarán principios definidos por equipo de desarrollo en cuanto a documentación, modelaje de diagramas, y codificación que permitan ajustar la solución a la medida exacta de las necesidades del cliente.</w:t>
       </w:r>
     </w:p>
@@ -10920,6 +11528,7 @@
         <w:rPr>
           <w:rFonts w:ascii="Arial" w:hAnsi="Arial" w:cs="Arial"/>
         </w:rPr>
+        <w:lastRenderedPageBreak/>
         <w:t>En el proceso de análisis y modificación de bases de datos para asegurar que el modelado alcance niveles de calidad, que la redundancia sea mínima, así como mantener la integridad de la información se normalizará el diseño de la Base de Datos hasta la 4ta Forma Normal o de Boyce-Codd.</w:t>
       </w:r>
     </w:p>
@@ -10999,7 +11608,6 @@
         <w:rPr>
           <w:rFonts w:ascii="Arial" w:hAnsi="Arial" w:cs="Arial"/>
         </w:rPr>
-        <w:lastRenderedPageBreak/>
         <w:t xml:space="preserve">El % de cumplimiento estará en correspondencia a la planificación realizada. En el Diagrama de Gantt se define el avance, prioridad y fechas previstas de entrega de cada sprint. Se ha planteado que para el </w:t>
       </w:r>
       <w:r>
@@ -11102,6 +11710,7 @@
         <w:rPr>
           <w:rFonts w:ascii="Arial" w:hAnsi="Arial" w:cs="Arial"/>
         </w:rPr>
+        <w:lastRenderedPageBreak/>
         <w:t>El equipo se organizará con las siguientes responsabilidades sobre las actividades asociadas a la calidad</w:t>
       </w:r>
     </w:p>
@@ -11260,7 +11869,6 @@
         <w:rPr>
           <w:rFonts w:ascii="Arial" w:hAnsi="Arial" w:cs="Arial"/>
         </w:rPr>
-        <w:lastRenderedPageBreak/>
         <w:t>Ejecutará las pruebas diseñadas para cada sprint, determinará si es necesario la replanificación y desarrollo de una nueva versión del sprint que soluciones las problemáticas señaladas en revisión realizada.</w:t>
       </w:r>
     </w:p>
@@ -11719,6 +12327,7 @@
                 <w:sz w:val="24"/>
                 <w:szCs w:val="24"/>
               </w:rPr>
+              <w:lastRenderedPageBreak/>
               <w:t>Técnico</w:t>
             </w:r>
           </w:p>
@@ -12134,16 +12743,7 @@
                 <w:sz w:val="24"/>
                 <w:szCs w:val="24"/>
               </w:rPr>
-              <w:t xml:space="preserve">Establecer un proceso formal de estimación </w:t>
-            </w:r>
-            <w:r>
-              <w:rPr>
-                <w:rFonts w:ascii="Arial" w:hAnsi="Arial" w:cs="Arial"/>
-                <w:sz w:val="24"/>
-                <w:szCs w:val="24"/>
-              </w:rPr>
-              <w:lastRenderedPageBreak/>
-              <w:t>del tiempo de ejecución</w:t>
+              <w:t>Establecer un proceso formal de estimación del tiempo de ejecución</w:t>
             </w:r>
           </w:p>
         </w:tc>
@@ -12167,17 +12767,7 @@
                 <w:sz w:val="24"/>
                 <w:szCs w:val="24"/>
               </w:rPr>
-              <w:lastRenderedPageBreak/>
-              <w:t xml:space="preserve">Revisar el proceso de estimación y </w:t>
-            </w:r>
-            <w:r>
-              <w:rPr>
-                <w:rFonts w:ascii="Arial" w:hAnsi="Arial" w:cs="Arial"/>
-                <w:sz w:val="24"/>
-                <w:szCs w:val="24"/>
-              </w:rPr>
-              <w:lastRenderedPageBreak/>
-              <w:t>mejorar su precisión</w:t>
+              <w:t>Revisar el proceso de estimación y mejorar su precisión</w:t>
             </w:r>
           </w:p>
         </w:tc>
@@ -12199,7 +12789,6 @@
                 <w:rStyle w:val="markedcontent"/>
                 <w:rFonts w:ascii="Arial" w:hAnsi="Arial" w:cs="Arial"/>
               </w:rPr>
-              <w:lastRenderedPageBreak/>
               <w:t>Darián García Mejías</w:t>
             </w:r>
           </w:p>
@@ -13266,6 +13855,155 @@
     </w:lvl>
   </w:abstractNum>
   <w:abstractNum w:abstractNumId="6" w15:restartNumberingAfterBreak="0">
+    <w:nsid w:val="4081664C"/>
+    <w:multiLevelType w:val="multilevel"/>
+    <w:tmpl w:val="97D41630"/>
+    <w:lvl w:ilvl="0">
+      <w:start w:val="1"/>
+      <w:numFmt w:val="bullet"/>
+      <w:lvlText w:val=""/>
+      <w:lvlJc w:val="left"/>
+      <w:pPr>
+        <w:tabs>
+          <w:tab w:val="num" w:pos="720"/>
+        </w:tabs>
+        <w:ind w:left="720" w:hanging="360"/>
+      </w:pPr>
+      <w:rPr>
+        <w:rFonts w:ascii="Symbol" w:hAnsi="Symbol" w:hint="default"/>
+        <w:sz w:val="20"/>
+      </w:rPr>
+    </w:lvl>
+    <w:lvl w:ilvl="1" w:tentative="1">
+      <w:start w:val="1"/>
+      <w:numFmt w:val="bullet"/>
+      <w:lvlText w:val=""/>
+      <w:lvlJc w:val="left"/>
+      <w:pPr>
+        <w:tabs>
+          <w:tab w:val="num" w:pos="1440"/>
+        </w:tabs>
+        <w:ind w:left="1440" w:hanging="360"/>
+      </w:pPr>
+      <w:rPr>
+        <w:rFonts w:ascii="Symbol" w:hAnsi="Symbol" w:hint="default"/>
+        <w:sz w:val="20"/>
+      </w:rPr>
+    </w:lvl>
+    <w:lvl w:ilvl="2" w:tentative="1">
+      <w:start w:val="1"/>
+      <w:numFmt w:val="bullet"/>
+      <w:lvlText w:val=""/>
+      <w:lvlJc w:val="left"/>
+      <w:pPr>
+        <w:tabs>
+          <w:tab w:val="num" w:pos="2160"/>
+        </w:tabs>
+        <w:ind w:left="2160" w:hanging="360"/>
+      </w:pPr>
+      <w:rPr>
+        <w:rFonts w:ascii="Symbol" w:hAnsi="Symbol" w:hint="default"/>
+        <w:sz w:val="20"/>
+      </w:rPr>
+    </w:lvl>
+    <w:lvl w:ilvl="3" w:tentative="1">
+      <w:start w:val="1"/>
+      <w:numFmt w:val="bullet"/>
+      <w:lvlText w:val=""/>
+      <w:lvlJc w:val="left"/>
+      <w:pPr>
+        <w:tabs>
+          <w:tab w:val="num" w:pos="2880"/>
+        </w:tabs>
+        <w:ind w:left="2880" w:hanging="360"/>
+      </w:pPr>
+      <w:rPr>
+        <w:rFonts w:ascii="Symbol" w:hAnsi="Symbol" w:hint="default"/>
+        <w:sz w:val="20"/>
+      </w:rPr>
+    </w:lvl>
+    <w:lvl w:ilvl="4" w:tentative="1">
+      <w:start w:val="1"/>
+      <w:numFmt w:val="bullet"/>
+      <w:lvlText w:val=""/>
+      <w:lvlJc w:val="left"/>
+      <w:pPr>
+        <w:tabs>
+          <w:tab w:val="num" w:pos="3600"/>
+        </w:tabs>
+        <w:ind w:left="3600" w:hanging="360"/>
+      </w:pPr>
+      <w:rPr>
+        <w:rFonts w:ascii="Symbol" w:hAnsi="Symbol" w:hint="default"/>
+        <w:sz w:val="20"/>
+      </w:rPr>
+    </w:lvl>
+    <w:lvl w:ilvl="5" w:tentative="1">
+      <w:start w:val="1"/>
+      <w:numFmt w:val="bullet"/>
+      <w:lvlText w:val=""/>
+      <w:lvlJc w:val="left"/>
+      <w:pPr>
+        <w:tabs>
+          <w:tab w:val="num" w:pos="4320"/>
+        </w:tabs>
+        <w:ind w:left="4320" w:hanging="360"/>
+      </w:pPr>
+      <w:rPr>
+        <w:rFonts w:ascii="Symbol" w:hAnsi="Symbol" w:hint="default"/>
+        <w:sz w:val="20"/>
+      </w:rPr>
+    </w:lvl>
+    <w:lvl w:ilvl="6" w:tentative="1">
+      <w:start w:val="1"/>
+      <w:numFmt w:val="bullet"/>
+      <w:lvlText w:val=""/>
+      <w:lvlJc w:val="left"/>
+      <w:pPr>
+        <w:tabs>
+          <w:tab w:val="num" w:pos="5040"/>
+        </w:tabs>
+        <w:ind w:left="5040" w:hanging="360"/>
+      </w:pPr>
+      <w:rPr>
+        <w:rFonts w:ascii="Symbol" w:hAnsi="Symbol" w:hint="default"/>
+        <w:sz w:val="20"/>
+      </w:rPr>
+    </w:lvl>
+    <w:lvl w:ilvl="7" w:tentative="1">
+      <w:start w:val="1"/>
+      <w:numFmt w:val="bullet"/>
+      <w:lvlText w:val=""/>
+      <w:lvlJc w:val="left"/>
+      <w:pPr>
+        <w:tabs>
+          <w:tab w:val="num" w:pos="5760"/>
+        </w:tabs>
+        <w:ind w:left="5760" w:hanging="360"/>
+      </w:pPr>
+      <w:rPr>
+        <w:rFonts w:ascii="Symbol" w:hAnsi="Symbol" w:hint="default"/>
+        <w:sz w:val="20"/>
+      </w:rPr>
+    </w:lvl>
+    <w:lvl w:ilvl="8" w:tentative="1">
+      <w:start w:val="1"/>
+      <w:numFmt w:val="bullet"/>
+      <w:lvlText w:val=""/>
+      <w:lvlJc w:val="left"/>
+      <w:pPr>
+        <w:tabs>
+          <w:tab w:val="num" w:pos="6480"/>
+        </w:tabs>
+        <w:ind w:left="6480" w:hanging="360"/>
+      </w:pPr>
+      <w:rPr>
+        <w:rFonts w:ascii="Symbol" w:hAnsi="Symbol" w:hint="default"/>
+        <w:sz w:val="20"/>
+      </w:rPr>
+    </w:lvl>
+  </w:abstractNum>
+  <w:abstractNum w:abstractNumId="7" w15:restartNumberingAfterBreak="0">
     <w:nsid w:val="517E208D"/>
     <w:multiLevelType w:val="multilevel"/>
     <w:tmpl w:val="517E208D"/>
@@ -13355,7 +14093,7 @@
       </w:pPr>
     </w:lvl>
   </w:abstractNum>
-  <w:abstractNum w:abstractNumId="7" w15:restartNumberingAfterBreak="0">
+  <w:abstractNum w:abstractNumId="8" w15:restartNumberingAfterBreak="0">
     <w:nsid w:val="538A1B5B"/>
     <w:multiLevelType w:val="multilevel"/>
     <w:tmpl w:val="538A1B5B"/>
@@ -13469,7 +14207,7 @@
       </w:rPr>
     </w:lvl>
   </w:abstractNum>
-  <w:abstractNum w:abstractNumId="8" w15:restartNumberingAfterBreak="0">
+  <w:abstractNum w:abstractNumId="9" w15:restartNumberingAfterBreak="0">
     <w:nsid w:val="549E0AC4"/>
     <w:multiLevelType w:val="multilevel"/>
     <w:tmpl w:val="549E0AC4"/>
@@ -13583,7 +14321,7 @@
       </w:rPr>
     </w:lvl>
   </w:abstractNum>
-  <w:abstractNum w:abstractNumId="9" w15:restartNumberingAfterBreak="0">
+  <w:abstractNum w:abstractNumId="10" w15:restartNumberingAfterBreak="0">
     <w:nsid w:val="59247BAC"/>
     <w:multiLevelType w:val="multilevel"/>
     <w:tmpl w:val="59247BAC"/>
@@ -13696,7 +14434,7 @@
       </w:rPr>
     </w:lvl>
   </w:abstractNum>
-  <w:abstractNum w:abstractNumId="10" w15:restartNumberingAfterBreak="0">
+  <w:abstractNum w:abstractNumId="11" w15:restartNumberingAfterBreak="0">
     <w:nsid w:val="5AC17608"/>
     <w:multiLevelType w:val="multilevel"/>
     <w:tmpl w:val="5AC17608"/>
@@ -13809,7 +14547,7 @@
       </w:rPr>
     </w:lvl>
   </w:abstractNum>
-  <w:abstractNum w:abstractNumId="11" w15:restartNumberingAfterBreak="0">
+  <w:abstractNum w:abstractNumId="12" w15:restartNumberingAfterBreak="0">
     <w:nsid w:val="6650602C"/>
     <w:multiLevelType w:val="multilevel"/>
     <w:tmpl w:val="6650602C"/>
@@ -13922,7 +14660,7 @@
       </w:rPr>
     </w:lvl>
   </w:abstractNum>
-  <w:abstractNum w:abstractNumId="12" w15:restartNumberingAfterBreak="0">
+  <w:abstractNum w:abstractNumId="13" w15:restartNumberingAfterBreak="0">
     <w:nsid w:val="7A4F6AB6"/>
     <w:multiLevelType w:val="multilevel"/>
     <w:tmpl w:val="7A4F6AB6"/>
@@ -14039,7 +14777,7 @@
     <w:abstractNumId w:val="1"/>
   </w:num>
   <w:num w:numId="2" w16cid:durableId="1653367095">
-    <w:abstractNumId w:val="11"/>
+    <w:abstractNumId w:val="12"/>
   </w:num>
   <w:num w:numId="3" w16cid:durableId="560139268">
     <w:abstractNumId w:val="3"/>
@@ -14048,22 +14786,22 @@
     <w:abstractNumId w:val="4"/>
   </w:num>
   <w:num w:numId="5" w16cid:durableId="746610583">
-    <w:abstractNumId w:val="12"/>
+    <w:abstractNumId w:val="13"/>
   </w:num>
   <w:num w:numId="6" w16cid:durableId="1416514638">
-    <w:abstractNumId w:val="9"/>
+    <w:abstractNumId w:val="10"/>
   </w:num>
   <w:num w:numId="7" w16cid:durableId="1964649729">
     <w:abstractNumId w:val="5"/>
   </w:num>
   <w:num w:numId="8" w16cid:durableId="1670522621">
-    <w:abstractNumId w:val="10"/>
+    <w:abstractNumId w:val="11"/>
   </w:num>
   <w:num w:numId="9" w16cid:durableId="617419738">
-    <w:abstractNumId w:val="6"/>
+    <w:abstractNumId w:val="7"/>
   </w:num>
   <w:num w:numId="10" w16cid:durableId="644623122">
-    <w:abstractNumId w:val="7"/>
+    <w:abstractNumId w:val="8"/>
   </w:num>
   <w:num w:numId="11" w16cid:durableId="1326979929">
     <w:abstractNumId w:val="0"/>
@@ -14072,7 +14810,10 @@
     <w:abstractNumId w:val="2"/>
   </w:num>
   <w:num w:numId="13" w16cid:durableId="1668051636">
-    <w:abstractNumId w:val="8"/>
+    <w:abstractNumId w:val="9"/>
+  </w:num>
+  <w:num w:numId="14" w16cid:durableId="536042141">
+    <w:abstractNumId w:val="6"/>
   </w:num>
 </w:numbering>
 </file>
@@ -14983,6 +15724,60 @@
       </w:tcPr>
     </w:tblStylePr>
   </w:style>
+  <w:style w:type="character" w:styleId="Hipervnculo">
+    <w:name w:val="Hyperlink"/>
+    <w:basedOn w:val="Fuentedeprrafopredeter"/>
+    <w:uiPriority w:val="99"/>
+    <w:unhideWhenUsed/>
+    <w:rsid w:val="00AD7A35"/>
+    <w:rPr>
+      <w:color w:val="0000FF"/>
+      <w:u w:val="single"/>
+    </w:rPr>
+  </w:style>
+  <w:style w:type="paragraph" w:styleId="Descripcin">
+    <w:name w:val="caption"/>
+    <w:basedOn w:val="Normal"/>
+    <w:next w:val="Normal"/>
+    <w:uiPriority w:val="35"/>
+    <w:unhideWhenUsed/>
+    <w:qFormat/>
+    <w:rsid w:val="00AD7A35"/>
+    <w:pPr>
+      <w:spacing w:after="200" w:line="240" w:lineRule="auto"/>
+    </w:pPr>
+    <w:rPr>
+      <w:i/>
+      <w:iCs/>
+      <w:color w:val="44546A" w:themeColor="text2"/>
+      <w:sz w:val="18"/>
+      <w:szCs w:val="18"/>
+    </w:rPr>
+  </w:style>
+  <w:style w:type="character" w:styleId="Mencinsinresolver">
+    <w:name w:val="Unresolved Mention"/>
+    <w:basedOn w:val="Fuentedeprrafopredeter"/>
+    <w:uiPriority w:val="99"/>
+    <w:semiHidden/>
+    <w:unhideWhenUsed/>
+    <w:rsid w:val="004A741D"/>
+    <w:rPr>
+      <w:color w:val="605E5C"/>
+      <w:shd w:val="clear" w:color="auto" w:fill="E1DFDD"/>
+    </w:rPr>
+  </w:style>
+  <w:style w:type="character" w:styleId="Hipervnculovisitado">
+    <w:name w:val="FollowedHyperlink"/>
+    <w:basedOn w:val="Fuentedeprrafopredeter"/>
+    <w:uiPriority w:val="99"/>
+    <w:semiHidden/>
+    <w:unhideWhenUsed/>
+    <w:rsid w:val="004A741D"/>
+    <w:rPr>
+      <w:color w:val="954F72" w:themeColor="followedHyperlink"/>
+      <w:u w:val="single"/>
+    </w:rPr>
+  </w:style>
 </w:styles>
 </file>
 

</xml_diff>